<commit_message>
Correção RN de recuperação de senha | 24/02/25
</commit_message>
<xml_diff>
--- a/Documentos/Estrutural/2- Requisitos do Sistema - My Hair Salon.docx
+++ b/Documentos/Estrutural/2- Requisitos do Sistema - My Hair Salon.docx
@@ -219,7 +219,7 @@
           <w:r>
             <w:fldChar w:fldCharType="separate"/>
           </w:r>
-          <w:hyperlink w:anchor="_Toc191221048" w:history="1">
+          <w:hyperlink w:anchor="_Toc191312944" w:history="1">
             <w:r>
               <w:rPr>
                 <w:rStyle w:val="Hyperlink"/>
@@ -262,7 +262,7 @@
                 <w:noProof/>
                 <w:webHidden/>
               </w:rPr>
-              <w:instrText xml:space="preserve"> PAGEREF _Toc191221048 \h </w:instrText>
+              <w:instrText xml:space="preserve"> PAGEREF _Toc191312944 \h </w:instrText>
             </w:r>
             <w:r>
               <w:rPr>
@@ -307,7 +307,7 @@
               <w:lang w:eastAsia="pt-BR"/>
             </w:rPr>
           </w:pPr>
-          <w:hyperlink w:anchor="_Toc191221049" w:history="1">
+          <w:hyperlink w:anchor="_Toc191312945" w:history="1">
             <w:r>
               <w:rPr>
                 <w:rStyle w:val="Hyperlink"/>
@@ -350,7 +350,7 @@
                 <w:noProof/>
                 <w:webHidden/>
               </w:rPr>
-              <w:instrText xml:space="preserve"> PAGEREF _Toc191221049 \h </w:instrText>
+              <w:instrText xml:space="preserve"> PAGEREF _Toc191312945 \h </w:instrText>
             </w:r>
             <w:r>
               <w:rPr>
@@ -395,7 +395,7 @@
               <w:lang w:eastAsia="pt-BR"/>
             </w:rPr>
           </w:pPr>
-          <w:hyperlink w:anchor="_Toc191221050" w:history="1">
+          <w:hyperlink w:anchor="_Toc191312946" w:history="1">
             <w:r>
               <w:rPr>
                 <w:rStyle w:val="Hyperlink"/>
@@ -438,7 +438,7 @@
                 <w:noProof/>
                 <w:webHidden/>
               </w:rPr>
-              <w:instrText xml:space="preserve"> PAGEREF _Toc191221050 \h </w:instrText>
+              <w:instrText xml:space="preserve"> PAGEREF _Toc191312946 \h </w:instrText>
             </w:r>
             <w:r>
               <w:rPr>
@@ -482,7 +482,7 @@
               <w:lang w:eastAsia="pt-BR"/>
             </w:rPr>
           </w:pPr>
-          <w:hyperlink w:anchor="_Toc191221051" w:history="1">
+          <w:hyperlink w:anchor="_Toc191312947" w:history="1">
             <w:r>
               <w:rPr>
                 <w:rStyle w:val="Hyperlink"/>
@@ -509,7 +509,7 @@
                 <w:noProof/>
                 <w:webHidden/>
               </w:rPr>
-              <w:instrText xml:space="preserve"> PAGEREF _Toc191221051 \h </w:instrText>
+              <w:instrText xml:space="preserve"> PAGEREF _Toc191312947 \h </w:instrText>
             </w:r>
             <w:r>
               <w:rPr>
@@ -547,10 +547,13 @@
               <w:tab w:val="right" w:leader="dot" w:pos="8494"/>
             </w:tabs>
             <w:rPr>
+              <w:rFonts w:asciiTheme="minorHAnsi" w:eastAsiaTheme="minorEastAsia" w:hAnsiTheme="minorHAnsi"/>
               <w:noProof/>
+              <w:szCs w:val="24"/>
+              <w:lang w:eastAsia="pt-BR"/>
             </w:rPr>
           </w:pPr>
-          <w:hyperlink w:anchor="_Toc191221052" w:history="1">
+          <w:hyperlink w:anchor="_Toc191312948" w:history="1">
             <w:r>
               <w:rPr>
                 <w:rStyle w:val="Hyperlink"/>
@@ -577,7 +580,7 @@
                 <w:noProof/>
                 <w:webHidden/>
               </w:rPr>
-              <w:instrText xml:space="preserve"> PAGEREF _Toc191221052 \h </w:instrText>
+              <w:instrText xml:space="preserve"> PAGEREF _Toc191312948 \h </w:instrText>
             </w:r>
             <w:r>
               <w:rPr>
@@ -615,10 +618,13 @@
               <w:tab w:val="right" w:leader="dot" w:pos="8494"/>
             </w:tabs>
             <w:rPr>
+              <w:rFonts w:asciiTheme="minorHAnsi" w:eastAsiaTheme="minorEastAsia" w:hAnsiTheme="minorHAnsi"/>
               <w:noProof/>
+              <w:szCs w:val="24"/>
+              <w:lang w:eastAsia="pt-BR"/>
             </w:rPr>
           </w:pPr>
-          <w:hyperlink w:anchor="_Toc191221053" w:history="1">
+          <w:hyperlink w:anchor="_Toc191312949" w:history="1">
             <w:r>
               <w:rPr>
                 <w:rStyle w:val="Hyperlink"/>
@@ -645,7 +651,7 @@
                 <w:noProof/>
                 <w:webHidden/>
               </w:rPr>
-              <w:instrText xml:space="preserve"> PAGEREF _Toc191221053 \h </w:instrText>
+              <w:instrText xml:space="preserve"> PAGEREF _Toc191312949 \h </w:instrText>
             </w:r>
             <w:r>
               <w:rPr>
@@ -689,7 +695,7 @@
               <w:lang w:eastAsia="pt-BR"/>
             </w:rPr>
           </w:pPr>
-          <w:hyperlink w:anchor="_Toc191221054" w:history="1">
+          <w:hyperlink w:anchor="_Toc191312950" w:history="1">
             <w:r>
               <w:rPr>
                 <w:rStyle w:val="Hyperlink"/>
@@ -716,7 +722,7 @@
                 <w:noProof/>
                 <w:webHidden/>
               </w:rPr>
-              <w:instrText xml:space="preserve"> PAGEREF _Toc191221054 \h </w:instrText>
+              <w:instrText xml:space="preserve"> PAGEREF _Toc191312950 \h </w:instrText>
             </w:r>
             <w:r>
               <w:rPr>
@@ -754,10 +760,13 @@
               <w:tab w:val="right" w:leader="dot" w:pos="8494"/>
             </w:tabs>
             <w:rPr>
+              <w:rFonts w:asciiTheme="minorHAnsi" w:eastAsiaTheme="minorEastAsia" w:hAnsiTheme="minorHAnsi"/>
               <w:noProof/>
+              <w:szCs w:val="24"/>
+              <w:lang w:eastAsia="pt-BR"/>
             </w:rPr>
           </w:pPr>
-          <w:hyperlink w:anchor="_Toc191221055" w:history="1">
+          <w:hyperlink w:anchor="_Toc191312951" w:history="1">
             <w:r>
               <w:rPr>
                 <w:rStyle w:val="Hyperlink"/>
@@ -784,7 +793,7 @@
                 <w:noProof/>
                 <w:webHidden/>
               </w:rPr>
-              <w:instrText xml:space="preserve"> PAGEREF _Toc191221055 \h </w:instrText>
+              <w:instrText xml:space="preserve"> PAGEREF _Toc191312951 \h </w:instrText>
             </w:r>
             <w:r>
               <w:rPr>
@@ -822,10 +831,13 @@
               <w:tab w:val="right" w:leader="dot" w:pos="8494"/>
             </w:tabs>
             <w:rPr>
+              <w:rFonts w:asciiTheme="minorHAnsi" w:eastAsiaTheme="minorEastAsia" w:hAnsiTheme="minorHAnsi"/>
               <w:noProof/>
+              <w:szCs w:val="24"/>
+              <w:lang w:eastAsia="pt-BR"/>
             </w:rPr>
           </w:pPr>
-          <w:hyperlink w:anchor="_Toc191221056" w:history="1">
+          <w:hyperlink w:anchor="_Toc191312952" w:history="1">
             <w:r>
               <w:rPr>
                 <w:rStyle w:val="Hyperlink"/>
@@ -852,7 +864,7 @@
                 <w:noProof/>
                 <w:webHidden/>
               </w:rPr>
-              <w:instrText xml:space="preserve"> PAGEREF _Toc191221056 \h </w:instrText>
+              <w:instrText xml:space="preserve"> PAGEREF _Toc191312952 \h </w:instrText>
             </w:r>
             <w:r>
               <w:rPr>
@@ -890,10 +902,13 @@
               <w:tab w:val="right" w:leader="dot" w:pos="8494"/>
             </w:tabs>
             <w:rPr>
+              <w:rFonts w:asciiTheme="minorHAnsi" w:eastAsiaTheme="minorEastAsia" w:hAnsiTheme="minorHAnsi"/>
               <w:noProof/>
+              <w:szCs w:val="24"/>
+              <w:lang w:eastAsia="pt-BR"/>
             </w:rPr>
           </w:pPr>
-          <w:hyperlink w:anchor="_Toc191221057" w:history="1">
+          <w:hyperlink w:anchor="_Toc191312953" w:history="1">
             <w:r>
               <w:rPr>
                 <w:rStyle w:val="Hyperlink"/>
@@ -920,7 +935,7 @@
                 <w:noProof/>
                 <w:webHidden/>
               </w:rPr>
-              <w:instrText xml:space="preserve"> PAGEREF _Toc191221057 \h </w:instrText>
+              <w:instrText xml:space="preserve"> PAGEREF _Toc191312953 \h </w:instrText>
             </w:r>
             <w:r>
               <w:rPr>
@@ -964,7 +979,7 @@
               <w:lang w:eastAsia="pt-BR"/>
             </w:rPr>
           </w:pPr>
-          <w:hyperlink w:anchor="_Toc191221058" w:history="1">
+          <w:hyperlink w:anchor="_Toc191312954" w:history="1">
             <w:r>
               <w:rPr>
                 <w:rStyle w:val="Hyperlink"/>
@@ -991,7 +1006,7 @@
                 <w:noProof/>
                 <w:webHidden/>
               </w:rPr>
-              <w:instrText xml:space="preserve"> PAGEREF _Toc191221058 \h </w:instrText>
+              <w:instrText xml:space="preserve"> PAGEREF _Toc191312954 \h </w:instrText>
             </w:r>
             <w:r>
               <w:rPr>
@@ -1029,10 +1044,13 @@
               <w:tab w:val="right" w:leader="dot" w:pos="8494"/>
             </w:tabs>
             <w:rPr>
+              <w:rFonts w:asciiTheme="minorHAnsi" w:eastAsiaTheme="minorEastAsia" w:hAnsiTheme="minorHAnsi"/>
               <w:noProof/>
+              <w:szCs w:val="24"/>
+              <w:lang w:eastAsia="pt-BR"/>
             </w:rPr>
           </w:pPr>
-          <w:hyperlink w:anchor="_Toc191221059" w:history="1">
+          <w:hyperlink w:anchor="_Toc191312955" w:history="1">
             <w:r>
               <w:rPr>
                 <w:rStyle w:val="Hyperlink"/>
@@ -1059,7 +1077,7 @@
                 <w:noProof/>
                 <w:webHidden/>
               </w:rPr>
-              <w:instrText xml:space="preserve"> PAGEREF _Toc191221059 \h </w:instrText>
+              <w:instrText xml:space="preserve"> PAGEREF _Toc191312955 \h </w:instrText>
             </w:r>
             <w:r>
               <w:rPr>
@@ -1097,10 +1115,13 @@
               <w:tab w:val="right" w:leader="dot" w:pos="8494"/>
             </w:tabs>
             <w:rPr>
+              <w:rFonts w:asciiTheme="minorHAnsi" w:eastAsiaTheme="minorEastAsia" w:hAnsiTheme="minorHAnsi"/>
               <w:noProof/>
+              <w:szCs w:val="24"/>
+              <w:lang w:eastAsia="pt-BR"/>
             </w:rPr>
           </w:pPr>
-          <w:hyperlink w:anchor="_Toc191221060" w:history="1">
+          <w:hyperlink w:anchor="_Toc191312956" w:history="1">
             <w:r>
               <w:rPr>
                 <w:rStyle w:val="Hyperlink"/>
@@ -1127,7 +1148,7 @@
                 <w:noProof/>
                 <w:webHidden/>
               </w:rPr>
-              <w:instrText xml:space="preserve"> PAGEREF _Toc191221060 \h </w:instrText>
+              <w:instrText xml:space="preserve"> PAGEREF _Toc191312956 \h </w:instrText>
             </w:r>
             <w:r>
               <w:rPr>
@@ -1165,10 +1186,13 @@
               <w:tab w:val="right" w:leader="dot" w:pos="8494"/>
             </w:tabs>
             <w:rPr>
+              <w:rFonts w:asciiTheme="minorHAnsi" w:eastAsiaTheme="minorEastAsia" w:hAnsiTheme="minorHAnsi"/>
               <w:noProof/>
+              <w:szCs w:val="24"/>
+              <w:lang w:eastAsia="pt-BR"/>
             </w:rPr>
           </w:pPr>
-          <w:hyperlink w:anchor="_Toc191221061" w:history="1">
+          <w:hyperlink w:anchor="_Toc191312957" w:history="1">
             <w:r>
               <w:rPr>
                 <w:rStyle w:val="Hyperlink"/>
@@ -1195,7 +1219,7 @@
                 <w:noProof/>
                 <w:webHidden/>
               </w:rPr>
-              <w:instrText xml:space="preserve"> PAGEREF _Toc191221061 \h </w:instrText>
+              <w:instrText xml:space="preserve"> PAGEREF _Toc191312957 \h </w:instrText>
             </w:r>
             <w:r>
               <w:rPr>
@@ -1239,7 +1263,7 @@
               <w:lang w:eastAsia="pt-BR"/>
             </w:rPr>
           </w:pPr>
-          <w:hyperlink w:anchor="_Toc191221062" w:history="1">
+          <w:hyperlink w:anchor="_Toc191312958" w:history="1">
             <w:r>
               <w:rPr>
                 <w:rStyle w:val="Hyperlink"/>
@@ -1266,7 +1290,7 @@
                 <w:noProof/>
                 <w:webHidden/>
               </w:rPr>
-              <w:instrText xml:space="preserve"> PAGEREF _Toc191221062 \h </w:instrText>
+              <w:instrText xml:space="preserve"> PAGEREF _Toc191312958 \h </w:instrText>
             </w:r>
             <w:r>
               <w:rPr>
@@ -1304,10 +1328,13 @@
               <w:tab w:val="right" w:leader="dot" w:pos="8494"/>
             </w:tabs>
             <w:rPr>
+              <w:rFonts w:asciiTheme="minorHAnsi" w:eastAsiaTheme="minorEastAsia" w:hAnsiTheme="minorHAnsi"/>
               <w:noProof/>
+              <w:szCs w:val="24"/>
+              <w:lang w:eastAsia="pt-BR"/>
             </w:rPr>
           </w:pPr>
-          <w:hyperlink w:anchor="_Toc191221063" w:history="1">
+          <w:hyperlink w:anchor="_Toc191312959" w:history="1">
             <w:r>
               <w:rPr>
                 <w:rStyle w:val="Hyperlink"/>
@@ -1334,7 +1361,7 @@
                 <w:noProof/>
                 <w:webHidden/>
               </w:rPr>
-              <w:instrText xml:space="preserve"> PAGEREF _Toc191221063 \h </w:instrText>
+              <w:instrText xml:space="preserve"> PAGEREF _Toc191312959 \h </w:instrText>
             </w:r>
             <w:r>
               <w:rPr>
@@ -1372,10 +1399,13 @@
               <w:tab w:val="right" w:leader="dot" w:pos="8494"/>
             </w:tabs>
             <w:rPr>
+              <w:rFonts w:asciiTheme="minorHAnsi" w:eastAsiaTheme="minorEastAsia" w:hAnsiTheme="minorHAnsi"/>
               <w:noProof/>
+              <w:szCs w:val="24"/>
+              <w:lang w:eastAsia="pt-BR"/>
             </w:rPr>
           </w:pPr>
-          <w:hyperlink w:anchor="_Toc191221064" w:history="1">
+          <w:hyperlink w:anchor="_Toc191312960" w:history="1">
             <w:r>
               <w:rPr>
                 <w:rStyle w:val="Hyperlink"/>
@@ -1402,7 +1432,7 @@
                 <w:noProof/>
                 <w:webHidden/>
               </w:rPr>
-              <w:instrText xml:space="preserve"> PAGEREF _Toc191221064 \h </w:instrText>
+              <w:instrText xml:space="preserve"> PAGEREF _Toc191312960 \h </w:instrText>
             </w:r>
             <w:r>
               <w:rPr>
@@ -1440,10 +1470,13 @@
               <w:tab w:val="right" w:leader="dot" w:pos="8494"/>
             </w:tabs>
             <w:rPr>
+              <w:rFonts w:asciiTheme="minorHAnsi" w:eastAsiaTheme="minorEastAsia" w:hAnsiTheme="minorHAnsi"/>
               <w:noProof/>
+              <w:szCs w:val="24"/>
+              <w:lang w:eastAsia="pt-BR"/>
             </w:rPr>
           </w:pPr>
-          <w:hyperlink w:anchor="_Toc191221065" w:history="1">
+          <w:hyperlink w:anchor="_Toc191312961" w:history="1">
             <w:r>
               <w:rPr>
                 <w:rStyle w:val="Hyperlink"/>
@@ -1470,7 +1503,7 @@
                 <w:noProof/>
                 <w:webHidden/>
               </w:rPr>
-              <w:instrText xml:space="preserve"> PAGEREF _Toc191221065 \h </w:instrText>
+              <w:instrText xml:space="preserve"> PAGEREF _Toc191312961 \h </w:instrText>
             </w:r>
             <w:r>
               <w:rPr>
@@ -1514,7 +1547,7 @@
               <w:lang w:eastAsia="pt-BR"/>
             </w:rPr>
           </w:pPr>
-          <w:hyperlink w:anchor="_Toc191221066" w:history="1">
+          <w:hyperlink w:anchor="_Toc191312962" w:history="1">
             <w:r>
               <w:rPr>
                 <w:rStyle w:val="Hyperlink"/>
@@ -1541,7 +1574,7 @@
                 <w:noProof/>
                 <w:webHidden/>
               </w:rPr>
-              <w:instrText xml:space="preserve"> PAGEREF _Toc191221066 \h </w:instrText>
+              <w:instrText xml:space="preserve"> PAGEREF _Toc191312962 \h </w:instrText>
             </w:r>
             <w:r>
               <w:rPr>
@@ -1579,10 +1612,13 @@
               <w:tab w:val="right" w:leader="dot" w:pos="8494"/>
             </w:tabs>
             <w:rPr>
+              <w:rFonts w:asciiTheme="minorHAnsi" w:eastAsiaTheme="minorEastAsia" w:hAnsiTheme="minorHAnsi"/>
               <w:noProof/>
+              <w:szCs w:val="24"/>
+              <w:lang w:eastAsia="pt-BR"/>
             </w:rPr>
           </w:pPr>
-          <w:hyperlink w:anchor="_Toc191221067" w:history="1">
+          <w:hyperlink w:anchor="_Toc191312963" w:history="1">
             <w:r>
               <w:rPr>
                 <w:rStyle w:val="Hyperlink"/>
@@ -1609,7 +1645,7 @@
                 <w:noProof/>
                 <w:webHidden/>
               </w:rPr>
-              <w:instrText xml:space="preserve"> PAGEREF _Toc191221067 \h </w:instrText>
+              <w:instrText xml:space="preserve"> PAGEREF _Toc191312963 \h </w:instrText>
             </w:r>
             <w:r>
               <w:rPr>
@@ -1647,10 +1683,13 @@
               <w:tab w:val="right" w:leader="dot" w:pos="8494"/>
             </w:tabs>
             <w:rPr>
+              <w:rFonts w:asciiTheme="minorHAnsi" w:eastAsiaTheme="minorEastAsia" w:hAnsiTheme="minorHAnsi"/>
               <w:noProof/>
+              <w:szCs w:val="24"/>
+              <w:lang w:eastAsia="pt-BR"/>
             </w:rPr>
           </w:pPr>
-          <w:hyperlink w:anchor="_Toc191221068" w:history="1">
+          <w:hyperlink w:anchor="_Toc191312964" w:history="1">
             <w:r>
               <w:rPr>
                 <w:rStyle w:val="Hyperlink"/>
@@ -1677,7 +1716,7 @@
                 <w:noProof/>
                 <w:webHidden/>
               </w:rPr>
-              <w:instrText xml:space="preserve"> PAGEREF _Toc191221068 \h </w:instrText>
+              <w:instrText xml:space="preserve"> PAGEREF _Toc191312964 \h </w:instrText>
             </w:r>
             <w:r>
               <w:rPr>
@@ -1715,10 +1754,13 @@
               <w:tab w:val="right" w:leader="dot" w:pos="8494"/>
             </w:tabs>
             <w:rPr>
+              <w:rFonts w:asciiTheme="minorHAnsi" w:eastAsiaTheme="minorEastAsia" w:hAnsiTheme="minorHAnsi"/>
               <w:noProof/>
+              <w:szCs w:val="24"/>
+              <w:lang w:eastAsia="pt-BR"/>
             </w:rPr>
           </w:pPr>
-          <w:hyperlink w:anchor="_Toc191221069" w:history="1">
+          <w:hyperlink w:anchor="_Toc191312965" w:history="1">
             <w:r>
               <w:rPr>
                 <w:rStyle w:val="Hyperlink"/>
@@ -1745,7 +1787,7 @@
                 <w:noProof/>
                 <w:webHidden/>
               </w:rPr>
-              <w:instrText xml:space="preserve"> PAGEREF _Toc191221069 \h </w:instrText>
+              <w:instrText xml:space="preserve"> PAGEREF _Toc191312965 \h </w:instrText>
             </w:r>
             <w:r>
               <w:rPr>
@@ -1789,7 +1831,7 @@
               <w:lang w:eastAsia="pt-BR"/>
             </w:rPr>
           </w:pPr>
-          <w:hyperlink w:anchor="_Toc191221070" w:history="1">
+          <w:hyperlink w:anchor="_Toc191312966" w:history="1">
             <w:r>
               <w:rPr>
                 <w:rStyle w:val="Hyperlink"/>
@@ -1816,7 +1858,7 @@
                 <w:noProof/>
                 <w:webHidden/>
               </w:rPr>
-              <w:instrText xml:space="preserve"> PAGEREF _Toc191221070 \h </w:instrText>
+              <w:instrText xml:space="preserve"> PAGEREF _Toc191312966 \h </w:instrText>
             </w:r>
             <w:r>
               <w:rPr>
@@ -1854,10 +1896,13 @@
               <w:tab w:val="right" w:leader="dot" w:pos="8494"/>
             </w:tabs>
             <w:rPr>
+              <w:rFonts w:asciiTheme="minorHAnsi" w:eastAsiaTheme="minorEastAsia" w:hAnsiTheme="minorHAnsi"/>
               <w:noProof/>
+              <w:szCs w:val="24"/>
+              <w:lang w:eastAsia="pt-BR"/>
             </w:rPr>
           </w:pPr>
-          <w:hyperlink w:anchor="_Toc191221071" w:history="1">
+          <w:hyperlink w:anchor="_Toc191312967" w:history="1">
             <w:r>
               <w:rPr>
                 <w:rStyle w:val="Hyperlink"/>
@@ -1884,7 +1929,7 @@
                 <w:noProof/>
                 <w:webHidden/>
               </w:rPr>
-              <w:instrText xml:space="preserve"> PAGEREF _Toc191221071 \h </w:instrText>
+              <w:instrText xml:space="preserve"> PAGEREF _Toc191312967 \h </w:instrText>
             </w:r>
             <w:r>
               <w:rPr>
@@ -1922,10 +1967,13 @@
               <w:tab w:val="right" w:leader="dot" w:pos="8494"/>
             </w:tabs>
             <w:rPr>
+              <w:rFonts w:asciiTheme="minorHAnsi" w:eastAsiaTheme="minorEastAsia" w:hAnsiTheme="minorHAnsi"/>
               <w:noProof/>
+              <w:szCs w:val="24"/>
+              <w:lang w:eastAsia="pt-BR"/>
             </w:rPr>
           </w:pPr>
-          <w:hyperlink w:anchor="_Toc191221072" w:history="1">
+          <w:hyperlink w:anchor="_Toc191312968" w:history="1">
             <w:r>
               <w:rPr>
                 <w:rStyle w:val="Hyperlink"/>
@@ -1952,7 +2000,7 @@
                 <w:noProof/>
                 <w:webHidden/>
               </w:rPr>
-              <w:instrText xml:space="preserve"> PAGEREF _Toc191221072 \h </w:instrText>
+              <w:instrText xml:space="preserve"> PAGEREF _Toc191312968 \h </w:instrText>
             </w:r>
             <w:r>
               <w:rPr>
@@ -1990,10 +2038,13 @@
               <w:tab w:val="right" w:leader="dot" w:pos="8494"/>
             </w:tabs>
             <w:rPr>
+              <w:rFonts w:asciiTheme="minorHAnsi" w:eastAsiaTheme="minorEastAsia" w:hAnsiTheme="minorHAnsi"/>
               <w:noProof/>
+              <w:szCs w:val="24"/>
+              <w:lang w:eastAsia="pt-BR"/>
             </w:rPr>
           </w:pPr>
-          <w:hyperlink w:anchor="_Toc191221073" w:history="1">
+          <w:hyperlink w:anchor="_Toc191312969" w:history="1">
             <w:r>
               <w:rPr>
                 <w:rStyle w:val="Hyperlink"/>
@@ -2020,7 +2071,7 @@
                 <w:noProof/>
                 <w:webHidden/>
               </w:rPr>
-              <w:instrText xml:space="preserve"> PAGEREF _Toc191221073 \h </w:instrText>
+              <w:instrText xml:space="preserve"> PAGEREF _Toc191312969 \h </w:instrText>
             </w:r>
             <w:r>
               <w:rPr>
@@ -2064,7 +2115,7 @@
               <w:lang w:eastAsia="pt-BR"/>
             </w:rPr>
           </w:pPr>
-          <w:hyperlink w:anchor="_Toc191221074" w:history="1">
+          <w:hyperlink w:anchor="_Toc191312970" w:history="1">
             <w:r>
               <w:rPr>
                 <w:rStyle w:val="Hyperlink"/>
@@ -2091,7 +2142,7 @@
                 <w:noProof/>
                 <w:webHidden/>
               </w:rPr>
-              <w:instrText xml:space="preserve"> PAGEREF _Toc191221074 \h </w:instrText>
+              <w:instrText xml:space="preserve"> PAGEREF _Toc191312970 \h </w:instrText>
             </w:r>
             <w:r>
               <w:rPr>
@@ -2129,10 +2180,13 @@
               <w:tab w:val="right" w:leader="dot" w:pos="8494"/>
             </w:tabs>
             <w:rPr>
+              <w:rFonts w:asciiTheme="minorHAnsi" w:eastAsiaTheme="minorEastAsia" w:hAnsiTheme="minorHAnsi"/>
               <w:noProof/>
+              <w:szCs w:val="24"/>
+              <w:lang w:eastAsia="pt-BR"/>
             </w:rPr>
           </w:pPr>
-          <w:hyperlink w:anchor="_Toc191221075" w:history="1">
+          <w:hyperlink w:anchor="_Toc191312971" w:history="1">
             <w:r>
               <w:rPr>
                 <w:rStyle w:val="Hyperlink"/>
@@ -2159,7 +2213,7 @@
                 <w:noProof/>
                 <w:webHidden/>
               </w:rPr>
-              <w:instrText xml:space="preserve"> PAGEREF _Toc191221075 \h </w:instrText>
+              <w:instrText xml:space="preserve"> PAGEREF _Toc191312971 \h </w:instrText>
             </w:r>
             <w:r>
               <w:rPr>
@@ -2197,10 +2251,13 @@
               <w:tab w:val="right" w:leader="dot" w:pos="8494"/>
             </w:tabs>
             <w:rPr>
+              <w:rFonts w:asciiTheme="minorHAnsi" w:eastAsiaTheme="minorEastAsia" w:hAnsiTheme="minorHAnsi"/>
               <w:noProof/>
+              <w:szCs w:val="24"/>
+              <w:lang w:eastAsia="pt-BR"/>
             </w:rPr>
           </w:pPr>
-          <w:hyperlink w:anchor="_Toc191221076" w:history="1">
+          <w:hyperlink w:anchor="_Toc191312972" w:history="1">
             <w:r>
               <w:rPr>
                 <w:rStyle w:val="Hyperlink"/>
@@ -2227,7 +2284,7 @@
                 <w:noProof/>
                 <w:webHidden/>
               </w:rPr>
-              <w:instrText xml:space="preserve"> PAGEREF _Toc191221076 \h </w:instrText>
+              <w:instrText xml:space="preserve"> PAGEREF _Toc191312972 \h </w:instrText>
             </w:r>
             <w:r>
               <w:rPr>
@@ -2265,10 +2322,13 @@
               <w:tab w:val="right" w:leader="dot" w:pos="8494"/>
             </w:tabs>
             <w:rPr>
+              <w:rFonts w:asciiTheme="minorHAnsi" w:eastAsiaTheme="minorEastAsia" w:hAnsiTheme="minorHAnsi"/>
               <w:noProof/>
+              <w:szCs w:val="24"/>
+              <w:lang w:eastAsia="pt-BR"/>
             </w:rPr>
           </w:pPr>
-          <w:hyperlink w:anchor="_Toc191221077" w:history="1">
+          <w:hyperlink w:anchor="_Toc191312973" w:history="1">
             <w:r>
               <w:rPr>
                 <w:rStyle w:val="Hyperlink"/>
@@ -2295,7 +2355,7 @@
                 <w:noProof/>
                 <w:webHidden/>
               </w:rPr>
-              <w:instrText xml:space="preserve"> PAGEREF _Toc191221077 \h </w:instrText>
+              <w:instrText xml:space="preserve"> PAGEREF _Toc191312973 \h </w:instrText>
             </w:r>
             <w:r>
               <w:rPr>
@@ -2339,7 +2399,7 @@
               <w:lang w:eastAsia="pt-BR"/>
             </w:rPr>
           </w:pPr>
-          <w:hyperlink w:anchor="_Toc191221078" w:history="1">
+          <w:hyperlink w:anchor="_Toc191312974" w:history="1">
             <w:r>
               <w:rPr>
                 <w:rStyle w:val="Hyperlink"/>
@@ -2366,7 +2426,7 @@
                 <w:noProof/>
                 <w:webHidden/>
               </w:rPr>
-              <w:instrText xml:space="preserve"> PAGEREF _Toc191221078 \h </w:instrText>
+              <w:instrText xml:space="preserve"> PAGEREF _Toc191312974 \h </w:instrText>
             </w:r>
             <w:r>
               <w:rPr>
@@ -2410,7 +2470,7 @@
               <w:lang w:eastAsia="pt-BR"/>
             </w:rPr>
           </w:pPr>
-          <w:hyperlink w:anchor="_Toc191221079" w:history="1">
+          <w:hyperlink w:anchor="_Toc191312975" w:history="1">
             <w:r>
               <w:rPr>
                 <w:rStyle w:val="Hyperlink"/>
@@ -2437,7 +2497,7 @@
                 <w:noProof/>
                 <w:webHidden/>
               </w:rPr>
-              <w:instrText xml:space="preserve"> PAGEREF _Toc191221079 \h </w:instrText>
+              <w:instrText xml:space="preserve"> PAGEREF _Toc191312975 \h </w:instrText>
             </w:r>
             <w:r>
               <w:rPr>
@@ -2481,7 +2541,7 @@
               <w:lang w:eastAsia="pt-BR"/>
             </w:rPr>
           </w:pPr>
-          <w:hyperlink w:anchor="_Toc191221080" w:history="1">
+          <w:hyperlink w:anchor="_Toc191312976" w:history="1">
             <w:r>
               <w:rPr>
                 <w:rStyle w:val="Hyperlink"/>
@@ -2508,7 +2568,7 @@
                 <w:noProof/>
                 <w:webHidden/>
               </w:rPr>
-              <w:instrText xml:space="preserve"> PAGEREF _Toc191221080 \h </w:instrText>
+              <w:instrText xml:space="preserve"> PAGEREF _Toc191312976 \h </w:instrText>
             </w:r>
             <w:r>
               <w:rPr>
@@ -2552,7 +2612,7 @@
               <w:lang w:eastAsia="pt-BR"/>
             </w:rPr>
           </w:pPr>
-          <w:hyperlink w:anchor="_Toc191221081" w:history="1">
+          <w:hyperlink w:anchor="_Toc191312977" w:history="1">
             <w:r>
               <w:rPr>
                 <w:rStyle w:val="Hyperlink"/>
@@ -2579,7 +2639,7 @@
                 <w:noProof/>
                 <w:webHidden/>
               </w:rPr>
-              <w:instrText xml:space="preserve"> PAGEREF _Toc191221081 \h </w:instrText>
+              <w:instrText xml:space="preserve"> PAGEREF _Toc191312977 \h </w:instrText>
             </w:r>
             <w:r>
               <w:rPr>
@@ -2623,7 +2683,7 @@
               <w:lang w:eastAsia="pt-BR"/>
             </w:rPr>
           </w:pPr>
-          <w:hyperlink w:anchor="_Toc191221082" w:history="1">
+          <w:hyperlink w:anchor="_Toc191312978" w:history="1">
             <w:r>
               <w:rPr>
                 <w:rStyle w:val="Hyperlink"/>
@@ -2650,7 +2710,7 @@
                 <w:noProof/>
                 <w:webHidden/>
               </w:rPr>
-              <w:instrText xml:space="preserve"> PAGEREF _Toc191221082 \h </w:instrText>
+              <w:instrText xml:space="preserve"> PAGEREF _Toc191312978 \h </w:instrText>
             </w:r>
             <w:r>
               <w:rPr>
@@ -2694,7 +2754,7 @@
               <w:lang w:eastAsia="pt-BR"/>
             </w:rPr>
           </w:pPr>
-          <w:hyperlink w:anchor="_Toc191221083" w:history="1">
+          <w:hyperlink w:anchor="_Toc191312979" w:history="1">
             <w:r>
               <w:rPr>
                 <w:rStyle w:val="Hyperlink"/>
@@ -2721,7 +2781,7 @@
                 <w:noProof/>
                 <w:webHidden/>
               </w:rPr>
-              <w:instrText xml:space="preserve"> PAGEREF _Toc191221083 \h </w:instrText>
+              <w:instrText xml:space="preserve"> PAGEREF _Toc191312979 \h </w:instrText>
             </w:r>
             <w:r>
               <w:rPr>
@@ -2765,7 +2825,7 @@
               <w:lang w:eastAsia="pt-BR"/>
             </w:rPr>
           </w:pPr>
-          <w:hyperlink w:anchor="_Toc191221084" w:history="1">
+          <w:hyperlink w:anchor="_Toc191312980" w:history="1">
             <w:r>
               <w:rPr>
                 <w:rStyle w:val="Hyperlink"/>
@@ -2792,7 +2852,7 @@
                 <w:noProof/>
                 <w:webHidden/>
               </w:rPr>
-              <w:instrText xml:space="preserve"> PAGEREF _Toc191221084 \h </w:instrText>
+              <w:instrText xml:space="preserve"> PAGEREF _Toc191312980 \h </w:instrText>
             </w:r>
             <w:r>
               <w:rPr>
@@ -2836,7 +2896,7 @@
               <w:lang w:eastAsia="pt-BR"/>
             </w:rPr>
           </w:pPr>
-          <w:hyperlink w:anchor="_Toc191221085" w:history="1">
+          <w:hyperlink w:anchor="_Toc191312981" w:history="1">
             <w:r>
               <w:rPr>
                 <w:rStyle w:val="Hyperlink"/>
@@ -2863,7 +2923,7 @@
                 <w:noProof/>
                 <w:webHidden/>
               </w:rPr>
-              <w:instrText xml:space="preserve"> PAGEREF _Toc191221085 \h </w:instrText>
+              <w:instrText xml:space="preserve"> PAGEREF _Toc191312981 \h </w:instrText>
             </w:r>
             <w:r>
               <w:rPr>
@@ -2907,7 +2967,7 @@
               <w:lang w:eastAsia="pt-BR"/>
             </w:rPr>
           </w:pPr>
-          <w:hyperlink w:anchor="_Toc191221086" w:history="1">
+          <w:hyperlink w:anchor="_Toc191312982" w:history="1">
             <w:r>
               <w:rPr>
                 <w:rStyle w:val="Hyperlink"/>
@@ -2934,7 +2994,7 @@
                 <w:noProof/>
                 <w:webHidden/>
               </w:rPr>
-              <w:instrText xml:space="preserve"> PAGEREF _Toc191221086 \h </w:instrText>
+              <w:instrText xml:space="preserve"> PAGEREF _Toc191312982 \h </w:instrText>
             </w:r>
             <w:r>
               <w:rPr>
@@ -2979,7 +3039,7 @@
               <w:lang w:eastAsia="pt-BR"/>
             </w:rPr>
           </w:pPr>
-          <w:hyperlink w:anchor="_Toc191221087" w:history="1">
+          <w:hyperlink w:anchor="_Toc191312983" w:history="1">
             <w:r>
               <w:rPr>
                 <w:rStyle w:val="Hyperlink"/>
@@ -3022,7 +3082,7 @@
                 <w:noProof/>
                 <w:webHidden/>
               </w:rPr>
-              <w:instrText xml:space="preserve"> PAGEREF _Toc191221087 \h </w:instrText>
+              <w:instrText xml:space="preserve"> PAGEREF _Toc191312983 \h </w:instrText>
             </w:r>
             <w:r>
               <w:rPr>
@@ -3066,7 +3126,7 @@
               <w:lang w:eastAsia="pt-BR"/>
             </w:rPr>
           </w:pPr>
-          <w:hyperlink w:anchor="_Toc191221088" w:history="1">
+          <w:hyperlink w:anchor="_Toc191312984" w:history="1">
             <w:r>
               <w:rPr>
                 <w:rStyle w:val="Hyperlink"/>
@@ -3093,7 +3153,7 @@
                 <w:noProof/>
                 <w:webHidden/>
               </w:rPr>
-              <w:instrText xml:space="preserve"> PAGEREF _Toc191221088 \h </w:instrText>
+              <w:instrText xml:space="preserve"> PAGEREF _Toc191312984 \h </w:instrText>
             </w:r>
             <w:r>
               <w:rPr>
@@ -3137,7 +3197,7 @@
               <w:lang w:eastAsia="pt-BR"/>
             </w:rPr>
           </w:pPr>
-          <w:hyperlink w:anchor="_Toc191221089" w:history="1">
+          <w:hyperlink w:anchor="_Toc191312985" w:history="1">
             <w:r>
               <w:rPr>
                 <w:rStyle w:val="Hyperlink"/>
@@ -3164,7 +3224,7 @@
                 <w:noProof/>
                 <w:webHidden/>
               </w:rPr>
-              <w:instrText xml:space="preserve"> PAGEREF _Toc191221089 \h </w:instrText>
+              <w:instrText xml:space="preserve"> PAGEREF _Toc191312985 \h </w:instrText>
             </w:r>
             <w:r>
               <w:rPr>
@@ -3208,7 +3268,7 @@
               <w:lang w:eastAsia="pt-BR"/>
             </w:rPr>
           </w:pPr>
-          <w:hyperlink w:anchor="_Toc191221090" w:history="1">
+          <w:hyperlink w:anchor="_Toc191312986" w:history="1">
             <w:r>
               <w:rPr>
                 <w:rStyle w:val="Hyperlink"/>
@@ -3235,7 +3295,7 @@
                 <w:noProof/>
                 <w:webHidden/>
               </w:rPr>
-              <w:instrText xml:space="preserve"> PAGEREF _Toc191221090 \h </w:instrText>
+              <w:instrText xml:space="preserve"> PAGEREF _Toc191312986 \h </w:instrText>
             </w:r>
             <w:r>
               <w:rPr>
@@ -3279,7 +3339,7 @@
               <w:lang w:eastAsia="pt-BR"/>
             </w:rPr>
           </w:pPr>
-          <w:hyperlink w:anchor="_Toc191221091" w:history="1">
+          <w:hyperlink w:anchor="_Toc191312987" w:history="1">
             <w:r>
               <w:rPr>
                 <w:rStyle w:val="Hyperlink"/>
@@ -3306,7 +3366,7 @@
                 <w:noProof/>
                 <w:webHidden/>
               </w:rPr>
-              <w:instrText xml:space="preserve"> PAGEREF _Toc191221091 \h </w:instrText>
+              <w:instrText xml:space="preserve"> PAGEREF _Toc191312987 \h </w:instrText>
             </w:r>
             <w:r>
               <w:rPr>
@@ -3350,7 +3410,7 @@
               <w:lang w:eastAsia="pt-BR"/>
             </w:rPr>
           </w:pPr>
-          <w:hyperlink w:anchor="_Toc191221092" w:history="1">
+          <w:hyperlink w:anchor="_Toc191312988" w:history="1">
             <w:r>
               <w:rPr>
                 <w:rStyle w:val="Hyperlink"/>
@@ -3377,7 +3437,7 @@
                 <w:noProof/>
                 <w:webHidden/>
               </w:rPr>
-              <w:instrText xml:space="preserve"> PAGEREF _Toc191221092 \h </w:instrText>
+              <w:instrText xml:space="preserve"> PAGEREF _Toc191312988 \h </w:instrText>
             </w:r>
             <w:r>
               <w:rPr>
@@ -3421,7 +3481,7 @@
               <w:lang w:eastAsia="pt-BR"/>
             </w:rPr>
           </w:pPr>
-          <w:hyperlink w:anchor="_Toc191221093" w:history="1">
+          <w:hyperlink w:anchor="_Toc191312989" w:history="1">
             <w:r>
               <w:rPr>
                 <w:rStyle w:val="Hyperlink"/>
@@ -3448,7 +3508,7 @@
                 <w:noProof/>
                 <w:webHidden/>
               </w:rPr>
-              <w:instrText xml:space="preserve"> PAGEREF _Toc191221093 \h </w:instrText>
+              <w:instrText xml:space="preserve"> PAGEREF _Toc191312989 \h </w:instrText>
             </w:r>
             <w:r>
               <w:rPr>
@@ -3493,7 +3553,7 @@
               <w:lang w:eastAsia="pt-BR"/>
             </w:rPr>
           </w:pPr>
-          <w:hyperlink w:anchor="_Toc191221094" w:history="1">
+          <w:hyperlink w:anchor="_Toc191312990" w:history="1">
             <w:r>
               <w:rPr>
                 <w:rStyle w:val="Hyperlink"/>
@@ -3536,7 +3596,7 @@
                 <w:noProof/>
                 <w:webHidden/>
               </w:rPr>
-              <w:instrText xml:space="preserve"> PAGEREF _Toc191221094 \h </w:instrText>
+              <w:instrText xml:space="preserve"> PAGEREF _Toc191312990 \h </w:instrText>
             </w:r>
             <w:r>
               <w:rPr>
@@ -3580,7 +3640,7 @@
               <w:lang w:eastAsia="pt-BR"/>
             </w:rPr>
           </w:pPr>
-          <w:hyperlink w:anchor="_Toc191221095" w:history="1">
+          <w:hyperlink w:anchor="_Toc191312991" w:history="1">
             <w:r>
               <w:rPr>
                 <w:rStyle w:val="Hyperlink"/>
@@ -3607,7 +3667,7 @@
                 <w:noProof/>
                 <w:webHidden/>
               </w:rPr>
-              <w:instrText xml:space="preserve"> PAGEREF _Toc191221095 \h </w:instrText>
+              <w:instrText xml:space="preserve"> PAGEREF _Toc191312991 \h </w:instrText>
             </w:r>
             <w:r>
               <w:rPr>
@@ -3651,7 +3711,7 @@
               <w:lang w:eastAsia="pt-BR"/>
             </w:rPr>
           </w:pPr>
-          <w:hyperlink w:anchor="_Toc191221096" w:history="1">
+          <w:hyperlink w:anchor="_Toc191312992" w:history="1">
             <w:r>
               <w:rPr>
                 <w:rStyle w:val="Hyperlink"/>
@@ -3678,7 +3738,7 @@
                 <w:noProof/>
                 <w:webHidden/>
               </w:rPr>
-              <w:instrText xml:space="preserve"> PAGEREF _Toc191221096 \h </w:instrText>
+              <w:instrText xml:space="preserve"> PAGEREF _Toc191312992 \h </w:instrText>
             </w:r>
             <w:r>
               <w:rPr>
@@ -3722,7 +3782,7 @@
               <w:lang w:eastAsia="pt-BR"/>
             </w:rPr>
           </w:pPr>
-          <w:hyperlink w:anchor="_Toc191221097" w:history="1">
+          <w:hyperlink w:anchor="_Toc191312993" w:history="1">
             <w:r>
               <w:rPr>
                 <w:rStyle w:val="Hyperlink"/>
@@ -3749,7 +3809,7 @@
                 <w:noProof/>
                 <w:webHidden/>
               </w:rPr>
-              <w:instrText xml:space="preserve"> PAGEREF _Toc191221097 \h </w:instrText>
+              <w:instrText xml:space="preserve"> PAGEREF _Toc191312993 \h </w:instrText>
             </w:r>
             <w:r>
               <w:rPr>
@@ -3793,7 +3853,7 @@
               <w:lang w:eastAsia="pt-BR"/>
             </w:rPr>
           </w:pPr>
-          <w:hyperlink w:anchor="_Toc191221098" w:history="1">
+          <w:hyperlink w:anchor="_Toc191312994" w:history="1">
             <w:r>
               <w:rPr>
                 <w:rStyle w:val="Hyperlink"/>
@@ -3820,7 +3880,7 @@
                 <w:noProof/>
                 <w:webHidden/>
               </w:rPr>
-              <w:instrText xml:space="preserve"> PAGEREF _Toc191221098 \h </w:instrText>
+              <w:instrText xml:space="preserve"> PAGEREF _Toc191312994 \h </w:instrText>
             </w:r>
             <w:r>
               <w:rPr>
@@ -3864,7 +3924,7 @@
               <w:lang w:eastAsia="pt-BR"/>
             </w:rPr>
           </w:pPr>
-          <w:hyperlink w:anchor="_Toc191221099" w:history="1">
+          <w:hyperlink w:anchor="_Toc191312995" w:history="1">
             <w:r>
               <w:rPr>
                 <w:rStyle w:val="Hyperlink"/>
@@ -3891,7 +3951,7 @@
                 <w:noProof/>
                 <w:webHidden/>
               </w:rPr>
-              <w:instrText xml:space="preserve"> PAGEREF _Toc191221099 \h </w:instrText>
+              <w:instrText xml:space="preserve"> PAGEREF _Toc191312995 \h </w:instrText>
             </w:r>
             <w:r>
               <w:rPr>
@@ -3935,7 +3995,7 @@
               <w:lang w:eastAsia="pt-BR"/>
             </w:rPr>
           </w:pPr>
-          <w:hyperlink w:anchor="_Toc191221100" w:history="1">
+          <w:hyperlink w:anchor="_Toc191312996" w:history="1">
             <w:r>
               <w:rPr>
                 <w:rStyle w:val="Hyperlink"/>
@@ -3962,7 +4022,7 @@
                 <w:noProof/>
                 <w:webHidden/>
               </w:rPr>
-              <w:instrText xml:space="preserve"> PAGEREF _Toc191221100 \h </w:instrText>
+              <w:instrText xml:space="preserve"> PAGEREF _Toc191312996 \h </w:instrText>
             </w:r>
             <w:r>
               <w:rPr>
@@ -4006,7 +4066,7 @@
               <w:lang w:eastAsia="pt-BR"/>
             </w:rPr>
           </w:pPr>
-          <w:hyperlink w:anchor="_Toc191221101" w:history="1">
+          <w:hyperlink w:anchor="_Toc191312997" w:history="1">
             <w:r>
               <w:rPr>
                 <w:rStyle w:val="Hyperlink"/>
@@ -4033,7 +4093,7 @@
                 <w:noProof/>
                 <w:webHidden/>
               </w:rPr>
-              <w:instrText xml:space="preserve"> PAGEREF _Toc191221101 \h </w:instrText>
+              <w:instrText xml:space="preserve"> PAGEREF _Toc191312997 \h </w:instrText>
             </w:r>
             <w:r>
               <w:rPr>
@@ -4077,7 +4137,7 @@
               <w:lang w:eastAsia="pt-BR"/>
             </w:rPr>
           </w:pPr>
-          <w:hyperlink w:anchor="_Toc191221102" w:history="1">
+          <w:hyperlink w:anchor="_Toc191312998" w:history="1">
             <w:r>
               <w:rPr>
                 <w:rStyle w:val="Hyperlink"/>
@@ -4104,7 +4164,7 @@
                 <w:noProof/>
                 <w:webHidden/>
               </w:rPr>
-              <w:instrText xml:space="preserve"> PAGEREF _Toc191221102 \h </w:instrText>
+              <w:instrText xml:space="preserve"> PAGEREF _Toc191312998 \h </w:instrText>
             </w:r>
             <w:r>
               <w:rPr>
@@ -4148,7 +4208,7 @@
               <w:lang w:eastAsia="pt-BR"/>
             </w:rPr>
           </w:pPr>
-          <w:hyperlink w:anchor="_Toc191221103" w:history="1">
+          <w:hyperlink w:anchor="_Toc191312999" w:history="1">
             <w:r>
               <w:rPr>
                 <w:rStyle w:val="Hyperlink"/>
@@ -4175,7 +4235,7 @@
                 <w:noProof/>
                 <w:webHidden/>
               </w:rPr>
-              <w:instrText xml:space="preserve"> PAGEREF _Toc191221103 \h </w:instrText>
+              <w:instrText xml:space="preserve"> PAGEREF _Toc191312999 \h </w:instrText>
             </w:r>
             <w:r>
               <w:rPr>
@@ -4219,7 +4279,7 @@
               <w:lang w:eastAsia="pt-BR"/>
             </w:rPr>
           </w:pPr>
-          <w:hyperlink w:anchor="_Toc191221104" w:history="1">
+          <w:hyperlink w:anchor="_Toc191313000" w:history="1">
             <w:r>
               <w:rPr>
                 <w:rStyle w:val="Hyperlink"/>
@@ -4246,7 +4306,7 @@
                 <w:noProof/>
                 <w:webHidden/>
               </w:rPr>
-              <w:instrText xml:space="preserve"> PAGEREF _Toc191221104 \h </w:instrText>
+              <w:instrText xml:space="preserve"> PAGEREF _Toc191313000 \h </w:instrText>
             </w:r>
             <w:r>
               <w:rPr>
@@ -4266,7 +4326,7 @@
                 <w:noProof/>
                 <w:webHidden/>
               </w:rPr>
-              <w:t>12</w:t>
+              <w:t>13</w:t>
             </w:r>
             <w:r>
               <w:rPr>
@@ -4290,7 +4350,7 @@
               <w:lang w:eastAsia="pt-BR"/>
             </w:rPr>
           </w:pPr>
-          <w:hyperlink w:anchor="_Toc191221105" w:history="1">
+          <w:hyperlink w:anchor="_Toc191313001" w:history="1">
             <w:r>
               <w:rPr>
                 <w:rStyle w:val="Hyperlink"/>
@@ -4317,7 +4377,7 @@
                 <w:noProof/>
                 <w:webHidden/>
               </w:rPr>
-              <w:instrText xml:space="preserve"> PAGEREF _Toc191221105 \h </w:instrText>
+              <w:instrText xml:space="preserve"> PAGEREF _Toc191313001 \h </w:instrText>
             </w:r>
             <w:r>
               <w:rPr>
@@ -4361,7 +4421,7 @@
               <w:lang w:eastAsia="pt-BR"/>
             </w:rPr>
           </w:pPr>
-          <w:hyperlink w:anchor="_Toc191221106" w:history="1">
+          <w:hyperlink w:anchor="_Toc191313002" w:history="1">
             <w:r>
               <w:rPr>
                 <w:rStyle w:val="Hyperlink"/>
@@ -4388,7 +4448,7 @@
                 <w:noProof/>
                 <w:webHidden/>
               </w:rPr>
-              <w:instrText xml:space="preserve"> PAGEREF _Toc191221106 \h </w:instrText>
+              <w:instrText xml:space="preserve"> PAGEREF _Toc191313002 \h </w:instrText>
             </w:r>
             <w:r>
               <w:rPr>
@@ -4432,7 +4492,7 @@
               <w:lang w:eastAsia="pt-BR"/>
             </w:rPr>
           </w:pPr>
-          <w:hyperlink w:anchor="_Toc191221107" w:history="1">
+          <w:hyperlink w:anchor="_Toc191313003" w:history="1">
             <w:r>
               <w:rPr>
                 <w:rStyle w:val="Hyperlink"/>
@@ -4459,7 +4519,7 @@
                 <w:noProof/>
                 <w:webHidden/>
               </w:rPr>
-              <w:instrText xml:space="preserve"> PAGEREF _Toc191221107 \h </w:instrText>
+              <w:instrText xml:space="preserve"> PAGEREF _Toc191313003 \h </w:instrText>
             </w:r>
             <w:r>
               <w:rPr>
@@ -4479,7 +4539,7 @@
                 <w:noProof/>
                 <w:webHidden/>
               </w:rPr>
-              <w:t>13</w:t>
+              <w:t>14</w:t>
             </w:r>
             <w:r>
               <w:rPr>
@@ -4503,7 +4563,7 @@
               <w:lang w:eastAsia="pt-BR"/>
             </w:rPr>
           </w:pPr>
-          <w:hyperlink w:anchor="_Toc191221108" w:history="1">
+          <w:hyperlink w:anchor="_Toc191313004" w:history="1">
             <w:r>
               <w:rPr>
                 <w:rStyle w:val="Hyperlink"/>
@@ -4530,7 +4590,7 @@
                 <w:noProof/>
                 <w:webHidden/>
               </w:rPr>
-              <w:instrText xml:space="preserve"> PAGEREF _Toc191221108 \h </w:instrText>
+              <w:instrText xml:space="preserve"> PAGEREF _Toc191313004 \h </w:instrText>
             </w:r>
             <w:r>
               <w:rPr>
@@ -4550,7 +4610,7 @@
                 <w:noProof/>
                 <w:webHidden/>
               </w:rPr>
-              <w:t>13</w:t>
+              <w:t>14</w:t>
             </w:r>
             <w:r>
               <w:rPr>
@@ -4574,7 +4634,7 @@
               <w:lang w:eastAsia="pt-BR"/>
             </w:rPr>
           </w:pPr>
-          <w:hyperlink w:anchor="_Toc191221109" w:history="1">
+          <w:hyperlink w:anchor="_Toc191313005" w:history="1">
             <w:r>
               <w:rPr>
                 <w:rStyle w:val="Hyperlink"/>
@@ -4601,7 +4661,7 @@
                 <w:noProof/>
                 <w:webHidden/>
               </w:rPr>
-              <w:instrText xml:space="preserve"> PAGEREF _Toc191221109 \h </w:instrText>
+              <w:instrText xml:space="preserve"> PAGEREF _Toc191313005 \h </w:instrText>
             </w:r>
             <w:r>
               <w:rPr>
@@ -4645,7 +4705,7 @@
               <w:lang w:eastAsia="pt-BR"/>
             </w:rPr>
           </w:pPr>
-          <w:hyperlink w:anchor="_Toc191221110" w:history="1">
+          <w:hyperlink w:anchor="_Toc191313006" w:history="1">
             <w:r>
               <w:rPr>
                 <w:rStyle w:val="Hyperlink"/>
@@ -4672,7 +4732,7 @@
                 <w:noProof/>
                 <w:webHidden/>
               </w:rPr>
-              <w:instrText xml:space="preserve"> PAGEREF _Toc191221110 \h </w:instrText>
+              <w:instrText xml:space="preserve"> PAGEREF _Toc191313006 \h </w:instrText>
             </w:r>
             <w:r>
               <w:rPr>
@@ -4716,7 +4776,7 @@
               <w:lang w:eastAsia="pt-BR"/>
             </w:rPr>
           </w:pPr>
-          <w:hyperlink w:anchor="_Toc191221111" w:history="1">
+          <w:hyperlink w:anchor="_Toc191313007" w:history="1">
             <w:r>
               <w:rPr>
                 <w:rStyle w:val="Hyperlink"/>
@@ -4743,7 +4803,7 @@
                 <w:noProof/>
                 <w:webHidden/>
               </w:rPr>
-              <w:instrText xml:space="preserve"> PAGEREF _Toc191221111 \h </w:instrText>
+              <w:instrText xml:space="preserve"> PAGEREF _Toc191313007 \h </w:instrText>
             </w:r>
             <w:r>
               <w:rPr>
@@ -4787,7 +4847,7 @@
               <w:lang w:eastAsia="pt-BR"/>
             </w:rPr>
           </w:pPr>
-          <w:hyperlink w:anchor="_Toc191221112" w:history="1">
+          <w:hyperlink w:anchor="_Toc191313008" w:history="1">
             <w:r>
               <w:rPr>
                 <w:rStyle w:val="Hyperlink"/>
@@ -4814,7 +4874,7 @@
                 <w:noProof/>
                 <w:webHidden/>
               </w:rPr>
-              <w:instrText xml:space="preserve"> PAGEREF _Toc191221112 \h </w:instrText>
+              <w:instrText xml:space="preserve"> PAGEREF _Toc191313008 \h </w:instrText>
             </w:r>
             <w:r>
               <w:rPr>
@@ -4858,7 +4918,7 @@
               <w:lang w:eastAsia="pt-BR"/>
             </w:rPr>
           </w:pPr>
-          <w:hyperlink w:anchor="_Toc191221113" w:history="1">
+          <w:hyperlink w:anchor="_Toc191313009" w:history="1">
             <w:r>
               <w:rPr>
                 <w:rStyle w:val="Hyperlink"/>
@@ -4885,7 +4945,7 @@
                 <w:noProof/>
                 <w:webHidden/>
               </w:rPr>
-              <w:instrText xml:space="preserve"> PAGEREF _Toc191221113 \h </w:instrText>
+              <w:instrText xml:space="preserve"> PAGEREF _Toc191313009 \h </w:instrText>
             </w:r>
             <w:r>
               <w:rPr>
@@ -4929,7 +4989,7 @@
               <w:lang w:eastAsia="pt-BR"/>
             </w:rPr>
           </w:pPr>
-          <w:hyperlink w:anchor="_Toc191221114" w:history="1">
+          <w:hyperlink w:anchor="_Toc191313010" w:history="1">
             <w:r>
               <w:rPr>
                 <w:rStyle w:val="Hyperlink"/>
@@ -4956,7 +5016,7 @@
                 <w:noProof/>
                 <w:webHidden/>
               </w:rPr>
-              <w:instrText xml:space="preserve"> PAGEREF _Toc191221114 \h </w:instrText>
+              <w:instrText xml:space="preserve"> PAGEREF _Toc191313010 \h </w:instrText>
             </w:r>
             <w:r>
               <w:rPr>
@@ -4976,7 +5036,7 @@
                 <w:noProof/>
                 <w:webHidden/>
               </w:rPr>
-              <w:t>14</w:t>
+              <w:t>15</w:t>
             </w:r>
             <w:r>
               <w:rPr>
@@ -5000,7 +5060,7 @@
               <w:lang w:eastAsia="pt-BR"/>
             </w:rPr>
           </w:pPr>
-          <w:hyperlink w:anchor="_Toc191221115" w:history="1">
+          <w:hyperlink w:anchor="_Toc191313011" w:history="1">
             <w:r>
               <w:rPr>
                 <w:rStyle w:val="Hyperlink"/>
@@ -5027,7 +5087,7 @@
                 <w:noProof/>
                 <w:webHidden/>
               </w:rPr>
-              <w:instrText xml:space="preserve"> PAGEREF _Toc191221115 \h </w:instrText>
+              <w:instrText xml:space="preserve"> PAGEREF _Toc191313011 \h </w:instrText>
             </w:r>
             <w:r>
               <w:rPr>
@@ -5047,7 +5107,7 @@
                 <w:noProof/>
                 <w:webHidden/>
               </w:rPr>
-              <w:t>14</w:t>
+              <w:t>15</w:t>
             </w:r>
             <w:r>
               <w:rPr>
@@ -5071,7 +5131,7 @@
               <w:lang w:eastAsia="pt-BR"/>
             </w:rPr>
           </w:pPr>
-          <w:hyperlink w:anchor="_Toc191221116" w:history="1">
+          <w:hyperlink w:anchor="_Toc191313012" w:history="1">
             <w:r>
               <w:rPr>
                 <w:rStyle w:val="Hyperlink"/>
@@ -5098,7 +5158,7 @@
                 <w:noProof/>
                 <w:webHidden/>
               </w:rPr>
-              <w:instrText xml:space="preserve"> PAGEREF _Toc191221116 \h </w:instrText>
+              <w:instrText xml:space="preserve"> PAGEREF _Toc191313012 \h </w:instrText>
             </w:r>
             <w:r>
               <w:rPr>
@@ -5157,7 +5217,7 @@
       <w:pPr>
         <w:pStyle w:val="Ttulo1"/>
       </w:pPr>
-      <w:bookmarkStart w:id="0" w:name="_Toc191221048"/>
+      <w:bookmarkStart w:id="0" w:name="_Toc191312944"/>
       <w:r>
         <w:lastRenderedPageBreak/>
         <w:t>Objetivo</w:t>
@@ -5169,21 +5229,8 @@
       <w:r>
         <w:t xml:space="preserve">Este documento tem como objetivo descrever os requisitos funcionais, não funcionais e as regras de negócio do software </w:t>
       </w:r>
-      <w:proofErr w:type="spellStart"/>
-      <w:r>
-        <w:t>My</w:t>
-      </w:r>
-      <w:proofErr w:type="spellEnd"/>
-      <w:r>
-        <w:t xml:space="preserve"> </w:t>
-      </w:r>
-      <w:proofErr w:type="spellStart"/>
-      <w:r>
-        <w:t>Hair</w:t>
-      </w:r>
-      <w:proofErr w:type="spellEnd"/>
-      <w:r>
-        <w:t xml:space="preserve"> Salon</w:t>
+      <w:r>
+        <w:t>My Hair Salon</w:t>
       </w:r>
       <w:r>
         <w:t>.</w:t>
@@ -5195,7 +5242,7 @@
       <w:pPr>
         <w:pStyle w:val="Ttulo1"/>
       </w:pPr>
-      <w:bookmarkStart w:id="1" w:name="_Toc191221049"/>
+      <w:bookmarkStart w:id="1" w:name="_Toc191312945"/>
       <w:r>
         <w:t>Técnicas utilizadas na elucidação de requisitos</w:t>
       </w:r>
@@ -5220,7 +5267,7 @@
       <w:pPr>
         <w:pStyle w:val="Ttulo1"/>
       </w:pPr>
-      <w:bookmarkStart w:id="2" w:name="_Toc191221050"/>
+      <w:bookmarkStart w:id="2" w:name="_Toc191312946"/>
       <w:r>
         <w:t>Requisitos Funcionais</w:t>
       </w:r>
@@ -5231,17 +5278,9 @@
       <w:pPr>
         <w:pStyle w:val="Ttulo2"/>
       </w:pPr>
-      <w:bookmarkStart w:id="3" w:name="_Toc191221051"/>
-      <w:r>
-        <w:t>[RF01</w:t>
-      </w:r>
-      <w:proofErr w:type="gramStart"/>
-      <w:r>
-        <w:t>] Manter</w:t>
-      </w:r>
-      <w:proofErr w:type="gramEnd"/>
-      <w:r>
-        <w:t xml:space="preserve"> perfis de acesso</w:t>
+      <w:bookmarkStart w:id="3" w:name="_Toc191312947"/>
+      <w:r>
+        <w:t>[RF01] Manter perfis de acesso</w:t>
       </w:r>
       <w:bookmarkEnd w:id="3"/>
     </w:p>
@@ -5260,7 +5299,7 @@
       <w:pPr>
         <w:pStyle w:val="Ttulo3"/>
       </w:pPr>
-      <w:bookmarkStart w:id="4" w:name="_Toc191221052"/>
+      <w:bookmarkStart w:id="4" w:name="_Toc191312948"/>
       <w:r>
         <w:t>Cadastrar perfil</w:t>
       </w:r>
@@ -5275,7 +5314,7 @@
       <w:pPr>
         <w:pStyle w:val="Ttulo3"/>
       </w:pPr>
-      <w:bookmarkStart w:id="5" w:name="_Toc191221053"/>
+      <w:bookmarkStart w:id="5" w:name="_Toc191312949"/>
       <w:r>
         <w:t>Excluir perfil</w:t>
       </w:r>
@@ -5291,17 +5330,9 @@
       <w:pPr>
         <w:pStyle w:val="Ttulo2"/>
       </w:pPr>
-      <w:bookmarkStart w:id="6" w:name="_Toc191221054"/>
-      <w:r>
-        <w:t>[RF02</w:t>
-      </w:r>
-      <w:proofErr w:type="gramStart"/>
-      <w:r>
-        <w:t>] Manter</w:t>
-      </w:r>
-      <w:proofErr w:type="gramEnd"/>
-      <w:r>
-        <w:t xml:space="preserve"> profissionais</w:t>
+      <w:bookmarkStart w:id="6" w:name="_Toc191312950"/>
+      <w:r>
+        <w:t>[RF02] Manter profissionais</w:t>
       </w:r>
       <w:bookmarkEnd w:id="6"/>
     </w:p>
@@ -5314,7 +5345,7 @@
       <w:pPr>
         <w:pStyle w:val="Ttulo3"/>
       </w:pPr>
-      <w:bookmarkStart w:id="7" w:name="_Toc191221055"/>
+      <w:bookmarkStart w:id="7" w:name="_Toc191312951"/>
       <w:r>
         <w:t>Cadastrar profissional</w:t>
       </w:r>
@@ -5329,7 +5360,7 @@
       <w:pPr>
         <w:pStyle w:val="Ttulo3"/>
       </w:pPr>
-      <w:bookmarkStart w:id="8" w:name="_Toc191221056"/>
+      <w:bookmarkStart w:id="8" w:name="_Toc191312952"/>
       <w:r>
         <w:t>Editar profissional</w:t>
       </w:r>
@@ -5344,7 +5375,7 @@
       <w:pPr>
         <w:pStyle w:val="Ttulo3"/>
       </w:pPr>
-      <w:bookmarkStart w:id="9" w:name="_Toc191221057"/>
+      <w:bookmarkStart w:id="9" w:name="_Toc191312953"/>
       <w:r>
         <w:t>Excluir profissional</w:t>
       </w:r>
@@ -5360,18 +5391,10 @@
       <w:pPr>
         <w:pStyle w:val="Ttulo2"/>
       </w:pPr>
-      <w:bookmarkStart w:id="10" w:name="_Toc191221058"/>
+      <w:bookmarkStart w:id="10" w:name="_Toc191312954"/>
       <w:r>
         <w:lastRenderedPageBreak/>
-        <w:t>[RF03</w:t>
-      </w:r>
-      <w:proofErr w:type="gramStart"/>
-      <w:r>
-        <w:t>] Manter</w:t>
-      </w:r>
-      <w:proofErr w:type="gramEnd"/>
-      <w:r>
-        <w:t xml:space="preserve"> procedimentos</w:t>
+        <w:t>[RF03] Manter procedimentos</w:t>
       </w:r>
       <w:bookmarkEnd w:id="10"/>
     </w:p>
@@ -5384,7 +5407,7 @@
       <w:pPr>
         <w:pStyle w:val="Ttulo3"/>
       </w:pPr>
-      <w:bookmarkStart w:id="11" w:name="_Toc191221059"/>
+      <w:bookmarkStart w:id="11" w:name="_Toc191312955"/>
       <w:r>
         <w:t>Cadastrar procedimento</w:t>
       </w:r>
@@ -5399,7 +5422,7 @@
       <w:pPr>
         <w:pStyle w:val="Ttulo3"/>
       </w:pPr>
-      <w:bookmarkStart w:id="12" w:name="_Toc191221060"/>
+      <w:bookmarkStart w:id="12" w:name="_Toc191312956"/>
       <w:r>
         <w:t>Editar procedimento</w:t>
       </w:r>
@@ -5414,7 +5437,7 @@
       <w:pPr>
         <w:pStyle w:val="Ttulo3"/>
       </w:pPr>
-      <w:bookmarkStart w:id="13" w:name="_Toc191221061"/>
+      <w:bookmarkStart w:id="13" w:name="_Toc191312957"/>
       <w:r>
         <w:t>Excluir procedimento</w:t>
       </w:r>
@@ -5430,17 +5453,9 @@
       <w:pPr>
         <w:pStyle w:val="Ttulo2"/>
       </w:pPr>
-      <w:bookmarkStart w:id="14" w:name="_Toc191221062"/>
-      <w:r>
-        <w:t>[RF04</w:t>
-      </w:r>
-      <w:proofErr w:type="gramStart"/>
-      <w:r>
-        <w:t>] Manter</w:t>
-      </w:r>
-      <w:proofErr w:type="gramEnd"/>
-      <w:r>
-        <w:t xml:space="preserve"> clientes</w:t>
+      <w:bookmarkStart w:id="14" w:name="_Toc191312958"/>
+      <w:r>
+        <w:t>[RF04] Manter clientes</w:t>
       </w:r>
       <w:bookmarkEnd w:id="14"/>
     </w:p>
@@ -5454,7 +5469,7 @@
         <w:pStyle w:val="Ttulo3"/>
       </w:pPr>
       <w:bookmarkStart w:id="15" w:name="_Toc190193658"/>
-      <w:bookmarkStart w:id="16" w:name="_Toc191221063"/>
+      <w:bookmarkStart w:id="16" w:name="_Toc191312959"/>
       <w:r>
         <w:t>Cadastrar profissional</w:t>
       </w:r>
@@ -5471,7 +5486,7 @@
         <w:pStyle w:val="Ttulo3"/>
       </w:pPr>
       <w:bookmarkStart w:id="17" w:name="_Toc190193659"/>
-      <w:bookmarkStart w:id="18" w:name="_Toc191221064"/>
+      <w:bookmarkStart w:id="18" w:name="_Toc191312960"/>
       <w:r>
         <w:t>Editar cadastro de profissional</w:t>
       </w:r>
@@ -5488,7 +5503,7 @@
         <w:pStyle w:val="Ttulo3"/>
       </w:pPr>
       <w:bookmarkStart w:id="19" w:name="_Toc190193660"/>
-      <w:bookmarkStart w:id="20" w:name="_Toc191221065"/>
+      <w:bookmarkStart w:id="20" w:name="_Toc191312961"/>
       <w:r>
         <w:t>Excluir cadastro de profissional</w:t>
       </w:r>
@@ -5506,17 +5521,9 @@
         <w:pStyle w:val="Ttulo2"/>
       </w:pPr>
       <w:bookmarkStart w:id="21" w:name="_Toc190193661"/>
-      <w:bookmarkStart w:id="22" w:name="_Toc191221066"/>
-      <w:r>
-        <w:t>[RF03</w:t>
-      </w:r>
-      <w:proofErr w:type="gramStart"/>
-      <w:r>
-        <w:t>] Manter</w:t>
-      </w:r>
-      <w:proofErr w:type="gramEnd"/>
-      <w:r>
-        <w:t xml:space="preserve"> procedimentos</w:t>
+      <w:bookmarkStart w:id="22" w:name="_Toc191312962"/>
+      <w:r>
+        <w:t>[RF03] Manter procedimentos</w:t>
       </w:r>
       <w:bookmarkEnd w:id="21"/>
       <w:bookmarkEnd w:id="22"/>
@@ -5531,7 +5538,7 @@
         <w:pStyle w:val="Ttulo3"/>
       </w:pPr>
       <w:bookmarkStart w:id="23" w:name="_Toc190193662"/>
-      <w:bookmarkStart w:id="24" w:name="_Toc191221067"/>
+      <w:bookmarkStart w:id="24" w:name="_Toc191312963"/>
       <w:r>
         <w:t>Cadastrar procedimento</w:t>
       </w:r>
@@ -5548,7 +5555,7 @@
         <w:pStyle w:val="Ttulo3"/>
       </w:pPr>
       <w:bookmarkStart w:id="25" w:name="_Toc190193663"/>
-      <w:bookmarkStart w:id="26" w:name="_Toc191221068"/>
+      <w:bookmarkStart w:id="26" w:name="_Toc191312964"/>
       <w:r>
         <w:t>Editar cadastro de procedimento</w:t>
       </w:r>
@@ -5565,7 +5572,7 @@
         <w:pStyle w:val="Ttulo3"/>
       </w:pPr>
       <w:bookmarkStart w:id="27" w:name="_Toc190193664"/>
-      <w:bookmarkStart w:id="28" w:name="_Toc191221069"/>
+      <w:bookmarkStart w:id="28" w:name="_Toc191312965"/>
       <w:r>
         <w:t>Excluir cadastro de procedimento</w:t>
       </w:r>
@@ -5583,17 +5590,9 @@
         <w:pStyle w:val="Ttulo2"/>
       </w:pPr>
       <w:bookmarkStart w:id="29" w:name="_Toc190193665"/>
-      <w:bookmarkStart w:id="30" w:name="_Toc191221070"/>
-      <w:r>
-        <w:t>[RF04</w:t>
-      </w:r>
-      <w:proofErr w:type="gramStart"/>
-      <w:r>
-        <w:t>] Manter</w:t>
-      </w:r>
-      <w:proofErr w:type="gramEnd"/>
-      <w:r>
-        <w:t xml:space="preserve"> clientes</w:t>
+      <w:bookmarkStart w:id="30" w:name="_Toc191312966"/>
+      <w:r>
+        <w:t>[RF04] Manter clientes</w:t>
       </w:r>
       <w:bookmarkEnd w:id="29"/>
       <w:bookmarkEnd w:id="30"/>
@@ -5608,7 +5607,7 @@
         <w:pStyle w:val="Ttulo3"/>
       </w:pPr>
       <w:bookmarkStart w:id="31" w:name="_Toc190193666"/>
-      <w:bookmarkStart w:id="32" w:name="_Toc191221071"/>
+      <w:bookmarkStart w:id="32" w:name="_Toc191312967"/>
       <w:r>
         <w:lastRenderedPageBreak/>
         <w:t>Cadastrar cliente</w:t>
@@ -5626,7 +5625,7 @@
         <w:pStyle w:val="Ttulo3"/>
       </w:pPr>
       <w:bookmarkStart w:id="33" w:name="_Toc190193667"/>
-      <w:bookmarkStart w:id="34" w:name="_Toc191221072"/>
+      <w:bookmarkStart w:id="34" w:name="_Toc191312968"/>
       <w:r>
         <w:t>Editar cadastro de cliente</w:t>
       </w:r>
@@ -5643,7 +5642,7 @@
         <w:pStyle w:val="Ttulo3"/>
       </w:pPr>
       <w:bookmarkStart w:id="35" w:name="_Toc190193668"/>
-      <w:bookmarkStart w:id="36" w:name="_Toc191221073"/>
+      <w:bookmarkStart w:id="36" w:name="_Toc191312969"/>
       <w:r>
         <w:t>Excluir cadastro de cliente</w:t>
       </w:r>
@@ -5661,17 +5660,9 @@
         <w:pStyle w:val="Ttulo2"/>
       </w:pPr>
       <w:bookmarkStart w:id="37" w:name="_Toc190193669"/>
-      <w:bookmarkStart w:id="38" w:name="_Toc191221074"/>
-      <w:r>
-        <w:t>[RF05</w:t>
-      </w:r>
-      <w:proofErr w:type="gramStart"/>
-      <w:r>
-        <w:t>] Manter</w:t>
-      </w:r>
-      <w:proofErr w:type="gramEnd"/>
-      <w:r>
-        <w:t xml:space="preserve"> agendamentos</w:t>
+      <w:bookmarkStart w:id="38" w:name="_Toc191312970"/>
+      <w:r>
+        <w:t>[RF05] Manter agendamentos</w:t>
       </w:r>
       <w:bookmarkEnd w:id="37"/>
       <w:bookmarkEnd w:id="38"/>
@@ -5686,7 +5677,7 @@
         <w:pStyle w:val="Ttulo3"/>
       </w:pPr>
       <w:bookmarkStart w:id="39" w:name="_Toc190193670"/>
-      <w:bookmarkStart w:id="40" w:name="_Toc191221075"/>
+      <w:bookmarkStart w:id="40" w:name="_Toc191312971"/>
       <w:r>
         <w:t>Cadastrar agendamento</w:t>
       </w:r>
@@ -5703,7 +5694,7 @@
         <w:pStyle w:val="Ttulo3"/>
       </w:pPr>
       <w:bookmarkStart w:id="41" w:name="_Toc190193671"/>
-      <w:bookmarkStart w:id="42" w:name="_Toc191221076"/>
+      <w:bookmarkStart w:id="42" w:name="_Toc191312972"/>
       <w:r>
         <w:t>Editar cadastro de agendamento</w:t>
       </w:r>
@@ -5720,7 +5711,7 @@
         <w:pStyle w:val="Ttulo3"/>
       </w:pPr>
       <w:bookmarkStart w:id="43" w:name="_Toc190193672"/>
-      <w:bookmarkStart w:id="44" w:name="_Toc191221077"/>
+      <w:bookmarkStart w:id="44" w:name="_Toc191312973"/>
       <w:r>
         <w:t>Excluir cadastro de agendamento</w:t>
       </w:r>
@@ -5738,17 +5729,9 @@
         <w:pStyle w:val="Ttulo2"/>
       </w:pPr>
       <w:bookmarkStart w:id="45" w:name="_Toc190193673"/>
-      <w:bookmarkStart w:id="46" w:name="_Toc191221078"/>
-      <w:r>
-        <w:t>[RF06</w:t>
-      </w:r>
-      <w:proofErr w:type="gramStart"/>
-      <w:r>
-        <w:t>] Gerar</w:t>
-      </w:r>
-      <w:proofErr w:type="gramEnd"/>
-      <w:r>
-        <w:t xml:space="preserve"> relatório de agendamentos realizados</w:t>
+      <w:bookmarkStart w:id="46" w:name="_Toc191312974"/>
+      <w:r>
+        <w:t>[RF06] Gerar relatório de agendamentos realizados</w:t>
       </w:r>
       <w:bookmarkEnd w:id="45"/>
       <w:bookmarkEnd w:id="46"/>
@@ -5764,17 +5747,9 @@
         <w:pStyle w:val="Ttulo2"/>
       </w:pPr>
       <w:bookmarkStart w:id="47" w:name="_Toc190193674"/>
-      <w:bookmarkStart w:id="48" w:name="_Toc191221079"/>
-      <w:r>
-        <w:t>[RF07</w:t>
-      </w:r>
-      <w:proofErr w:type="gramStart"/>
-      <w:r>
-        <w:t>] Realizar</w:t>
-      </w:r>
-      <w:proofErr w:type="gramEnd"/>
-      <w:r>
-        <w:t xml:space="preserve"> logout</w:t>
+      <w:bookmarkStart w:id="48" w:name="_Toc191312975"/>
+      <w:r>
+        <w:t>[RF07] Realizar logout</w:t>
       </w:r>
       <w:bookmarkEnd w:id="47"/>
       <w:bookmarkEnd w:id="48"/>
@@ -5790,17 +5765,9 @@
         <w:pStyle w:val="Ttulo2"/>
       </w:pPr>
       <w:bookmarkStart w:id="49" w:name="_Toc190193675"/>
-      <w:bookmarkStart w:id="50" w:name="_Toc191221080"/>
-      <w:r>
-        <w:t>[RF08</w:t>
-      </w:r>
-      <w:proofErr w:type="gramStart"/>
-      <w:r>
-        <w:t>] Confirmar ou cancelar</w:t>
-      </w:r>
-      <w:proofErr w:type="gramEnd"/>
-      <w:r>
-        <w:t xml:space="preserve"> agendamentos</w:t>
+      <w:bookmarkStart w:id="50" w:name="_Toc191312976"/>
+      <w:r>
+        <w:t>[RF08] Confirmar ou cancelar agendamentos</w:t>
       </w:r>
       <w:bookmarkEnd w:id="49"/>
       <w:bookmarkEnd w:id="50"/>
@@ -5816,17 +5783,9 @@
         <w:pStyle w:val="Ttulo2"/>
       </w:pPr>
       <w:bookmarkStart w:id="51" w:name="_Toc190193676"/>
-      <w:bookmarkStart w:id="52" w:name="_Toc191221081"/>
-      <w:r>
-        <w:t>[RF09</w:t>
-      </w:r>
-      <w:proofErr w:type="gramStart"/>
-      <w:r>
-        <w:t>] Recuperar</w:t>
-      </w:r>
-      <w:proofErr w:type="gramEnd"/>
-      <w:r>
-        <w:t xml:space="preserve"> senha de acesso</w:t>
+      <w:bookmarkStart w:id="52" w:name="_Toc191312977"/>
+      <w:r>
+        <w:t>[RF09] Recuperar senha de acesso</w:t>
       </w:r>
       <w:bookmarkEnd w:id="51"/>
       <w:bookmarkEnd w:id="52"/>
@@ -5842,18 +5801,10 @@
         <w:pStyle w:val="Ttulo2"/>
       </w:pPr>
       <w:bookmarkStart w:id="53" w:name="_Toc190193677"/>
-      <w:bookmarkStart w:id="54" w:name="_Toc191221082"/>
+      <w:bookmarkStart w:id="54" w:name="_Toc191312978"/>
       <w:r>
         <w:lastRenderedPageBreak/>
-        <w:t>[RF10</w:t>
-      </w:r>
-      <w:proofErr w:type="gramStart"/>
-      <w:r>
-        <w:t>] Trocar</w:t>
-      </w:r>
-      <w:proofErr w:type="gramEnd"/>
-      <w:r>
-        <w:t xml:space="preserve"> senha</w:t>
+        <w:t>[RF10] Trocar senha</w:t>
       </w:r>
       <w:bookmarkEnd w:id="53"/>
       <w:bookmarkEnd w:id="54"/>
@@ -5869,17 +5820,9 @@
         <w:pStyle w:val="Ttulo2"/>
       </w:pPr>
       <w:bookmarkStart w:id="55" w:name="_Toc190193678"/>
-      <w:bookmarkStart w:id="56" w:name="_Toc191221083"/>
-      <w:r>
-        <w:t>[RF11</w:t>
-      </w:r>
-      <w:proofErr w:type="gramStart"/>
-      <w:r>
-        <w:t>] Trocar</w:t>
-      </w:r>
-      <w:proofErr w:type="gramEnd"/>
-      <w:r>
-        <w:t xml:space="preserve"> e-mail</w:t>
+      <w:bookmarkStart w:id="56" w:name="_Toc191312979"/>
+      <w:r>
+        <w:t>[RF11] Trocar e-mail</w:t>
       </w:r>
       <w:bookmarkEnd w:id="55"/>
       <w:bookmarkEnd w:id="56"/>
@@ -5895,17 +5838,9 @@
         <w:pStyle w:val="Ttulo2"/>
       </w:pPr>
       <w:bookmarkStart w:id="57" w:name="_Toc190193679"/>
-      <w:bookmarkStart w:id="58" w:name="_Toc191221084"/>
-      <w:r>
-        <w:t>[RF12</w:t>
-      </w:r>
-      <w:proofErr w:type="gramStart"/>
-      <w:r>
-        <w:t>] Acessar</w:t>
-      </w:r>
-      <w:proofErr w:type="gramEnd"/>
-      <w:r>
-        <w:t xml:space="preserve"> o sistema</w:t>
+      <w:bookmarkStart w:id="58" w:name="_Toc191312980"/>
+      <w:r>
+        <w:t>[RF12] Acessar o sistema</w:t>
       </w:r>
       <w:bookmarkEnd w:id="57"/>
       <w:bookmarkEnd w:id="58"/>
@@ -5921,32 +5856,16 @@
         <w:pStyle w:val="Ttulo2"/>
       </w:pPr>
       <w:bookmarkStart w:id="59" w:name="_Toc190193680"/>
-      <w:bookmarkStart w:id="60" w:name="_Toc191221085"/>
-      <w:r>
-        <w:t>[RF13</w:t>
-      </w:r>
-      <w:proofErr w:type="gramStart"/>
-      <w:r>
-        <w:t>] Notificar</w:t>
-      </w:r>
-      <w:proofErr w:type="gramEnd"/>
-      <w:r>
-        <w:t xml:space="preserve"> confirmação ou cancelamento de agendamento</w:t>
+      <w:bookmarkStart w:id="60" w:name="_Toc191312981"/>
+      <w:r>
+        <w:t>[RF13] Notificar confirmação ou cancelamento de agendamento</w:t>
       </w:r>
       <w:bookmarkEnd w:id="59"/>
       <w:bookmarkEnd w:id="60"/>
     </w:p>
     <w:p>
       <w:r>
-        <w:t>O sistema deve emitir uma notificação ao profissional (</w:t>
-      </w:r>
-      <w:proofErr w:type="spellStart"/>
-      <w:r>
-        <w:t>independente</w:t>
-      </w:r>
-      <w:proofErr w:type="spellEnd"/>
-      <w:r>
-        <w:t xml:space="preserve"> do tipo de perfil) acerca da confirmação ou cancelamento de algum procedimento.</w:t>
+        <w:t>O sistema deve emitir uma notificação ao profissional (independente do tipo de perfil) acerca da confirmação ou cancelamento de algum procedimento.</w:t>
       </w:r>
     </w:p>
     <w:p/>
@@ -5955,17 +5874,9 @@
         <w:pStyle w:val="Ttulo2"/>
       </w:pPr>
       <w:bookmarkStart w:id="61" w:name="_Toc190193681"/>
-      <w:bookmarkStart w:id="62" w:name="_Toc191221086"/>
-      <w:r>
-        <w:t>[RF14</w:t>
-      </w:r>
-      <w:proofErr w:type="gramStart"/>
-      <w:r>
-        <w:t>] Consultar</w:t>
-      </w:r>
-      <w:proofErr w:type="gramEnd"/>
-      <w:r>
-        <w:t xml:space="preserve"> dados cadastrados</w:t>
+      <w:bookmarkStart w:id="62" w:name="_Toc191312982"/>
+      <w:r>
+        <w:t>[RF14] Consultar dados cadastrados</w:t>
       </w:r>
       <w:bookmarkEnd w:id="61"/>
       <w:bookmarkEnd w:id="62"/>
@@ -5982,7 +5893,7 @@
         <w:pStyle w:val="Ttulo1"/>
       </w:pPr>
       <w:bookmarkStart w:id="63" w:name="_Toc190193682"/>
-      <w:bookmarkStart w:id="64" w:name="_Toc191221087"/>
+      <w:bookmarkStart w:id="64" w:name="_Toc191312983"/>
       <w:r>
         <w:t>Requisitos Não Funcionais</w:t>
       </w:r>
@@ -5995,7 +5906,7 @@
         <w:pStyle w:val="Ttulo2"/>
       </w:pPr>
       <w:bookmarkStart w:id="65" w:name="_Toc190193683"/>
-      <w:bookmarkStart w:id="66" w:name="_Toc191221088"/>
+      <w:bookmarkStart w:id="66" w:name="_Toc191312984"/>
       <w:r>
         <w:t>[RNF01] Desenvolvimento</w:t>
       </w:r>
@@ -6004,23 +5915,7 @@
     </w:p>
     <w:p>
       <w:r>
-        <w:t xml:space="preserve">O sistema deverá ser desenvolvido usando as linguagens de marcação HTML5, de estilo CSS3 e de programação </w:t>
-      </w:r>
-      <w:proofErr w:type="spellStart"/>
-      <w:r>
-        <w:t>JavaScript</w:t>
-      </w:r>
-      <w:proofErr w:type="spellEnd"/>
-      <w:r>
-        <w:t xml:space="preserve">. O banco de dados para registro das informações deverá ser o MySQL e o framework a ser utilizado para testes unitários deverá ser o </w:t>
-      </w:r>
-      <w:proofErr w:type="spellStart"/>
-      <w:r>
-        <w:t>Jest</w:t>
-      </w:r>
-      <w:proofErr w:type="spellEnd"/>
-      <w:r>
-        <w:t>. (RN11)</w:t>
+        <w:t>O sistema deverá ser desenvolvido usando as linguagens de marcação HTML5, de estilo CSS3 e de programação JavaScript. O banco de dados para registro das informações deverá ser o MySQL e o framework a ser utilizado para testes unitários deverá ser o Jest. (RN11)</w:t>
       </w:r>
     </w:p>
     <w:p/>
@@ -6029,7 +5924,7 @@
         <w:pStyle w:val="Ttulo2"/>
       </w:pPr>
       <w:bookmarkStart w:id="67" w:name="_Toc190193684"/>
-      <w:bookmarkStart w:id="68" w:name="_Toc191221089"/>
+      <w:bookmarkStart w:id="68" w:name="_Toc191312985"/>
       <w:r>
         <w:t>[RNF02] Desempenho</w:t>
       </w:r>
@@ -6047,7 +5942,7 @@
         <w:pStyle w:val="Ttulo2"/>
       </w:pPr>
       <w:bookmarkStart w:id="69" w:name="_Toc190193685"/>
-      <w:bookmarkStart w:id="70" w:name="_Toc191221090"/>
+      <w:bookmarkStart w:id="70" w:name="_Toc191312986"/>
       <w:r>
         <w:lastRenderedPageBreak/>
         <w:t>[RNF03] Usabilidade</w:t>
@@ -6071,7 +5966,7 @@
         <w:pStyle w:val="Ttulo2"/>
       </w:pPr>
       <w:bookmarkStart w:id="71" w:name="_Toc190193686"/>
-      <w:bookmarkStart w:id="72" w:name="_Toc191221091"/>
+      <w:bookmarkStart w:id="72" w:name="_Toc191312987"/>
       <w:r>
         <w:t>[RNF04] Manutenibilidade</w:t>
       </w:r>
@@ -6089,7 +5984,7 @@
         <w:pStyle w:val="Ttulo2"/>
       </w:pPr>
       <w:bookmarkStart w:id="73" w:name="_Toc190193687"/>
-      <w:bookmarkStart w:id="74" w:name="_Toc191221092"/>
+      <w:bookmarkStart w:id="74" w:name="_Toc191312988"/>
       <w:r>
         <w:t>[RNF05] Compatibilidade</w:t>
       </w:r>
@@ -6107,7 +6002,7 @@
         <w:pStyle w:val="Ttulo2"/>
       </w:pPr>
       <w:bookmarkStart w:id="75" w:name="_Toc190193688"/>
-      <w:bookmarkStart w:id="76" w:name="_Toc191221093"/>
+      <w:bookmarkStart w:id="76" w:name="_Toc191312989"/>
       <w:r>
         <w:t>[RNF06] Legalidade e Conformidade</w:t>
       </w:r>
@@ -6126,7 +6021,7 @@
         <w:pStyle w:val="Ttulo1"/>
       </w:pPr>
       <w:bookmarkStart w:id="77" w:name="_Toc190193689"/>
-      <w:bookmarkStart w:id="78" w:name="_Toc191221094"/>
+      <w:bookmarkStart w:id="78" w:name="_Toc191312990"/>
       <w:r>
         <w:t>Regras de Negócio</w:t>
       </w:r>
@@ -6139,7 +6034,7 @@
         <w:pStyle w:val="Ttulo2"/>
       </w:pPr>
       <w:bookmarkStart w:id="79" w:name="_Toc190193690"/>
-      <w:bookmarkStart w:id="80" w:name="_Toc191221095"/>
+      <w:bookmarkStart w:id="80" w:name="_Toc191312991"/>
       <w:r>
         <w:t>[RN01] Cadastro de perfis</w:t>
       </w:r>
@@ -6213,15 +6108,7 @@
         </w:numPr>
       </w:pPr>
       <w:r>
-        <w:t xml:space="preserve">Descrição do perfil (quais controles </w:t>
-      </w:r>
-      <w:proofErr w:type="gramStart"/>
-      <w:r>
-        <w:t>o mesmo</w:t>
-      </w:r>
-      <w:proofErr w:type="gramEnd"/>
-      <w:r>
-        <w:t xml:space="preserve"> terá).</w:t>
+        <w:t>Descrição do perfil (quais controles o mesmo terá).</w:t>
       </w:r>
     </w:p>
     <w:p/>
@@ -6230,7 +6117,7 @@
         <w:pStyle w:val="Ttulo2"/>
       </w:pPr>
       <w:bookmarkStart w:id="81" w:name="_Toc190193691"/>
-      <w:bookmarkStart w:id="82" w:name="_Toc191221096"/>
+      <w:bookmarkStart w:id="82" w:name="_Toc191312992"/>
       <w:r>
         <w:t>[RN02] Cadastro de profissionais</w:t>
       </w:r>
@@ -6355,7 +6242,7 @@
         <w:pStyle w:val="Ttulo2"/>
       </w:pPr>
       <w:bookmarkStart w:id="83" w:name="_Toc190193692"/>
-      <w:bookmarkStart w:id="84" w:name="_Toc191221097"/>
+      <w:bookmarkStart w:id="84" w:name="_Toc191312993"/>
       <w:r>
         <w:t>[RN03] Cadastro de procedimentos</w:t>
       </w:r>
@@ -6402,7 +6289,7 @@
         <w:pStyle w:val="Ttulo2"/>
       </w:pPr>
       <w:bookmarkStart w:id="85" w:name="_Toc190193693"/>
-      <w:bookmarkStart w:id="86" w:name="_Toc191221098"/>
+      <w:bookmarkStart w:id="86" w:name="_Toc191312994"/>
       <w:r>
         <w:t>[RN04] Cadastro de clientes</w:t>
       </w:r>
@@ -6473,7 +6360,7 @@
         <w:pStyle w:val="Ttulo2"/>
       </w:pPr>
       <w:bookmarkStart w:id="87" w:name="_Toc190193694"/>
-      <w:bookmarkStart w:id="88" w:name="_Toc191221099"/>
+      <w:bookmarkStart w:id="88" w:name="_Toc191312995"/>
       <w:r>
         <w:t>[RN05] Cadastro de agendamentos</w:t>
       </w:r>
@@ -6598,7 +6485,7 @@
         <w:pStyle w:val="Ttulo2"/>
       </w:pPr>
       <w:bookmarkStart w:id="89" w:name="_Toc190193695"/>
-      <w:bookmarkStart w:id="90" w:name="_Toc191221100"/>
+      <w:bookmarkStart w:id="90" w:name="_Toc191312996"/>
       <w:r>
         <w:t>[RN06] Relatório de agendamentos</w:t>
       </w:r>
@@ -6801,7 +6688,7 @@
         <w:pStyle w:val="Ttulo2"/>
       </w:pPr>
       <w:bookmarkStart w:id="91" w:name="_Toc190193696"/>
-      <w:bookmarkStart w:id="92" w:name="_Toc191221101"/>
+      <w:bookmarkStart w:id="92" w:name="_Toc191312997"/>
       <w:r>
         <w:t>[RN07] Logout do sistema</w:t>
       </w:r>
@@ -6819,7 +6706,7 @@
         <w:pStyle w:val="Ttulo2"/>
       </w:pPr>
       <w:bookmarkStart w:id="93" w:name="_Toc190193697"/>
-      <w:bookmarkStart w:id="94" w:name="_Toc191221102"/>
+      <w:bookmarkStart w:id="94" w:name="_Toc191312998"/>
       <w:r>
         <w:lastRenderedPageBreak/>
         <w:t>[RN08] Recuperação de senha</w:t>
@@ -6829,15 +6716,117 @@
     </w:p>
     <w:p>
       <w:r>
-        <w:t xml:space="preserve">Caso o usuário tenha perdido ou esquecido sua senha, poderá recuperá-la através da opção “Esqueci minha senha” exibida na tela de login do sistema. Ao clicá-la, deverá ser direcionado para uma tela onde informará seu endereço de e-mail e, inserindo-o, receberá um link para </w:t>
-      </w:r>
-      <w:proofErr w:type="gramStart"/>
-      <w:r>
-        <w:t>criar uma nova</w:t>
-      </w:r>
-      <w:proofErr w:type="gramEnd"/>
-      <w:r>
-        <w:t xml:space="preserve"> senha.</w:t>
+        <w:t>Caso o usuário tenha perdido ou esquecido sua senha, poderá recuperá-la através da opção “Esqueci minha senha” exibida na tela de login do sistema. Ao clicá-la, deverá ser direcionado para uma tela onde informará seu endereço de e-mail e, inserindo-o, receberá um link para criar uma nova senha.</w:t>
+      </w:r>
+    </w:p>
+    <w:p>
+      <w:r>
+        <w:t>Texto da tela pós-clique no link “Esqueci minha senha”:</w:t>
+      </w:r>
+    </w:p>
+    <w:p>
+      <w:pPr>
+        <w:rPr>
+          <w:i/>
+          <w:iCs/>
+        </w:rPr>
+      </w:pPr>
+      <w:r>
+        <w:rPr>
+          <w:i/>
+          <w:iCs/>
+        </w:rPr>
+        <w:t>“</w:t>
+      </w:r>
+      <w:r>
+        <w:rPr>
+          <w:i/>
+          <w:iCs/>
+        </w:rPr>
+        <w:t>Esqueceu sua senha?</w:t>
+      </w:r>
+    </w:p>
+    <w:p>
+      <w:pPr>
+        <w:rPr>
+          <w:i/>
+          <w:iCs/>
+        </w:rPr>
+      </w:pPr>
+      <w:r>
+        <w:rPr>
+          <w:i/>
+          <w:iCs/>
+        </w:rPr>
+        <w:t>Sem problemas! Vamos te enviar por e-mail instruções para reset</w:t>
+      </w:r>
+      <w:r>
+        <w:rPr>
+          <w:i/>
+          <w:iCs/>
+        </w:rPr>
+        <w:t>á-la</w:t>
+      </w:r>
+      <w:r>
+        <w:rPr>
+          <w:i/>
+          <w:iCs/>
+        </w:rPr>
+        <w:t>.”</w:t>
+      </w:r>
+    </w:p>
+    <w:p>
+      <w:r>
+        <w:t>Título do botão da tela “Esqueci minha senha”: “Enviar e-mail”.</w:t>
+      </w:r>
+    </w:p>
+    <w:p>
+      <w:r>
+        <w:t xml:space="preserve">Texto da tela depois que o botão “Enviar e-mail” for pressionado: </w:t>
+      </w:r>
+    </w:p>
+    <w:p>
+      <w:pPr>
+        <w:rPr>
+          <w:i/>
+          <w:iCs/>
+        </w:rPr>
+      </w:pPr>
+      <w:r>
+        <w:rPr>
+          <w:i/>
+          <w:iCs/>
+        </w:rPr>
+        <w:t>“E-mail enviado com sucesso!</w:t>
+      </w:r>
+      <w:r>
+        <w:rPr>
+          <w:i/>
+          <w:iCs/>
+        </w:rPr>
+        <w:t xml:space="preserve"> </w:t>
+      </w:r>
+    </w:p>
+    <w:p>
+      <w:pPr>
+        <w:rPr>
+          <w:i/>
+          <w:iCs/>
+        </w:rPr>
+      </w:pPr>
+      <w:r>
+        <w:rPr>
+          <w:i/>
+          <w:iCs/>
+        </w:rPr>
+        <w:t>Verifique sua caixa de entrada ou a seção de spam.</w:t>
+      </w:r>
+      <w:r>
+        <w:rPr>
+          <w:i/>
+          <w:iCs/>
+        </w:rPr>
+        <w:t>”</w:t>
       </w:r>
     </w:p>
     <w:p>
@@ -6875,7 +6864,13 @@
         </w:numPr>
       </w:pPr>
       <w:r>
-        <w:t>Confirme sua senha (repetição da senha digitada, onde haverá a comparação do texto informado entre ambos os campos).</w:t>
+        <w:t xml:space="preserve">Confirme </w:t>
+      </w:r>
+      <w:r>
+        <w:t>a</w:t>
+      </w:r>
+      <w:r>
+        <w:t xml:space="preserve"> senha (repetição da senha digitada, onde haverá a comparação do texto informado entre ambos os campos).</w:t>
       </w:r>
     </w:p>
     <w:p>
@@ -6896,20 +6891,12 @@
     </w:p>
     <w:p>
       <w:r>
-        <w:t xml:space="preserve">Tendo sido redefinida a senha, uma mensagem na tela deverá ser exibida informando o usuário sobre a redefinição realizada com sucesso, juntamento com o link para que </w:t>
-      </w:r>
-      <w:proofErr w:type="gramStart"/>
-      <w:r>
-        <w:t>o mesmo</w:t>
-      </w:r>
-      <w:proofErr w:type="gramEnd"/>
-      <w:r>
-        <w:t xml:space="preserve"> possa retornar à tela de login e acessar o sistema.</w:t>
-      </w:r>
-    </w:p>
-    <w:p>
-      <w:r>
-        <w:t>Texto da mensagem de confirmação de redefinição de senha:</w:t>
+        <w:t>Tendo sido redefinida a senha, uma mensagem na tela deverá ser exibida informando o usuário sobre a redefinição realizada com sucesso, juntamento com o link para que o mesmo possa retornar à tela de login e acessar o sistema.</w:t>
+      </w:r>
+    </w:p>
+    <w:p>
+      <w:r>
+        <w:t>Mensagem a ser exibida após redefinição de senha:</w:t>
       </w:r>
     </w:p>
     <w:p>
@@ -6924,7 +6911,7 @@
           <w:i/>
           <w:iCs/>
         </w:rPr>
-        <w:t>“Senha redefinida com sucesso! Agora você pode acessar o sistema novamente!</w:t>
+        <w:t xml:space="preserve">“Senha redefinida com sucesso! </w:t>
       </w:r>
     </w:p>
     <w:p>
@@ -6939,32 +6926,31 @@
           <w:i/>
           <w:iCs/>
         </w:rPr>
-        <w:t xml:space="preserve">Clique </w:t>
-      </w:r>
-      <w:r>
-        <w:rPr>
-          <w:i/>
-          <w:iCs/>
-          <w:color w:val="00B0F0"/>
-        </w:rPr>
-        <w:t xml:space="preserve">aqui </w:t>
-      </w:r>
-      <w:r>
+        <w:t>Agora você pode acessar o sistema novamente.</w:t>
+      </w:r>
+    </w:p>
+    <w:p>
+      <w:pPr>
         <w:rPr>
           <w:i/>
           <w:iCs/>
         </w:rPr>
-        <w:t>para retornar à tela de login.”</w:t>
+      </w:pPr>
+      <w:r>
+        <w:rPr>
+          <w:i/>
+          <w:iCs/>
+        </w:rPr>
+        <w:t>Clique aqui para fazer login.”</w:t>
       </w:r>
     </w:p>
     <w:p/>
-    <w:p/>
     <w:p>
       <w:pPr>
         <w:pStyle w:val="Ttulo2"/>
       </w:pPr>
       <w:bookmarkStart w:id="95" w:name="_Toc190193698"/>
-      <w:bookmarkStart w:id="96" w:name="_Toc191221103"/>
+      <w:bookmarkStart w:id="96" w:name="_Toc191312999"/>
       <w:r>
         <w:t>[RN09] Critérios de criação de senha</w:t>
       </w:r>
@@ -6997,6 +6983,7 @@
         </w:numPr>
       </w:pPr>
       <w:r>
+        <w:lastRenderedPageBreak/>
         <w:t>Ter pelo menos 1 letra em maiúsculo;</w:t>
       </w:r>
     </w:p>
@@ -7030,7 +7017,7 @@
         <w:pStyle w:val="Ttulo2"/>
       </w:pPr>
       <w:bookmarkStart w:id="97" w:name="_Toc190193699"/>
-      <w:bookmarkStart w:id="98" w:name="_Toc191221104"/>
+      <w:bookmarkStart w:id="98" w:name="_Toc191313000"/>
       <w:r>
         <w:t>[RN10] Confirmação ou cancelamento de agendamentos</w:t>
       </w:r>
@@ -7044,7 +7031,6 @@
     </w:p>
     <w:p>
       <w:r>
-        <w:lastRenderedPageBreak/>
         <w:t>Mensagem a ser enviada para o(a) cliente confirmar ou cancelar o procedimento:</w:t>
       </w:r>
     </w:p>
@@ -7134,7 +7120,7 @@
         <w:pStyle w:val="Ttulo2"/>
       </w:pPr>
       <w:bookmarkStart w:id="99" w:name="_Toc190193700"/>
-      <w:bookmarkStart w:id="100" w:name="_Toc191221105"/>
+      <w:bookmarkStart w:id="100" w:name="_Toc191313001"/>
       <w:r>
         <w:t>[RN11] Páginas a serem criadas</w:t>
       </w:r>
@@ -7236,7 +7222,7 @@
         <w:pStyle w:val="Ttulo2"/>
       </w:pPr>
       <w:bookmarkStart w:id="101" w:name="_Toc190193701"/>
-      <w:bookmarkStart w:id="102" w:name="_Toc191221106"/>
+      <w:bookmarkStart w:id="102" w:name="_Toc191313002"/>
       <w:r>
         <w:t>[RN12] Troca de senha</w:t>
       </w:r>
@@ -7254,8 +7240,9 @@
         <w:pStyle w:val="Ttulo2"/>
       </w:pPr>
       <w:bookmarkStart w:id="103" w:name="_Toc190193702"/>
-      <w:bookmarkStart w:id="104" w:name="_Toc191221107"/>
-      <w:r>
+      <w:bookmarkStart w:id="104" w:name="_Toc191313003"/>
+      <w:r>
+        <w:lastRenderedPageBreak/>
         <w:t>[RN13] Troca de e-mail</w:t>
       </w:r>
       <w:bookmarkEnd w:id="103"/>
@@ -7272,7 +7259,7 @@
         <w:pStyle w:val="Ttulo2"/>
       </w:pPr>
       <w:bookmarkStart w:id="105" w:name="_Toc190193703"/>
-      <w:bookmarkStart w:id="106" w:name="_Toc191221108"/>
+      <w:bookmarkStart w:id="106" w:name="_Toc191313004"/>
       <w:r>
         <w:t>[RN14] Acesso ao sistema</w:t>
       </w:r>
@@ -7290,9 +7277,8 @@
         <w:pStyle w:val="Ttulo2"/>
       </w:pPr>
       <w:bookmarkStart w:id="107" w:name="_Toc190193704"/>
-      <w:bookmarkStart w:id="108" w:name="_Toc191221109"/>
-      <w:r>
-        <w:lastRenderedPageBreak/>
+      <w:bookmarkStart w:id="108" w:name="_Toc191313005"/>
+      <w:r>
         <w:t>[RN15] Exclusão de cadastros</w:t>
       </w:r>
       <w:bookmarkEnd w:id="107"/>
@@ -7309,7 +7295,7 @@
         <w:pStyle w:val="Ttulo2"/>
       </w:pPr>
       <w:bookmarkStart w:id="109" w:name="_Toc190193705"/>
-      <w:bookmarkStart w:id="110" w:name="_Toc191221110"/>
+      <w:bookmarkStart w:id="110" w:name="_Toc191313006"/>
       <w:r>
         <w:t>[RN16] Notificações sobre agendamentos</w:t>
       </w:r>
@@ -7367,7 +7353,7 @@
         <w:pStyle w:val="Ttulo2"/>
       </w:pPr>
       <w:bookmarkStart w:id="111" w:name="_Toc190193706"/>
-      <w:bookmarkStart w:id="112" w:name="_Toc191221111"/>
+      <w:bookmarkStart w:id="112" w:name="_Toc191313007"/>
       <w:r>
         <w:t>[RN17] Filtros de pesquisa da tela “Profissionais”</w:t>
       </w:r>
@@ -7385,7 +7371,7 @@
         <w:pStyle w:val="Ttulo2"/>
       </w:pPr>
       <w:bookmarkStart w:id="113" w:name="_Toc190193707"/>
-      <w:bookmarkStart w:id="114" w:name="_Toc191221112"/>
+      <w:bookmarkStart w:id="114" w:name="_Toc191313008"/>
       <w:r>
         <w:t>[RN18] Filtros de pesquisa da tela “Procedimentos”</w:t>
       </w:r>
@@ -7403,7 +7389,7 @@
         <w:pStyle w:val="Ttulo2"/>
       </w:pPr>
       <w:bookmarkStart w:id="115" w:name="_Toc190193708"/>
-      <w:bookmarkStart w:id="116" w:name="_Toc191221113"/>
+      <w:bookmarkStart w:id="116" w:name="_Toc191313009"/>
       <w:r>
         <w:t>[RN19] Filtros de pesquisa da tela “Clientes”</w:t>
       </w:r>
@@ -7421,8 +7407,9 @@
         <w:pStyle w:val="Ttulo2"/>
       </w:pPr>
       <w:bookmarkStart w:id="117" w:name="_Toc190193709"/>
-      <w:bookmarkStart w:id="118" w:name="_Toc191221114"/>
-      <w:r>
+      <w:bookmarkStart w:id="118" w:name="_Toc191313010"/>
+      <w:r>
+        <w:lastRenderedPageBreak/>
         <w:t>[RN20] Filtros de pesquisa de tela “Agendamentos”</w:t>
       </w:r>
       <w:bookmarkEnd w:id="117"/>
@@ -7439,7 +7426,7 @@
         <w:pStyle w:val="Ttulo2"/>
       </w:pPr>
       <w:bookmarkStart w:id="119" w:name="_Toc190193710"/>
-      <w:bookmarkStart w:id="120" w:name="_Toc191221115"/>
+      <w:bookmarkStart w:id="120" w:name="_Toc191313011"/>
       <w:r>
         <w:t>[RN21] Conteúdo da página “Index”</w:t>
       </w:r>
@@ -7460,7 +7447,6 @@
         </w:numPr>
       </w:pPr>
       <w:r>
-        <w:lastRenderedPageBreak/>
         <w:t>Nome do usuário da conta;</w:t>
       </w:r>
     </w:p>
@@ -7506,13 +7492,8 @@
       </w:r>
     </w:p>
     <w:p>
-      <w:proofErr w:type="spellStart"/>
-      <w:r>
-        <w:t>Template</w:t>
-      </w:r>
-      <w:proofErr w:type="spellEnd"/>
-      <w:r>
-        <w:t xml:space="preserve"> das mensagens:</w:t>
+      <w:r>
+        <w:t>Template das mensagens:</w:t>
       </w:r>
     </w:p>
     <w:p>
@@ -7542,71 +7523,37 @@
           <w:i/>
           <w:iCs/>
         </w:rPr>
-        <w:t xml:space="preserve">Total de agendamentos marcados com você hoje: </w:t>
-      </w:r>
-      <w:proofErr w:type="spellStart"/>
-      <w:r>
+        <w:t>Total de agendamentos marcados com você hoje: xx</w:t>
+      </w:r>
+    </w:p>
+    <w:p>
+      <w:pPr>
         <w:rPr>
           <w:i/>
           <w:iCs/>
         </w:rPr>
-        <w:t>xx</w:t>
-      </w:r>
-      <w:proofErr w:type="spellEnd"/>
-    </w:p>
-    <w:p>
-      <w:pPr>
+      </w:pPr>
+      <w:r>
         <w:rPr>
           <w:i/>
           <w:iCs/>
         </w:rPr>
-      </w:pPr>
-      <w:r>
+        <w:t>Total de agendamentos marcados com você amanhã: xx</w:t>
+      </w:r>
+    </w:p>
+    <w:p>
+      <w:pPr>
         <w:rPr>
           <w:i/>
           <w:iCs/>
         </w:rPr>
-        <w:t xml:space="preserve">Total de agendamentos marcados com você amanhã: </w:t>
-      </w:r>
-      <w:proofErr w:type="spellStart"/>
+      </w:pPr>
       <w:r>
         <w:rPr>
           <w:i/>
           <w:iCs/>
         </w:rPr>
-        <w:t>xx</w:t>
-      </w:r>
-      <w:proofErr w:type="spellEnd"/>
-    </w:p>
-    <w:p>
-      <w:pPr>
-        <w:rPr>
-          <w:i/>
-          <w:iCs/>
-        </w:rPr>
-      </w:pPr>
-      <w:r>
-        <w:rPr>
-          <w:i/>
-          <w:iCs/>
-        </w:rPr>
-        <w:t xml:space="preserve">Total de agendamentos marcados com você essa semana: </w:t>
-      </w:r>
-      <w:proofErr w:type="spellStart"/>
-      <w:r>
-        <w:rPr>
-          <w:i/>
-          <w:iCs/>
-        </w:rPr>
-        <w:t>xx</w:t>
-      </w:r>
-      <w:proofErr w:type="spellEnd"/>
-      <w:r>
-        <w:rPr>
-          <w:i/>
-          <w:iCs/>
-        </w:rPr>
-        <w:t>”</w:t>
+        <w:t>Total de agendamentos marcados com você essa semana: xx”</w:t>
       </w:r>
     </w:p>
     <w:p/>
@@ -7615,7 +7562,7 @@
         <w:pStyle w:val="Ttulo2"/>
       </w:pPr>
       <w:bookmarkStart w:id="121" w:name="_Toc190193711"/>
-      <w:bookmarkStart w:id="122" w:name="_Toc191221116"/>
+      <w:bookmarkStart w:id="122" w:name="_Toc191313012"/>
       <w:r>
         <w:t>[RN22] Métodos de pagamento</w:t>
       </w:r>
@@ -7677,15 +7624,7 @@
     </w:p>
     <w:p>
       <w:r>
-        <w:t xml:space="preserve">Deverá ser possível cadastrar um agendamento com mais de 1 </w:t>
-      </w:r>
-      <w:proofErr w:type="spellStart"/>
-      <w:r>
-        <w:t>tipo</w:t>
-      </w:r>
-      <w:proofErr w:type="spellEnd"/>
-      <w:r>
-        <w:t xml:space="preserve"> de pagamento.</w:t>
+        <w:t>Deverá ser possível cadastrar um agendamento com mais de 1 tipo de pagamento.</w:t>
       </w:r>
     </w:p>
     <w:p/>
@@ -8345,15 +8284,6 @@
   </w:num>
   <w:num w:numId="4" w16cid:durableId="115375323">
     <w:abstractNumId w:val="1"/>
-    <w:lvlOverride w:ilvl="0"/>
-    <w:lvlOverride w:ilvl="1"/>
-    <w:lvlOverride w:ilvl="2"/>
-    <w:lvlOverride w:ilvl="3"/>
-    <w:lvlOverride w:ilvl="4"/>
-    <w:lvlOverride w:ilvl="5"/>
-    <w:lvlOverride w:ilvl="6"/>
-    <w:lvlOverride w:ilvl="7"/>
-    <w:lvlOverride w:ilvl="8"/>
   </w:num>
 </w:numbering>
 </file>
@@ -8994,6 +8924,7 @@
   <w:style w:type="character" w:default="1" w:styleId="Fontepargpadro">
     <w:name w:val="Default Paragraph Font"/>
     <w:uiPriority w:val="1"/>
+    <w:semiHidden/>
     <w:unhideWhenUsed/>
   </w:style>
   <w:style w:type="table" w:default="1" w:styleId="Tabelanormal">

</xml_diff>

<commit_message>
Inclusão das RNs 22 e 23
</commit_message>
<xml_diff>
--- a/Documentos/Estrutural/2- Requisitos do Sistema - My Hair Salon.docx
+++ b/Documentos/Estrutural/2- Requisitos do Sistema - My Hair Salon.docx
@@ -219,7 +219,7 @@
           <w:r>
             <w:fldChar w:fldCharType="separate"/>
           </w:r>
-          <w:hyperlink w:anchor="_Toc191312944" w:history="1">
+          <w:hyperlink w:anchor="_Toc191462673" w:history="1">
             <w:r>
               <w:rPr>
                 <w:rStyle w:val="Hyperlink"/>
@@ -262,7 +262,7 @@
                 <w:noProof/>
                 <w:webHidden/>
               </w:rPr>
-              <w:instrText xml:space="preserve"> PAGEREF _Toc191312944 \h </w:instrText>
+              <w:instrText xml:space="preserve"> PAGEREF _Toc191462673 \h </w:instrText>
             </w:r>
             <w:r>
               <w:rPr>
@@ -307,7 +307,7 @@
               <w:lang w:eastAsia="pt-BR"/>
             </w:rPr>
           </w:pPr>
-          <w:hyperlink w:anchor="_Toc191312945" w:history="1">
+          <w:hyperlink w:anchor="_Toc191462674" w:history="1">
             <w:r>
               <w:rPr>
                 <w:rStyle w:val="Hyperlink"/>
@@ -350,7 +350,7 @@
                 <w:noProof/>
                 <w:webHidden/>
               </w:rPr>
-              <w:instrText xml:space="preserve"> PAGEREF _Toc191312945 \h </w:instrText>
+              <w:instrText xml:space="preserve"> PAGEREF _Toc191462674 \h </w:instrText>
             </w:r>
             <w:r>
               <w:rPr>
@@ -395,7 +395,7 @@
               <w:lang w:eastAsia="pt-BR"/>
             </w:rPr>
           </w:pPr>
-          <w:hyperlink w:anchor="_Toc191312946" w:history="1">
+          <w:hyperlink w:anchor="_Toc191462675" w:history="1">
             <w:r>
               <w:rPr>
                 <w:rStyle w:val="Hyperlink"/>
@@ -438,7 +438,7 @@
                 <w:noProof/>
                 <w:webHidden/>
               </w:rPr>
-              <w:instrText xml:space="preserve"> PAGEREF _Toc191312946 \h </w:instrText>
+              <w:instrText xml:space="preserve"> PAGEREF _Toc191462675 \h </w:instrText>
             </w:r>
             <w:r>
               <w:rPr>
@@ -482,7 +482,7 @@
               <w:lang w:eastAsia="pt-BR"/>
             </w:rPr>
           </w:pPr>
-          <w:hyperlink w:anchor="_Toc191312947" w:history="1">
+          <w:hyperlink w:anchor="_Toc191462676" w:history="1">
             <w:r>
               <w:rPr>
                 <w:rStyle w:val="Hyperlink"/>
@@ -509,7 +509,7 @@
                 <w:noProof/>
                 <w:webHidden/>
               </w:rPr>
-              <w:instrText xml:space="preserve"> PAGEREF _Toc191312947 \h </w:instrText>
+              <w:instrText xml:space="preserve"> PAGEREF _Toc191462676 \h </w:instrText>
             </w:r>
             <w:r>
               <w:rPr>
@@ -553,7 +553,7 @@
               <w:lang w:eastAsia="pt-BR"/>
             </w:rPr>
           </w:pPr>
-          <w:hyperlink w:anchor="_Toc191312948" w:history="1">
+          <w:hyperlink w:anchor="_Toc191462677" w:history="1">
             <w:r>
               <w:rPr>
                 <w:rStyle w:val="Hyperlink"/>
@@ -580,7 +580,7 @@
                 <w:noProof/>
                 <w:webHidden/>
               </w:rPr>
-              <w:instrText xml:space="preserve"> PAGEREF _Toc191312948 \h </w:instrText>
+              <w:instrText xml:space="preserve"> PAGEREF _Toc191462677 \h </w:instrText>
             </w:r>
             <w:r>
               <w:rPr>
@@ -624,7 +624,7 @@
               <w:lang w:eastAsia="pt-BR"/>
             </w:rPr>
           </w:pPr>
-          <w:hyperlink w:anchor="_Toc191312949" w:history="1">
+          <w:hyperlink w:anchor="_Toc191462678" w:history="1">
             <w:r>
               <w:rPr>
                 <w:rStyle w:val="Hyperlink"/>
@@ -651,7 +651,7 @@
                 <w:noProof/>
                 <w:webHidden/>
               </w:rPr>
-              <w:instrText xml:space="preserve"> PAGEREF _Toc191312949 \h </w:instrText>
+              <w:instrText xml:space="preserve"> PAGEREF _Toc191462678 \h </w:instrText>
             </w:r>
             <w:r>
               <w:rPr>
@@ -695,7 +695,7 @@
               <w:lang w:eastAsia="pt-BR"/>
             </w:rPr>
           </w:pPr>
-          <w:hyperlink w:anchor="_Toc191312950" w:history="1">
+          <w:hyperlink w:anchor="_Toc191462679" w:history="1">
             <w:r>
               <w:rPr>
                 <w:rStyle w:val="Hyperlink"/>
@@ -722,7 +722,7 @@
                 <w:noProof/>
                 <w:webHidden/>
               </w:rPr>
-              <w:instrText xml:space="preserve"> PAGEREF _Toc191312950 \h </w:instrText>
+              <w:instrText xml:space="preserve"> PAGEREF _Toc191462679 \h </w:instrText>
             </w:r>
             <w:r>
               <w:rPr>
@@ -766,7 +766,7 @@
               <w:lang w:eastAsia="pt-BR"/>
             </w:rPr>
           </w:pPr>
-          <w:hyperlink w:anchor="_Toc191312951" w:history="1">
+          <w:hyperlink w:anchor="_Toc191462680" w:history="1">
             <w:r>
               <w:rPr>
                 <w:rStyle w:val="Hyperlink"/>
@@ -793,7 +793,7 @@
                 <w:noProof/>
                 <w:webHidden/>
               </w:rPr>
-              <w:instrText xml:space="preserve"> PAGEREF _Toc191312951 \h </w:instrText>
+              <w:instrText xml:space="preserve"> PAGEREF _Toc191462680 \h </w:instrText>
             </w:r>
             <w:r>
               <w:rPr>
@@ -837,7 +837,7 @@
               <w:lang w:eastAsia="pt-BR"/>
             </w:rPr>
           </w:pPr>
-          <w:hyperlink w:anchor="_Toc191312952" w:history="1">
+          <w:hyperlink w:anchor="_Toc191462681" w:history="1">
             <w:r>
               <w:rPr>
                 <w:rStyle w:val="Hyperlink"/>
@@ -864,7 +864,7 @@
                 <w:noProof/>
                 <w:webHidden/>
               </w:rPr>
-              <w:instrText xml:space="preserve"> PAGEREF _Toc191312952 \h </w:instrText>
+              <w:instrText xml:space="preserve"> PAGEREF _Toc191462681 \h </w:instrText>
             </w:r>
             <w:r>
               <w:rPr>
@@ -908,7 +908,7 @@
               <w:lang w:eastAsia="pt-BR"/>
             </w:rPr>
           </w:pPr>
-          <w:hyperlink w:anchor="_Toc191312953" w:history="1">
+          <w:hyperlink w:anchor="_Toc191462682" w:history="1">
             <w:r>
               <w:rPr>
                 <w:rStyle w:val="Hyperlink"/>
@@ -935,7 +935,7 @@
                 <w:noProof/>
                 <w:webHidden/>
               </w:rPr>
-              <w:instrText xml:space="preserve"> PAGEREF _Toc191312953 \h </w:instrText>
+              <w:instrText xml:space="preserve"> PAGEREF _Toc191462682 \h </w:instrText>
             </w:r>
             <w:r>
               <w:rPr>
@@ -979,7 +979,7 @@
               <w:lang w:eastAsia="pt-BR"/>
             </w:rPr>
           </w:pPr>
-          <w:hyperlink w:anchor="_Toc191312954" w:history="1">
+          <w:hyperlink w:anchor="_Toc191462683" w:history="1">
             <w:r>
               <w:rPr>
                 <w:rStyle w:val="Hyperlink"/>
@@ -1006,7 +1006,7 @@
                 <w:noProof/>
                 <w:webHidden/>
               </w:rPr>
-              <w:instrText xml:space="preserve"> PAGEREF _Toc191312954 \h </w:instrText>
+              <w:instrText xml:space="preserve"> PAGEREF _Toc191462683 \h </w:instrText>
             </w:r>
             <w:r>
               <w:rPr>
@@ -1050,7 +1050,7 @@
               <w:lang w:eastAsia="pt-BR"/>
             </w:rPr>
           </w:pPr>
-          <w:hyperlink w:anchor="_Toc191312955" w:history="1">
+          <w:hyperlink w:anchor="_Toc191462684" w:history="1">
             <w:r>
               <w:rPr>
                 <w:rStyle w:val="Hyperlink"/>
@@ -1077,7 +1077,7 @@
                 <w:noProof/>
                 <w:webHidden/>
               </w:rPr>
-              <w:instrText xml:space="preserve"> PAGEREF _Toc191312955 \h </w:instrText>
+              <w:instrText xml:space="preserve"> PAGEREF _Toc191462684 \h </w:instrText>
             </w:r>
             <w:r>
               <w:rPr>
@@ -1121,7 +1121,7 @@
               <w:lang w:eastAsia="pt-BR"/>
             </w:rPr>
           </w:pPr>
-          <w:hyperlink w:anchor="_Toc191312956" w:history="1">
+          <w:hyperlink w:anchor="_Toc191462685" w:history="1">
             <w:r>
               <w:rPr>
                 <w:rStyle w:val="Hyperlink"/>
@@ -1148,7 +1148,7 @@
                 <w:noProof/>
                 <w:webHidden/>
               </w:rPr>
-              <w:instrText xml:space="preserve"> PAGEREF _Toc191312956 \h </w:instrText>
+              <w:instrText xml:space="preserve"> PAGEREF _Toc191462685 \h </w:instrText>
             </w:r>
             <w:r>
               <w:rPr>
@@ -1192,7 +1192,7 @@
               <w:lang w:eastAsia="pt-BR"/>
             </w:rPr>
           </w:pPr>
-          <w:hyperlink w:anchor="_Toc191312957" w:history="1">
+          <w:hyperlink w:anchor="_Toc191462686" w:history="1">
             <w:r>
               <w:rPr>
                 <w:rStyle w:val="Hyperlink"/>
@@ -1219,7 +1219,7 @@
                 <w:noProof/>
                 <w:webHidden/>
               </w:rPr>
-              <w:instrText xml:space="preserve"> PAGEREF _Toc191312957 \h </w:instrText>
+              <w:instrText xml:space="preserve"> PAGEREF _Toc191462686 \h </w:instrText>
             </w:r>
             <w:r>
               <w:rPr>
@@ -1263,7 +1263,7 @@
               <w:lang w:eastAsia="pt-BR"/>
             </w:rPr>
           </w:pPr>
-          <w:hyperlink w:anchor="_Toc191312958" w:history="1">
+          <w:hyperlink w:anchor="_Toc191462687" w:history="1">
             <w:r>
               <w:rPr>
                 <w:rStyle w:val="Hyperlink"/>
@@ -1290,7 +1290,7 @@
                 <w:noProof/>
                 <w:webHidden/>
               </w:rPr>
-              <w:instrText xml:space="preserve"> PAGEREF _Toc191312958 \h </w:instrText>
+              <w:instrText xml:space="preserve"> PAGEREF _Toc191462687 \h </w:instrText>
             </w:r>
             <w:r>
               <w:rPr>
@@ -1334,7 +1334,7 @@
               <w:lang w:eastAsia="pt-BR"/>
             </w:rPr>
           </w:pPr>
-          <w:hyperlink w:anchor="_Toc191312959" w:history="1">
+          <w:hyperlink w:anchor="_Toc191462688" w:history="1">
             <w:r>
               <w:rPr>
                 <w:rStyle w:val="Hyperlink"/>
@@ -1361,7 +1361,7 @@
                 <w:noProof/>
                 <w:webHidden/>
               </w:rPr>
-              <w:instrText xml:space="preserve"> PAGEREF _Toc191312959 \h </w:instrText>
+              <w:instrText xml:space="preserve"> PAGEREF _Toc191462688 \h </w:instrText>
             </w:r>
             <w:r>
               <w:rPr>
@@ -1405,7 +1405,7 @@
               <w:lang w:eastAsia="pt-BR"/>
             </w:rPr>
           </w:pPr>
-          <w:hyperlink w:anchor="_Toc191312960" w:history="1">
+          <w:hyperlink w:anchor="_Toc191462689" w:history="1">
             <w:r>
               <w:rPr>
                 <w:rStyle w:val="Hyperlink"/>
@@ -1432,7 +1432,7 @@
                 <w:noProof/>
                 <w:webHidden/>
               </w:rPr>
-              <w:instrText xml:space="preserve"> PAGEREF _Toc191312960 \h </w:instrText>
+              <w:instrText xml:space="preserve"> PAGEREF _Toc191462689 \h </w:instrText>
             </w:r>
             <w:r>
               <w:rPr>
@@ -1476,7 +1476,7 @@
               <w:lang w:eastAsia="pt-BR"/>
             </w:rPr>
           </w:pPr>
-          <w:hyperlink w:anchor="_Toc191312961" w:history="1">
+          <w:hyperlink w:anchor="_Toc191462690" w:history="1">
             <w:r>
               <w:rPr>
                 <w:rStyle w:val="Hyperlink"/>
@@ -1503,7 +1503,7 @@
                 <w:noProof/>
                 <w:webHidden/>
               </w:rPr>
-              <w:instrText xml:space="preserve"> PAGEREF _Toc191312961 \h </w:instrText>
+              <w:instrText xml:space="preserve"> PAGEREF _Toc191462690 \h </w:instrText>
             </w:r>
             <w:r>
               <w:rPr>
@@ -1547,7 +1547,7 @@
               <w:lang w:eastAsia="pt-BR"/>
             </w:rPr>
           </w:pPr>
-          <w:hyperlink w:anchor="_Toc191312962" w:history="1">
+          <w:hyperlink w:anchor="_Toc191462691" w:history="1">
             <w:r>
               <w:rPr>
                 <w:rStyle w:val="Hyperlink"/>
@@ -1574,7 +1574,7 @@
                 <w:noProof/>
                 <w:webHidden/>
               </w:rPr>
-              <w:instrText xml:space="preserve"> PAGEREF _Toc191312962 \h </w:instrText>
+              <w:instrText xml:space="preserve"> PAGEREF _Toc191462691 \h </w:instrText>
             </w:r>
             <w:r>
               <w:rPr>
@@ -1618,7 +1618,7 @@
               <w:lang w:eastAsia="pt-BR"/>
             </w:rPr>
           </w:pPr>
-          <w:hyperlink w:anchor="_Toc191312963" w:history="1">
+          <w:hyperlink w:anchor="_Toc191462692" w:history="1">
             <w:r>
               <w:rPr>
                 <w:rStyle w:val="Hyperlink"/>
@@ -1645,7 +1645,7 @@
                 <w:noProof/>
                 <w:webHidden/>
               </w:rPr>
-              <w:instrText xml:space="preserve"> PAGEREF _Toc191312963 \h </w:instrText>
+              <w:instrText xml:space="preserve"> PAGEREF _Toc191462692 \h </w:instrText>
             </w:r>
             <w:r>
               <w:rPr>
@@ -1689,7 +1689,7 @@
               <w:lang w:eastAsia="pt-BR"/>
             </w:rPr>
           </w:pPr>
-          <w:hyperlink w:anchor="_Toc191312964" w:history="1">
+          <w:hyperlink w:anchor="_Toc191462693" w:history="1">
             <w:r>
               <w:rPr>
                 <w:rStyle w:val="Hyperlink"/>
@@ -1716,7 +1716,7 @@
                 <w:noProof/>
                 <w:webHidden/>
               </w:rPr>
-              <w:instrText xml:space="preserve"> PAGEREF _Toc191312964 \h </w:instrText>
+              <w:instrText xml:space="preserve"> PAGEREF _Toc191462693 \h </w:instrText>
             </w:r>
             <w:r>
               <w:rPr>
@@ -1760,7 +1760,7 @@
               <w:lang w:eastAsia="pt-BR"/>
             </w:rPr>
           </w:pPr>
-          <w:hyperlink w:anchor="_Toc191312965" w:history="1">
+          <w:hyperlink w:anchor="_Toc191462694" w:history="1">
             <w:r>
               <w:rPr>
                 <w:rStyle w:val="Hyperlink"/>
@@ -1787,7 +1787,7 @@
                 <w:noProof/>
                 <w:webHidden/>
               </w:rPr>
-              <w:instrText xml:space="preserve"> PAGEREF _Toc191312965 \h </w:instrText>
+              <w:instrText xml:space="preserve"> PAGEREF _Toc191462694 \h </w:instrText>
             </w:r>
             <w:r>
               <w:rPr>
@@ -1831,7 +1831,7 @@
               <w:lang w:eastAsia="pt-BR"/>
             </w:rPr>
           </w:pPr>
-          <w:hyperlink w:anchor="_Toc191312966" w:history="1">
+          <w:hyperlink w:anchor="_Toc191462695" w:history="1">
             <w:r>
               <w:rPr>
                 <w:rStyle w:val="Hyperlink"/>
@@ -1858,7 +1858,7 @@
                 <w:noProof/>
                 <w:webHidden/>
               </w:rPr>
-              <w:instrText xml:space="preserve"> PAGEREF _Toc191312966 \h </w:instrText>
+              <w:instrText xml:space="preserve"> PAGEREF _Toc191462695 \h </w:instrText>
             </w:r>
             <w:r>
               <w:rPr>
@@ -1902,7 +1902,7 @@
               <w:lang w:eastAsia="pt-BR"/>
             </w:rPr>
           </w:pPr>
-          <w:hyperlink w:anchor="_Toc191312967" w:history="1">
+          <w:hyperlink w:anchor="_Toc191462696" w:history="1">
             <w:r>
               <w:rPr>
                 <w:rStyle w:val="Hyperlink"/>
@@ -1929,7 +1929,7 @@
                 <w:noProof/>
                 <w:webHidden/>
               </w:rPr>
-              <w:instrText xml:space="preserve"> PAGEREF _Toc191312967 \h </w:instrText>
+              <w:instrText xml:space="preserve"> PAGEREF _Toc191462696 \h </w:instrText>
             </w:r>
             <w:r>
               <w:rPr>
@@ -1973,7 +1973,7 @@
               <w:lang w:eastAsia="pt-BR"/>
             </w:rPr>
           </w:pPr>
-          <w:hyperlink w:anchor="_Toc191312968" w:history="1">
+          <w:hyperlink w:anchor="_Toc191462697" w:history="1">
             <w:r>
               <w:rPr>
                 <w:rStyle w:val="Hyperlink"/>
@@ -2000,7 +2000,7 @@
                 <w:noProof/>
                 <w:webHidden/>
               </w:rPr>
-              <w:instrText xml:space="preserve"> PAGEREF _Toc191312968 \h </w:instrText>
+              <w:instrText xml:space="preserve"> PAGEREF _Toc191462697 \h </w:instrText>
             </w:r>
             <w:r>
               <w:rPr>
@@ -2044,7 +2044,7 @@
               <w:lang w:eastAsia="pt-BR"/>
             </w:rPr>
           </w:pPr>
-          <w:hyperlink w:anchor="_Toc191312969" w:history="1">
+          <w:hyperlink w:anchor="_Toc191462698" w:history="1">
             <w:r>
               <w:rPr>
                 <w:rStyle w:val="Hyperlink"/>
@@ -2071,7 +2071,7 @@
                 <w:noProof/>
                 <w:webHidden/>
               </w:rPr>
-              <w:instrText xml:space="preserve"> PAGEREF _Toc191312969 \h </w:instrText>
+              <w:instrText xml:space="preserve"> PAGEREF _Toc191462698 \h </w:instrText>
             </w:r>
             <w:r>
               <w:rPr>
@@ -2115,7 +2115,7 @@
               <w:lang w:eastAsia="pt-BR"/>
             </w:rPr>
           </w:pPr>
-          <w:hyperlink w:anchor="_Toc191312970" w:history="1">
+          <w:hyperlink w:anchor="_Toc191462699" w:history="1">
             <w:r>
               <w:rPr>
                 <w:rStyle w:val="Hyperlink"/>
@@ -2142,7 +2142,7 @@
                 <w:noProof/>
                 <w:webHidden/>
               </w:rPr>
-              <w:instrText xml:space="preserve"> PAGEREF _Toc191312970 \h </w:instrText>
+              <w:instrText xml:space="preserve"> PAGEREF _Toc191462699 \h </w:instrText>
             </w:r>
             <w:r>
               <w:rPr>
@@ -2186,7 +2186,7 @@
               <w:lang w:eastAsia="pt-BR"/>
             </w:rPr>
           </w:pPr>
-          <w:hyperlink w:anchor="_Toc191312971" w:history="1">
+          <w:hyperlink w:anchor="_Toc191462700" w:history="1">
             <w:r>
               <w:rPr>
                 <w:rStyle w:val="Hyperlink"/>
@@ -2213,7 +2213,7 @@
                 <w:noProof/>
                 <w:webHidden/>
               </w:rPr>
-              <w:instrText xml:space="preserve"> PAGEREF _Toc191312971 \h </w:instrText>
+              <w:instrText xml:space="preserve"> PAGEREF _Toc191462700 \h </w:instrText>
             </w:r>
             <w:r>
               <w:rPr>
@@ -2257,7 +2257,7 @@
               <w:lang w:eastAsia="pt-BR"/>
             </w:rPr>
           </w:pPr>
-          <w:hyperlink w:anchor="_Toc191312972" w:history="1">
+          <w:hyperlink w:anchor="_Toc191462701" w:history="1">
             <w:r>
               <w:rPr>
                 <w:rStyle w:val="Hyperlink"/>
@@ -2284,7 +2284,7 @@
                 <w:noProof/>
                 <w:webHidden/>
               </w:rPr>
-              <w:instrText xml:space="preserve"> PAGEREF _Toc191312972 \h </w:instrText>
+              <w:instrText xml:space="preserve"> PAGEREF _Toc191462701 \h </w:instrText>
             </w:r>
             <w:r>
               <w:rPr>
@@ -2328,7 +2328,7 @@
               <w:lang w:eastAsia="pt-BR"/>
             </w:rPr>
           </w:pPr>
-          <w:hyperlink w:anchor="_Toc191312973" w:history="1">
+          <w:hyperlink w:anchor="_Toc191462702" w:history="1">
             <w:r>
               <w:rPr>
                 <w:rStyle w:val="Hyperlink"/>
@@ -2355,7 +2355,7 @@
                 <w:noProof/>
                 <w:webHidden/>
               </w:rPr>
-              <w:instrText xml:space="preserve"> PAGEREF _Toc191312973 \h </w:instrText>
+              <w:instrText xml:space="preserve"> PAGEREF _Toc191462702 \h </w:instrText>
             </w:r>
             <w:r>
               <w:rPr>
@@ -2399,7 +2399,7 @@
               <w:lang w:eastAsia="pt-BR"/>
             </w:rPr>
           </w:pPr>
-          <w:hyperlink w:anchor="_Toc191312974" w:history="1">
+          <w:hyperlink w:anchor="_Toc191462703" w:history="1">
             <w:r>
               <w:rPr>
                 <w:rStyle w:val="Hyperlink"/>
@@ -2426,7 +2426,7 @@
                 <w:noProof/>
                 <w:webHidden/>
               </w:rPr>
-              <w:instrText xml:space="preserve"> PAGEREF _Toc191312974 \h </w:instrText>
+              <w:instrText xml:space="preserve"> PAGEREF _Toc191462703 \h </w:instrText>
             </w:r>
             <w:r>
               <w:rPr>
@@ -2470,7 +2470,7 @@
               <w:lang w:eastAsia="pt-BR"/>
             </w:rPr>
           </w:pPr>
-          <w:hyperlink w:anchor="_Toc191312975" w:history="1">
+          <w:hyperlink w:anchor="_Toc191462704" w:history="1">
             <w:r>
               <w:rPr>
                 <w:rStyle w:val="Hyperlink"/>
@@ -2497,7 +2497,7 @@
                 <w:noProof/>
                 <w:webHidden/>
               </w:rPr>
-              <w:instrText xml:space="preserve"> PAGEREF _Toc191312975 \h </w:instrText>
+              <w:instrText xml:space="preserve"> PAGEREF _Toc191462704 \h </w:instrText>
             </w:r>
             <w:r>
               <w:rPr>
@@ -2541,7 +2541,7 @@
               <w:lang w:eastAsia="pt-BR"/>
             </w:rPr>
           </w:pPr>
-          <w:hyperlink w:anchor="_Toc191312976" w:history="1">
+          <w:hyperlink w:anchor="_Toc191462705" w:history="1">
             <w:r>
               <w:rPr>
                 <w:rStyle w:val="Hyperlink"/>
@@ -2568,7 +2568,7 @@
                 <w:noProof/>
                 <w:webHidden/>
               </w:rPr>
-              <w:instrText xml:space="preserve"> PAGEREF _Toc191312976 \h </w:instrText>
+              <w:instrText xml:space="preserve"> PAGEREF _Toc191462705 \h </w:instrText>
             </w:r>
             <w:r>
               <w:rPr>
@@ -2612,7 +2612,7 @@
               <w:lang w:eastAsia="pt-BR"/>
             </w:rPr>
           </w:pPr>
-          <w:hyperlink w:anchor="_Toc191312977" w:history="1">
+          <w:hyperlink w:anchor="_Toc191462706" w:history="1">
             <w:r>
               <w:rPr>
                 <w:rStyle w:val="Hyperlink"/>
@@ -2639,7 +2639,7 @@
                 <w:noProof/>
                 <w:webHidden/>
               </w:rPr>
-              <w:instrText xml:space="preserve"> PAGEREF _Toc191312977 \h </w:instrText>
+              <w:instrText xml:space="preserve"> PAGEREF _Toc191462706 \h </w:instrText>
             </w:r>
             <w:r>
               <w:rPr>
@@ -2683,7 +2683,7 @@
               <w:lang w:eastAsia="pt-BR"/>
             </w:rPr>
           </w:pPr>
-          <w:hyperlink w:anchor="_Toc191312978" w:history="1">
+          <w:hyperlink w:anchor="_Toc191462707" w:history="1">
             <w:r>
               <w:rPr>
                 <w:rStyle w:val="Hyperlink"/>
@@ -2710,7 +2710,7 @@
                 <w:noProof/>
                 <w:webHidden/>
               </w:rPr>
-              <w:instrText xml:space="preserve"> PAGEREF _Toc191312978 \h </w:instrText>
+              <w:instrText xml:space="preserve"> PAGEREF _Toc191462707 \h </w:instrText>
             </w:r>
             <w:r>
               <w:rPr>
@@ -2754,7 +2754,7 @@
               <w:lang w:eastAsia="pt-BR"/>
             </w:rPr>
           </w:pPr>
-          <w:hyperlink w:anchor="_Toc191312979" w:history="1">
+          <w:hyperlink w:anchor="_Toc191462708" w:history="1">
             <w:r>
               <w:rPr>
                 <w:rStyle w:val="Hyperlink"/>
@@ -2781,7 +2781,7 @@
                 <w:noProof/>
                 <w:webHidden/>
               </w:rPr>
-              <w:instrText xml:space="preserve"> PAGEREF _Toc191312979 \h </w:instrText>
+              <w:instrText xml:space="preserve"> PAGEREF _Toc191462708 \h </w:instrText>
             </w:r>
             <w:r>
               <w:rPr>
@@ -2825,7 +2825,7 @@
               <w:lang w:eastAsia="pt-BR"/>
             </w:rPr>
           </w:pPr>
-          <w:hyperlink w:anchor="_Toc191312980" w:history="1">
+          <w:hyperlink w:anchor="_Toc191462709" w:history="1">
             <w:r>
               <w:rPr>
                 <w:rStyle w:val="Hyperlink"/>
@@ -2852,7 +2852,7 @@
                 <w:noProof/>
                 <w:webHidden/>
               </w:rPr>
-              <w:instrText xml:space="preserve"> PAGEREF _Toc191312980 \h </w:instrText>
+              <w:instrText xml:space="preserve"> PAGEREF _Toc191462709 \h </w:instrText>
             </w:r>
             <w:r>
               <w:rPr>
@@ -2896,7 +2896,7 @@
               <w:lang w:eastAsia="pt-BR"/>
             </w:rPr>
           </w:pPr>
-          <w:hyperlink w:anchor="_Toc191312981" w:history="1">
+          <w:hyperlink w:anchor="_Toc191462710" w:history="1">
             <w:r>
               <w:rPr>
                 <w:rStyle w:val="Hyperlink"/>
@@ -2923,7 +2923,7 @@
                 <w:noProof/>
                 <w:webHidden/>
               </w:rPr>
-              <w:instrText xml:space="preserve"> PAGEREF _Toc191312981 \h </w:instrText>
+              <w:instrText xml:space="preserve"> PAGEREF _Toc191462710 \h </w:instrText>
             </w:r>
             <w:r>
               <w:rPr>
@@ -2967,7 +2967,7 @@
               <w:lang w:eastAsia="pt-BR"/>
             </w:rPr>
           </w:pPr>
-          <w:hyperlink w:anchor="_Toc191312982" w:history="1">
+          <w:hyperlink w:anchor="_Toc191462711" w:history="1">
             <w:r>
               <w:rPr>
                 <w:rStyle w:val="Hyperlink"/>
@@ -2994,7 +2994,7 @@
                 <w:noProof/>
                 <w:webHidden/>
               </w:rPr>
-              <w:instrText xml:space="preserve"> PAGEREF _Toc191312982 \h </w:instrText>
+              <w:instrText xml:space="preserve"> PAGEREF _Toc191462711 \h </w:instrText>
             </w:r>
             <w:r>
               <w:rPr>
@@ -3039,7 +3039,7 @@
               <w:lang w:eastAsia="pt-BR"/>
             </w:rPr>
           </w:pPr>
-          <w:hyperlink w:anchor="_Toc191312983" w:history="1">
+          <w:hyperlink w:anchor="_Toc191462712" w:history="1">
             <w:r>
               <w:rPr>
                 <w:rStyle w:val="Hyperlink"/>
@@ -3082,7 +3082,7 @@
                 <w:noProof/>
                 <w:webHidden/>
               </w:rPr>
-              <w:instrText xml:space="preserve"> PAGEREF _Toc191312983 \h </w:instrText>
+              <w:instrText xml:space="preserve"> PAGEREF _Toc191462712 \h </w:instrText>
             </w:r>
             <w:r>
               <w:rPr>
@@ -3126,7 +3126,7 @@
               <w:lang w:eastAsia="pt-BR"/>
             </w:rPr>
           </w:pPr>
-          <w:hyperlink w:anchor="_Toc191312984" w:history="1">
+          <w:hyperlink w:anchor="_Toc191462713" w:history="1">
             <w:r>
               <w:rPr>
                 <w:rStyle w:val="Hyperlink"/>
@@ -3153,7 +3153,7 @@
                 <w:noProof/>
                 <w:webHidden/>
               </w:rPr>
-              <w:instrText xml:space="preserve"> PAGEREF _Toc191312984 \h </w:instrText>
+              <w:instrText xml:space="preserve"> PAGEREF _Toc191462713 \h </w:instrText>
             </w:r>
             <w:r>
               <w:rPr>
@@ -3197,7 +3197,7 @@
               <w:lang w:eastAsia="pt-BR"/>
             </w:rPr>
           </w:pPr>
-          <w:hyperlink w:anchor="_Toc191312985" w:history="1">
+          <w:hyperlink w:anchor="_Toc191462714" w:history="1">
             <w:r>
               <w:rPr>
                 <w:rStyle w:val="Hyperlink"/>
@@ -3224,7 +3224,7 @@
                 <w:noProof/>
                 <w:webHidden/>
               </w:rPr>
-              <w:instrText xml:space="preserve"> PAGEREF _Toc191312985 \h </w:instrText>
+              <w:instrText xml:space="preserve"> PAGEREF _Toc191462714 \h </w:instrText>
             </w:r>
             <w:r>
               <w:rPr>
@@ -3268,7 +3268,7 @@
               <w:lang w:eastAsia="pt-BR"/>
             </w:rPr>
           </w:pPr>
-          <w:hyperlink w:anchor="_Toc191312986" w:history="1">
+          <w:hyperlink w:anchor="_Toc191462715" w:history="1">
             <w:r>
               <w:rPr>
                 <w:rStyle w:val="Hyperlink"/>
@@ -3295,7 +3295,7 @@
                 <w:noProof/>
                 <w:webHidden/>
               </w:rPr>
-              <w:instrText xml:space="preserve"> PAGEREF _Toc191312986 \h </w:instrText>
+              <w:instrText xml:space="preserve"> PAGEREF _Toc191462715 \h </w:instrText>
             </w:r>
             <w:r>
               <w:rPr>
@@ -3339,7 +3339,7 @@
               <w:lang w:eastAsia="pt-BR"/>
             </w:rPr>
           </w:pPr>
-          <w:hyperlink w:anchor="_Toc191312987" w:history="1">
+          <w:hyperlink w:anchor="_Toc191462716" w:history="1">
             <w:r>
               <w:rPr>
                 <w:rStyle w:val="Hyperlink"/>
@@ -3366,7 +3366,7 @@
                 <w:noProof/>
                 <w:webHidden/>
               </w:rPr>
-              <w:instrText xml:space="preserve"> PAGEREF _Toc191312987 \h </w:instrText>
+              <w:instrText xml:space="preserve"> PAGEREF _Toc191462716 \h </w:instrText>
             </w:r>
             <w:r>
               <w:rPr>
@@ -3410,7 +3410,7 @@
               <w:lang w:eastAsia="pt-BR"/>
             </w:rPr>
           </w:pPr>
-          <w:hyperlink w:anchor="_Toc191312988" w:history="1">
+          <w:hyperlink w:anchor="_Toc191462717" w:history="1">
             <w:r>
               <w:rPr>
                 <w:rStyle w:val="Hyperlink"/>
@@ -3437,7 +3437,7 @@
                 <w:noProof/>
                 <w:webHidden/>
               </w:rPr>
-              <w:instrText xml:space="preserve"> PAGEREF _Toc191312988 \h </w:instrText>
+              <w:instrText xml:space="preserve"> PAGEREF _Toc191462717 \h </w:instrText>
             </w:r>
             <w:r>
               <w:rPr>
@@ -3481,7 +3481,7 @@
               <w:lang w:eastAsia="pt-BR"/>
             </w:rPr>
           </w:pPr>
-          <w:hyperlink w:anchor="_Toc191312989" w:history="1">
+          <w:hyperlink w:anchor="_Toc191462718" w:history="1">
             <w:r>
               <w:rPr>
                 <w:rStyle w:val="Hyperlink"/>
@@ -3508,7 +3508,7 @@
                 <w:noProof/>
                 <w:webHidden/>
               </w:rPr>
-              <w:instrText xml:space="preserve"> PAGEREF _Toc191312989 \h </w:instrText>
+              <w:instrText xml:space="preserve"> PAGEREF _Toc191462718 \h </w:instrText>
             </w:r>
             <w:r>
               <w:rPr>
@@ -3553,7 +3553,7 @@
               <w:lang w:eastAsia="pt-BR"/>
             </w:rPr>
           </w:pPr>
-          <w:hyperlink w:anchor="_Toc191312990" w:history="1">
+          <w:hyperlink w:anchor="_Toc191462719" w:history="1">
             <w:r>
               <w:rPr>
                 <w:rStyle w:val="Hyperlink"/>
@@ -3596,7 +3596,7 @@
                 <w:noProof/>
                 <w:webHidden/>
               </w:rPr>
-              <w:instrText xml:space="preserve"> PAGEREF _Toc191312990 \h </w:instrText>
+              <w:instrText xml:space="preserve"> PAGEREF _Toc191462719 \h </w:instrText>
             </w:r>
             <w:r>
               <w:rPr>
@@ -3640,7 +3640,7 @@
               <w:lang w:eastAsia="pt-BR"/>
             </w:rPr>
           </w:pPr>
-          <w:hyperlink w:anchor="_Toc191312991" w:history="1">
+          <w:hyperlink w:anchor="_Toc191462720" w:history="1">
             <w:r>
               <w:rPr>
                 <w:rStyle w:val="Hyperlink"/>
@@ -3667,7 +3667,7 @@
                 <w:noProof/>
                 <w:webHidden/>
               </w:rPr>
-              <w:instrText xml:space="preserve"> PAGEREF _Toc191312991 \h </w:instrText>
+              <w:instrText xml:space="preserve"> PAGEREF _Toc191462720 \h </w:instrText>
             </w:r>
             <w:r>
               <w:rPr>
@@ -3711,7 +3711,7 @@
               <w:lang w:eastAsia="pt-BR"/>
             </w:rPr>
           </w:pPr>
-          <w:hyperlink w:anchor="_Toc191312992" w:history="1">
+          <w:hyperlink w:anchor="_Toc191462721" w:history="1">
             <w:r>
               <w:rPr>
                 <w:rStyle w:val="Hyperlink"/>
@@ -3738,7 +3738,7 @@
                 <w:noProof/>
                 <w:webHidden/>
               </w:rPr>
-              <w:instrText xml:space="preserve"> PAGEREF _Toc191312992 \h </w:instrText>
+              <w:instrText xml:space="preserve"> PAGEREF _Toc191462721 \h </w:instrText>
             </w:r>
             <w:r>
               <w:rPr>
@@ -3782,7 +3782,7 @@
               <w:lang w:eastAsia="pt-BR"/>
             </w:rPr>
           </w:pPr>
-          <w:hyperlink w:anchor="_Toc191312993" w:history="1">
+          <w:hyperlink w:anchor="_Toc191462722" w:history="1">
             <w:r>
               <w:rPr>
                 <w:rStyle w:val="Hyperlink"/>
@@ -3809,7 +3809,7 @@
                 <w:noProof/>
                 <w:webHidden/>
               </w:rPr>
-              <w:instrText xml:space="preserve"> PAGEREF _Toc191312993 \h </w:instrText>
+              <w:instrText xml:space="preserve"> PAGEREF _Toc191462722 \h </w:instrText>
             </w:r>
             <w:r>
               <w:rPr>
@@ -3853,7 +3853,7 @@
               <w:lang w:eastAsia="pt-BR"/>
             </w:rPr>
           </w:pPr>
-          <w:hyperlink w:anchor="_Toc191312994" w:history="1">
+          <w:hyperlink w:anchor="_Toc191462723" w:history="1">
             <w:r>
               <w:rPr>
                 <w:rStyle w:val="Hyperlink"/>
@@ -3880,7 +3880,7 @@
                 <w:noProof/>
                 <w:webHidden/>
               </w:rPr>
-              <w:instrText xml:space="preserve"> PAGEREF _Toc191312994 \h </w:instrText>
+              <w:instrText xml:space="preserve"> PAGEREF _Toc191462723 \h </w:instrText>
             </w:r>
             <w:r>
               <w:rPr>
@@ -3924,7 +3924,7 @@
               <w:lang w:eastAsia="pt-BR"/>
             </w:rPr>
           </w:pPr>
-          <w:hyperlink w:anchor="_Toc191312995" w:history="1">
+          <w:hyperlink w:anchor="_Toc191462724" w:history="1">
             <w:r>
               <w:rPr>
                 <w:rStyle w:val="Hyperlink"/>
@@ -3951,7 +3951,7 @@
                 <w:noProof/>
                 <w:webHidden/>
               </w:rPr>
-              <w:instrText xml:space="preserve"> PAGEREF _Toc191312995 \h </w:instrText>
+              <w:instrText xml:space="preserve"> PAGEREF _Toc191462724 \h </w:instrText>
             </w:r>
             <w:r>
               <w:rPr>
@@ -3995,7 +3995,7 @@
               <w:lang w:eastAsia="pt-BR"/>
             </w:rPr>
           </w:pPr>
-          <w:hyperlink w:anchor="_Toc191312996" w:history="1">
+          <w:hyperlink w:anchor="_Toc191462725" w:history="1">
             <w:r>
               <w:rPr>
                 <w:rStyle w:val="Hyperlink"/>
@@ -4022,7 +4022,7 @@
                 <w:noProof/>
                 <w:webHidden/>
               </w:rPr>
-              <w:instrText xml:space="preserve"> PAGEREF _Toc191312996 \h </w:instrText>
+              <w:instrText xml:space="preserve"> PAGEREF _Toc191462725 \h </w:instrText>
             </w:r>
             <w:r>
               <w:rPr>
@@ -4066,7 +4066,7 @@
               <w:lang w:eastAsia="pt-BR"/>
             </w:rPr>
           </w:pPr>
-          <w:hyperlink w:anchor="_Toc191312997" w:history="1">
+          <w:hyperlink w:anchor="_Toc191462726" w:history="1">
             <w:r>
               <w:rPr>
                 <w:rStyle w:val="Hyperlink"/>
@@ -4093,7 +4093,7 @@
                 <w:noProof/>
                 <w:webHidden/>
               </w:rPr>
-              <w:instrText xml:space="preserve"> PAGEREF _Toc191312997 \h </w:instrText>
+              <w:instrText xml:space="preserve"> PAGEREF _Toc191462726 \h </w:instrText>
             </w:r>
             <w:r>
               <w:rPr>
@@ -4137,13 +4137,13 @@
               <w:lang w:eastAsia="pt-BR"/>
             </w:rPr>
           </w:pPr>
-          <w:hyperlink w:anchor="_Toc191312998" w:history="1">
+          <w:hyperlink w:anchor="_Toc191462727" w:history="1">
             <w:r>
               <w:rPr>
                 <w:rStyle w:val="Hyperlink"/>
                 <w:noProof/>
               </w:rPr>
-              <w:t>[RN08] Recuperação de senha</w:t>
+              <w:t>[RN08] Recuperação de acesso</w:t>
             </w:r>
             <w:r>
               <w:rPr>
@@ -4164,7 +4164,7 @@
                 <w:noProof/>
                 <w:webHidden/>
               </w:rPr>
-              <w:instrText xml:space="preserve"> PAGEREF _Toc191312998 \h </w:instrText>
+              <w:instrText xml:space="preserve"> PAGEREF _Toc191462727 \h </w:instrText>
             </w:r>
             <w:r>
               <w:rPr>
@@ -4208,7 +4208,7 @@
               <w:lang w:eastAsia="pt-BR"/>
             </w:rPr>
           </w:pPr>
-          <w:hyperlink w:anchor="_Toc191312999" w:history="1">
+          <w:hyperlink w:anchor="_Toc191462728" w:history="1">
             <w:r>
               <w:rPr>
                 <w:rStyle w:val="Hyperlink"/>
@@ -4235,7 +4235,7 @@
                 <w:noProof/>
                 <w:webHidden/>
               </w:rPr>
-              <w:instrText xml:space="preserve"> PAGEREF _Toc191312999 \h </w:instrText>
+              <w:instrText xml:space="preserve"> PAGEREF _Toc191462728 \h </w:instrText>
             </w:r>
             <w:r>
               <w:rPr>
@@ -4279,7 +4279,7 @@
               <w:lang w:eastAsia="pt-BR"/>
             </w:rPr>
           </w:pPr>
-          <w:hyperlink w:anchor="_Toc191313000" w:history="1">
+          <w:hyperlink w:anchor="_Toc191462729" w:history="1">
             <w:r>
               <w:rPr>
                 <w:rStyle w:val="Hyperlink"/>
@@ -4306,7 +4306,7 @@
                 <w:noProof/>
                 <w:webHidden/>
               </w:rPr>
-              <w:instrText xml:space="preserve"> PAGEREF _Toc191313000 \h </w:instrText>
+              <w:instrText xml:space="preserve"> PAGEREF _Toc191462729 \h </w:instrText>
             </w:r>
             <w:r>
               <w:rPr>
@@ -4350,7 +4350,7 @@
               <w:lang w:eastAsia="pt-BR"/>
             </w:rPr>
           </w:pPr>
-          <w:hyperlink w:anchor="_Toc191313001" w:history="1">
+          <w:hyperlink w:anchor="_Toc191462730" w:history="1">
             <w:r>
               <w:rPr>
                 <w:rStyle w:val="Hyperlink"/>
@@ -4377,7 +4377,7 @@
                 <w:noProof/>
                 <w:webHidden/>
               </w:rPr>
-              <w:instrText xml:space="preserve"> PAGEREF _Toc191313001 \h </w:instrText>
+              <w:instrText xml:space="preserve"> PAGEREF _Toc191462730 \h </w:instrText>
             </w:r>
             <w:r>
               <w:rPr>
@@ -4421,7 +4421,7 @@
               <w:lang w:eastAsia="pt-BR"/>
             </w:rPr>
           </w:pPr>
-          <w:hyperlink w:anchor="_Toc191313002" w:history="1">
+          <w:hyperlink w:anchor="_Toc191462731" w:history="1">
             <w:r>
               <w:rPr>
                 <w:rStyle w:val="Hyperlink"/>
@@ -4448,7 +4448,7 @@
                 <w:noProof/>
                 <w:webHidden/>
               </w:rPr>
-              <w:instrText xml:space="preserve"> PAGEREF _Toc191313002 \h </w:instrText>
+              <w:instrText xml:space="preserve"> PAGEREF _Toc191462731 \h </w:instrText>
             </w:r>
             <w:r>
               <w:rPr>
@@ -4492,7 +4492,7 @@
               <w:lang w:eastAsia="pt-BR"/>
             </w:rPr>
           </w:pPr>
-          <w:hyperlink w:anchor="_Toc191313003" w:history="1">
+          <w:hyperlink w:anchor="_Toc191462732" w:history="1">
             <w:r>
               <w:rPr>
                 <w:rStyle w:val="Hyperlink"/>
@@ -4519,7 +4519,7 @@
                 <w:noProof/>
                 <w:webHidden/>
               </w:rPr>
-              <w:instrText xml:space="preserve"> PAGEREF _Toc191313003 \h </w:instrText>
+              <w:instrText xml:space="preserve"> PAGEREF _Toc191462732 \h </w:instrText>
             </w:r>
             <w:r>
               <w:rPr>
@@ -4563,7 +4563,7 @@
               <w:lang w:eastAsia="pt-BR"/>
             </w:rPr>
           </w:pPr>
-          <w:hyperlink w:anchor="_Toc191313004" w:history="1">
+          <w:hyperlink w:anchor="_Toc191462733" w:history="1">
             <w:r>
               <w:rPr>
                 <w:rStyle w:val="Hyperlink"/>
@@ -4590,7 +4590,7 @@
                 <w:noProof/>
                 <w:webHidden/>
               </w:rPr>
-              <w:instrText xml:space="preserve"> PAGEREF _Toc191313004 \h </w:instrText>
+              <w:instrText xml:space="preserve"> PAGEREF _Toc191462733 \h </w:instrText>
             </w:r>
             <w:r>
               <w:rPr>
@@ -4634,7 +4634,7 @@
               <w:lang w:eastAsia="pt-BR"/>
             </w:rPr>
           </w:pPr>
-          <w:hyperlink w:anchor="_Toc191313005" w:history="1">
+          <w:hyperlink w:anchor="_Toc191462734" w:history="1">
             <w:r>
               <w:rPr>
                 <w:rStyle w:val="Hyperlink"/>
@@ -4661,7 +4661,7 @@
                 <w:noProof/>
                 <w:webHidden/>
               </w:rPr>
-              <w:instrText xml:space="preserve"> PAGEREF _Toc191313005 \h </w:instrText>
+              <w:instrText xml:space="preserve"> PAGEREF _Toc191462734 \h </w:instrText>
             </w:r>
             <w:r>
               <w:rPr>
@@ -4705,7 +4705,7 @@
               <w:lang w:eastAsia="pt-BR"/>
             </w:rPr>
           </w:pPr>
-          <w:hyperlink w:anchor="_Toc191313006" w:history="1">
+          <w:hyperlink w:anchor="_Toc191462735" w:history="1">
             <w:r>
               <w:rPr>
                 <w:rStyle w:val="Hyperlink"/>
@@ -4732,7 +4732,7 @@
                 <w:noProof/>
                 <w:webHidden/>
               </w:rPr>
-              <w:instrText xml:space="preserve"> PAGEREF _Toc191313006 \h </w:instrText>
+              <w:instrText xml:space="preserve"> PAGEREF _Toc191462735 \h </w:instrText>
             </w:r>
             <w:r>
               <w:rPr>
@@ -4776,7 +4776,7 @@
               <w:lang w:eastAsia="pt-BR"/>
             </w:rPr>
           </w:pPr>
-          <w:hyperlink w:anchor="_Toc191313007" w:history="1">
+          <w:hyperlink w:anchor="_Toc191462736" w:history="1">
             <w:r>
               <w:rPr>
                 <w:rStyle w:val="Hyperlink"/>
@@ -4803,7 +4803,7 @@
                 <w:noProof/>
                 <w:webHidden/>
               </w:rPr>
-              <w:instrText xml:space="preserve"> PAGEREF _Toc191313007 \h </w:instrText>
+              <w:instrText xml:space="preserve"> PAGEREF _Toc191462736 \h </w:instrText>
             </w:r>
             <w:r>
               <w:rPr>
@@ -4847,7 +4847,7 @@
               <w:lang w:eastAsia="pt-BR"/>
             </w:rPr>
           </w:pPr>
-          <w:hyperlink w:anchor="_Toc191313008" w:history="1">
+          <w:hyperlink w:anchor="_Toc191462737" w:history="1">
             <w:r>
               <w:rPr>
                 <w:rStyle w:val="Hyperlink"/>
@@ -4874,7 +4874,7 @@
                 <w:noProof/>
                 <w:webHidden/>
               </w:rPr>
-              <w:instrText xml:space="preserve"> PAGEREF _Toc191313008 \h </w:instrText>
+              <w:instrText xml:space="preserve"> PAGEREF _Toc191462737 \h </w:instrText>
             </w:r>
             <w:r>
               <w:rPr>
@@ -4918,7 +4918,7 @@
               <w:lang w:eastAsia="pt-BR"/>
             </w:rPr>
           </w:pPr>
-          <w:hyperlink w:anchor="_Toc191313009" w:history="1">
+          <w:hyperlink w:anchor="_Toc191462738" w:history="1">
             <w:r>
               <w:rPr>
                 <w:rStyle w:val="Hyperlink"/>
@@ -4945,7 +4945,7 @@
                 <w:noProof/>
                 <w:webHidden/>
               </w:rPr>
-              <w:instrText xml:space="preserve"> PAGEREF _Toc191313009 \h </w:instrText>
+              <w:instrText xml:space="preserve"> PAGEREF _Toc191462738 \h </w:instrText>
             </w:r>
             <w:r>
               <w:rPr>
@@ -4989,7 +4989,7 @@
               <w:lang w:eastAsia="pt-BR"/>
             </w:rPr>
           </w:pPr>
-          <w:hyperlink w:anchor="_Toc191313010" w:history="1">
+          <w:hyperlink w:anchor="_Toc191462739" w:history="1">
             <w:r>
               <w:rPr>
                 <w:rStyle w:val="Hyperlink"/>
@@ -5016,7 +5016,7 @@
                 <w:noProof/>
                 <w:webHidden/>
               </w:rPr>
-              <w:instrText xml:space="preserve"> PAGEREF _Toc191313010 \h </w:instrText>
+              <w:instrText xml:space="preserve"> PAGEREF _Toc191462739 \h </w:instrText>
             </w:r>
             <w:r>
               <w:rPr>
@@ -5060,7 +5060,7 @@
               <w:lang w:eastAsia="pt-BR"/>
             </w:rPr>
           </w:pPr>
-          <w:hyperlink w:anchor="_Toc191313011" w:history="1">
+          <w:hyperlink w:anchor="_Toc191462740" w:history="1">
             <w:r>
               <w:rPr>
                 <w:rStyle w:val="Hyperlink"/>
@@ -5087,7 +5087,7 @@
                 <w:noProof/>
                 <w:webHidden/>
               </w:rPr>
-              <w:instrText xml:space="preserve"> PAGEREF _Toc191313011 \h </w:instrText>
+              <w:instrText xml:space="preserve"> PAGEREF _Toc191462740 \h </w:instrText>
             </w:r>
             <w:r>
               <w:rPr>
@@ -5131,7 +5131,7 @@
               <w:lang w:eastAsia="pt-BR"/>
             </w:rPr>
           </w:pPr>
-          <w:hyperlink w:anchor="_Toc191313012" w:history="1">
+          <w:hyperlink w:anchor="_Toc191462741" w:history="1">
             <w:r>
               <w:rPr>
                 <w:rStyle w:val="Hyperlink"/>
@@ -5158,7 +5158,7 @@
                 <w:noProof/>
                 <w:webHidden/>
               </w:rPr>
-              <w:instrText xml:space="preserve"> PAGEREF _Toc191313012 \h </w:instrText>
+              <w:instrText xml:space="preserve"> PAGEREF _Toc191462741 \h </w:instrText>
             </w:r>
             <w:r>
               <w:rPr>
@@ -5179,6 +5179,148 @@
                 <w:webHidden/>
               </w:rPr>
               <w:t>15</w:t>
+            </w:r>
+            <w:r>
+              <w:rPr>
+                <w:noProof/>
+                <w:webHidden/>
+              </w:rPr>
+              <w:fldChar w:fldCharType="end"/>
+            </w:r>
+          </w:hyperlink>
+        </w:p>
+        <w:p>
+          <w:pPr>
+            <w:pStyle w:val="Sumrio2"/>
+            <w:tabs>
+              <w:tab w:val="right" w:leader="dot" w:pos="8494"/>
+            </w:tabs>
+            <w:rPr>
+              <w:rFonts w:asciiTheme="minorHAnsi" w:eastAsiaTheme="minorEastAsia" w:hAnsiTheme="minorHAnsi"/>
+              <w:noProof/>
+              <w:szCs w:val="24"/>
+              <w:lang w:eastAsia="pt-BR"/>
+            </w:rPr>
+          </w:pPr>
+          <w:hyperlink w:anchor="_Toc191462742" w:history="1">
+            <w:r>
+              <w:rPr>
+                <w:rStyle w:val="Hyperlink"/>
+                <w:noProof/>
+              </w:rPr>
+              <w:t>[RN23] E-mail de redefinição de senha</w:t>
+            </w:r>
+            <w:r>
+              <w:rPr>
+                <w:noProof/>
+                <w:webHidden/>
+              </w:rPr>
+              <w:tab/>
+            </w:r>
+            <w:r>
+              <w:rPr>
+                <w:noProof/>
+                <w:webHidden/>
+              </w:rPr>
+              <w:fldChar w:fldCharType="begin"/>
+            </w:r>
+            <w:r>
+              <w:rPr>
+                <w:noProof/>
+                <w:webHidden/>
+              </w:rPr>
+              <w:instrText xml:space="preserve"> PAGEREF _Toc191462742 \h </w:instrText>
+            </w:r>
+            <w:r>
+              <w:rPr>
+                <w:noProof/>
+                <w:webHidden/>
+              </w:rPr>
+            </w:r>
+            <w:r>
+              <w:rPr>
+                <w:noProof/>
+                <w:webHidden/>
+              </w:rPr>
+              <w:fldChar w:fldCharType="separate"/>
+            </w:r>
+            <w:r>
+              <w:rPr>
+                <w:noProof/>
+                <w:webHidden/>
+              </w:rPr>
+              <w:t>15</w:t>
+            </w:r>
+            <w:r>
+              <w:rPr>
+                <w:noProof/>
+                <w:webHidden/>
+              </w:rPr>
+              <w:fldChar w:fldCharType="end"/>
+            </w:r>
+          </w:hyperlink>
+        </w:p>
+        <w:p>
+          <w:pPr>
+            <w:pStyle w:val="Sumrio2"/>
+            <w:tabs>
+              <w:tab w:val="right" w:leader="dot" w:pos="8494"/>
+            </w:tabs>
+            <w:rPr>
+              <w:rFonts w:asciiTheme="minorHAnsi" w:eastAsiaTheme="minorEastAsia" w:hAnsiTheme="minorHAnsi"/>
+              <w:noProof/>
+              <w:szCs w:val="24"/>
+              <w:lang w:eastAsia="pt-BR"/>
+            </w:rPr>
+          </w:pPr>
+          <w:hyperlink w:anchor="_Toc191462743" w:history="1">
+            <w:r>
+              <w:rPr>
+                <w:rStyle w:val="Hyperlink"/>
+                <w:noProof/>
+              </w:rPr>
+              <w:t>[RN23] Tempo da disponibilização do link para recuperar senha</w:t>
+            </w:r>
+            <w:r>
+              <w:rPr>
+                <w:noProof/>
+                <w:webHidden/>
+              </w:rPr>
+              <w:tab/>
+            </w:r>
+            <w:r>
+              <w:rPr>
+                <w:noProof/>
+                <w:webHidden/>
+              </w:rPr>
+              <w:fldChar w:fldCharType="begin"/>
+            </w:r>
+            <w:r>
+              <w:rPr>
+                <w:noProof/>
+                <w:webHidden/>
+              </w:rPr>
+              <w:instrText xml:space="preserve"> PAGEREF _Toc191462743 \h </w:instrText>
+            </w:r>
+            <w:r>
+              <w:rPr>
+                <w:noProof/>
+                <w:webHidden/>
+              </w:rPr>
+            </w:r>
+            <w:r>
+              <w:rPr>
+                <w:noProof/>
+                <w:webHidden/>
+              </w:rPr>
+              <w:fldChar w:fldCharType="separate"/>
+            </w:r>
+            <w:r>
+              <w:rPr>
+                <w:noProof/>
+                <w:webHidden/>
+              </w:rPr>
+              <w:t>16</w:t>
             </w:r>
             <w:r>
               <w:rPr>
@@ -5217,7 +5359,7 @@
       <w:pPr>
         <w:pStyle w:val="Ttulo1"/>
       </w:pPr>
-      <w:bookmarkStart w:id="0" w:name="_Toc191312944"/>
+      <w:bookmarkStart w:id="0" w:name="_Toc191462673"/>
       <w:r>
         <w:lastRenderedPageBreak/>
         <w:t>Objetivo</w:t>
@@ -5242,7 +5384,7 @@
       <w:pPr>
         <w:pStyle w:val="Ttulo1"/>
       </w:pPr>
-      <w:bookmarkStart w:id="1" w:name="_Toc191312945"/>
+      <w:bookmarkStart w:id="1" w:name="_Toc191462674"/>
       <w:r>
         <w:t>Técnicas utilizadas na elucidação de requisitos</w:t>
       </w:r>
@@ -5267,7 +5409,7 @@
       <w:pPr>
         <w:pStyle w:val="Ttulo1"/>
       </w:pPr>
-      <w:bookmarkStart w:id="2" w:name="_Toc191312946"/>
+      <w:bookmarkStart w:id="2" w:name="_Toc191462675"/>
       <w:r>
         <w:t>Requisitos Funcionais</w:t>
       </w:r>
@@ -5278,7 +5420,7 @@
       <w:pPr>
         <w:pStyle w:val="Ttulo2"/>
       </w:pPr>
-      <w:bookmarkStart w:id="3" w:name="_Toc191312947"/>
+      <w:bookmarkStart w:id="3" w:name="_Toc191462676"/>
       <w:r>
         <w:t>[RF01] Manter perfis de acesso</w:t>
       </w:r>
@@ -5299,7 +5441,7 @@
       <w:pPr>
         <w:pStyle w:val="Ttulo3"/>
       </w:pPr>
-      <w:bookmarkStart w:id="4" w:name="_Toc191312948"/>
+      <w:bookmarkStart w:id="4" w:name="_Toc191462677"/>
       <w:r>
         <w:t>Cadastrar perfil</w:t>
       </w:r>
@@ -5314,7 +5456,7 @@
       <w:pPr>
         <w:pStyle w:val="Ttulo3"/>
       </w:pPr>
-      <w:bookmarkStart w:id="5" w:name="_Toc191312949"/>
+      <w:bookmarkStart w:id="5" w:name="_Toc191462678"/>
       <w:r>
         <w:t>Excluir perfil</w:t>
       </w:r>
@@ -5330,7 +5472,7 @@
       <w:pPr>
         <w:pStyle w:val="Ttulo2"/>
       </w:pPr>
-      <w:bookmarkStart w:id="6" w:name="_Toc191312950"/>
+      <w:bookmarkStart w:id="6" w:name="_Toc191462679"/>
       <w:r>
         <w:t>[RF02] Manter profissionais</w:t>
       </w:r>
@@ -5345,7 +5487,7 @@
       <w:pPr>
         <w:pStyle w:val="Ttulo3"/>
       </w:pPr>
-      <w:bookmarkStart w:id="7" w:name="_Toc191312951"/>
+      <w:bookmarkStart w:id="7" w:name="_Toc191462680"/>
       <w:r>
         <w:t>Cadastrar profissional</w:t>
       </w:r>
@@ -5360,7 +5502,7 @@
       <w:pPr>
         <w:pStyle w:val="Ttulo3"/>
       </w:pPr>
-      <w:bookmarkStart w:id="8" w:name="_Toc191312952"/>
+      <w:bookmarkStart w:id="8" w:name="_Toc191462681"/>
       <w:r>
         <w:t>Editar profissional</w:t>
       </w:r>
@@ -5375,7 +5517,7 @@
       <w:pPr>
         <w:pStyle w:val="Ttulo3"/>
       </w:pPr>
-      <w:bookmarkStart w:id="9" w:name="_Toc191312953"/>
+      <w:bookmarkStart w:id="9" w:name="_Toc191462682"/>
       <w:r>
         <w:t>Excluir profissional</w:t>
       </w:r>
@@ -5391,7 +5533,7 @@
       <w:pPr>
         <w:pStyle w:val="Ttulo2"/>
       </w:pPr>
-      <w:bookmarkStart w:id="10" w:name="_Toc191312954"/>
+      <w:bookmarkStart w:id="10" w:name="_Toc191462683"/>
       <w:r>
         <w:lastRenderedPageBreak/>
         <w:t>[RF03] Manter procedimentos</w:t>
@@ -5407,7 +5549,7 @@
       <w:pPr>
         <w:pStyle w:val="Ttulo3"/>
       </w:pPr>
-      <w:bookmarkStart w:id="11" w:name="_Toc191312955"/>
+      <w:bookmarkStart w:id="11" w:name="_Toc191462684"/>
       <w:r>
         <w:t>Cadastrar procedimento</w:t>
       </w:r>
@@ -5422,7 +5564,7 @@
       <w:pPr>
         <w:pStyle w:val="Ttulo3"/>
       </w:pPr>
-      <w:bookmarkStart w:id="12" w:name="_Toc191312956"/>
+      <w:bookmarkStart w:id="12" w:name="_Toc191462685"/>
       <w:r>
         <w:t>Editar procedimento</w:t>
       </w:r>
@@ -5437,7 +5579,7 @@
       <w:pPr>
         <w:pStyle w:val="Ttulo3"/>
       </w:pPr>
-      <w:bookmarkStart w:id="13" w:name="_Toc191312957"/>
+      <w:bookmarkStart w:id="13" w:name="_Toc191462686"/>
       <w:r>
         <w:t>Excluir procedimento</w:t>
       </w:r>
@@ -5453,7 +5595,7 @@
       <w:pPr>
         <w:pStyle w:val="Ttulo2"/>
       </w:pPr>
-      <w:bookmarkStart w:id="14" w:name="_Toc191312958"/>
+      <w:bookmarkStart w:id="14" w:name="_Toc191462687"/>
       <w:r>
         <w:t>[RF04] Manter clientes</w:t>
       </w:r>
@@ -5469,7 +5611,7 @@
         <w:pStyle w:val="Ttulo3"/>
       </w:pPr>
       <w:bookmarkStart w:id="15" w:name="_Toc190193658"/>
-      <w:bookmarkStart w:id="16" w:name="_Toc191312959"/>
+      <w:bookmarkStart w:id="16" w:name="_Toc191462688"/>
       <w:r>
         <w:t>Cadastrar profissional</w:t>
       </w:r>
@@ -5486,7 +5628,7 @@
         <w:pStyle w:val="Ttulo3"/>
       </w:pPr>
       <w:bookmarkStart w:id="17" w:name="_Toc190193659"/>
-      <w:bookmarkStart w:id="18" w:name="_Toc191312960"/>
+      <w:bookmarkStart w:id="18" w:name="_Toc191462689"/>
       <w:r>
         <w:t>Editar cadastro de profissional</w:t>
       </w:r>
@@ -5503,7 +5645,7 @@
         <w:pStyle w:val="Ttulo3"/>
       </w:pPr>
       <w:bookmarkStart w:id="19" w:name="_Toc190193660"/>
-      <w:bookmarkStart w:id="20" w:name="_Toc191312961"/>
+      <w:bookmarkStart w:id="20" w:name="_Toc191462690"/>
       <w:r>
         <w:t>Excluir cadastro de profissional</w:t>
       </w:r>
@@ -5521,7 +5663,7 @@
         <w:pStyle w:val="Ttulo2"/>
       </w:pPr>
       <w:bookmarkStart w:id="21" w:name="_Toc190193661"/>
-      <w:bookmarkStart w:id="22" w:name="_Toc191312962"/>
+      <w:bookmarkStart w:id="22" w:name="_Toc191462691"/>
       <w:r>
         <w:t>[RF03] Manter procedimentos</w:t>
       </w:r>
@@ -5538,7 +5680,7 @@
         <w:pStyle w:val="Ttulo3"/>
       </w:pPr>
       <w:bookmarkStart w:id="23" w:name="_Toc190193662"/>
-      <w:bookmarkStart w:id="24" w:name="_Toc191312963"/>
+      <w:bookmarkStart w:id="24" w:name="_Toc191462692"/>
       <w:r>
         <w:t>Cadastrar procedimento</w:t>
       </w:r>
@@ -5555,7 +5697,7 @@
         <w:pStyle w:val="Ttulo3"/>
       </w:pPr>
       <w:bookmarkStart w:id="25" w:name="_Toc190193663"/>
-      <w:bookmarkStart w:id="26" w:name="_Toc191312964"/>
+      <w:bookmarkStart w:id="26" w:name="_Toc191462693"/>
       <w:r>
         <w:t>Editar cadastro de procedimento</w:t>
       </w:r>
@@ -5572,7 +5714,7 @@
         <w:pStyle w:val="Ttulo3"/>
       </w:pPr>
       <w:bookmarkStart w:id="27" w:name="_Toc190193664"/>
-      <w:bookmarkStart w:id="28" w:name="_Toc191312965"/>
+      <w:bookmarkStart w:id="28" w:name="_Toc191462694"/>
       <w:r>
         <w:t>Excluir cadastro de procedimento</w:t>
       </w:r>
@@ -5590,7 +5732,7 @@
         <w:pStyle w:val="Ttulo2"/>
       </w:pPr>
       <w:bookmarkStart w:id="29" w:name="_Toc190193665"/>
-      <w:bookmarkStart w:id="30" w:name="_Toc191312966"/>
+      <w:bookmarkStart w:id="30" w:name="_Toc191462695"/>
       <w:r>
         <w:t>[RF04] Manter clientes</w:t>
       </w:r>
@@ -5607,7 +5749,7 @@
         <w:pStyle w:val="Ttulo3"/>
       </w:pPr>
       <w:bookmarkStart w:id="31" w:name="_Toc190193666"/>
-      <w:bookmarkStart w:id="32" w:name="_Toc191312967"/>
+      <w:bookmarkStart w:id="32" w:name="_Toc191462696"/>
       <w:r>
         <w:lastRenderedPageBreak/>
         <w:t>Cadastrar cliente</w:t>
@@ -5625,7 +5767,7 @@
         <w:pStyle w:val="Ttulo3"/>
       </w:pPr>
       <w:bookmarkStart w:id="33" w:name="_Toc190193667"/>
-      <w:bookmarkStart w:id="34" w:name="_Toc191312968"/>
+      <w:bookmarkStart w:id="34" w:name="_Toc191462697"/>
       <w:r>
         <w:t>Editar cadastro de cliente</w:t>
       </w:r>
@@ -5642,7 +5784,7 @@
         <w:pStyle w:val="Ttulo3"/>
       </w:pPr>
       <w:bookmarkStart w:id="35" w:name="_Toc190193668"/>
-      <w:bookmarkStart w:id="36" w:name="_Toc191312969"/>
+      <w:bookmarkStart w:id="36" w:name="_Toc191462698"/>
       <w:r>
         <w:t>Excluir cadastro de cliente</w:t>
       </w:r>
@@ -5660,7 +5802,7 @@
         <w:pStyle w:val="Ttulo2"/>
       </w:pPr>
       <w:bookmarkStart w:id="37" w:name="_Toc190193669"/>
-      <w:bookmarkStart w:id="38" w:name="_Toc191312970"/>
+      <w:bookmarkStart w:id="38" w:name="_Toc191462699"/>
       <w:r>
         <w:t>[RF05] Manter agendamentos</w:t>
       </w:r>
@@ -5677,7 +5819,7 @@
         <w:pStyle w:val="Ttulo3"/>
       </w:pPr>
       <w:bookmarkStart w:id="39" w:name="_Toc190193670"/>
-      <w:bookmarkStart w:id="40" w:name="_Toc191312971"/>
+      <w:bookmarkStart w:id="40" w:name="_Toc191462700"/>
       <w:r>
         <w:t>Cadastrar agendamento</w:t>
       </w:r>
@@ -5694,7 +5836,7 @@
         <w:pStyle w:val="Ttulo3"/>
       </w:pPr>
       <w:bookmarkStart w:id="41" w:name="_Toc190193671"/>
-      <w:bookmarkStart w:id="42" w:name="_Toc191312972"/>
+      <w:bookmarkStart w:id="42" w:name="_Toc191462701"/>
       <w:r>
         <w:t>Editar cadastro de agendamento</w:t>
       </w:r>
@@ -5711,7 +5853,7 @@
         <w:pStyle w:val="Ttulo3"/>
       </w:pPr>
       <w:bookmarkStart w:id="43" w:name="_Toc190193672"/>
-      <w:bookmarkStart w:id="44" w:name="_Toc191312973"/>
+      <w:bookmarkStart w:id="44" w:name="_Toc191462702"/>
       <w:r>
         <w:t>Excluir cadastro de agendamento</w:t>
       </w:r>
@@ -5729,7 +5871,7 @@
         <w:pStyle w:val="Ttulo2"/>
       </w:pPr>
       <w:bookmarkStart w:id="45" w:name="_Toc190193673"/>
-      <w:bookmarkStart w:id="46" w:name="_Toc191312974"/>
+      <w:bookmarkStart w:id="46" w:name="_Toc191462703"/>
       <w:r>
         <w:t>[RF06] Gerar relatório de agendamentos realizados</w:t>
       </w:r>
@@ -5747,7 +5889,7 @@
         <w:pStyle w:val="Ttulo2"/>
       </w:pPr>
       <w:bookmarkStart w:id="47" w:name="_Toc190193674"/>
-      <w:bookmarkStart w:id="48" w:name="_Toc191312975"/>
+      <w:bookmarkStart w:id="48" w:name="_Toc191462704"/>
       <w:r>
         <w:t>[RF07] Realizar logout</w:t>
       </w:r>
@@ -5765,7 +5907,7 @@
         <w:pStyle w:val="Ttulo2"/>
       </w:pPr>
       <w:bookmarkStart w:id="49" w:name="_Toc190193675"/>
-      <w:bookmarkStart w:id="50" w:name="_Toc191312976"/>
+      <w:bookmarkStart w:id="50" w:name="_Toc191462705"/>
       <w:r>
         <w:t>[RF08] Confirmar ou cancelar agendamentos</w:t>
       </w:r>
@@ -5783,7 +5925,7 @@
         <w:pStyle w:val="Ttulo2"/>
       </w:pPr>
       <w:bookmarkStart w:id="51" w:name="_Toc190193676"/>
-      <w:bookmarkStart w:id="52" w:name="_Toc191312977"/>
+      <w:bookmarkStart w:id="52" w:name="_Toc191462706"/>
       <w:r>
         <w:t>[RF09] Recuperar senha de acesso</w:t>
       </w:r>
@@ -5792,7 +5934,13 @@
     </w:p>
     <w:p>
       <w:r>
-        <w:t>O sistema deverá permitir que o usuário recupere sua senha de acesso à plataforma. (RN08, RN09)</w:t>
+        <w:t>O sistema deverá permitir que o usuário recupere sua senha de acesso à plataforma. (RN08, RN09</w:t>
+      </w:r>
+      <w:r>
+        <w:t>, RN22</w:t>
+      </w:r>
+      <w:r>
+        <w:t>)</w:t>
       </w:r>
     </w:p>
     <w:p/>
@@ -5801,7 +5949,7 @@
         <w:pStyle w:val="Ttulo2"/>
       </w:pPr>
       <w:bookmarkStart w:id="53" w:name="_Toc190193677"/>
-      <w:bookmarkStart w:id="54" w:name="_Toc191312978"/>
+      <w:bookmarkStart w:id="54" w:name="_Toc191462707"/>
       <w:r>
         <w:lastRenderedPageBreak/>
         <w:t>[RF10] Trocar senha</w:t>
@@ -5820,7 +5968,7 @@
         <w:pStyle w:val="Ttulo2"/>
       </w:pPr>
       <w:bookmarkStart w:id="55" w:name="_Toc190193678"/>
-      <w:bookmarkStart w:id="56" w:name="_Toc191312979"/>
+      <w:bookmarkStart w:id="56" w:name="_Toc191462708"/>
       <w:r>
         <w:t>[RF11] Trocar e-mail</w:t>
       </w:r>
@@ -5838,7 +5986,7 @@
         <w:pStyle w:val="Ttulo2"/>
       </w:pPr>
       <w:bookmarkStart w:id="57" w:name="_Toc190193679"/>
-      <w:bookmarkStart w:id="58" w:name="_Toc191312980"/>
+      <w:bookmarkStart w:id="58" w:name="_Toc191462709"/>
       <w:r>
         <w:t>[RF12] Acessar o sistema</w:t>
       </w:r>
@@ -5856,7 +6004,7 @@
         <w:pStyle w:val="Ttulo2"/>
       </w:pPr>
       <w:bookmarkStart w:id="59" w:name="_Toc190193680"/>
-      <w:bookmarkStart w:id="60" w:name="_Toc191312981"/>
+      <w:bookmarkStart w:id="60" w:name="_Toc191462710"/>
       <w:r>
         <w:t>[RF13] Notificar confirmação ou cancelamento de agendamento</w:t>
       </w:r>
@@ -5874,7 +6022,7 @@
         <w:pStyle w:val="Ttulo2"/>
       </w:pPr>
       <w:bookmarkStart w:id="61" w:name="_Toc190193681"/>
-      <w:bookmarkStart w:id="62" w:name="_Toc191312982"/>
+      <w:bookmarkStart w:id="62" w:name="_Toc191462711"/>
       <w:r>
         <w:t>[RF14] Consultar dados cadastrados</w:t>
       </w:r>
@@ -5893,7 +6041,7 @@
         <w:pStyle w:val="Ttulo1"/>
       </w:pPr>
       <w:bookmarkStart w:id="63" w:name="_Toc190193682"/>
-      <w:bookmarkStart w:id="64" w:name="_Toc191312983"/>
+      <w:bookmarkStart w:id="64" w:name="_Toc191462712"/>
       <w:r>
         <w:t>Requisitos Não Funcionais</w:t>
       </w:r>
@@ -5906,7 +6054,7 @@
         <w:pStyle w:val="Ttulo2"/>
       </w:pPr>
       <w:bookmarkStart w:id="65" w:name="_Toc190193683"/>
-      <w:bookmarkStart w:id="66" w:name="_Toc191312984"/>
+      <w:bookmarkStart w:id="66" w:name="_Toc191462713"/>
       <w:r>
         <w:t>[RNF01] Desenvolvimento</w:t>
       </w:r>
@@ -5924,7 +6072,7 @@
         <w:pStyle w:val="Ttulo2"/>
       </w:pPr>
       <w:bookmarkStart w:id="67" w:name="_Toc190193684"/>
-      <w:bookmarkStart w:id="68" w:name="_Toc191312985"/>
+      <w:bookmarkStart w:id="68" w:name="_Toc191462714"/>
       <w:r>
         <w:t>[RNF02] Desempenho</w:t>
       </w:r>
@@ -5942,7 +6090,7 @@
         <w:pStyle w:val="Ttulo2"/>
       </w:pPr>
       <w:bookmarkStart w:id="69" w:name="_Toc190193685"/>
-      <w:bookmarkStart w:id="70" w:name="_Toc191312986"/>
+      <w:bookmarkStart w:id="70" w:name="_Toc191462715"/>
       <w:r>
         <w:lastRenderedPageBreak/>
         <w:t>[RNF03] Usabilidade</w:t>
@@ -5966,7 +6114,7 @@
         <w:pStyle w:val="Ttulo2"/>
       </w:pPr>
       <w:bookmarkStart w:id="71" w:name="_Toc190193686"/>
-      <w:bookmarkStart w:id="72" w:name="_Toc191312987"/>
+      <w:bookmarkStart w:id="72" w:name="_Toc191462716"/>
       <w:r>
         <w:t>[RNF04] Manutenibilidade</w:t>
       </w:r>
@@ -5984,7 +6132,7 @@
         <w:pStyle w:val="Ttulo2"/>
       </w:pPr>
       <w:bookmarkStart w:id="73" w:name="_Toc190193687"/>
-      <w:bookmarkStart w:id="74" w:name="_Toc191312988"/>
+      <w:bookmarkStart w:id="74" w:name="_Toc191462717"/>
       <w:r>
         <w:t>[RNF05] Compatibilidade</w:t>
       </w:r>
@@ -6002,7 +6150,7 @@
         <w:pStyle w:val="Ttulo2"/>
       </w:pPr>
       <w:bookmarkStart w:id="75" w:name="_Toc190193688"/>
-      <w:bookmarkStart w:id="76" w:name="_Toc191312989"/>
+      <w:bookmarkStart w:id="76" w:name="_Toc191462718"/>
       <w:r>
         <w:t>[RNF06] Legalidade e Conformidade</w:t>
       </w:r>
@@ -6021,7 +6169,7 @@
         <w:pStyle w:val="Ttulo1"/>
       </w:pPr>
       <w:bookmarkStart w:id="77" w:name="_Toc190193689"/>
-      <w:bookmarkStart w:id="78" w:name="_Toc191312990"/>
+      <w:bookmarkStart w:id="78" w:name="_Toc191462719"/>
       <w:r>
         <w:t>Regras de Negócio</w:t>
       </w:r>
@@ -6034,7 +6182,7 @@
         <w:pStyle w:val="Ttulo2"/>
       </w:pPr>
       <w:bookmarkStart w:id="79" w:name="_Toc190193690"/>
-      <w:bookmarkStart w:id="80" w:name="_Toc191312991"/>
+      <w:bookmarkStart w:id="80" w:name="_Toc191462720"/>
       <w:r>
         <w:t>[RN01] Cadastro de perfis</w:t>
       </w:r>
@@ -6117,7 +6265,7 @@
         <w:pStyle w:val="Ttulo2"/>
       </w:pPr>
       <w:bookmarkStart w:id="81" w:name="_Toc190193691"/>
-      <w:bookmarkStart w:id="82" w:name="_Toc191312992"/>
+      <w:bookmarkStart w:id="82" w:name="_Toc191462721"/>
       <w:r>
         <w:t>[RN02] Cadastro de profissionais</w:t>
       </w:r>
@@ -6242,7 +6390,7 @@
         <w:pStyle w:val="Ttulo2"/>
       </w:pPr>
       <w:bookmarkStart w:id="83" w:name="_Toc190193692"/>
-      <w:bookmarkStart w:id="84" w:name="_Toc191312993"/>
+      <w:bookmarkStart w:id="84" w:name="_Toc191462722"/>
       <w:r>
         <w:t>[RN03] Cadastro de procedimentos</w:t>
       </w:r>
@@ -6289,7 +6437,7 @@
         <w:pStyle w:val="Ttulo2"/>
       </w:pPr>
       <w:bookmarkStart w:id="85" w:name="_Toc190193693"/>
-      <w:bookmarkStart w:id="86" w:name="_Toc191312994"/>
+      <w:bookmarkStart w:id="86" w:name="_Toc191462723"/>
       <w:r>
         <w:t>[RN04] Cadastro de clientes</w:t>
       </w:r>
@@ -6360,7 +6508,7 @@
         <w:pStyle w:val="Ttulo2"/>
       </w:pPr>
       <w:bookmarkStart w:id="87" w:name="_Toc190193694"/>
-      <w:bookmarkStart w:id="88" w:name="_Toc191312995"/>
+      <w:bookmarkStart w:id="88" w:name="_Toc191462724"/>
       <w:r>
         <w:t>[RN05] Cadastro de agendamentos</w:t>
       </w:r>
@@ -6485,7 +6633,7 @@
         <w:pStyle w:val="Ttulo2"/>
       </w:pPr>
       <w:bookmarkStart w:id="89" w:name="_Toc190193695"/>
-      <w:bookmarkStart w:id="90" w:name="_Toc191312996"/>
+      <w:bookmarkStart w:id="90" w:name="_Toc191462725"/>
       <w:r>
         <w:t>[RN06] Relatório de agendamentos</w:t>
       </w:r>
@@ -6688,7 +6836,7 @@
         <w:pStyle w:val="Ttulo2"/>
       </w:pPr>
       <w:bookmarkStart w:id="91" w:name="_Toc190193696"/>
-      <w:bookmarkStart w:id="92" w:name="_Toc191312997"/>
+      <w:bookmarkStart w:id="92" w:name="_Toc191462726"/>
       <w:r>
         <w:t>[RN07] Logout do sistema</w:t>
       </w:r>
@@ -6706,12 +6854,15 @@
         <w:pStyle w:val="Ttulo2"/>
       </w:pPr>
       <w:bookmarkStart w:id="93" w:name="_Toc190193697"/>
-      <w:bookmarkStart w:id="94" w:name="_Toc191312998"/>
+      <w:bookmarkStart w:id="94" w:name="_Toc191462727"/>
       <w:r>
         <w:lastRenderedPageBreak/>
-        <w:t>[RN08] Recuperação de senha</w:t>
+        <w:t xml:space="preserve">[RN08] Recuperação de </w:t>
       </w:r>
       <w:bookmarkEnd w:id="93"/>
+      <w:r>
+        <w:t>acesso</w:t>
+      </w:r>
       <w:bookmarkEnd w:id="94"/>
     </w:p>
     <w:p>
@@ -6819,6 +6970,13 @@
           <w:i/>
           <w:iCs/>
         </w:rPr>
+        <w:t xml:space="preserve">Enviamos as instruções de redefinição de senha por e-mail. </w:t>
+      </w:r>
+      <w:r>
+        <w:rPr>
+          <w:i/>
+          <w:iCs/>
+        </w:rPr>
         <w:t>Verifique sua caixa de entrada ou a seção de spam.</w:t>
       </w:r>
       <w:r>
@@ -6950,7 +7108,7 @@
         <w:pStyle w:val="Ttulo2"/>
       </w:pPr>
       <w:bookmarkStart w:id="95" w:name="_Toc190193698"/>
-      <w:bookmarkStart w:id="96" w:name="_Toc191312999"/>
+      <w:bookmarkStart w:id="96" w:name="_Toc191462728"/>
       <w:r>
         <w:t>[RN09] Critérios de criação de senha</w:t>
       </w:r>
@@ -6971,6 +7129,7 @@
         </w:numPr>
       </w:pPr>
       <w:r>
+        <w:lastRenderedPageBreak/>
         <w:t>Ter no mínimo 6 caracteres;</w:t>
       </w:r>
     </w:p>
@@ -6983,7 +7142,6 @@
         </w:numPr>
       </w:pPr>
       <w:r>
-        <w:lastRenderedPageBreak/>
         <w:t>Ter pelo menos 1 letra em maiúsculo;</w:t>
       </w:r>
     </w:p>
@@ -7017,7 +7175,7 @@
         <w:pStyle w:val="Ttulo2"/>
       </w:pPr>
       <w:bookmarkStart w:id="97" w:name="_Toc190193699"/>
-      <w:bookmarkStart w:id="98" w:name="_Toc191313000"/>
+      <w:bookmarkStart w:id="98" w:name="_Toc191462729"/>
       <w:r>
         <w:t>[RN10] Confirmação ou cancelamento de agendamentos</w:t>
       </w:r>
@@ -7120,7 +7278,7 @@
         <w:pStyle w:val="Ttulo2"/>
       </w:pPr>
       <w:bookmarkStart w:id="99" w:name="_Toc190193700"/>
-      <w:bookmarkStart w:id="100" w:name="_Toc191313001"/>
+      <w:bookmarkStart w:id="100" w:name="_Toc191462730"/>
       <w:r>
         <w:t>[RN11] Páginas a serem criadas</w:t>
       </w:r>
@@ -7222,7 +7380,7 @@
         <w:pStyle w:val="Ttulo2"/>
       </w:pPr>
       <w:bookmarkStart w:id="101" w:name="_Toc190193701"/>
-      <w:bookmarkStart w:id="102" w:name="_Toc191313002"/>
+      <w:bookmarkStart w:id="102" w:name="_Toc191462731"/>
       <w:r>
         <w:t>[RN12] Troca de senha</w:t>
       </w:r>
@@ -7240,7 +7398,7 @@
         <w:pStyle w:val="Ttulo2"/>
       </w:pPr>
       <w:bookmarkStart w:id="103" w:name="_Toc190193702"/>
-      <w:bookmarkStart w:id="104" w:name="_Toc191313003"/>
+      <w:bookmarkStart w:id="104" w:name="_Toc191462732"/>
       <w:r>
         <w:lastRenderedPageBreak/>
         <w:t>[RN13] Troca de e-mail</w:t>
@@ -7259,7 +7417,7 @@
         <w:pStyle w:val="Ttulo2"/>
       </w:pPr>
       <w:bookmarkStart w:id="105" w:name="_Toc190193703"/>
-      <w:bookmarkStart w:id="106" w:name="_Toc191313004"/>
+      <w:bookmarkStart w:id="106" w:name="_Toc191462733"/>
       <w:r>
         <w:t>[RN14] Acesso ao sistema</w:t>
       </w:r>
@@ -7277,7 +7435,7 @@
         <w:pStyle w:val="Ttulo2"/>
       </w:pPr>
       <w:bookmarkStart w:id="107" w:name="_Toc190193704"/>
-      <w:bookmarkStart w:id="108" w:name="_Toc191313005"/>
+      <w:bookmarkStart w:id="108" w:name="_Toc191462734"/>
       <w:r>
         <w:t>[RN15] Exclusão de cadastros</w:t>
       </w:r>
@@ -7295,7 +7453,7 @@
         <w:pStyle w:val="Ttulo2"/>
       </w:pPr>
       <w:bookmarkStart w:id="109" w:name="_Toc190193705"/>
-      <w:bookmarkStart w:id="110" w:name="_Toc191313006"/>
+      <w:bookmarkStart w:id="110" w:name="_Toc191462735"/>
       <w:r>
         <w:t>[RN16] Notificações sobre agendamentos</w:t>
       </w:r>
@@ -7353,7 +7511,7 @@
         <w:pStyle w:val="Ttulo2"/>
       </w:pPr>
       <w:bookmarkStart w:id="111" w:name="_Toc190193706"/>
-      <w:bookmarkStart w:id="112" w:name="_Toc191313007"/>
+      <w:bookmarkStart w:id="112" w:name="_Toc191462736"/>
       <w:r>
         <w:t>[RN17] Filtros de pesquisa da tela “Profissionais”</w:t>
       </w:r>
@@ -7371,7 +7529,7 @@
         <w:pStyle w:val="Ttulo2"/>
       </w:pPr>
       <w:bookmarkStart w:id="113" w:name="_Toc190193707"/>
-      <w:bookmarkStart w:id="114" w:name="_Toc191313008"/>
+      <w:bookmarkStart w:id="114" w:name="_Toc191462737"/>
       <w:r>
         <w:t>[RN18] Filtros de pesquisa da tela “Procedimentos”</w:t>
       </w:r>
@@ -7389,7 +7547,7 @@
         <w:pStyle w:val="Ttulo2"/>
       </w:pPr>
       <w:bookmarkStart w:id="115" w:name="_Toc190193708"/>
-      <w:bookmarkStart w:id="116" w:name="_Toc191313009"/>
+      <w:bookmarkStart w:id="116" w:name="_Toc191462738"/>
       <w:r>
         <w:t>[RN19] Filtros de pesquisa da tela “Clientes”</w:t>
       </w:r>
@@ -7407,7 +7565,7 @@
         <w:pStyle w:val="Ttulo2"/>
       </w:pPr>
       <w:bookmarkStart w:id="117" w:name="_Toc190193709"/>
-      <w:bookmarkStart w:id="118" w:name="_Toc191313010"/>
+      <w:bookmarkStart w:id="118" w:name="_Toc191462739"/>
       <w:r>
         <w:lastRenderedPageBreak/>
         <w:t>[RN20] Filtros de pesquisa de tela “Agendamentos”</w:t>
@@ -7426,7 +7584,7 @@
         <w:pStyle w:val="Ttulo2"/>
       </w:pPr>
       <w:bookmarkStart w:id="119" w:name="_Toc190193710"/>
-      <w:bookmarkStart w:id="120" w:name="_Toc191313011"/>
+      <w:bookmarkStart w:id="120" w:name="_Toc191462740"/>
       <w:r>
         <w:t>[RN21] Conteúdo da página “Index”</w:t>
       </w:r>
@@ -7562,7 +7720,7 @@
         <w:pStyle w:val="Ttulo2"/>
       </w:pPr>
       <w:bookmarkStart w:id="121" w:name="_Toc190193711"/>
-      <w:bookmarkStart w:id="122" w:name="_Toc191313012"/>
+      <w:bookmarkStart w:id="122" w:name="_Toc191462741"/>
       <w:r>
         <w:t>[RN22] Métodos de pagamento</w:t>
       </w:r>
@@ -7625,6 +7783,204 @@
     <w:p>
       <w:r>
         <w:t>Deverá ser possível cadastrar um agendamento com mais de 1 tipo de pagamento.</w:t>
+      </w:r>
+    </w:p>
+    <w:p/>
+    <w:p>
+      <w:pPr>
+        <w:pStyle w:val="Ttulo2"/>
+      </w:pPr>
+      <w:bookmarkStart w:id="123" w:name="_Toc191462742"/>
+      <w:r>
+        <w:t>[RN23] E-mail de redefinição de senha</w:t>
+      </w:r>
+      <w:bookmarkEnd w:id="123"/>
+    </w:p>
+    <w:p>
+      <w:r>
+        <w:t>Texto do e-mail para o usuário redefinir sua senha de acesso ao sistema:</w:t>
+      </w:r>
+    </w:p>
+    <w:p>
+      <w:pPr>
+        <w:rPr>
+          <w:i/>
+          <w:iCs/>
+        </w:rPr>
+      </w:pPr>
+      <w:r>
+        <w:rPr>
+          <w:i/>
+          <w:iCs/>
+        </w:rPr>
+        <w:t>“Assunto: Redefinição de senha – My Hair Salon</w:t>
+      </w:r>
+    </w:p>
+    <w:p>
+      <w:pPr>
+        <w:rPr>
+          <w:i/>
+          <w:iCs/>
+        </w:rPr>
+      </w:pPr>
+      <w:r>
+        <w:rPr>
+          <w:i/>
+          <w:iCs/>
+        </w:rPr>
+        <w:t>Olá, [nome do usuário]!</w:t>
+      </w:r>
+    </w:p>
+    <w:p>
+      <w:pPr>
+        <w:rPr>
+          <w:i/>
+          <w:iCs/>
+        </w:rPr>
+      </w:pPr>
+      <w:r>
+        <w:rPr>
+          <w:i/>
+          <w:iCs/>
+        </w:rPr>
+        <w:lastRenderedPageBreak/>
+        <w:t xml:space="preserve">Recebemos uma solicitação para redefinir sua senha no sistema </w:t>
+      </w:r>
+      <w:r>
+        <w:rPr>
+          <w:i/>
+          <w:iCs/>
+        </w:rPr>
+        <w:t>My Hair Salon</w:t>
+      </w:r>
+      <w:r>
+        <w:rPr>
+          <w:i/>
+          <w:iCs/>
+        </w:rPr>
+        <w:t>. Se você não fez essa solicitação, pode ignorar este e-mail. Caso contrário, basta clicar no link abaixo para criar uma nova senha:</w:t>
+      </w:r>
+    </w:p>
+    <w:p>
+      <w:pPr>
+        <w:rPr>
+          <w:i/>
+          <w:iCs/>
+          <w:color w:val="00B0F0"/>
+        </w:rPr>
+      </w:pPr>
+      <w:r>
+        <w:rPr>
+          <w:i/>
+          <w:iCs/>
+          <w:color w:val="00B0F0"/>
+        </w:rPr>
+        <w:t>[Link para redefinição de senha]</w:t>
+      </w:r>
+    </w:p>
+    <w:p>
+      <w:pPr>
+        <w:rPr>
+          <w:i/>
+          <w:iCs/>
+        </w:rPr>
+      </w:pPr>
+      <w:r>
+        <w:rPr>
+          <w:i/>
+          <w:iCs/>
+        </w:rPr>
+        <w:t xml:space="preserve">O link expirará em </w:t>
+      </w:r>
+      <w:r>
+        <w:rPr>
+          <w:i/>
+          <w:iCs/>
+        </w:rPr>
+        <w:t>5 min</w:t>
+      </w:r>
+      <w:r>
+        <w:rPr>
+          <w:i/>
+          <w:iCs/>
+        </w:rPr>
+        <w:t>, então, por favor, redefina sua senha o quanto antes.</w:t>
+      </w:r>
+    </w:p>
+    <w:p>
+      <w:pPr>
+        <w:rPr>
+          <w:i/>
+          <w:iCs/>
+        </w:rPr>
+      </w:pPr>
+      <w:r>
+        <w:rPr>
+          <w:i/>
+          <w:iCs/>
+        </w:rPr>
+        <w:t>Se tiver problemas ou precisar de assistência, não hesite em nos contatar.</w:t>
+      </w:r>
+    </w:p>
+    <w:p>
+      <w:pPr>
+        <w:rPr>
+          <w:i/>
+          <w:iCs/>
+        </w:rPr>
+      </w:pPr>
+    </w:p>
+    <w:p>
+      <w:pPr>
+        <w:rPr>
+          <w:i/>
+          <w:iCs/>
+        </w:rPr>
+      </w:pPr>
+      <w:r>
+        <w:rPr>
+          <w:i/>
+          <w:iCs/>
+        </w:rPr>
+        <w:t>Atenciosamente,</w:t>
+      </w:r>
+    </w:p>
+    <w:p>
+      <w:pPr>
+        <w:rPr>
+          <w:i/>
+          <w:iCs/>
+        </w:rPr>
+      </w:pPr>
+      <w:r>
+        <w:rPr>
+          <w:i/>
+          <w:iCs/>
+        </w:rPr>
+        <w:t xml:space="preserve">Equipe </w:t>
+      </w:r>
+      <w:r>
+        <w:rPr>
+          <w:i/>
+          <w:iCs/>
+        </w:rPr>
+        <w:t>My Hair Salon.”</w:t>
+      </w:r>
+    </w:p>
+    <w:p/>
+    <w:p>
+      <w:pPr>
+        <w:pStyle w:val="Ttulo2"/>
+      </w:pPr>
+      <w:bookmarkStart w:id="124" w:name="_Toc191462743"/>
+      <w:r>
+        <w:t>[RN23] Tempo da disponibilização do link para recuperar senha</w:t>
+      </w:r>
+      <w:bookmarkEnd w:id="124"/>
+    </w:p>
+    <w:p>
+      <w:r>
+        <w:t>O link para redefinir senha enviado através do e-mail com instruções de redefinição de senha deverá ficar disponível por 5 minutos. Passado o tempo especificado, o usuário deverá realizar uma nova solicitação de recuperação de acesso.</w:t>
       </w:r>
     </w:p>
     <w:p/>

</xml_diff>

<commit_message>
Ajuste RN08 | 26/02/25
</commit_message>
<xml_diff>
--- a/Documentos/Estrutural/2- Requisitos do Sistema - My Hair Salon.docx
+++ b/Documentos/Estrutural/2- Requisitos do Sistema - My Hair Salon.docx
@@ -6989,7 +6989,13 @@
     </w:p>
     <w:p>
       <w:r>
-        <w:t>Quando o usuário abrir no navegador o link enviado para redefinir sua senha de acesso, na tela aberta em questão deverá haver 2 campos e um botão, sendo:</w:t>
+        <w:t>Quando o usuário abrir no navegador o link enviado para redefinir sua senha de acesso, na tela</w:t>
+      </w:r>
+      <w:r>
+        <w:t xml:space="preserve"> </w:t>
+      </w:r>
+      <w:r>
+        <w:t>em questão deverá haver 2 campos e um botão, sendo:</w:t>
       </w:r>
     </w:p>
     <w:p>
@@ -7000,7 +7006,13 @@
         </w:numPr>
       </w:pPr>
       <w:r>
-        <w:t>Campos:</w:t>
+        <w:t>Campos</w:t>
+      </w:r>
+      <w:r>
+        <w:t xml:space="preserve"> obrigatórios</w:t>
+      </w:r>
+      <w:r>
+        <w:t>:</w:t>
       </w:r>
     </w:p>
     <w:p>

</xml_diff>

<commit_message>
Atualização RN21 | 19/03/25
</commit_message>
<xml_diff>
--- a/Documentos/Estrutural/2- Requisitos do Sistema - My Hair Salon.docx
+++ b/Documentos/Estrutural/2- Requisitos do Sistema - My Hair Salon.docx
@@ -219,7 +219,7 @@
           <w:r>
             <w:fldChar w:fldCharType="separate"/>
           </w:r>
-          <w:hyperlink w:anchor="_Toc193063224" w:history="1">
+          <w:hyperlink w:anchor="_Toc193240224" w:history="1">
             <w:r>
               <w:rPr>
                 <w:rStyle w:val="Hyperlink"/>
@@ -262,7 +262,7 @@
                 <w:noProof/>
                 <w:webHidden/>
               </w:rPr>
-              <w:instrText xml:space="preserve"> PAGEREF _Toc193063224 \h </w:instrText>
+              <w:instrText xml:space="preserve"> PAGEREF _Toc193240224 \h </w:instrText>
             </w:r>
             <w:r>
               <w:rPr>
@@ -307,7 +307,7 @@
               <w:lang w:eastAsia="pt-BR"/>
             </w:rPr>
           </w:pPr>
-          <w:hyperlink w:anchor="_Toc193063225" w:history="1">
+          <w:hyperlink w:anchor="_Toc193240225" w:history="1">
             <w:r>
               <w:rPr>
                 <w:rStyle w:val="Hyperlink"/>
@@ -350,7 +350,7 @@
                 <w:noProof/>
                 <w:webHidden/>
               </w:rPr>
-              <w:instrText xml:space="preserve"> PAGEREF _Toc193063225 \h </w:instrText>
+              <w:instrText xml:space="preserve"> PAGEREF _Toc193240225 \h </w:instrText>
             </w:r>
             <w:r>
               <w:rPr>
@@ -395,7 +395,7 @@
               <w:lang w:eastAsia="pt-BR"/>
             </w:rPr>
           </w:pPr>
-          <w:hyperlink w:anchor="_Toc193063226" w:history="1">
+          <w:hyperlink w:anchor="_Toc193240226" w:history="1">
             <w:r>
               <w:rPr>
                 <w:rStyle w:val="Hyperlink"/>
@@ -438,7 +438,7 @@
                 <w:noProof/>
                 <w:webHidden/>
               </w:rPr>
-              <w:instrText xml:space="preserve"> PAGEREF _Toc193063226 \h </w:instrText>
+              <w:instrText xml:space="preserve"> PAGEREF _Toc193240226 \h </w:instrText>
             </w:r>
             <w:r>
               <w:rPr>
@@ -482,7 +482,7 @@
               <w:lang w:eastAsia="pt-BR"/>
             </w:rPr>
           </w:pPr>
-          <w:hyperlink w:anchor="_Toc193063227" w:history="1">
+          <w:hyperlink w:anchor="_Toc193240227" w:history="1">
             <w:r>
               <w:rPr>
                 <w:rStyle w:val="Hyperlink"/>
@@ -509,7 +509,7 @@
                 <w:noProof/>
                 <w:webHidden/>
               </w:rPr>
-              <w:instrText xml:space="preserve"> PAGEREF _Toc193063227 \h </w:instrText>
+              <w:instrText xml:space="preserve"> PAGEREF _Toc193240227 \h </w:instrText>
             </w:r>
             <w:r>
               <w:rPr>
@@ -553,7 +553,7 @@
               <w:lang w:eastAsia="pt-BR"/>
             </w:rPr>
           </w:pPr>
-          <w:hyperlink w:anchor="_Toc193063228" w:history="1">
+          <w:hyperlink w:anchor="_Toc193240228" w:history="1">
             <w:r>
               <w:rPr>
                 <w:rStyle w:val="Hyperlink"/>
@@ -580,7 +580,7 @@
                 <w:noProof/>
                 <w:webHidden/>
               </w:rPr>
-              <w:instrText xml:space="preserve"> PAGEREF _Toc193063228 \h </w:instrText>
+              <w:instrText xml:space="preserve"> PAGEREF _Toc193240228 \h </w:instrText>
             </w:r>
             <w:r>
               <w:rPr>
@@ -624,7 +624,7 @@
               <w:lang w:eastAsia="pt-BR"/>
             </w:rPr>
           </w:pPr>
-          <w:hyperlink w:anchor="_Toc193063229" w:history="1">
+          <w:hyperlink w:anchor="_Toc193240229" w:history="1">
             <w:r>
               <w:rPr>
                 <w:rStyle w:val="Hyperlink"/>
@@ -651,7 +651,7 @@
                 <w:noProof/>
                 <w:webHidden/>
               </w:rPr>
-              <w:instrText xml:space="preserve"> PAGEREF _Toc193063229 \h </w:instrText>
+              <w:instrText xml:space="preserve"> PAGEREF _Toc193240229 \h </w:instrText>
             </w:r>
             <w:r>
               <w:rPr>
@@ -695,7 +695,7 @@
               <w:lang w:eastAsia="pt-BR"/>
             </w:rPr>
           </w:pPr>
-          <w:hyperlink w:anchor="_Toc193063230" w:history="1">
+          <w:hyperlink w:anchor="_Toc193240230" w:history="1">
             <w:r>
               <w:rPr>
                 <w:rStyle w:val="Hyperlink"/>
@@ -722,7 +722,7 @@
                 <w:noProof/>
                 <w:webHidden/>
               </w:rPr>
-              <w:instrText xml:space="preserve"> PAGEREF _Toc193063230 \h </w:instrText>
+              <w:instrText xml:space="preserve"> PAGEREF _Toc193240230 \h </w:instrText>
             </w:r>
             <w:r>
               <w:rPr>
@@ -766,7 +766,7 @@
               <w:lang w:eastAsia="pt-BR"/>
             </w:rPr>
           </w:pPr>
-          <w:hyperlink w:anchor="_Toc193063231" w:history="1">
+          <w:hyperlink w:anchor="_Toc193240231" w:history="1">
             <w:r>
               <w:rPr>
                 <w:rStyle w:val="Hyperlink"/>
@@ -793,7 +793,7 @@
                 <w:noProof/>
                 <w:webHidden/>
               </w:rPr>
-              <w:instrText xml:space="preserve"> PAGEREF _Toc193063231 \h </w:instrText>
+              <w:instrText xml:space="preserve"> PAGEREF _Toc193240231 \h </w:instrText>
             </w:r>
             <w:r>
               <w:rPr>
@@ -837,7 +837,7 @@
               <w:lang w:eastAsia="pt-BR"/>
             </w:rPr>
           </w:pPr>
-          <w:hyperlink w:anchor="_Toc193063232" w:history="1">
+          <w:hyperlink w:anchor="_Toc193240232" w:history="1">
             <w:r>
               <w:rPr>
                 <w:rStyle w:val="Hyperlink"/>
@@ -864,7 +864,7 @@
                 <w:noProof/>
                 <w:webHidden/>
               </w:rPr>
-              <w:instrText xml:space="preserve"> PAGEREF _Toc193063232 \h </w:instrText>
+              <w:instrText xml:space="preserve"> PAGEREF _Toc193240232 \h </w:instrText>
             </w:r>
             <w:r>
               <w:rPr>
@@ -908,7 +908,7 @@
               <w:lang w:eastAsia="pt-BR"/>
             </w:rPr>
           </w:pPr>
-          <w:hyperlink w:anchor="_Toc193063233" w:history="1">
+          <w:hyperlink w:anchor="_Toc193240233" w:history="1">
             <w:r>
               <w:rPr>
                 <w:rStyle w:val="Hyperlink"/>
@@ -935,7 +935,7 @@
                 <w:noProof/>
                 <w:webHidden/>
               </w:rPr>
-              <w:instrText xml:space="preserve"> PAGEREF _Toc193063233 \h </w:instrText>
+              <w:instrText xml:space="preserve"> PAGEREF _Toc193240233 \h </w:instrText>
             </w:r>
             <w:r>
               <w:rPr>
@@ -979,7 +979,7 @@
               <w:lang w:eastAsia="pt-BR"/>
             </w:rPr>
           </w:pPr>
-          <w:hyperlink w:anchor="_Toc193063234" w:history="1">
+          <w:hyperlink w:anchor="_Toc193240234" w:history="1">
             <w:r>
               <w:rPr>
                 <w:rStyle w:val="Hyperlink"/>
@@ -1006,7 +1006,7 @@
                 <w:noProof/>
                 <w:webHidden/>
               </w:rPr>
-              <w:instrText xml:space="preserve"> PAGEREF _Toc193063234 \h </w:instrText>
+              <w:instrText xml:space="preserve"> PAGEREF _Toc193240234 \h </w:instrText>
             </w:r>
             <w:r>
               <w:rPr>
@@ -1050,7 +1050,7 @@
               <w:lang w:eastAsia="pt-BR"/>
             </w:rPr>
           </w:pPr>
-          <w:hyperlink w:anchor="_Toc193063235" w:history="1">
+          <w:hyperlink w:anchor="_Toc193240235" w:history="1">
             <w:r>
               <w:rPr>
                 <w:rStyle w:val="Hyperlink"/>
@@ -1077,7 +1077,7 @@
                 <w:noProof/>
                 <w:webHidden/>
               </w:rPr>
-              <w:instrText xml:space="preserve"> PAGEREF _Toc193063235 \h </w:instrText>
+              <w:instrText xml:space="preserve"> PAGEREF _Toc193240235 \h </w:instrText>
             </w:r>
             <w:r>
               <w:rPr>
@@ -1121,7 +1121,7 @@
               <w:lang w:eastAsia="pt-BR"/>
             </w:rPr>
           </w:pPr>
-          <w:hyperlink w:anchor="_Toc193063236" w:history="1">
+          <w:hyperlink w:anchor="_Toc193240236" w:history="1">
             <w:r>
               <w:rPr>
                 <w:rStyle w:val="Hyperlink"/>
@@ -1148,7 +1148,7 @@
                 <w:noProof/>
                 <w:webHidden/>
               </w:rPr>
-              <w:instrText xml:space="preserve"> PAGEREF _Toc193063236 \h </w:instrText>
+              <w:instrText xml:space="preserve"> PAGEREF _Toc193240236 \h </w:instrText>
             </w:r>
             <w:r>
               <w:rPr>
@@ -1192,7 +1192,7 @@
               <w:lang w:eastAsia="pt-BR"/>
             </w:rPr>
           </w:pPr>
-          <w:hyperlink w:anchor="_Toc193063237" w:history="1">
+          <w:hyperlink w:anchor="_Toc193240237" w:history="1">
             <w:r>
               <w:rPr>
                 <w:rStyle w:val="Hyperlink"/>
@@ -1219,7 +1219,7 @@
                 <w:noProof/>
                 <w:webHidden/>
               </w:rPr>
-              <w:instrText xml:space="preserve"> PAGEREF _Toc193063237 \h </w:instrText>
+              <w:instrText xml:space="preserve"> PAGEREF _Toc193240237 \h </w:instrText>
             </w:r>
             <w:r>
               <w:rPr>
@@ -1263,7 +1263,7 @@
               <w:lang w:eastAsia="pt-BR"/>
             </w:rPr>
           </w:pPr>
-          <w:hyperlink w:anchor="_Toc193063238" w:history="1">
+          <w:hyperlink w:anchor="_Toc193240238" w:history="1">
             <w:r>
               <w:rPr>
                 <w:rStyle w:val="Hyperlink"/>
@@ -1290,7 +1290,7 @@
                 <w:noProof/>
                 <w:webHidden/>
               </w:rPr>
-              <w:instrText xml:space="preserve"> PAGEREF _Toc193063238 \h </w:instrText>
+              <w:instrText xml:space="preserve"> PAGEREF _Toc193240238 \h </w:instrText>
             </w:r>
             <w:r>
               <w:rPr>
@@ -1334,7 +1334,7 @@
               <w:lang w:eastAsia="pt-BR"/>
             </w:rPr>
           </w:pPr>
-          <w:hyperlink w:anchor="_Toc193063239" w:history="1">
+          <w:hyperlink w:anchor="_Toc193240239" w:history="1">
             <w:r>
               <w:rPr>
                 <w:rStyle w:val="Hyperlink"/>
@@ -1361,7 +1361,7 @@
                 <w:noProof/>
                 <w:webHidden/>
               </w:rPr>
-              <w:instrText xml:space="preserve"> PAGEREF _Toc193063239 \h </w:instrText>
+              <w:instrText xml:space="preserve"> PAGEREF _Toc193240239 \h </w:instrText>
             </w:r>
             <w:r>
               <w:rPr>
@@ -1405,7 +1405,7 @@
               <w:lang w:eastAsia="pt-BR"/>
             </w:rPr>
           </w:pPr>
-          <w:hyperlink w:anchor="_Toc193063240" w:history="1">
+          <w:hyperlink w:anchor="_Toc193240240" w:history="1">
             <w:r>
               <w:rPr>
                 <w:rStyle w:val="Hyperlink"/>
@@ -1432,7 +1432,7 @@
                 <w:noProof/>
                 <w:webHidden/>
               </w:rPr>
-              <w:instrText xml:space="preserve"> PAGEREF _Toc193063240 \h </w:instrText>
+              <w:instrText xml:space="preserve"> PAGEREF _Toc193240240 \h </w:instrText>
             </w:r>
             <w:r>
               <w:rPr>
@@ -1476,7 +1476,7 @@
               <w:lang w:eastAsia="pt-BR"/>
             </w:rPr>
           </w:pPr>
-          <w:hyperlink w:anchor="_Toc193063241" w:history="1">
+          <w:hyperlink w:anchor="_Toc193240241" w:history="1">
             <w:r>
               <w:rPr>
                 <w:rStyle w:val="Hyperlink"/>
@@ -1503,7 +1503,7 @@
                 <w:noProof/>
                 <w:webHidden/>
               </w:rPr>
-              <w:instrText xml:space="preserve"> PAGEREF _Toc193063241 \h </w:instrText>
+              <w:instrText xml:space="preserve"> PAGEREF _Toc193240241 \h </w:instrText>
             </w:r>
             <w:r>
               <w:rPr>
@@ -1547,7 +1547,7 @@
               <w:lang w:eastAsia="pt-BR"/>
             </w:rPr>
           </w:pPr>
-          <w:hyperlink w:anchor="_Toc193063242" w:history="1">
+          <w:hyperlink w:anchor="_Toc193240242" w:history="1">
             <w:r>
               <w:rPr>
                 <w:rStyle w:val="Hyperlink"/>
@@ -1574,7 +1574,7 @@
                 <w:noProof/>
                 <w:webHidden/>
               </w:rPr>
-              <w:instrText xml:space="preserve"> PAGEREF _Toc193063242 \h </w:instrText>
+              <w:instrText xml:space="preserve"> PAGEREF _Toc193240242 \h </w:instrText>
             </w:r>
             <w:r>
               <w:rPr>
@@ -1618,7 +1618,7 @@
               <w:lang w:eastAsia="pt-BR"/>
             </w:rPr>
           </w:pPr>
-          <w:hyperlink w:anchor="_Toc193063243" w:history="1">
+          <w:hyperlink w:anchor="_Toc193240243" w:history="1">
             <w:r>
               <w:rPr>
                 <w:rStyle w:val="Hyperlink"/>
@@ -1645,7 +1645,7 @@
                 <w:noProof/>
                 <w:webHidden/>
               </w:rPr>
-              <w:instrText xml:space="preserve"> PAGEREF _Toc193063243 \h </w:instrText>
+              <w:instrText xml:space="preserve"> PAGEREF _Toc193240243 \h </w:instrText>
             </w:r>
             <w:r>
               <w:rPr>
@@ -1689,7 +1689,7 @@
               <w:lang w:eastAsia="pt-BR"/>
             </w:rPr>
           </w:pPr>
-          <w:hyperlink w:anchor="_Toc193063244" w:history="1">
+          <w:hyperlink w:anchor="_Toc193240244" w:history="1">
             <w:r>
               <w:rPr>
                 <w:rStyle w:val="Hyperlink"/>
@@ -1716,7 +1716,7 @@
                 <w:noProof/>
                 <w:webHidden/>
               </w:rPr>
-              <w:instrText xml:space="preserve"> PAGEREF _Toc193063244 \h </w:instrText>
+              <w:instrText xml:space="preserve"> PAGEREF _Toc193240244 \h </w:instrText>
             </w:r>
             <w:r>
               <w:rPr>
@@ -1760,7 +1760,7 @@
               <w:lang w:eastAsia="pt-BR"/>
             </w:rPr>
           </w:pPr>
-          <w:hyperlink w:anchor="_Toc193063245" w:history="1">
+          <w:hyperlink w:anchor="_Toc193240245" w:history="1">
             <w:r>
               <w:rPr>
                 <w:rStyle w:val="Hyperlink"/>
@@ -1787,7 +1787,7 @@
                 <w:noProof/>
                 <w:webHidden/>
               </w:rPr>
-              <w:instrText xml:space="preserve"> PAGEREF _Toc193063245 \h </w:instrText>
+              <w:instrText xml:space="preserve"> PAGEREF _Toc193240245 \h </w:instrText>
             </w:r>
             <w:r>
               <w:rPr>
@@ -1831,7 +1831,7 @@
               <w:lang w:eastAsia="pt-BR"/>
             </w:rPr>
           </w:pPr>
-          <w:hyperlink w:anchor="_Toc193063246" w:history="1">
+          <w:hyperlink w:anchor="_Toc193240246" w:history="1">
             <w:r>
               <w:rPr>
                 <w:rStyle w:val="Hyperlink"/>
@@ -1858,7 +1858,7 @@
                 <w:noProof/>
                 <w:webHidden/>
               </w:rPr>
-              <w:instrText xml:space="preserve"> PAGEREF _Toc193063246 \h </w:instrText>
+              <w:instrText xml:space="preserve"> PAGEREF _Toc193240246 \h </w:instrText>
             </w:r>
             <w:r>
               <w:rPr>
@@ -1902,7 +1902,7 @@
               <w:lang w:eastAsia="pt-BR"/>
             </w:rPr>
           </w:pPr>
-          <w:hyperlink w:anchor="_Toc193063247" w:history="1">
+          <w:hyperlink w:anchor="_Toc193240247" w:history="1">
             <w:r>
               <w:rPr>
                 <w:rStyle w:val="Hyperlink"/>
@@ -1929,7 +1929,7 @@
                 <w:noProof/>
                 <w:webHidden/>
               </w:rPr>
-              <w:instrText xml:space="preserve"> PAGEREF _Toc193063247 \h </w:instrText>
+              <w:instrText xml:space="preserve"> PAGEREF _Toc193240247 \h </w:instrText>
             </w:r>
             <w:r>
               <w:rPr>
@@ -1973,7 +1973,7 @@
               <w:lang w:eastAsia="pt-BR"/>
             </w:rPr>
           </w:pPr>
-          <w:hyperlink w:anchor="_Toc193063248" w:history="1">
+          <w:hyperlink w:anchor="_Toc193240248" w:history="1">
             <w:r>
               <w:rPr>
                 <w:rStyle w:val="Hyperlink"/>
@@ -2000,7 +2000,7 @@
                 <w:noProof/>
                 <w:webHidden/>
               </w:rPr>
-              <w:instrText xml:space="preserve"> PAGEREF _Toc193063248 \h </w:instrText>
+              <w:instrText xml:space="preserve"> PAGEREF _Toc193240248 \h </w:instrText>
             </w:r>
             <w:r>
               <w:rPr>
@@ -2044,7 +2044,7 @@
               <w:lang w:eastAsia="pt-BR"/>
             </w:rPr>
           </w:pPr>
-          <w:hyperlink w:anchor="_Toc193063249" w:history="1">
+          <w:hyperlink w:anchor="_Toc193240249" w:history="1">
             <w:r>
               <w:rPr>
                 <w:rStyle w:val="Hyperlink"/>
@@ -2071,7 +2071,7 @@
                 <w:noProof/>
                 <w:webHidden/>
               </w:rPr>
-              <w:instrText xml:space="preserve"> PAGEREF _Toc193063249 \h </w:instrText>
+              <w:instrText xml:space="preserve"> PAGEREF _Toc193240249 \h </w:instrText>
             </w:r>
             <w:r>
               <w:rPr>
@@ -2115,7 +2115,7 @@
               <w:lang w:eastAsia="pt-BR"/>
             </w:rPr>
           </w:pPr>
-          <w:hyperlink w:anchor="_Toc193063250" w:history="1">
+          <w:hyperlink w:anchor="_Toc193240250" w:history="1">
             <w:r>
               <w:rPr>
                 <w:rStyle w:val="Hyperlink"/>
@@ -2142,7 +2142,7 @@
                 <w:noProof/>
                 <w:webHidden/>
               </w:rPr>
-              <w:instrText xml:space="preserve"> PAGEREF _Toc193063250 \h </w:instrText>
+              <w:instrText xml:space="preserve"> PAGEREF _Toc193240250 \h </w:instrText>
             </w:r>
             <w:r>
               <w:rPr>
@@ -2186,7 +2186,7 @@
               <w:lang w:eastAsia="pt-BR"/>
             </w:rPr>
           </w:pPr>
-          <w:hyperlink w:anchor="_Toc193063251" w:history="1">
+          <w:hyperlink w:anchor="_Toc193240251" w:history="1">
             <w:r>
               <w:rPr>
                 <w:rStyle w:val="Hyperlink"/>
@@ -2213,7 +2213,7 @@
                 <w:noProof/>
                 <w:webHidden/>
               </w:rPr>
-              <w:instrText xml:space="preserve"> PAGEREF _Toc193063251 \h </w:instrText>
+              <w:instrText xml:space="preserve"> PAGEREF _Toc193240251 \h </w:instrText>
             </w:r>
             <w:r>
               <w:rPr>
@@ -2257,7 +2257,7 @@
               <w:lang w:eastAsia="pt-BR"/>
             </w:rPr>
           </w:pPr>
-          <w:hyperlink w:anchor="_Toc193063252" w:history="1">
+          <w:hyperlink w:anchor="_Toc193240252" w:history="1">
             <w:r>
               <w:rPr>
                 <w:rStyle w:val="Hyperlink"/>
@@ -2284,7 +2284,7 @@
                 <w:noProof/>
                 <w:webHidden/>
               </w:rPr>
-              <w:instrText xml:space="preserve"> PAGEREF _Toc193063252 \h </w:instrText>
+              <w:instrText xml:space="preserve"> PAGEREF _Toc193240252 \h </w:instrText>
             </w:r>
             <w:r>
               <w:rPr>
@@ -2328,7 +2328,7 @@
               <w:lang w:eastAsia="pt-BR"/>
             </w:rPr>
           </w:pPr>
-          <w:hyperlink w:anchor="_Toc193063253" w:history="1">
+          <w:hyperlink w:anchor="_Toc193240253" w:history="1">
             <w:r>
               <w:rPr>
                 <w:rStyle w:val="Hyperlink"/>
@@ -2355,7 +2355,7 @@
                 <w:noProof/>
                 <w:webHidden/>
               </w:rPr>
-              <w:instrText xml:space="preserve"> PAGEREF _Toc193063253 \h </w:instrText>
+              <w:instrText xml:space="preserve"> PAGEREF _Toc193240253 \h </w:instrText>
             </w:r>
             <w:r>
               <w:rPr>
@@ -2399,7 +2399,7 @@
               <w:lang w:eastAsia="pt-BR"/>
             </w:rPr>
           </w:pPr>
-          <w:hyperlink w:anchor="_Toc193063254" w:history="1">
+          <w:hyperlink w:anchor="_Toc193240254" w:history="1">
             <w:r>
               <w:rPr>
                 <w:rStyle w:val="Hyperlink"/>
@@ -2426,7 +2426,7 @@
                 <w:noProof/>
                 <w:webHidden/>
               </w:rPr>
-              <w:instrText xml:space="preserve"> PAGEREF _Toc193063254 \h </w:instrText>
+              <w:instrText xml:space="preserve"> PAGEREF _Toc193240254 \h </w:instrText>
             </w:r>
             <w:r>
               <w:rPr>
@@ -2470,7 +2470,7 @@
               <w:lang w:eastAsia="pt-BR"/>
             </w:rPr>
           </w:pPr>
-          <w:hyperlink w:anchor="_Toc193063255" w:history="1">
+          <w:hyperlink w:anchor="_Toc193240255" w:history="1">
             <w:r>
               <w:rPr>
                 <w:rStyle w:val="Hyperlink"/>
@@ -2497,7 +2497,7 @@
                 <w:noProof/>
                 <w:webHidden/>
               </w:rPr>
-              <w:instrText xml:space="preserve"> PAGEREF _Toc193063255 \h </w:instrText>
+              <w:instrText xml:space="preserve"> PAGEREF _Toc193240255 \h </w:instrText>
             </w:r>
             <w:r>
               <w:rPr>
@@ -2541,7 +2541,7 @@
               <w:lang w:eastAsia="pt-BR"/>
             </w:rPr>
           </w:pPr>
-          <w:hyperlink w:anchor="_Toc193063256" w:history="1">
+          <w:hyperlink w:anchor="_Toc193240256" w:history="1">
             <w:r>
               <w:rPr>
                 <w:rStyle w:val="Hyperlink"/>
@@ -2568,7 +2568,7 @@
                 <w:noProof/>
                 <w:webHidden/>
               </w:rPr>
-              <w:instrText xml:space="preserve"> PAGEREF _Toc193063256 \h </w:instrText>
+              <w:instrText xml:space="preserve"> PAGEREF _Toc193240256 \h </w:instrText>
             </w:r>
             <w:r>
               <w:rPr>
@@ -2612,7 +2612,7 @@
               <w:lang w:eastAsia="pt-BR"/>
             </w:rPr>
           </w:pPr>
-          <w:hyperlink w:anchor="_Toc193063257" w:history="1">
+          <w:hyperlink w:anchor="_Toc193240257" w:history="1">
             <w:r>
               <w:rPr>
                 <w:rStyle w:val="Hyperlink"/>
@@ -2639,7 +2639,7 @@
                 <w:noProof/>
                 <w:webHidden/>
               </w:rPr>
-              <w:instrText xml:space="preserve"> PAGEREF _Toc193063257 \h </w:instrText>
+              <w:instrText xml:space="preserve"> PAGEREF _Toc193240257 \h </w:instrText>
             </w:r>
             <w:r>
               <w:rPr>
@@ -2683,7 +2683,7 @@
               <w:lang w:eastAsia="pt-BR"/>
             </w:rPr>
           </w:pPr>
-          <w:hyperlink w:anchor="_Toc193063258" w:history="1">
+          <w:hyperlink w:anchor="_Toc193240258" w:history="1">
             <w:r>
               <w:rPr>
                 <w:rStyle w:val="Hyperlink"/>
@@ -2710,7 +2710,7 @@
                 <w:noProof/>
                 <w:webHidden/>
               </w:rPr>
-              <w:instrText xml:space="preserve"> PAGEREF _Toc193063258 \h </w:instrText>
+              <w:instrText xml:space="preserve"> PAGEREF _Toc193240258 \h </w:instrText>
             </w:r>
             <w:r>
               <w:rPr>
@@ -2754,7 +2754,7 @@
               <w:lang w:eastAsia="pt-BR"/>
             </w:rPr>
           </w:pPr>
-          <w:hyperlink w:anchor="_Toc193063259" w:history="1">
+          <w:hyperlink w:anchor="_Toc193240259" w:history="1">
             <w:r>
               <w:rPr>
                 <w:rStyle w:val="Hyperlink"/>
@@ -2781,7 +2781,7 @@
                 <w:noProof/>
                 <w:webHidden/>
               </w:rPr>
-              <w:instrText xml:space="preserve"> PAGEREF _Toc193063259 \h </w:instrText>
+              <w:instrText xml:space="preserve"> PAGEREF _Toc193240259 \h </w:instrText>
             </w:r>
             <w:r>
               <w:rPr>
@@ -2825,7 +2825,7 @@
               <w:lang w:eastAsia="pt-BR"/>
             </w:rPr>
           </w:pPr>
-          <w:hyperlink w:anchor="_Toc193063260" w:history="1">
+          <w:hyperlink w:anchor="_Toc193240260" w:history="1">
             <w:r>
               <w:rPr>
                 <w:rStyle w:val="Hyperlink"/>
@@ -2852,7 +2852,7 @@
                 <w:noProof/>
                 <w:webHidden/>
               </w:rPr>
-              <w:instrText xml:space="preserve"> PAGEREF _Toc193063260 \h </w:instrText>
+              <w:instrText xml:space="preserve"> PAGEREF _Toc193240260 \h </w:instrText>
             </w:r>
             <w:r>
               <w:rPr>
@@ -2896,7 +2896,7 @@
               <w:lang w:eastAsia="pt-BR"/>
             </w:rPr>
           </w:pPr>
-          <w:hyperlink w:anchor="_Toc193063261" w:history="1">
+          <w:hyperlink w:anchor="_Toc193240261" w:history="1">
             <w:r>
               <w:rPr>
                 <w:rStyle w:val="Hyperlink"/>
@@ -2923,7 +2923,7 @@
                 <w:noProof/>
                 <w:webHidden/>
               </w:rPr>
-              <w:instrText xml:space="preserve"> PAGEREF _Toc193063261 \h </w:instrText>
+              <w:instrText xml:space="preserve"> PAGEREF _Toc193240261 \h </w:instrText>
             </w:r>
             <w:r>
               <w:rPr>
@@ -2967,7 +2967,7 @@
               <w:lang w:eastAsia="pt-BR"/>
             </w:rPr>
           </w:pPr>
-          <w:hyperlink w:anchor="_Toc193063262" w:history="1">
+          <w:hyperlink w:anchor="_Toc193240262" w:history="1">
             <w:r>
               <w:rPr>
                 <w:rStyle w:val="Hyperlink"/>
@@ -2994,7 +2994,7 @@
                 <w:noProof/>
                 <w:webHidden/>
               </w:rPr>
-              <w:instrText xml:space="preserve"> PAGEREF _Toc193063262 \h </w:instrText>
+              <w:instrText xml:space="preserve"> PAGEREF _Toc193240262 \h </w:instrText>
             </w:r>
             <w:r>
               <w:rPr>
@@ -3039,7 +3039,7 @@
               <w:lang w:eastAsia="pt-BR"/>
             </w:rPr>
           </w:pPr>
-          <w:hyperlink w:anchor="_Toc193063263" w:history="1">
+          <w:hyperlink w:anchor="_Toc193240263" w:history="1">
             <w:r>
               <w:rPr>
                 <w:rStyle w:val="Hyperlink"/>
@@ -3082,7 +3082,7 @@
                 <w:noProof/>
                 <w:webHidden/>
               </w:rPr>
-              <w:instrText xml:space="preserve"> PAGEREF _Toc193063263 \h </w:instrText>
+              <w:instrText xml:space="preserve"> PAGEREF _Toc193240263 \h </w:instrText>
             </w:r>
             <w:r>
               <w:rPr>
@@ -3126,7 +3126,7 @@
               <w:lang w:eastAsia="pt-BR"/>
             </w:rPr>
           </w:pPr>
-          <w:hyperlink w:anchor="_Toc193063264" w:history="1">
+          <w:hyperlink w:anchor="_Toc193240264" w:history="1">
             <w:r>
               <w:rPr>
                 <w:rStyle w:val="Hyperlink"/>
@@ -3153,7 +3153,7 @@
                 <w:noProof/>
                 <w:webHidden/>
               </w:rPr>
-              <w:instrText xml:space="preserve"> PAGEREF _Toc193063264 \h </w:instrText>
+              <w:instrText xml:space="preserve"> PAGEREF _Toc193240264 \h </w:instrText>
             </w:r>
             <w:r>
               <w:rPr>
@@ -3197,7 +3197,7 @@
               <w:lang w:eastAsia="pt-BR"/>
             </w:rPr>
           </w:pPr>
-          <w:hyperlink w:anchor="_Toc193063265" w:history="1">
+          <w:hyperlink w:anchor="_Toc193240265" w:history="1">
             <w:r>
               <w:rPr>
                 <w:rStyle w:val="Hyperlink"/>
@@ -3224,7 +3224,7 @@
                 <w:noProof/>
                 <w:webHidden/>
               </w:rPr>
-              <w:instrText xml:space="preserve"> PAGEREF _Toc193063265 \h </w:instrText>
+              <w:instrText xml:space="preserve"> PAGEREF _Toc193240265 \h </w:instrText>
             </w:r>
             <w:r>
               <w:rPr>
@@ -3268,7 +3268,7 @@
               <w:lang w:eastAsia="pt-BR"/>
             </w:rPr>
           </w:pPr>
-          <w:hyperlink w:anchor="_Toc193063266" w:history="1">
+          <w:hyperlink w:anchor="_Toc193240266" w:history="1">
             <w:r>
               <w:rPr>
                 <w:rStyle w:val="Hyperlink"/>
@@ -3295,7 +3295,7 @@
                 <w:noProof/>
                 <w:webHidden/>
               </w:rPr>
-              <w:instrText xml:space="preserve"> PAGEREF _Toc193063266 \h </w:instrText>
+              <w:instrText xml:space="preserve"> PAGEREF _Toc193240266 \h </w:instrText>
             </w:r>
             <w:r>
               <w:rPr>
@@ -3339,7 +3339,7 @@
               <w:lang w:eastAsia="pt-BR"/>
             </w:rPr>
           </w:pPr>
-          <w:hyperlink w:anchor="_Toc193063267" w:history="1">
+          <w:hyperlink w:anchor="_Toc193240267" w:history="1">
             <w:r>
               <w:rPr>
                 <w:rStyle w:val="Hyperlink"/>
@@ -3366,7 +3366,7 @@
                 <w:noProof/>
                 <w:webHidden/>
               </w:rPr>
-              <w:instrText xml:space="preserve"> PAGEREF _Toc193063267 \h </w:instrText>
+              <w:instrText xml:space="preserve"> PAGEREF _Toc193240267 \h </w:instrText>
             </w:r>
             <w:r>
               <w:rPr>
@@ -3410,7 +3410,7 @@
               <w:lang w:eastAsia="pt-BR"/>
             </w:rPr>
           </w:pPr>
-          <w:hyperlink w:anchor="_Toc193063268" w:history="1">
+          <w:hyperlink w:anchor="_Toc193240268" w:history="1">
             <w:r>
               <w:rPr>
                 <w:rStyle w:val="Hyperlink"/>
@@ -3437,7 +3437,7 @@
                 <w:noProof/>
                 <w:webHidden/>
               </w:rPr>
-              <w:instrText xml:space="preserve"> PAGEREF _Toc193063268 \h </w:instrText>
+              <w:instrText xml:space="preserve"> PAGEREF _Toc193240268 \h </w:instrText>
             </w:r>
             <w:r>
               <w:rPr>
@@ -3481,7 +3481,7 @@
               <w:lang w:eastAsia="pt-BR"/>
             </w:rPr>
           </w:pPr>
-          <w:hyperlink w:anchor="_Toc193063269" w:history="1">
+          <w:hyperlink w:anchor="_Toc193240269" w:history="1">
             <w:r>
               <w:rPr>
                 <w:rStyle w:val="Hyperlink"/>
@@ -3508,7 +3508,7 @@
                 <w:noProof/>
                 <w:webHidden/>
               </w:rPr>
-              <w:instrText xml:space="preserve"> PAGEREF _Toc193063269 \h </w:instrText>
+              <w:instrText xml:space="preserve"> PAGEREF _Toc193240269 \h </w:instrText>
             </w:r>
             <w:r>
               <w:rPr>
@@ -3553,7 +3553,7 @@
               <w:lang w:eastAsia="pt-BR"/>
             </w:rPr>
           </w:pPr>
-          <w:hyperlink w:anchor="_Toc193063270" w:history="1">
+          <w:hyperlink w:anchor="_Toc193240270" w:history="1">
             <w:r>
               <w:rPr>
                 <w:rStyle w:val="Hyperlink"/>
@@ -3596,7 +3596,7 @@
                 <w:noProof/>
                 <w:webHidden/>
               </w:rPr>
-              <w:instrText xml:space="preserve"> PAGEREF _Toc193063270 \h </w:instrText>
+              <w:instrText xml:space="preserve"> PAGEREF _Toc193240270 \h </w:instrText>
             </w:r>
             <w:r>
               <w:rPr>
@@ -3640,7 +3640,7 @@
               <w:lang w:eastAsia="pt-BR"/>
             </w:rPr>
           </w:pPr>
-          <w:hyperlink w:anchor="_Toc193063271" w:history="1">
+          <w:hyperlink w:anchor="_Toc193240271" w:history="1">
             <w:r>
               <w:rPr>
                 <w:rStyle w:val="Hyperlink"/>
@@ -3667,7 +3667,7 @@
                 <w:noProof/>
                 <w:webHidden/>
               </w:rPr>
-              <w:instrText xml:space="preserve"> PAGEREF _Toc193063271 \h </w:instrText>
+              <w:instrText xml:space="preserve"> PAGEREF _Toc193240271 \h </w:instrText>
             </w:r>
             <w:r>
               <w:rPr>
@@ -3711,7 +3711,7 @@
               <w:lang w:eastAsia="pt-BR"/>
             </w:rPr>
           </w:pPr>
-          <w:hyperlink w:anchor="_Toc193063272" w:history="1">
+          <w:hyperlink w:anchor="_Toc193240272" w:history="1">
             <w:r>
               <w:rPr>
                 <w:rStyle w:val="Hyperlink"/>
@@ -3738,7 +3738,7 @@
                 <w:noProof/>
                 <w:webHidden/>
               </w:rPr>
-              <w:instrText xml:space="preserve"> PAGEREF _Toc193063272 \h </w:instrText>
+              <w:instrText xml:space="preserve"> PAGEREF _Toc193240272 \h </w:instrText>
             </w:r>
             <w:r>
               <w:rPr>
@@ -3782,7 +3782,7 @@
               <w:lang w:eastAsia="pt-BR"/>
             </w:rPr>
           </w:pPr>
-          <w:hyperlink w:anchor="_Toc193063273" w:history="1">
+          <w:hyperlink w:anchor="_Toc193240273" w:history="1">
             <w:r>
               <w:rPr>
                 <w:rStyle w:val="Hyperlink"/>
@@ -3809,7 +3809,7 @@
                 <w:noProof/>
                 <w:webHidden/>
               </w:rPr>
-              <w:instrText xml:space="preserve"> PAGEREF _Toc193063273 \h </w:instrText>
+              <w:instrText xml:space="preserve"> PAGEREF _Toc193240273 \h </w:instrText>
             </w:r>
             <w:r>
               <w:rPr>
@@ -3853,7 +3853,7 @@
               <w:lang w:eastAsia="pt-BR"/>
             </w:rPr>
           </w:pPr>
-          <w:hyperlink w:anchor="_Toc193063274" w:history="1">
+          <w:hyperlink w:anchor="_Toc193240274" w:history="1">
             <w:r>
               <w:rPr>
                 <w:rStyle w:val="Hyperlink"/>
@@ -3880,7 +3880,7 @@
                 <w:noProof/>
                 <w:webHidden/>
               </w:rPr>
-              <w:instrText xml:space="preserve"> PAGEREF _Toc193063274 \h </w:instrText>
+              <w:instrText xml:space="preserve"> PAGEREF _Toc193240274 \h </w:instrText>
             </w:r>
             <w:r>
               <w:rPr>
@@ -3924,7 +3924,7 @@
               <w:lang w:eastAsia="pt-BR"/>
             </w:rPr>
           </w:pPr>
-          <w:hyperlink w:anchor="_Toc193063275" w:history="1">
+          <w:hyperlink w:anchor="_Toc193240275" w:history="1">
             <w:r>
               <w:rPr>
                 <w:rStyle w:val="Hyperlink"/>
@@ -3951,7 +3951,7 @@
                 <w:noProof/>
                 <w:webHidden/>
               </w:rPr>
-              <w:instrText xml:space="preserve"> PAGEREF _Toc193063275 \h </w:instrText>
+              <w:instrText xml:space="preserve"> PAGEREF _Toc193240275 \h </w:instrText>
             </w:r>
             <w:r>
               <w:rPr>
@@ -3995,7 +3995,7 @@
               <w:lang w:eastAsia="pt-BR"/>
             </w:rPr>
           </w:pPr>
-          <w:hyperlink w:anchor="_Toc193063276" w:history="1">
+          <w:hyperlink w:anchor="_Toc193240276" w:history="1">
             <w:r>
               <w:rPr>
                 <w:rStyle w:val="Hyperlink"/>
@@ -4022,7 +4022,7 @@
                 <w:noProof/>
                 <w:webHidden/>
               </w:rPr>
-              <w:instrText xml:space="preserve"> PAGEREF _Toc193063276 \h </w:instrText>
+              <w:instrText xml:space="preserve"> PAGEREF _Toc193240276 \h </w:instrText>
             </w:r>
             <w:r>
               <w:rPr>
@@ -4066,7 +4066,7 @@
               <w:lang w:eastAsia="pt-BR"/>
             </w:rPr>
           </w:pPr>
-          <w:hyperlink w:anchor="_Toc193063277" w:history="1">
+          <w:hyperlink w:anchor="_Toc193240277" w:history="1">
             <w:r>
               <w:rPr>
                 <w:rStyle w:val="Hyperlink"/>
@@ -4093,7 +4093,7 @@
                 <w:noProof/>
                 <w:webHidden/>
               </w:rPr>
-              <w:instrText xml:space="preserve"> PAGEREF _Toc193063277 \h </w:instrText>
+              <w:instrText xml:space="preserve"> PAGEREF _Toc193240277 \h </w:instrText>
             </w:r>
             <w:r>
               <w:rPr>
@@ -4137,7 +4137,7 @@
               <w:lang w:eastAsia="pt-BR"/>
             </w:rPr>
           </w:pPr>
-          <w:hyperlink w:anchor="_Toc193063278" w:history="1">
+          <w:hyperlink w:anchor="_Toc193240278" w:history="1">
             <w:r>
               <w:rPr>
                 <w:rStyle w:val="Hyperlink"/>
@@ -4164,7 +4164,7 @@
                 <w:noProof/>
                 <w:webHidden/>
               </w:rPr>
-              <w:instrText xml:space="preserve"> PAGEREF _Toc193063278 \h </w:instrText>
+              <w:instrText xml:space="preserve"> PAGEREF _Toc193240278 \h </w:instrText>
             </w:r>
             <w:r>
               <w:rPr>
@@ -4208,7 +4208,7 @@
               <w:lang w:eastAsia="pt-BR"/>
             </w:rPr>
           </w:pPr>
-          <w:hyperlink w:anchor="_Toc193063279" w:history="1">
+          <w:hyperlink w:anchor="_Toc193240279" w:history="1">
             <w:r>
               <w:rPr>
                 <w:rStyle w:val="Hyperlink"/>
@@ -4235,7 +4235,7 @@
                 <w:noProof/>
                 <w:webHidden/>
               </w:rPr>
-              <w:instrText xml:space="preserve"> PAGEREF _Toc193063279 \h </w:instrText>
+              <w:instrText xml:space="preserve"> PAGEREF _Toc193240279 \h </w:instrText>
             </w:r>
             <w:r>
               <w:rPr>
@@ -4279,7 +4279,7 @@
               <w:lang w:eastAsia="pt-BR"/>
             </w:rPr>
           </w:pPr>
-          <w:hyperlink w:anchor="_Toc193063280" w:history="1">
+          <w:hyperlink w:anchor="_Toc193240280" w:history="1">
             <w:r>
               <w:rPr>
                 <w:rStyle w:val="Hyperlink"/>
@@ -4306,7 +4306,7 @@
                 <w:noProof/>
                 <w:webHidden/>
               </w:rPr>
-              <w:instrText xml:space="preserve"> PAGEREF _Toc193063280 \h </w:instrText>
+              <w:instrText xml:space="preserve"> PAGEREF _Toc193240280 \h </w:instrText>
             </w:r>
             <w:r>
               <w:rPr>
@@ -4350,7 +4350,7 @@
               <w:lang w:eastAsia="pt-BR"/>
             </w:rPr>
           </w:pPr>
-          <w:hyperlink w:anchor="_Toc193063281" w:history="1">
+          <w:hyperlink w:anchor="_Toc193240281" w:history="1">
             <w:r>
               <w:rPr>
                 <w:rStyle w:val="Hyperlink"/>
@@ -4377,7 +4377,7 @@
                 <w:noProof/>
                 <w:webHidden/>
               </w:rPr>
-              <w:instrText xml:space="preserve"> PAGEREF _Toc193063281 \h </w:instrText>
+              <w:instrText xml:space="preserve"> PAGEREF _Toc193240281 \h </w:instrText>
             </w:r>
             <w:r>
               <w:rPr>
@@ -4421,7 +4421,7 @@
               <w:lang w:eastAsia="pt-BR"/>
             </w:rPr>
           </w:pPr>
-          <w:hyperlink w:anchor="_Toc193063282" w:history="1">
+          <w:hyperlink w:anchor="_Toc193240282" w:history="1">
             <w:r>
               <w:rPr>
                 <w:rStyle w:val="Hyperlink"/>
@@ -4448,7 +4448,7 @@
                 <w:noProof/>
                 <w:webHidden/>
               </w:rPr>
-              <w:instrText xml:space="preserve"> PAGEREF _Toc193063282 \h </w:instrText>
+              <w:instrText xml:space="preserve"> PAGEREF _Toc193240282 \h </w:instrText>
             </w:r>
             <w:r>
               <w:rPr>
@@ -4492,7 +4492,7 @@
               <w:lang w:eastAsia="pt-BR"/>
             </w:rPr>
           </w:pPr>
-          <w:hyperlink w:anchor="_Toc193063283" w:history="1">
+          <w:hyperlink w:anchor="_Toc193240283" w:history="1">
             <w:r>
               <w:rPr>
                 <w:rStyle w:val="Hyperlink"/>
@@ -4519,7 +4519,7 @@
                 <w:noProof/>
                 <w:webHidden/>
               </w:rPr>
-              <w:instrText xml:space="preserve"> PAGEREF _Toc193063283 \h </w:instrText>
+              <w:instrText xml:space="preserve"> PAGEREF _Toc193240283 \h </w:instrText>
             </w:r>
             <w:r>
               <w:rPr>
@@ -4563,7 +4563,7 @@
               <w:lang w:eastAsia="pt-BR"/>
             </w:rPr>
           </w:pPr>
-          <w:hyperlink w:anchor="_Toc193063284" w:history="1">
+          <w:hyperlink w:anchor="_Toc193240284" w:history="1">
             <w:r>
               <w:rPr>
                 <w:rStyle w:val="Hyperlink"/>
@@ -4590,7 +4590,7 @@
                 <w:noProof/>
                 <w:webHidden/>
               </w:rPr>
-              <w:instrText xml:space="preserve"> PAGEREF _Toc193063284 \h </w:instrText>
+              <w:instrText xml:space="preserve"> PAGEREF _Toc193240284 \h </w:instrText>
             </w:r>
             <w:r>
               <w:rPr>
@@ -4634,7 +4634,7 @@
               <w:lang w:eastAsia="pt-BR"/>
             </w:rPr>
           </w:pPr>
-          <w:hyperlink w:anchor="_Toc193063285" w:history="1">
+          <w:hyperlink w:anchor="_Toc193240285" w:history="1">
             <w:r>
               <w:rPr>
                 <w:rStyle w:val="Hyperlink"/>
@@ -4661,7 +4661,7 @@
                 <w:noProof/>
                 <w:webHidden/>
               </w:rPr>
-              <w:instrText xml:space="preserve"> PAGEREF _Toc193063285 \h </w:instrText>
+              <w:instrText xml:space="preserve"> PAGEREF _Toc193240285 \h </w:instrText>
             </w:r>
             <w:r>
               <w:rPr>
@@ -4705,7 +4705,7 @@
               <w:lang w:eastAsia="pt-BR"/>
             </w:rPr>
           </w:pPr>
-          <w:hyperlink w:anchor="_Toc193063286" w:history="1">
+          <w:hyperlink w:anchor="_Toc193240286" w:history="1">
             <w:r>
               <w:rPr>
                 <w:rStyle w:val="Hyperlink"/>
@@ -4732,7 +4732,7 @@
                 <w:noProof/>
                 <w:webHidden/>
               </w:rPr>
-              <w:instrText xml:space="preserve"> PAGEREF _Toc193063286 \h </w:instrText>
+              <w:instrText xml:space="preserve"> PAGEREF _Toc193240286 \h </w:instrText>
             </w:r>
             <w:r>
               <w:rPr>
@@ -4776,7 +4776,7 @@
               <w:lang w:eastAsia="pt-BR"/>
             </w:rPr>
           </w:pPr>
-          <w:hyperlink w:anchor="_Toc193063287" w:history="1">
+          <w:hyperlink w:anchor="_Toc193240287" w:history="1">
             <w:r>
               <w:rPr>
                 <w:rStyle w:val="Hyperlink"/>
@@ -4803,7 +4803,7 @@
                 <w:noProof/>
                 <w:webHidden/>
               </w:rPr>
-              <w:instrText xml:space="preserve"> PAGEREF _Toc193063287 \h </w:instrText>
+              <w:instrText xml:space="preserve"> PAGEREF _Toc193240287 \h </w:instrText>
             </w:r>
             <w:r>
               <w:rPr>
@@ -4847,7 +4847,7 @@
               <w:lang w:eastAsia="pt-BR"/>
             </w:rPr>
           </w:pPr>
-          <w:hyperlink w:anchor="_Toc193063288" w:history="1">
+          <w:hyperlink w:anchor="_Toc193240288" w:history="1">
             <w:r>
               <w:rPr>
                 <w:rStyle w:val="Hyperlink"/>
@@ -4874,7 +4874,7 @@
                 <w:noProof/>
                 <w:webHidden/>
               </w:rPr>
-              <w:instrText xml:space="preserve"> PAGEREF _Toc193063288 \h </w:instrText>
+              <w:instrText xml:space="preserve"> PAGEREF _Toc193240288 \h </w:instrText>
             </w:r>
             <w:r>
               <w:rPr>
@@ -4918,7 +4918,7 @@
               <w:lang w:eastAsia="pt-BR"/>
             </w:rPr>
           </w:pPr>
-          <w:hyperlink w:anchor="_Toc193063289" w:history="1">
+          <w:hyperlink w:anchor="_Toc193240289" w:history="1">
             <w:r>
               <w:rPr>
                 <w:rStyle w:val="Hyperlink"/>
@@ -4945,7 +4945,7 @@
                 <w:noProof/>
                 <w:webHidden/>
               </w:rPr>
-              <w:instrText xml:space="preserve"> PAGEREF _Toc193063289 \h </w:instrText>
+              <w:instrText xml:space="preserve"> PAGEREF _Toc193240289 \h </w:instrText>
             </w:r>
             <w:r>
               <w:rPr>
@@ -4989,7 +4989,7 @@
               <w:lang w:eastAsia="pt-BR"/>
             </w:rPr>
           </w:pPr>
-          <w:hyperlink w:anchor="_Toc193063290" w:history="1">
+          <w:hyperlink w:anchor="_Toc193240290" w:history="1">
             <w:r>
               <w:rPr>
                 <w:rStyle w:val="Hyperlink"/>
@@ -5016,7 +5016,7 @@
                 <w:noProof/>
                 <w:webHidden/>
               </w:rPr>
-              <w:instrText xml:space="preserve"> PAGEREF _Toc193063290 \h </w:instrText>
+              <w:instrText xml:space="preserve"> PAGEREF _Toc193240290 \h </w:instrText>
             </w:r>
             <w:r>
               <w:rPr>
@@ -5060,13 +5060,13 @@
               <w:lang w:eastAsia="pt-BR"/>
             </w:rPr>
           </w:pPr>
-          <w:hyperlink w:anchor="_Toc193063291" w:history="1">
+          <w:hyperlink w:anchor="_Toc193240291" w:history="1">
             <w:r>
               <w:rPr>
                 <w:rStyle w:val="Hyperlink"/>
                 <w:noProof/>
               </w:rPr>
-              <w:t>[RN21] Conteúdo da página “Dashboard”</w:t>
+              <w:t>[RN21] Conteúdo da página “Home”</w:t>
             </w:r>
             <w:r>
               <w:rPr>
@@ -5087,7 +5087,7 @@
                 <w:noProof/>
                 <w:webHidden/>
               </w:rPr>
-              <w:instrText xml:space="preserve"> PAGEREF _Toc193063291 \h </w:instrText>
+              <w:instrText xml:space="preserve"> PAGEREF _Toc193240291 \h </w:instrText>
             </w:r>
             <w:r>
               <w:rPr>
@@ -5131,7 +5131,7 @@
               <w:lang w:eastAsia="pt-BR"/>
             </w:rPr>
           </w:pPr>
-          <w:hyperlink w:anchor="_Toc193063292" w:history="1">
+          <w:hyperlink w:anchor="_Toc193240292" w:history="1">
             <w:r>
               <w:rPr>
                 <w:rStyle w:val="Hyperlink"/>
@@ -5158,7 +5158,7 @@
                 <w:noProof/>
                 <w:webHidden/>
               </w:rPr>
-              <w:instrText xml:space="preserve"> PAGEREF _Toc193063292 \h </w:instrText>
+              <w:instrText xml:space="preserve"> PAGEREF _Toc193240292 \h </w:instrText>
             </w:r>
             <w:r>
               <w:rPr>
@@ -5202,7 +5202,7 @@
               <w:lang w:eastAsia="pt-BR"/>
             </w:rPr>
           </w:pPr>
-          <w:hyperlink w:anchor="_Toc193063293" w:history="1">
+          <w:hyperlink w:anchor="_Toc193240293" w:history="1">
             <w:r>
               <w:rPr>
                 <w:rStyle w:val="Hyperlink"/>
@@ -5229,7 +5229,7 @@
                 <w:noProof/>
                 <w:webHidden/>
               </w:rPr>
-              <w:instrText xml:space="preserve"> PAGEREF _Toc193063293 \h </w:instrText>
+              <w:instrText xml:space="preserve"> PAGEREF _Toc193240293 \h </w:instrText>
             </w:r>
             <w:r>
               <w:rPr>
@@ -5273,7 +5273,7 @@
               <w:lang w:eastAsia="pt-BR"/>
             </w:rPr>
           </w:pPr>
-          <w:hyperlink w:anchor="_Toc193063294" w:history="1">
+          <w:hyperlink w:anchor="_Toc193240294" w:history="1">
             <w:r>
               <w:rPr>
                 <w:rStyle w:val="Hyperlink"/>
@@ -5300,7 +5300,7 @@
                 <w:noProof/>
                 <w:webHidden/>
               </w:rPr>
-              <w:instrText xml:space="preserve"> PAGEREF _Toc193063294 \h </w:instrText>
+              <w:instrText xml:space="preserve"> PAGEREF _Toc193240294 \h </w:instrText>
             </w:r>
             <w:r>
               <w:rPr>
@@ -5359,7 +5359,7 @@
       <w:pPr>
         <w:pStyle w:val="Ttulo1"/>
       </w:pPr>
-      <w:bookmarkStart w:id="0" w:name="_Toc193063224"/>
+      <w:bookmarkStart w:id="0" w:name="_Toc193240224"/>
       <w:r>
         <w:lastRenderedPageBreak/>
         <w:t>Objetivo</w:t>
@@ -5371,8 +5371,21 @@
       <w:r>
         <w:t xml:space="preserve">Este documento tem como objetivo descrever os requisitos funcionais, não funcionais e as regras de negócio do software </w:t>
       </w:r>
-      <w:r>
-        <w:t>My Hair Salon</w:t>
+      <w:proofErr w:type="spellStart"/>
+      <w:r>
+        <w:t>My</w:t>
+      </w:r>
+      <w:proofErr w:type="spellEnd"/>
+      <w:r>
+        <w:t xml:space="preserve"> </w:t>
+      </w:r>
+      <w:proofErr w:type="spellStart"/>
+      <w:r>
+        <w:t>Hair</w:t>
+      </w:r>
+      <w:proofErr w:type="spellEnd"/>
+      <w:r>
+        <w:t xml:space="preserve"> Salon</w:t>
       </w:r>
       <w:r>
         <w:t>.</w:t>
@@ -5384,7 +5397,7 @@
       <w:pPr>
         <w:pStyle w:val="Ttulo1"/>
       </w:pPr>
-      <w:bookmarkStart w:id="1" w:name="_Toc193063225"/>
+      <w:bookmarkStart w:id="1" w:name="_Toc193240225"/>
       <w:r>
         <w:t>Técnicas utilizadas na elucidação de requisitos</w:t>
       </w:r>
@@ -5409,7 +5422,7 @@
       <w:pPr>
         <w:pStyle w:val="Ttulo1"/>
       </w:pPr>
-      <w:bookmarkStart w:id="2" w:name="_Toc193063226"/>
+      <w:bookmarkStart w:id="2" w:name="_Toc193240226"/>
       <w:r>
         <w:t>Requisitos Funcionais</w:t>
       </w:r>
@@ -5420,9 +5433,17 @@
       <w:pPr>
         <w:pStyle w:val="Ttulo2"/>
       </w:pPr>
-      <w:bookmarkStart w:id="3" w:name="_Toc193063227"/>
-      <w:r>
-        <w:t>[RF01] Manter perfis de acesso</w:t>
+      <w:bookmarkStart w:id="3" w:name="_Toc193240227"/>
+      <w:r>
+        <w:t>[RF01</w:t>
+      </w:r>
+      <w:proofErr w:type="gramStart"/>
+      <w:r>
+        <w:t>] Manter</w:t>
+      </w:r>
+      <w:proofErr w:type="gramEnd"/>
+      <w:r>
+        <w:t xml:space="preserve"> perfis de acesso</w:t>
       </w:r>
       <w:bookmarkEnd w:id="3"/>
     </w:p>
@@ -5441,7 +5462,7 @@
       <w:pPr>
         <w:pStyle w:val="Ttulo3"/>
       </w:pPr>
-      <w:bookmarkStart w:id="4" w:name="_Toc193063228"/>
+      <w:bookmarkStart w:id="4" w:name="_Toc193240228"/>
       <w:r>
         <w:t>Cadastrar perfil</w:t>
       </w:r>
@@ -5456,7 +5477,7 @@
       <w:pPr>
         <w:pStyle w:val="Ttulo3"/>
       </w:pPr>
-      <w:bookmarkStart w:id="5" w:name="_Toc193063229"/>
+      <w:bookmarkStart w:id="5" w:name="_Toc193240229"/>
       <w:r>
         <w:t>Excluir perfil</w:t>
       </w:r>
@@ -5472,9 +5493,17 @@
       <w:pPr>
         <w:pStyle w:val="Ttulo2"/>
       </w:pPr>
-      <w:bookmarkStart w:id="6" w:name="_Toc193063230"/>
-      <w:r>
-        <w:t>[RF02] Manter profissionais</w:t>
+      <w:bookmarkStart w:id="6" w:name="_Toc193240230"/>
+      <w:r>
+        <w:t>[RF02</w:t>
+      </w:r>
+      <w:proofErr w:type="gramStart"/>
+      <w:r>
+        <w:t>] Manter</w:t>
+      </w:r>
+      <w:proofErr w:type="gramEnd"/>
+      <w:r>
+        <w:t xml:space="preserve"> profissionais</w:t>
       </w:r>
       <w:bookmarkEnd w:id="6"/>
     </w:p>
@@ -5487,7 +5516,7 @@
       <w:pPr>
         <w:pStyle w:val="Ttulo3"/>
       </w:pPr>
-      <w:bookmarkStart w:id="7" w:name="_Toc193063231"/>
+      <w:bookmarkStart w:id="7" w:name="_Toc193240231"/>
       <w:r>
         <w:t>Cadastrar profissional</w:t>
       </w:r>
@@ -5502,7 +5531,7 @@
       <w:pPr>
         <w:pStyle w:val="Ttulo3"/>
       </w:pPr>
-      <w:bookmarkStart w:id="8" w:name="_Toc193063232"/>
+      <w:bookmarkStart w:id="8" w:name="_Toc193240232"/>
       <w:r>
         <w:t>Editar profissional</w:t>
       </w:r>
@@ -5517,7 +5546,7 @@
       <w:pPr>
         <w:pStyle w:val="Ttulo3"/>
       </w:pPr>
-      <w:bookmarkStart w:id="9" w:name="_Toc193063233"/>
+      <w:bookmarkStart w:id="9" w:name="_Toc193240233"/>
       <w:r>
         <w:t>Excluir profissional</w:t>
       </w:r>
@@ -5533,10 +5562,18 @@
       <w:pPr>
         <w:pStyle w:val="Ttulo2"/>
       </w:pPr>
-      <w:bookmarkStart w:id="10" w:name="_Toc193063234"/>
+      <w:bookmarkStart w:id="10" w:name="_Toc193240234"/>
       <w:r>
         <w:lastRenderedPageBreak/>
-        <w:t>[RF03] Manter procedimentos</w:t>
+        <w:t>[RF03</w:t>
+      </w:r>
+      <w:proofErr w:type="gramStart"/>
+      <w:r>
+        <w:t>] Manter</w:t>
+      </w:r>
+      <w:proofErr w:type="gramEnd"/>
+      <w:r>
+        <w:t xml:space="preserve"> procedimentos</w:t>
       </w:r>
       <w:bookmarkEnd w:id="10"/>
     </w:p>
@@ -5549,7 +5586,7 @@
       <w:pPr>
         <w:pStyle w:val="Ttulo3"/>
       </w:pPr>
-      <w:bookmarkStart w:id="11" w:name="_Toc193063235"/>
+      <w:bookmarkStart w:id="11" w:name="_Toc193240235"/>
       <w:r>
         <w:t>Cadastrar procedimento</w:t>
       </w:r>
@@ -5564,7 +5601,7 @@
       <w:pPr>
         <w:pStyle w:val="Ttulo3"/>
       </w:pPr>
-      <w:bookmarkStart w:id="12" w:name="_Toc193063236"/>
+      <w:bookmarkStart w:id="12" w:name="_Toc193240236"/>
       <w:r>
         <w:t>Editar procedimento</w:t>
       </w:r>
@@ -5579,7 +5616,7 @@
       <w:pPr>
         <w:pStyle w:val="Ttulo3"/>
       </w:pPr>
-      <w:bookmarkStart w:id="13" w:name="_Toc193063237"/>
+      <w:bookmarkStart w:id="13" w:name="_Toc193240237"/>
       <w:r>
         <w:t>Excluir procedimento</w:t>
       </w:r>
@@ -5595,9 +5632,17 @@
       <w:pPr>
         <w:pStyle w:val="Ttulo2"/>
       </w:pPr>
-      <w:bookmarkStart w:id="14" w:name="_Toc193063238"/>
-      <w:r>
-        <w:t>[RF04] Manter clientes</w:t>
+      <w:bookmarkStart w:id="14" w:name="_Toc193240238"/>
+      <w:r>
+        <w:t>[RF04</w:t>
+      </w:r>
+      <w:proofErr w:type="gramStart"/>
+      <w:r>
+        <w:t>] Manter</w:t>
+      </w:r>
+      <w:proofErr w:type="gramEnd"/>
+      <w:r>
+        <w:t xml:space="preserve"> clientes</w:t>
       </w:r>
       <w:bookmarkEnd w:id="14"/>
     </w:p>
@@ -5611,7 +5656,7 @@
         <w:pStyle w:val="Ttulo3"/>
       </w:pPr>
       <w:bookmarkStart w:id="15" w:name="_Toc190193658"/>
-      <w:bookmarkStart w:id="16" w:name="_Toc193063239"/>
+      <w:bookmarkStart w:id="16" w:name="_Toc193240239"/>
       <w:r>
         <w:t>Cadastrar profissional</w:t>
       </w:r>
@@ -5628,7 +5673,7 @@
         <w:pStyle w:val="Ttulo3"/>
       </w:pPr>
       <w:bookmarkStart w:id="17" w:name="_Toc190193659"/>
-      <w:bookmarkStart w:id="18" w:name="_Toc193063240"/>
+      <w:bookmarkStart w:id="18" w:name="_Toc193240240"/>
       <w:r>
         <w:t>Editar cadastro de profissional</w:t>
       </w:r>
@@ -5645,7 +5690,7 @@
         <w:pStyle w:val="Ttulo3"/>
       </w:pPr>
       <w:bookmarkStart w:id="19" w:name="_Toc190193660"/>
-      <w:bookmarkStart w:id="20" w:name="_Toc193063241"/>
+      <w:bookmarkStart w:id="20" w:name="_Toc193240241"/>
       <w:r>
         <w:t>Excluir cadastro de profissional</w:t>
       </w:r>
@@ -5663,9 +5708,17 @@
         <w:pStyle w:val="Ttulo2"/>
       </w:pPr>
       <w:bookmarkStart w:id="21" w:name="_Toc190193661"/>
-      <w:bookmarkStart w:id="22" w:name="_Toc193063242"/>
-      <w:r>
-        <w:t>[RF03] Manter procedimentos</w:t>
+      <w:bookmarkStart w:id="22" w:name="_Toc193240242"/>
+      <w:r>
+        <w:t>[RF03</w:t>
+      </w:r>
+      <w:proofErr w:type="gramStart"/>
+      <w:r>
+        <w:t>] Manter</w:t>
+      </w:r>
+      <w:proofErr w:type="gramEnd"/>
+      <w:r>
+        <w:t xml:space="preserve"> procedimentos</w:t>
       </w:r>
       <w:bookmarkEnd w:id="21"/>
       <w:bookmarkEnd w:id="22"/>
@@ -5680,7 +5733,7 @@
         <w:pStyle w:val="Ttulo3"/>
       </w:pPr>
       <w:bookmarkStart w:id="23" w:name="_Toc190193662"/>
-      <w:bookmarkStart w:id="24" w:name="_Toc193063243"/>
+      <w:bookmarkStart w:id="24" w:name="_Toc193240243"/>
       <w:r>
         <w:t>Cadastrar procedimento</w:t>
       </w:r>
@@ -5697,7 +5750,7 @@
         <w:pStyle w:val="Ttulo3"/>
       </w:pPr>
       <w:bookmarkStart w:id="25" w:name="_Toc190193663"/>
-      <w:bookmarkStart w:id="26" w:name="_Toc193063244"/>
+      <w:bookmarkStart w:id="26" w:name="_Toc193240244"/>
       <w:r>
         <w:t>Editar cadastro de procedimento</w:t>
       </w:r>
@@ -5714,7 +5767,7 @@
         <w:pStyle w:val="Ttulo3"/>
       </w:pPr>
       <w:bookmarkStart w:id="27" w:name="_Toc190193664"/>
-      <w:bookmarkStart w:id="28" w:name="_Toc193063245"/>
+      <w:bookmarkStart w:id="28" w:name="_Toc193240245"/>
       <w:r>
         <w:t>Excluir cadastro de procedimento</w:t>
       </w:r>
@@ -5732,9 +5785,17 @@
         <w:pStyle w:val="Ttulo2"/>
       </w:pPr>
       <w:bookmarkStart w:id="29" w:name="_Toc190193665"/>
-      <w:bookmarkStart w:id="30" w:name="_Toc193063246"/>
-      <w:r>
-        <w:t>[RF04] Manter clientes</w:t>
+      <w:bookmarkStart w:id="30" w:name="_Toc193240246"/>
+      <w:r>
+        <w:t>[RF04</w:t>
+      </w:r>
+      <w:proofErr w:type="gramStart"/>
+      <w:r>
+        <w:t>] Manter</w:t>
+      </w:r>
+      <w:proofErr w:type="gramEnd"/>
+      <w:r>
+        <w:t xml:space="preserve"> clientes</w:t>
       </w:r>
       <w:bookmarkEnd w:id="29"/>
       <w:bookmarkEnd w:id="30"/>
@@ -5749,7 +5810,7 @@
         <w:pStyle w:val="Ttulo3"/>
       </w:pPr>
       <w:bookmarkStart w:id="31" w:name="_Toc190193666"/>
-      <w:bookmarkStart w:id="32" w:name="_Toc193063247"/>
+      <w:bookmarkStart w:id="32" w:name="_Toc193240247"/>
       <w:r>
         <w:lastRenderedPageBreak/>
         <w:t>Cadastrar cliente</w:t>
@@ -5767,7 +5828,7 @@
         <w:pStyle w:val="Ttulo3"/>
       </w:pPr>
       <w:bookmarkStart w:id="33" w:name="_Toc190193667"/>
-      <w:bookmarkStart w:id="34" w:name="_Toc193063248"/>
+      <w:bookmarkStart w:id="34" w:name="_Toc193240248"/>
       <w:r>
         <w:t>Editar cadastro de cliente</w:t>
       </w:r>
@@ -5784,7 +5845,7 @@
         <w:pStyle w:val="Ttulo3"/>
       </w:pPr>
       <w:bookmarkStart w:id="35" w:name="_Toc190193668"/>
-      <w:bookmarkStart w:id="36" w:name="_Toc193063249"/>
+      <w:bookmarkStart w:id="36" w:name="_Toc193240249"/>
       <w:r>
         <w:t>Excluir cadastro de cliente</w:t>
       </w:r>
@@ -5802,9 +5863,17 @@
         <w:pStyle w:val="Ttulo2"/>
       </w:pPr>
       <w:bookmarkStart w:id="37" w:name="_Toc190193669"/>
-      <w:bookmarkStart w:id="38" w:name="_Toc193063250"/>
-      <w:r>
-        <w:t>[RF05] Manter agendamentos</w:t>
+      <w:bookmarkStart w:id="38" w:name="_Toc193240250"/>
+      <w:r>
+        <w:t>[RF05</w:t>
+      </w:r>
+      <w:proofErr w:type="gramStart"/>
+      <w:r>
+        <w:t>] Manter</w:t>
+      </w:r>
+      <w:proofErr w:type="gramEnd"/>
+      <w:r>
+        <w:t xml:space="preserve"> agendamentos</w:t>
       </w:r>
       <w:bookmarkEnd w:id="37"/>
       <w:bookmarkEnd w:id="38"/>
@@ -5819,7 +5888,7 @@
         <w:pStyle w:val="Ttulo3"/>
       </w:pPr>
       <w:bookmarkStart w:id="39" w:name="_Toc190193670"/>
-      <w:bookmarkStart w:id="40" w:name="_Toc193063251"/>
+      <w:bookmarkStart w:id="40" w:name="_Toc193240251"/>
       <w:r>
         <w:t>Cadastrar agendamento</w:t>
       </w:r>
@@ -5836,7 +5905,7 @@
         <w:pStyle w:val="Ttulo3"/>
       </w:pPr>
       <w:bookmarkStart w:id="41" w:name="_Toc190193671"/>
-      <w:bookmarkStart w:id="42" w:name="_Toc193063252"/>
+      <w:bookmarkStart w:id="42" w:name="_Toc193240252"/>
       <w:r>
         <w:t>Editar cadastro de agendamento</w:t>
       </w:r>
@@ -5853,7 +5922,7 @@
         <w:pStyle w:val="Ttulo3"/>
       </w:pPr>
       <w:bookmarkStart w:id="43" w:name="_Toc190193672"/>
-      <w:bookmarkStart w:id="44" w:name="_Toc193063253"/>
+      <w:bookmarkStart w:id="44" w:name="_Toc193240253"/>
       <w:r>
         <w:t>Excluir cadastro de agendamento</w:t>
       </w:r>
@@ -5871,9 +5940,17 @@
         <w:pStyle w:val="Ttulo2"/>
       </w:pPr>
       <w:bookmarkStart w:id="45" w:name="_Toc190193673"/>
-      <w:bookmarkStart w:id="46" w:name="_Toc193063254"/>
-      <w:r>
-        <w:t>[RF06] Gerar relatório de agendamentos realizados</w:t>
+      <w:bookmarkStart w:id="46" w:name="_Toc193240254"/>
+      <w:r>
+        <w:t>[RF06</w:t>
+      </w:r>
+      <w:proofErr w:type="gramStart"/>
+      <w:r>
+        <w:t>] Gerar</w:t>
+      </w:r>
+      <w:proofErr w:type="gramEnd"/>
+      <w:r>
+        <w:t xml:space="preserve"> relatório de agendamentos realizados</w:t>
       </w:r>
       <w:bookmarkEnd w:id="45"/>
       <w:bookmarkEnd w:id="46"/>
@@ -5889,9 +5966,17 @@
         <w:pStyle w:val="Ttulo2"/>
       </w:pPr>
       <w:bookmarkStart w:id="47" w:name="_Toc190193674"/>
-      <w:bookmarkStart w:id="48" w:name="_Toc193063255"/>
-      <w:r>
-        <w:t>[RF07] Realizar logout</w:t>
+      <w:bookmarkStart w:id="48" w:name="_Toc193240255"/>
+      <w:r>
+        <w:t>[RF07</w:t>
+      </w:r>
+      <w:proofErr w:type="gramStart"/>
+      <w:r>
+        <w:t>] Realizar</w:t>
+      </w:r>
+      <w:proofErr w:type="gramEnd"/>
+      <w:r>
+        <w:t xml:space="preserve"> logout</w:t>
       </w:r>
       <w:bookmarkEnd w:id="47"/>
       <w:bookmarkEnd w:id="48"/>
@@ -5907,9 +5992,17 @@
         <w:pStyle w:val="Ttulo2"/>
       </w:pPr>
       <w:bookmarkStart w:id="49" w:name="_Toc190193675"/>
-      <w:bookmarkStart w:id="50" w:name="_Toc193063256"/>
-      <w:r>
-        <w:t>[RF08] Confirmar ou cancelar agendamentos</w:t>
+      <w:bookmarkStart w:id="50" w:name="_Toc193240256"/>
+      <w:r>
+        <w:t>[RF08</w:t>
+      </w:r>
+      <w:proofErr w:type="gramStart"/>
+      <w:r>
+        <w:t>] Confirmar ou cancelar</w:t>
+      </w:r>
+      <w:proofErr w:type="gramEnd"/>
+      <w:r>
+        <w:t xml:space="preserve"> agendamentos</w:t>
       </w:r>
       <w:bookmarkEnd w:id="49"/>
       <w:bookmarkEnd w:id="50"/>
@@ -5925,9 +6018,17 @@
         <w:pStyle w:val="Ttulo2"/>
       </w:pPr>
       <w:bookmarkStart w:id="51" w:name="_Toc190193676"/>
-      <w:bookmarkStart w:id="52" w:name="_Toc193063257"/>
-      <w:r>
-        <w:t>[RF09] Recuperar senha de acesso</w:t>
+      <w:bookmarkStart w:id="52" w:name="_Toc193240257"/>
+      <w:r>
+        <w:t>[RF09</w:t>
+      </w:r>
+      <w:proofErr w:type="gramStart"/>
+      <w:r>
+        <w:t>] Recuperar</w:t>
+      </w:r>
+      <w:proofErr w:type="gramEnd"/>
+      <w:r>
+        <w:t xml:space="preserve"> senha de acesso</w:t>
       </w:r>
       <w:bookmarkEnd w:id="51"/>
       <w:bookmarkEnd w:id="52"/>
@@ -5949,10 +6050,18 @@
         <w:pStyle w:val="Ttulo2"/>
       </w:pPr>
       <w:bookmarkStart w:id="53" w:name="_Toc190193677"/>
-      <w:bookmarkStart w:id="54" w:name="_Toc193063258"/>
+      <w:bookmarkStart w:id="54" w:name="_Toc193240258"/>
       <w:r>
         <w:lastRenderedPageBreak/>
-        <w:t>[RF10] Trocar senha</w:t>
+        <w:t>[RF10</w:t>
+      </w:r>
+      <w:proofErr w:type="gramStart"/>
+      <w:r>
+        <w:t>] Trocar</w:t>
+      </w:r>
+      <w:proofErr w:type="gramEnd"/>
+      <w:r>
+        <w:t xml:space="preserve"> senha</w:t>
       </w:r>
       <w:bookmarkEnd w:id="53"/>
       <w:bookmarkEnd w:id="54"/>
@@ -5968,9 +6077,17 @@
         <w:pStyle w:val="Ttulo2"/>
       </w:pPr>
       <w:bookmarkStart w:id="55" w:name="_Toc190193678"/>
-      <w:bookmarkStart w:id="56" w:name="_Toc193063259"/>
-      <w:r>
-        <w:t>[RF11] Trocar e-mail</w:t>
+      <w:bookmarkStart w:id="56" w:name="_Toc193240259"/>
+      <w:r>
+        <w:t>[RF11</w:t>
+      </w:r>
+      <w:proofErr w:type="gramStart"/>
+      <w:r>
+        <w:t>] Trocar</w:t>
+      </w:r>
+      <w:proofErr w:type="gramEnd"/>
+      <w:r>
+        <w:t xml:space="preserve"> e-mail</w:t>
       </w:r>
       <w:bookmarkEnd w:id="55"/>
       <w:bookmarkEnd w:id="56"/>
@@ -5986,9 +6103,17 @@
         <w:pStyle w:val="Ttulo2"/>
       </w:pPr>
       <w:bookmarkStart w:id="57" w:name="_Toc190193679"/>
-      <w:bookmarkStart w:id="58" w:name="_Toc193063260"/>
-      <w:r>
-        <w:t>[RF12] Acessar o sistema</w:t>
+      <w:bookmarkStart w:id="58" w:name="_Toc193240260"/>
+      <w:r>
+        <w:t>[RF12</w:t>
+      </w:r>
+      <w:proofErr w:type="gramStart"/>
+      <w:r>
+        <w:t>] Acessar</w:t>
+      </w:r>
+      <w:proofErr w:type="gramEnd"/>
+      <w:r>
+        <w:t xml:space="preserve"> o sistema</w:t>
       </w:r>
       <w:bookmarkEnd w:id="57"/>
       <w:bookmarkEnd w:id="58"/>
@@ -6004,16 +6129,32 @@
         <w:pStyle w:val="Ttulo2"/>
       </w:pPr>
       <w:bookmarkStart w:id="59" w:name="_Toc190193680"/>
-      <w:bookmarkStart w:id="60" w:name="_Toc193063261"/>
-      <w:r>
-        <w:t>[RF13] Notificar confirmação ou cancelamento de agendamento</w:t>
+      <w:bookmarkStart w:id="60" w:name="_Toc193240261"/>
+      <w:r>
+        <w:t>[RF13</w:t>
+      </w:r>
+      <w:proofErr w:type="gramStart"/>
+      <w:r>
+        <w:t>] Notificar</w:t>
+      </w:r>
+      <w:proofErr w:type="gramEnd"/>
+      <w:r>
+        <w:t xml:space="preserve"> confirmação ou cancelamento de agendamento</w:t>
       </w:r>
       <w:bookmarkEnd w:id="59"/>
       <w:bookmarkEnd w:id="60"/>
     </w:p>
     <w:p>
       <w:r>
-        <w:t>O sistema deve emitir uma notificação ao profissional (independente do tipo de perfil) acerca da confirmação ou cancelamento de algum procedimento.</w:t>
+        <w:t>O sistema deve emitir uma notificação ao profissional (</w:t>
+      </w:r>
+      <w:proofErr w:type="spellStart"/>
+      <w:r>
+        <w:t>independente</w:t>
+      </w:r>
+      <w:proofErr w:type="spellEnd"/>
+      <w:r>
+        <w:t xml:space="preserve"> do tipo de perfil) acerca da confirmação ou cancelamento de algum procedimento.</w:t>
       </w:r>
     </w:p>
     <w:p/>
@@ -6022,9 +6163,17 @@
         <w:pStyle w:val="Ttulo2"/>
       </w:pPr>
       <w:bookmarkStart w:id="61" w:name="_Toc190193681"/>
-      <w:bookmarkStart w:id="62" w:name="_Toc193063262"/>
-      <w:r>
-        <w:t>[RF14] Consultar dados cadastrados</w:t>
+      <w:bookmarkStart w:id="62" w:name="_Toc193240262"/>
+      <w:r>
+        <w:t>[RF14</w:t>
+      </w:r>
+      <w:proofErr w:type="gramStart"/>
+      <w:r>
+        <w:t>] Consultar</w:t>
+      </w:r>
+      <w:proofErr w:type="gramEnd"/>
+      <w:r>
+        <w:t xml:space="preserve"> dados cadastrados</w:t>
       </w:r>
       <w:bookmarkEnd w:id="61"/>
       <w:bookmarkEnd w:id="62"/>
@@ -6041,7 +6190,7 @@
         <w:pStyle w:val="Ttulo1"/>
       </w:pPr>
       <w:bookmarkStart w:id="63" w:name="_Toc190193682"/>
-      <w:bookmarkStart w:id="64" w:name="_Toc193063263"/>
+      <w:bookmarkStart w:id="64" w:name="_Toc193240263"/>
       <w:r>
         <w:t>Requisitos Não Funcionais</w:t>
       </w:r>
@@ -6054,7 +6203,7 @@
         <w:pStyle w:val="Ttulo2"/>
       </w:pPr>
       <w:bookmarkStart w:id="65" w:name="_Toc190193683"/>
-      <w:bookmarkStart w:id="66" w:name="_Toc193063264"/>
+      <w:bookmarkStart w:id="66" w:name="_Toc193240264"/>
       <w:r>
         <w:t>[RNF01] Desenvolvimento</w:t>
       </w:r>
@@ -6063,7 +6212,23 @@
     </w:p>
     <w:p>
       <w:r>
-        <w:t>O sistema deverá ser desenvolvido usando as linguagens de marcação HTML5, de estilo CSS3 e de programação JavaScript. O banco de dados para registro das informações deverá ser o MySQL e o framework a ser utilizado para testes unitários deverá ser o Jest. (RN11)</w:t>
+        <w:t xml:space="preserve">O sistema deverá ser desenvolvido usando as linguagens de marcação HTML5, de estilo CSS3 e de programação </w:t>
+      </w:r>
+      <w:proofErr w:type="spellStart"/>
+      <w:r>
+        <w:t>JavaScript</w:t>
+      </w:r>
+      <w:proofErr w:type="spellEnd"/>
+      <w:r>
+        <w:t xml:space="preserve">. O banco de dados para registro das informações deverá ser o MySQL e o framework a ser utilizado para testes unitários deverá ser o </w:t>
+      </w:r>
+      <w:proofErr w:type="spellStart"/>
+      <w:r>
+        <w:t>Jest</w:t>
+      </w:r>
+      <w:proofErr w:type="spellEnd"/>
+      <w:r>
+        <w:t>. (RN11)</w:t>
       </w:r>
     </w:p>
     <w:p/>
@@ -6072,7 +6237,7 @@
         <w:pStyle w:val="Ttulo2"/>
       </w:pPr>
       <w:bookmarkStart w:id="67" w:name="_Toc190193684"/>
-      <w:bookmarkStart w:id="68" w:name="_Toc193063265"/>
+      <w:bookmarkStart w:id="68" w:name="_Toc193240265"/>
       <w:r>
         <w:t>[RNF02] Desempenho</w:t>
       </w:r>
@@ -6090,7 +6255,7 @@
         <w:pStyle w:val="Ttulo2"/>
       </w:pPr>
       <w:bookmarkStart w:id="69" w:name="_Toc190193685"/>
-      <w:bookmarkStart w:id="70" w:name="_Toc193063266"/>
+      <w:bookmarkStart w:id="70" w:name="_Toc193240266"/>
       <w:r>
         <w:lastRenderedPageBreak/>
         <w:t>[RNF03] Usabilidade</w:t>
@@ -6114,7 +6279,7 @@
         <w:pStyle w:val="Ttulo2"/>
       </w:pPr>
       <w:bookmarkStart w:id="71" w:name="_Toc190193686"/>
-      <w:bookmarkStart w:id="72" w:name="_Toc193063267"/>
+      <w:bookmarkStart w:id="72" w:name="_Toc193240267"/>
       <w:r>
         <w:t>[RNF04] Manutenibilidade</w:t>
       </w:r>
@@ -6132,7 +6297,7 @@
         <w:pStyle w:val="Ttulo2"/>
       </w:pPr>
       <w:bookmarkStart w:id="73" w:name="_Toc190193687"/>
-      <w:bookmarkStart w:id="74" w:name="_Toc193063268"/>
+      <w:bookmarkStart w:id="74" w:name="_Toc193240268"/>
       <w:r>
         <w:t>[RNF05] Compatibilidade</w:t>
       </w:r>
@@ -6150,7 +6315,7 @@
         <w:pStyle w:val="Ttulo2"/>
       </w:pPr>
       <w:bookmarkStart w:id="75" w:name="_Toc190193688"/>
-      <w:bookmarkStart w:id="76" w:name="_Toc193063269"/>
+      <w:bookmarkStart w:id="76" w:name="_Toc193240269"/>
       <w:r>
         <w:t>[RNF06] Legalidade e Conformidade</w:t>
       </w:r>
@@ -6169,7 +6334,7 @@
         <w:pStyle w:val="Ttulo1"/>
       </w:pPr>
       <w:bookmarkStart w:id="77" w:name="_Toc190193689"/>
-      <w:bookmarkStart w:id="78" w:name="_Toc193063270"/>
+      <w:bookmarkStart w:id="78" w:name="_Toc193240270"/>
       <w:r>
         <w:t>Regras de Negócio</w:t>
       </w:r>
@@ -6182,7 +6347,7 @@
         <w:pStyle w:val="Ttulo2"/>
       </w:pPr>
       <w:bookmarkStart w:id="79" w:name="_Toc190193690"/>
-      <w:bookmarkStart w:id="80" w:name="_Toc193063271"/>
+      <w:bookmarkStart w:id="80" w:name="_Toc193240271"/>
       <w:r>
         <w:t>[RN01] Cadastro de perfis</w:t>
       </w:r>
@@ -6256,7 +6421,15 @@
         </w:numPr>
       </w:pPr>
       <w:r>
-        <w:t>Descrição do perfil (quais controles o mesmo terá).</w:t>
+        <w:t xml:space="preserve">Descrição do perfil (quais controles </w:t>
+      </w:r>
+      <w:proofErr w:type="gramStart"/>
+      <w:r>
+        <w:t>o mesmo</w:t>
+      </w:r>
+      <w:proofErr w:type="gramEnd"/>
+      <w:r>
+        <w:t xml:space="preserve"> terá).</w:t>
       </w:r>
     </w:p>
     <w:p/>
@@ -6265,7 +6438,7 @@
         <w:pStyle w:val="Ttulo2"/>
       </w:pPr>
       <w:bookmarkStart w:id="81" w:name="_Toc190193691"/>
-      <w:bookmarkStart w:id="82" w:name="_Toc193063272"/>
+      <w:bookmarkStart w:id="82" w:name="_Toc193240272"/>
       <w:r>
         <w:t>[RN02] Cadastro de profissionais</w:t>
       </w:r>
@@ -6390,7 +6563,7 @@
         <w:pStyle w:val="Ttulo2"/>
       </w:pPr>
       <w:bookmarkStart w:id="83" w:name="_Toc190193692"/>
-      <w:bookmarkStart w:id="84" w:name="_Toc193063273"/>
+      <w:bookmarkStart w:id="84" w:name="_Toc193240273"/>
       <w:r>
         <w:t>[RN03] Cadastro de procedimentos</w:t>
       </w:r>
@@ -6437,7 +6610,7 @@
         <w:pStyle w:val="Ttulo2"/>
       </w:pPr>
       <w:bookmarkStart w:id="85" w:name="_Toc190193693"/>
-      <w:bookmarkStart w:id="86" w:name="_Toc193063274"/>
+      <w:bookmarkStart w:id="86" w:name="_Toc193240274"/>
       <w:r>
         <w:t>[RN04] Cadastro de clientes</w:t>
       </w:r>
@@ -6508,7 +6681,7 @@
         <w:pStyle w:val="Ttulo2"/>
       </w:pPr>
       <w:bookmarkStart w:id="87" w:name="_Toc190193694"/>
-      <w:bookmarkStart w:id="88" w:name="_Toc193063275"/>
+      <w:bookmarkStart w:id="88" w:name="_Toc193240275"/>
       <w:r>
         <w:t>[RN05] Cadastro de agendamentos</w:t>
       </w:r>
@@ -6633,7 +6806,7 @@
         <w:pStyle w:val="Ttulo2"/>
       </w:pPr>
       <w:bookmarkStart w:id="89" w:name="_Toc190193695"/>
-      <w:bookmarkStart w:id="90" w:name="_Toc193063276"/>
+      <w:bookmarkStart w:id="90" w:name="_Toc193240276"/>
       <w:r>
         <w:t>[RN06] Relatório de agendamentos</w:t>
       </w:r>
@@ -6836,7 +7009,7 @@
         <w:pStyle w:val="Ttulo2"/>
       </w:pPr>
       <w:bookmarkStart w:id="91" w:name="_Toc190193696"/>
-      <w:bookmarkStart w:id="92" w:name="_Toc193063277"/>
+      <w:bookmarkStart w:id="92" w:name="_Toc193240277"/>
       <w:r>
         <w:t>[RN07] Logout do sistema</w:t>
       </w:r>
@@ -6854,7 +7027,7 @@
         <w:pStyle w:val="Ttulo2"/>
       </w:pPr>
       <w:bookmarkStart w:id="93" w:name="_Toc190193697"/>
-      <w:bookmarkStart w:id="94" w:name="_Toc193063278"/>
+      <w:bookmarkStart w:id="94" w:name="_Toc193240278"/>
       <w:r>
         <w:lastRenderedPageBreak/>
         <w:t xml:space="preserve">[RN08] Recuperação de </w:t>
@@ -6867,7 +7040,15 @@
     </w:p>
     <w:p>
       <w:r>
-        <w:t>Caso o usuário tenha perdido ou esquecido sua senha, poderá recuperá-la através da opção “Esqueci minha senha” exibida na tela de login do sistema. Ao clicá-la, deverá ser direcionado para uma tela onde informará seu endereço de e-mail e, inserindo-o, receberá um link para criar uma nova senha.</w:t>
+        <w:t xml:space="preserve">Caso o usuário tenha perdido ou esquecido sua senha, poderá recuperá-la através da opção “Esqueci minha senha” exibida na tela de login do sistema. Ao clicá-la, deverá ser direcionado para uma tela onde informará seu endereço de e-mail e, inserindo-o, receberá um link para </w:t>
+      </w:r>
+      <w:proofErr w:type="gramStart"/>
+      <w:r>
+        <w:t>criar uma nova</w:t>
+      </w:r>
+      <w:proofErr w:type="gramEnd"/>
+      <w:r>
+        <w:t xml:space="preserve"> senha.</w:t>
       </w:r>
     </w:p>
     <w:p>
@@ -6909,7 +7090,15 @@
           <w:i/>
           <w:iCs/>
         </w:rPr>
-        <w:t>Sem problemas! Vamos te enviar por e-mail instruções para reset</w:t>
+        <w:t xml:space="preserve">Sem problemas! Vamos te enviar por e-mail instruções para </w:t>
+      </w:r>
+      <w:proofErr w:type="spellStart"/>
+      <w:r>
+        <w:rPr>
+          <w:i/>
+          <w:iCs/>
+        </w:rPr>
+        <w:t>reset</w:t>
       </w:r>
       <w:r>
         <w:rPr>
@@ -6918,6 +7107,7 @@
         </w:rPr>
         <w:t>á-la</w:t>
       </w:r>
+      <w:proofErr w:type="spellEnd"/>
       <w:r>
         <w:rPr>
           <w:i/>
@@ -7061,7 +7251,15 @@
     </w:p>
     <w:p>
       <w:r>
-        <w:t>Tendo sido redefinida a senha, uma mensagem na tela deverá ser exibida informando o usuário sobre a redefinição realizada com sucesso, juntamento com o link para que o mesmo possa retornar à tela de login e acessar o sistema.</w:t>
+        <w:t xml:space="preserve">Tendo sido redefinida a senha, uma mensagem na tela deverá ser exibida informando o usuário sobre a redefinição realizada com sucesso, juntamento com o link para que </w:t>
+      </w:r>
+      <w:proofErr w:type="gramStart"/>
+      <w:r>
+        <w:t>o mesmo</w:t>
+      </w:r>
+      <w:proofErr w:type="gramEnd"/>
+      <w:r>
+        <w:t xml:space="preserve"> possa retornar à tela de login e acessar o sistema.</w:t>
       </w:r>
     </w:p>
     <w:p>
@@ -7120,7 +7318,7 @@
         <w:pStyle w:val="Ttulo2"/>
       </w:pPr>
       <w:bookmarkStart w:id="95" w:name="_Toc190193698"/>
-      <w:bookmarkStart w:id="96" w:name="_Toc193063279"/>
+      <w:bookmarkStart w:id="96" w:name="_Toc193240279"/>
       <w:r>
         <w:t>[RN09] Critérios de criação de senha</w:t>
       </w:r>
@@ -7187,7 +7385,7 @@
         <w:pStyle w:val="Ttulo2"/>
       </w:pPr>
       <w:bookmarkStart w:id="97" w:name="_Toc190193699"/>
-      <w:bookmarkStart w:id="98" w:name="_Toc193063280"/>
+      <w:bookmarkStart w:id="98" w:name="_Toc193240280"/>
       <w:r>
         <w:t>[RN10] Confirmação ou cancelamento de agendamentos</w:t>
       </w:r>
@@ -7290,7 +7488,7 @@
         <w:pStyle w:val="Ttulo2"/>
       </w:pPr>
       <w:bookmarkStart w:id="99" w:name="_Toc190193700"/>
-      <w:bookmarkStart w:id="100" w:name="_Toc193063281"/>
+      <w:bookmarkStart w:id="100" w:name="_Toc193240281"/>
       <w:r>
         <w:t>[RN11] Páginas a serem criadas</w:t>
       </w:r>
@@ -7323,7 +7521,7 @@
         </w:numPr>
       </w:pPr>
       <w:r>
-        <w:t>Dashboard</w:t>
+        <w:t>Home</w:t>
       </w:r>
       <w:r>
         <w:t xml:space="preserve"> (página pós-login);</w:t>
@@ -7403,7 +7601,13 @@
         </w:numPr>
       </w:pPr>
       <w:r>
-        <w:t>Home (Dashboard);</w:t>
+        <w:t>Home (</w:t>
+      </w:r>
+      <w:r>
+        <w:t>Home</w:t>
+      </w:r>
+      <w:r>
+        <w:t>);</w:t>
       </w:r>
     </w:p>
     <w:p>
@@ -7472,7 +7676,7 @@
         <w:pStyle w:val="Ttulo2"/>
       </w:pPr>
       <w:bookmarkStart w:id="101" w:name="_Toc190193701"/>
-      <w:bookmarkStart w:id="102" w:name="_Toc193063282"/>
+      <w:bookmarkStart w:id="102" w:name="_Toc193240282"/>
       <w:r>
         <w:t>[RN12] Troca de senha</w:t>
       </w:r>
@@ -7490,7 +7694,7 @@
         <w:pStyle w:val="Ttulo2"/>
       </w:pPr>
       <w:bookmarkStart w:id="103" w:name="_Toc190193702"/>
-      <w:bookmarkStart w:id="104" w:name="_Toc193063283"/>
+      <w:bookmarkStart w:id="104" w:name="_Toc193240283"/>
       <w:r>
         <w:t>[RN13] Troca de e-mail</w:t>
       </w:r>
@@ -7508,7 +7712,7 @@
         <w:pStyle w:val="Ttulo2"/>
       </w:pPr>
       <w:bookmarkStart w:id="105" w:name="_Toc190193703"/>
-      <w:bookmarkStart w:id="106" w:name="_Toc193063284"/>
+      <w:bookmarkStart w:id="106" w:name="_Toc193240284"/>
       <w:r>
         <w:t>[RN14] Acesso ao sistema</w:t>
       </w:r>
@@ -7526,7 +7730,7 @@
         <w:pStyle w:val="Ttulo2"/>
       </w:pPr>
       <w:bookmarkStart w:id="107" w:name="_Toc190193704"/>
-      <w:bookmarkStart w:id="108" w:name="_Toc193063285"/>
+      <w:bookmarkStart w:id="108" w:name="_Toc193240285"/>
       <w:r>
         <w:t>[RN15] Exclusão de cadastros</w:t>
       </w:r>
@@ -7544,7 +7748,7 @@
         <w:pStyle w:val="Ttulo2"/>
       </w:pPr>
       <w:bookmarkStart w:id="109" w:name="_Toc190193705"/>
-      <w:bookmarkStart w:id="110" w:name="_Toc193063286"/>
+      <w:bookmarkStart w:id="110" w:name="_Toc193240286"/>
       <w:r>
         <w:t>[RN16] Notificações sobre agendamentos</w:t>
       </w:r>
@@ -7602,7 +7806,7 @@
         <w:pStyle w:val="Ttulo2"/>
       </w:pPr>
       <w:bookmarkStart w:id="111" w:name="_Toc190193706"/>
-      <w:bookmarkStart w:id="112" w:name="_Toc193063287"/>
+      <w:bookmarkStart w:id="112" w:name="_Toc193240287"/>
       <w:r>
         <w:t>[RN17] Filtros de pesquisa da tela “Profissionais”</w:t>
       </w:r>
@@ -7620,7 +7824,7 @@
         <w:pStyle w:val="Ttulo2"/>
       </w:pPr>
       <w:bookmarkStart w:id="113" w:name="_Toc190193707"/>
-      <w:bookmarkStart w:id="114" w:name="_Toc193063288"/>
+      <w:bookmarkStart w:id="114" w:name="_Toc193240288"/>
       <w:r>
         <w:lastRenderedPageBreak/>
         <w:t>[RN18] Filtros de pesquisa da tela “Procedimentos”</w:t>
@@ -7639,7 +7843,7 @@
         <w:pStyle w:val="Ttulo2"/>
       </w:pPr>
       <w:bookmarkStart w:id="115" w:name="_Toc190193708"/>
-      <w:bookmarkStart w:id="116" w:name="_Toc193063289"/>
+      <w:bookmarkStart w:id="116" w:name="_Toc193240289"/>
       <w:r>
         <w:t>[RN19] Filtros de pesquisa da tela “Clientes”</w:t>
       </w:r>
@@ -7657,7 +7861,7 @@
         <w:pStyle w:val="Ttulo2"/>
       </w:pPr>
       <w:bookmarkStart w:id="117" w:name="_Toc190193709"/>
-      <w:bookmarkStart w:id="118" w:name="_Toc193063290"/>
+      <w:bookmarkStart w:id="118" w:name="_Toc193240290"/>
       <w:r>
         <w:t>[RN20] Filtros de pesquisa de tela “Agendamentos”</w:t>
       </w:r>
@@ -7675,12 +7879,12 @@
         <w:pStyle w:val="Ttulo2"/>
       </w:pPr>
       <w:bookmarkStart w:id="119" w:name="_Toc190193710"/>
-      <w:bookmarkStart w:id="120" w:name="_Toc193063291"/>
+      <w:bookmarkStart w:id="120" w:name="_Toc193240291"/>
       <w:r>
         <w:t>[RN21] Conteúdo da página “</w:t>
       </w:r>
       <w:r>
-        <w:t>Dashboard</w:t>
+        <w:t>Home</w:t>
       </w:r>
       <w:r>
         <w:t>”</w:t>
@@ -7693,13 +7897,13 @@
         <w:t>Sempre que um usuário realizar login no sistema, deverá ser direcionado para a página “</w:t>
       </w:r>
       <w:r>
-        <w:t>Dashboard</w:t>
+        <w:t>Home</w:t>
       </w:r>
       <w:r>
         <w:t xml:space="preserve">”. A página </w:t>
       </w:r>
       <w:r>
-        <w:t>dashboard</w:t>
+        <w:t>Home</w:t>
       </w:r>
       <w:r>
         <w:t xml:space="preserve"> deverá trazer algumas informações resumidas, como:</w:t>
@@ -7759,8 +7963,13 @@
       </w:r>
     </w:p>
     <w:p>
-      <w:r>
-        <w:t>Template das mensagens:</w:t>
+      <w:proofErr w:type="spellStart"/>
+      <w:r>
+        <w:t>Template</w:t>
+      </w:r>
+      <w:proofErr w:type="spellEnd"/>
+      <w:r>
+        <w:t xml:space="preserve"> das mensagens:</w:t>
       </w:r>
     </w:p>
     <w:p>
@@ -7775,7 +7984,7 @@
           <w:i/>
           <w:iCs/>
         </w:rPr>
-        <w:t>“Olá, NOME_PROFISSIONAL!”</w:t>
+        <w:t>“Olá, NOME_PROFISSIONAL!</w:t>
       </w:r>
     </w:p>
     <w:p>
@@ -7790,7 +7999,27 @@
           <w:i/>
           <w:iCs/>
         </w:rPr>
-        <w:t>Total de agendamentos marcados com você hoje: xx</w:t>
+        <w:t xml:space="preserve">Seja bem-vindo(a) de volta! </w:t>
+      </w:r>
+      <w:r>
+        <w:rPr>
+          <mc:AlternateContent>
+            <mc:Choice Requires="w16se"/>
+            <mc:Fallback>
+              <w:rFonts w:ascii="Segoe UI Emoji" w:eastAsia="Segoe UI Emoji" w:hAnsi="Segoe UI Emoji" w:cs="Segoe UI Emoji"/>
+            </mc:Fallback>
+          </mc:AlternateContent>
+          <w:i/>
+          <w:iCs/>
+        </w:rPr>
+        <mc:AlternateContent>
+          <mc:Choice Requires="w16se">
+            <w16se:symEx w16se:font="Segoe UI Emoji" w16se:char="1F60A"/>
+          </mc:Choice>
+          <mc:Fallback>
+            <w:t>😊</w:t>
+          </mc:Fallback>
+        </mc:AlternateContent>
       </w:r>
     </w:p>
     <w:p>
@@ -7805,22 +8034,93 @@
           <w:i/>
           <w:iCs/>
         </w:rPr>
-        <w:t>Total de agendamentos marcados com você amanhã: xx</w:t>
-      </w:r>
-    </w:p>
-    <w:p>
-      <w:pPr>
+        <w:t>Já conferiu seus agendamentos recentes?</w:t>
+      </w:r>
+      <w:r>
         <w:rPr>
           <w:i/>
           <w:iCs/>
         </w:rPr>
-      </w:pPr>
-      <w:r>
+        <w:t>”</w:t>
+      </w:r>
+    </w:p>
+    <w:p>
+      <w:pPr>
         <w:rPr>
           <w:i/>
           <w:iCs/>
         </w:rPr>
-        <w:t>Total de agendamentos marcados com você essa semana: xx”</w:t>
+      </w:pPr>
+      <w:r>
+        <w:rPr>
+          <w:i/>
+          <w:iCs/>
+        </w:rPr>
+        <w:t xml:space="preserve">Total de agendamentos marcados com você hoje: </w:t>
+      </w:r>
+      <w:proofErr w:type="spellStart"/>
+      <w:r>
+        <w:rPr>
+          <w:i/>
+          <w:iCs/>
+        </w:rPr>
+        <w:t>xx</w:t>
+      </w:r>
+      <w:proofErr w:type="spellEnd"/>
+    </w:p>
+    <w:p>
+      <w:pPr>
+        <w:rPr>
+          <w:i/>
+          <w:iCs/>
+        </w:rPr>
+      </w:pPr>
+      <w:r>
+        <w:rPr>
+          <w:i/>
+          <w:iCs/>
+        </w:rPr>
+        <w:t xml:space="preserve">Total de agendamentos marcados com você amanhã: </w:t>
+      </w:r>
+      <w:proofErr w:type="spellStart"/>
+      <w:r>
+        <w:rPr>
+          <w:i/>
+          <w:iCs/>
+        </w:rPr>
+        <w:t>xx</w:t>
+      </w:r>
+      <w:proofErr w:type="spellEnd"/>
+    </w:p>
+    <w:p>
+      <w:pPr>
+        <w:rPr>
+          <w:i/>
+          <w:iCs/>
+        </w:rPr>
+      </w:pPr>
+      <w:r>
+        <w:rPr>
+          <w:i/>
+          <w:iCs/>
+        </w:rPr>
+        <w:t xml:space="preserve">Total de agendamentos marcados com você essa semana: </w:t>
+      </w:r>
+      <w:proofErr w:type="spellStart"/>
+      <w:r>
+        <w:rPr>
+          <w:i/>
+          <w:iCs/>
+        </w:rPr>
+        <w:t>xx</w:t>
+      </w:r>
+      <w:proofErr w:type="spellEnd"/>
+      <w:r>
+        <w:rPr>
+          <w:i/>
+          <w:iCs/>
+        </w:rPr>
+        <w:t>”</w:t>
       </w:r>
     </w:p>
     <w:p/>
@@ -7829,7 +8129,7 @@
         <w:pStyle w:val="Ttulo2"/>
       </w:pPr>
       <w:bookmarkStart w:id="121" w:name="_Toc190193711"/>
-      <w:bookmarkStart w:id="122" w:name="_Toc193063292"/>
+      <w:bookmarkStart w:id="122" w:name="_Toc193240292"/>
       <w:r>
         <w:t>[RN22] Métodos de pagamento</w:t>
       </w:r>
@@ -7862,6 +8162,7 @@
         </w:numPr>
       </w:pPr>
       <w:r>
+        <w:lastRenderedPageBreak/>
         <w:t>Pix;</w:t>
       </w:r>
     </w:p>
@@ -7891,8 +8192,15 @@
     </w:p>
     <w:p>
       <w:r>
-        <w:lastRenderedPageBreak/>
-        <w:t>Deverá ser possível cadastrar um agendamento com mais de 1 tipo de pagamento.</w:t>
+        <w:t xml:space="preserve">Deverá ser possível cadastrar um agendamento com mais de 1 </w:t>
+      </w:r>
+      <w:proofErr w:type="spellStart"/>
+      <w:r>
+        <w:t>tipo</w:t>
+      </w:r>
+      <w:proofErr w:type="spellEnd"/>
+      <w:r>
+        <w:t xml:space="preserve"> de pagamento.</w:t>
       </w:r>
     </w:p>
     <w:p/>
@@ -7900,7 +8208,7 @@
       <w:pPr>
         <w:pStyle w:val="Ttulo2"/>
       </w:pPr>
-      <w:bookmarkStart w:id="123" w:name="_Toc193063293"/>
+      <w:bookmarkStart w:id="123" w:name="_Toc193240293"/>
       <w:r>
         <w:t>[RN23] E-mail de redefinição de senha</w:t>
       </w:r>
@@ -7923,7 +8231,39 @@
           <w:i/>
           <w:iCs/>
         </w:rPr>
-        <w:t>“Assunto: Redefinição de senha – My Hair Salon</w:t>
+        <w:t xml:space="preserve">“Assunto: Redefinição de senha – </w:t>
+      </w:r>
+      <w:proofErr w:type="spellStart"/>
+      <w:r>
+        <w:rPr>
+          <w:i/>
+          <w:iCs/>
+        </w:rPr>
+        <w:t>My</w:t>
+      </w:r>
+      <w:proofErr w:type="spellEnd"/>
+      <w:r>
+        <w:rPr>
+          <w:i/>
+          <w:iCs/>
+        </w:rPr>
+        <w:t xml:space="preserve"> </w:t>
+      </w:r>
+      <w:proofErr w:type="spellStart"/>
+      <w:r>
+        <w:rPr>
+          <w:i/>
+          <w:iCs/>
+        </w:rPr>
+        <w:t>Hair</w:t>
+      </w:r>
+      <w:proofErr w:type="spellEnd"/>
+      <w:r>
+        <w:rPr>
+          <w:i/>
+          <w:iCs/>
+        </w:rPr>
+        <w:t xml:space="preserve"> Salon</w:t>
       </w:r>
     </w:p>
     <w:p>
@@ -7955,19 +8295,60 @@
         </w:rPr>
         <w:t xml:space="preserve">Recebemos uma solicitação para redefinir sua senha no sistema </w:t>
       </w:r>
+      <w:proofErr w:type="spellStart"/>
       <w:r>
         <w:rPr>
           <w:i/>
           <w:iCs/>
         </w:rPr>
-        <w:t>My Hair Salon</w:t>
-      </w:r>
+        <w:t>My</w:t>
+      </w:r>
+      <w:proofErr w:type="spellEnd"/>
       <w:r>
         <w:rPr>
           <w:i/>
           <w:iCs/>
         </w:rPr>
-        <w:t>. Se você não fez essa solicitação, pode ignorar este e-mail. Caso contrário, basta clicar no link abaixo para criar uma nova senha:</w:t>
+        <w:t xml:space="preserve"> </w:t>
+      </w:r>
+      <w:proofErr w:type="spellStart"/>
+      <w:r>
+        <w:rPr>
+          <w:i/>
+          <w:iCs/>
+        </w:rPr>
+        <w:t>Hair</w:t>
+      </w:r>
+      <w:proofErr w:type="spellEnd"/>
+      <w:r>
+        <w:rPr>
+          <w:i/>
+          <w:iCs/>
+        </w:rPr>
+        <w:t xml:space="preserve"> Salon</w:t>
+      </w:r>
+      <w:r>
+        <w:rPr>
+          <w:i/>
+          <w:iCs/>
+        </w:rPr>
+        <w:t xml:space="preserve">. Se você não fez essa solicitação, pode ignorar este e-mail. Caso contrário, basta clicar no link abaixo para </w:t>
+      </w:r>
+      <w:proofErr w:type="gramStart"/>
+      <w:r>
+        <w:rPr>
+          <w:i/>
+          <w:iCs/>
+        </w:rPr>
+        <w:t>criar uma nova</w:t>
+      </w:r>
+      <w:proofErr w:type="gramEnd"/>
+      <w:r>
+        <w:rPr>
+          <w:i/>
+          <w:iCs/>
+        </w:rPr>
+        <w:t xml:space="preserve"> senha:</w:t>
       </w:r>
     </w:p>
     <w:p>
@@ -8068,12 +8449,37 @@
         </w:rPr>
         <w:t xml:space="preserve">Equipe </w:t>
       </w:r>
+      <w:proofErr w:type="spellStart"/>
       <w:r>
         <w:rPr>
           <w:i/>
           <w:iCs/>
         </w:rPr>
-        <w:t>My Hair Salon.”</w:t>
+        <w:t>My</w:t>
+      </w:r>
+      <w:proofErr w:type="spellEnd"/>
+      <w:r>
+        <w:rPr>
+          <w:i/>
+          <w:iCs/>
+        </w:rPr>
+        <w:t xml:space="preserve"> </w:t>
+      </w:r>
+      <w:proofErr w:type="spellStart"/>
+      <w:r>
+        <w:rPr>
+          <w:i/>
+          <w:iCs/>
+        </w:rPr>
+        <w:t>Hair</w:t>
+      </w:r>
+      <w:proofErr w:type="spellEnd"/>
+      <w:r>
+        <w:rPr>
+          <w:i/>
+          <w:iCs/>
+        </w:rPr>
+        <w:t xml:space="preserve"> Salon.”</w:t>
       </w:r>
     </w:p>
     <w:p/>
@@ -8081,7 +8487,7 @@
       <w:pPr>
         <w:pStyle w:val="Ttulo2"/>
       </w:pPr>
-      <w:bookmarkStart w:id="124" w:name="_Toc193063294"/>
+      <w:bookmarkStart w:id="124" w:name="_Toc193240294"/>
       <w:r>
         <w:t>[RN23] Tempo da disponibilização do link para recuperar senha</w:t>
       </w:r>

</xml_diff>

<commit_message>
Inclusões no doc de Visão: RF15, RN25 e RN26
</commit_message>
<xml_diff>
--- a/Documentos/Estrutural/2- Requisitos do Sistema - My Hair Salon.docx
+++ b/Documentos/Estrutural/2- Requisitos do Sistema - My Hair Salon.docx
@@ -219,7 +219,7 @@
           <w:r>
             <w:fldChar w:fldCharType="separate"/>
           </w:r>
-          <w:hyperlink w:anchor="_Toc193298352" w:history="1">
+          <w:hyperlink w:anchor="_Toc193377236" w:history="1">
             <w:r>
               <w:rPr>
                 <w:rStyle w:val="Hyperlink"/>
@@ -262,7 +262,7 @@
                 <w:noProof/>
                 <w:webHidden/>
               </w:rPr>
-              <w:instrText xml:space="preserve"> PAGEREF _Toc193298352 \h </w:instrText>
+              <w:instrText xml:space="preserve"> PAGEREF _Toc193377236 \h </w:instrText>
             </w:r>
             <w:r>
               <w:rPr>
@@ -307,7 +307,7 @@
               <w:lang w:eastAsia="pt-BR"/>
             </w:rPr>
           </w:pPr>
-          <w:hyperlink w:anchor="_Toc193298353" w:history="1">
+          <w:hyperlink w:anchor="_Toc193377237" w:history="1">
             <w:r>
               <w:rPr>
                 <w:rStyle w:val="Hyperlink"/>
@@ -350,7 +350,7 @@
                 <w:noProof/>
                 <w:webHidden/>
               </w:rPr>
-              <w:instrText xml:space="preserve"> PAGEREF _Toc193298353 \h </w:instrText>
+              <w:instrText xml:space="preserve"> PAGEREF _Toc193377237 \h </w:instrText>
             </w:r>
             <w:r>
               <w:rPr>
@@ -395,7 +395,7 @@
               <w:lang w:eastAsia="pt-BR"/>
             </w:rPr>
           </w:pPr>
-          <w:hyperlink w:anchor="_Toc193298354" w:history="1">
+          <w:hyperlink w:anchor="_Toc193377238" w:history="1">
             <w:r>
               <w:rPr>
                 <w:rStyle w:val="Hyperlink"/>
@@ -438,7 +438,7 @@
                 <w:noProof/>
                 <w:webHidden/>
               </w:rPr>
-              <w:instrText xml:space="preserve"> PAGEREF _Toc193298354 \h </w:instrText>
+              <w:instrText xml:space="preserve"> PAGEREF _Toc193377238 \h </w:instrText>
             </w:r>
             <w:r>
               <w:rPr>
@@ -482,7 +482,7 @@
               <w:lang w:eastAsia="pt-BR"/>
             </w:rPr>
           </w:pPr>
-          <w:hyperlink w:anchor="_Toc193298355" w:history="1">
+          <w:hyperlink w:anchor="_Toc193377239" w:history="1">
             <w:r>
               <w:rPr>
                 <w:rStyle w:val="Hyperlink"/>
@@ -509,7 +509,7 @@
                 <w:noProof/>
                 <w:webHidden/>
               </w:rPr>
-              <w:instrText xml:space="preserve"> PAGEREF _Toc193298355 \h </w:instrText>
+              <w:instrText xml:space="preserve"> PAGEREF _Toc193377239 \h </w:instrText>
             </w:r>
             <w:r>
               <w:rPr>
@@ -553,7 +553,7 @@
               <w:lang w:eastAsia="pt-BR"/>
             </w:rPr>
           </w:pPr>
-          <w:hyperlink w:anchor="_Toc193298356" w:history="1">
+          <w:hyperlink w:anchor="_Toc193377240" w:history="1">
             <w:r>
               <w:rPr>
                 <w:rStyle w:val="Hyperlink"/>
@@ -580,7 +580,7 @@
                 <w:noProof/>
                 <w:webHidden/>
               </w:rPr>
-              <w:instrText xml:space="preserve"> PAGEREF _Toc193298356 \h </w:instrText>
+              <w:instrText xml:space="preserve"> PAGEREF _Toc193377240 \h </w:instrText>
             </w:r>
             <w:r>
               <w:rPr>
@@ -624,7 +624,7 @@
               <w:lang w:eastAsia="pt-BR"/>
             </w:rPr>
           </w:pPr>
-          <w:hyperlink w:anchor="_Toc193298357" w:history="1">
+          <w:hyperlink w:anchor="_Toc193377241" w:history="1">
             <w:r>
               <w:rPr>
                 <w:rStyle w:val="Hyperlink"/>
@@ -651,7 +651,7 @@
                 <w:noProof/>
                 <w:webHidden/>
               </w:rPr>
-              <w:instrText xml:space="preserve"> PAGEREF _Toc193298357 \h </w:instrText>
+              <w:instrText xml:space="preserve"> PAGEREF _Toc193377241 \h </w:instrText>
             </w:r>
             <w:r>
               <w:rPr>
@@ -695,7 +695,7 @@
               <w:lang w:eastAsia="pt-BR"/>
             </w:rPr>
           </w:pPr>
-          <w:hyperlink w:anchor="_Toc193298358" w:history="1">
+          <w:hyperlink w:anchor="_Toc193377242" w:history="1">
             <w:r>
               <w:rPr>
                 <w:rStyle w:val="Hyperlink"/>
@@ -722,7 +722,7 @@
                 <w:noProof/>
                 <w:webHidden/>
               </w:rPr>
-              <w:instrText xml:space="preserve"> PAGEREF _Toc193298358 \h </w:instrText>
+              <w:instrText xml:space="preserve"> PAGEREF _Toc193377242 \h </w:instrText>
             </w:r>
             <w:r>
               <w:rPr>
@@ -766,7 +766,7 @@
               <w:lang w:eastAsia="pt-BR"/>
             </w:rPr>
           </w:pPr>
-          <w:hyperlink w:anchor="_Toc193298359" w:history="1">
+          <w:hyperlink w:anchor="_Toc193377243" w:history="1">
             <w:r>
               <w:rPr>
                 <w:rStyle w:val="Hyperlink"/>
@@ -793,7 +793,7 @@
                 <w:noProof/>
                 <w:webHidden/>
               </w:rPr>
-              <w:instrText xml:space="preserve"> PAGEREF _Toc193298359 \h </w:instrText>
+              <w:instrText xml:space="preserve"> PAGEREF _Toc193377243 \h </w:instrText>
             </w:r>
             <w:r>
               <w:rPr>
@@ -837,7 +837,7 @@
               <w:lang w:eastAsia="pt-BR"/>
             </w:rPr>
           </w:pPr>
-          <w:hyperlink w:anchor="_Toc193298360" w:history="1">
+          <w:hyperlink w:anchor="_Toc193377244" w:history="1">
             <w:r>
               <w:rPr>
                 <w:rStyle w:val="Hyperlink"/>
@@ -864,7 +864,7 @@
                 <w:noProof/>
                 <w:webHidden/>
               </w:rPr>
-              <w:instrText xml:space="preserve"> PAGEREF _Toc193298360 \h </w:instrText>
+              <w:instrText xml:space="preserve"> PAGEREF _Toc193377244 \h </w:instrText>
             </w:r>
             <w:r>
               <w:rPr>
@@ -908,7 +908,7 @@
               <w:lang w:eastAsia="pt-BR"/>
             </w:rPr>
           </w:pPr>
-          <w:hyperlink w:anchor="_Toc193298361" w:history="1">
+          <w:hyperlink w:anchor="_Toc193377245" w:history="1">
             <w:r>
               <w:rPr>
                 <w:rStyle w:val="Hyperlink"/>
@@ -935,7 +935,7 @@
                 <w:noProof/>
                 <w:webHidden/>
               </w:rPr>
-              <w:instrText xml:space="preserve"> PAGEREF _Toc193298361 \h </w:instrText>
+              <w:instrText xml:space="preserve"> PAGEREF _Toc193377245 \h </w:instrText>
             </w:r>
             <w:r>
               <w:rPr>
@@ -979,7 +979,7 @@
               <w:lang w:eastAsia="pt-BR"/>
             </w:rPr>
           </w:pPr>
-          <w:hyperlink w:anchor="_Toc193298362" w:history="1">
+          <w:hyperlink w:anchor="_Toc193377246" w:history="1">
             <w:r>
               <w:rPr>
                 <w:rStyle w:val="Hyperlink"/>
@@ -1006,7 +1006,7 @@
                 <w:noProof/>
                 <w:webHidden/>
               </w:rPr>
-              <w:instrText xml:space="preserve"> PAGEREF _Toc193298362 \h </w:instrText>
+              <w:instrText xml:space="preserve"> PAGEREF _Toc193377246 \h </w:instrText>
             </w:r>
             <w:r>
               <w:rPr>
@@ -1050,7 +1050,7 @@
               <w:lang w:eastAsia="pt-BR"/>
             </w:rPr>
           </w:pPr>
-          <w:hyperlink w:anchor="_Toc193298363" w:history="1">
+          <w:hyperlink w:anchor="_Toc193377247" w:history="1">
             <w:r>
               <w:rPr>
                 <w:rStyle w:val="Hyperlink"/>
@@ -1077,7 +1077,7 @@
                 <w:noProof/>
                 <w:webHidden/>
               </w:rPr>
-              <w:instrText xml:space="preserve"> PAGEREF _Toc193298363 \h </w:instrText>
+              <w:instrText xml:space="preserve"> PAGEREF _Toc193377247 \h </w:instrText>
             </w:r>
             <w:r>
               <w:rPr>
@@ -1121,7 +1121,7 @@
               <w:lang w:eastAsia="pt-BR"/>
             </w:rPr>
           </w:pPr>
-          <w:hyperlink w:anchor="_Toc193298364" w:history="1">
+          <w:hyperlink w:anchor="_Toc193377248" w:history="1">
             <w:r>
               <w:rPr>
                 <w:rStyle w:val="Hyperlink"/>
@@ -1148,7 +1148,7 @@
                 <w:noProof/>
                 <w:webHidden/>
               </w:rPr>
-              <w:instrText xml:space="preserve"> PAGEREF _Toc193298364 \h </w:instrText>
+              <w:instrText xml:space="preserve"> PAGEREF _Toc193377248 \h </w:instrText>
             </w:r>
             <w:r>
               <w:rPr>
@@ -1192,7 +1192,7 @@
               <w:lang w:eastAsia="pt-BR"/>
             </w:rPr>
           </w:pPr>
-          <w:hyperlink w:anchor="_Toc193298365" w:history="1">
+          <w:hyperlink w:anchor="_Toc193377249" w:history="1">
             <w:r>
               <w:rPr>
                 <w:rStyle w:val="Hyperlink"/>
@@ -1219,7 +1219,7 @@
                 <w:noProof/>
                 <w:webHidden/>
               </w:rPr>
-              <w:instrText xml:space="preserve"> PAGEREF _Toc193298365 \h </w:instrText>
+              <w:instrText xml:space="preserve"> PAGEREF _Toc193377249 \h </w:instrText>
             </w:r>
             <w:r>
               <w:rPr>
@@ -1263,7 +1263,7 @@
               <w:lang w:eastAsia="pt-BR"/>
             </w:rPr>
           </w:pPr>
-          <w:hyperlink w:anchor="_Toc193298366" w:history="1">
+          <w:hyperlink w:anchor="_Toc193377250" w:history="1">
             <w:r>
               <w:rPr>
                 <w:rStyle w:val="Hyperlink"/>
@@ -1290,7 +1290,7 @@
                 <w:noProof/>
                 <w:webHidden/>
               </w:rPr>
-              <w:instrText xml:space="preserve"> PAGEREF _Toc193298366 \h </w:instrText>
+              <w:instrText xml:space="preserve"> PAGEREF _Toc193377250 \h </w:instrText>
             </w:r>
             <w:r>
               <w:rPr>
@@ -1334,7 +1334,7 @@
               <w:lang w:eastAsia="pt-BR"/>
             </w:rPr>
           </w:pPr>
-          <w:hyperlink w:anchor="_Toc193298367" w:history="1">
+          <w:hyperlink w:anchor="_Toc193377251" w:history="1">
             <w:r>
               <w:rPr>
                 <w:rStyle w:val="Hyperlink"/>
@@ -1361,7 +1361,7 @@
                 <w:noProof/>
                 <w:webHidden/>
               </w:rPr>
-              <w:instrText xml:space="preserve"> PAGEREF _Toc193298367 \h </w:instrText>
+              <w:instrText xml:space="preserve"> PAGEREF _Toc193377251 \h </w:instrText>
             </w:r>
             <w:r>
               <w:rPr>
@@ -1405,7 +1405,7 @@
               <w:lang w:eastAsia="pt-BR"/>
             </w:rPr>
           </w:pPr>
-          <w:hyperlink w:anchor="_Toc193298368" w:history="1">
+          <w:hyperlink w:anchor="_Toc193377252" w:history="1">
             <w:r>
               <w:rPr>
                 <w:rStyle w:val="Hyperlink"/>
@@ -1432,7 +1432,7 @@
                 <w:noProof/>
                 <w:webHidden/>
               </w:rPr>
-              <w:instrText xml:space="preserve"> PAGEREF _Toc193298368 \h </w:instrText>
+              <w:instrText xml:space="preserve"> PAGEREF _Toc193377252 \h </w:instrText>
             </w:r>
             <w:r>
               <w:rPr>
@@ -1476,7 +1476,7 @@
               <w:lang w:eastAsia="pt-BR"/>
             </w:rPr>
           </w:pPr>
-          <w:hyperlink w:anchor="_Toc193298369" w:history="1">
+          <w:hyperlink w:anchor="_Toc193377253" w:history="1">
             <w:r>
               <w:rPr>
                 <w:rStyle w:val="Hyperlink"/>
@@ -1503,7 +1503,7 @@
                 <w:noProof/>
                 <w:webHidden/>
               </w:rPr>
-              <w:instrText xml:space="preserve"> PAGEREF _Toc193298369 \h </w:instrText>
+              <w:instrText xml:space="preserve"> PAGEREF _Toc193377253 \h </w:instrText>
             </w:r>
             <w:r>
               <w:rPr>
@@ -1547,7 +1547,7 @@
               <w:lang w:eastAsia="pt-BR"/>
             </w:rPr>
           </w:pPr>
-          <w:hyperlink w:anchor="_Toc193298370" w:history="1">
+          <w:hyperlink w:anchor="_Toc193377254" w:history="1">
             <w:r>
               <w:rPr>
                 <w:rStyle w:val="Hyperlink"/>
@@ -1574,7 +1574,7 @@
                 <w:noProof/>
                 <w:webHidden/>
               </w:rPr>
-              <w:instrText xml:space="preserve"> PAGEREF _Toc193298370 \h </w:instrText>
+              <w:instrText xml:space="preserve"> PAGEREF _Toc193377254 \h </w:instrText>
             </w:r>
             <w:r>
               <w:rPr>
@@ -1618,7 +1618,7 @@
               <w:lang w:eastAsia="pt-BR"/>
             </w:rPr>
           </w:pPr>
-          <w:hyperlink w:anchor="_Toc193298371" w:history="1">
+          <w:hyperlink w:anchor="_Toc193377255" w:history="1">
             <w:r>
               <w:rPr>
                 <w:rStyle w:val="Hyperlink"/>
@@ -1645,7 +1645,7 @@
                 <w:noProof/>
                 <w:webHidden/>
               </w:rPr>
-              <w:instrText xml:space="preserve"> PAGEREF _Toc193298371 \h </w:instrText>
+              <w:instrText xml:space="preserve"> PAGEREF _Toc193377255 \h </w:instrText>
             </w:r>
             <w:r>
               <w:rPr>
@@ -1689,7 +1689,7 @@
               <w:lang w:eastAsia="pt-BR"/>
             </w:rPr>
           </w:pPr>
-          <w:hyperlink w:anchor="_Toc193298372" w:history="1">
+          <w:hyperlink w:anchor="_Toc193377256" w:history="1">
             <w:r>
               <w:rPr>
                 <w:rStyle w:val="Hyperlink"/>
@@ -1716,7 +1716,7 @@
                 <w:noProof/>
                 <w:webHidden/>
               </w:rPr>
-              <w:instrText xml:space="preserve"> PAGEREF _Toc193298372 \h </w:instrText>
+              <w:instrText xml:space="preserve"> PAGEREF _Toc193377256 \h </w:instrText>
             </w:r>
             <w:r>
               <w:rPr>
@@ -1760,7 +1760,7 @@
               <w:lang w:eastAsia="pt-BR"/>
             </w:rPr>
           </w:pPr>
-          <w:hyperlink w:anchor="_Toc193298373" w:history="1">
+          <w:hyperlink w:anchor="_Toc193377257" w:history="1">
             <w:r>
               <w:rPr>
                 <w:rStyle w:val="Hyperlink"/>
@@ -1787,7 +1787,7 @@
                 <w:noProof/>
                 <w:webHidden/>
               </w:rPr>
-              <w:instrText xml:space="preserve"> PAGEREF _Toc193298373 \h </w:instrText>
+              <w:instrText xml:space="preserve"> PAGEREF _Toc193377257 \h </w:instrText>
             </w:r>
             <w:r>
               <w:rPr>
@@ -1831,7 +1831,7 @@
               <w:lang w:eastAsia="pt-BR"/>
             </w:rPr>
           </w:pPr>
-          <w:hyperlink w:anchor="_Toc193298374" w:history="1">
+          <w:hyperlink w:anchor="_Toc193377258" w:history="1">
             <w:r>
               <w:rPr>
                 <w:rStyle w:val="Hyperlink"/>
@@ -1858,7 +1858,7 @@
                 <w:noProof/>
                 <w:webHidden/>
               </w:rPr>
-              <w:instrText xml:space="preserve"> PAGEREF _Toc193298374 \h </w:instrText>
+              <w:instrText xml:space="preserve"> PAGEREF _Toc193377258 \h </w:instrText>
             </w:r>
             <w:r>
               <w:rPr>
@@ -1902,7 +1902,7 @@
               <w:lang w:eastAsia="pt-BR"/>
             </w:rPr>
           </w:pPr>
-          <w:hyperlink w:anchor="_Toc193298375" w:history="1">
+          <w:hyperlink w:anchor="_Toc193377259" w:history="1">
             <w:r>
               <w:rPr>
                 <w:rStyle w:val="Hyperlink"/>
@@ -1929,7 +1929,7 @@
                 <w:noProof/>
                 <w:webHidden/>
               </w:rPr>
-              <w:instrText xml:space="preserve"> PAGEREF _Toc193298375 \h </w:instrText>
+              <w:instrText xml:space="preserve"> PAGEREF _Toc193377259 \h </w:instrText>
             </w:r>
             <w:r>
               <w:rPr>
@@ -1973,7 +1973,7 @@
               <w:lang w:eastAsia="pt-BR"/>
             </w:rPr>
           </w:pPr>
-          <w:hyperlink w:anchor="_Toc193298376" w:history="1">
+          <w:hyperlink w:anchor="_Toc193377260" w:history="1">
             <w:r>
               <w:rPr>
                 <w:rStyle w:val="Hyperlink"/>
@@ -2000,7 +2000,7 @@
                 <w:noProof/>
                 <w:webHidden/>
               </w:rPr>
-              <w:instrText xml:space="preserve"> PAGEREF _Toc193298376 \h </w:instrText>
+              <w:instrText xml:space="preserve"> PAGEREF _Toc193377260 \h </w:instrText>
             </w:r>
             <w:r>
               <w:rPr>
@@ -2044,7 +2044,7 @@
               <w:lang w:eastAsia="pt-BR"/>
             </w:rPr>
           </w:pPr>
-          <w:hyperlink w:anchor="_Toc193298377" w:history="1">
+          <w:hyperlink w:anchor="_Toc193377261" w:history="1">
             <w:r>
               <w:rPr>
                 <w:rStyle w:val="Hyperlink"/>
@@ -2071,7 +2071,7 @@
                 <w:noProof/>
                 <w:webHidden/>
               </w:rPr>
-              <w:instrText xml:space="preserve"> PAGEREF _Toc193298377 \h </w:instrText>
+              <w:instrText xml:space="preserve"> PAGEREF _Toc193377261 \h </w:instrText>
             </w:r>
             <w:r>
               <w:rPr>
@@ -2115,7 +2115,7 @@
               <w:lang w:eastAsia="pt-BR"/>
             </w:rPr>
           </w:pPr>
-          <w:hyperlink w:anchor="_Toc193298378" w:history="1">
+          <w:hyperlink w:anchor="_Toc193377262" w:history="1">
             <w:r>
               <w:rPr>
                 <w:rStyle w:val="Hyperlink"/>
@@ -2142,7 +2142,7 @@
                 <w:noProof/>
                 <w:webHidden/>
               </w:rPr>
-              <w:instrText xml:space="preserve"> PAGEREF _Toc193298378 \h </w:instrText>
+              <w:instrText xml:space="preserve"> PAGEREF _Toc193377262 \h </w:instrText>
             </w:r>
             <w:r>
               <w:rPr>
@@ -2186,7 +2186,7 @@
               <w:lang w:eastAsia="pt-BR"/>
             </w:rPr>
           </w:pPr>
-          <w:hyperlink w:anchor="_Toc193298379" w:history="1">
+          <w:hyperlink w:anchor="_Toc193377263" w:history="1">
             <w:r>
               <w:rPr>
                 <w:rStyle w:val="Hyperlink"/>
@@ -2213,7 +2213,7 @@
                 <w:noProof/>
                 <w:webHidden/>
               </w:rPr>
-              <w:instrText xml:space="preserve"> PAGEREF _Toc193298379 \h </w:instrText>
+              <w:instrText xml:space="preserve"> PAGEREF _Toc193377263 \h </w:instrText>
             </w:r>
             <w:r>
               <w:rPr>
@@ -2257,7 +2257,7 @@
               <w:lang w:eastAsia="pt-BR"/>
             </w:rPr>
           </w:pPr>
-          <w:hyperlink w:anchor="_Toc193298380" w:history="1">
+          <w:hyperlink w:anchor="_Toc193377264" w:history="1">
             <w:r>
               <w:rPr>
                 <w:rStyle w:val="Hyperlink"/>
@@ -2284,7 +2284,7 @@
                 <w:noProof/>
                 <w:webHidden/>
               </w:rPr>
-              <w:instrText xml:space="preserve"> PAGEREF _Toc193298380 \h </w:instrText>
+              <w:instrText xml:space="preserve"> PAGEREF _Toc193377264 \h </w:instrText>
             </w:r>
             <w:r>
               <w:rPr>
@@ -2328,7 +2328,7 @@
               <w:lang w:eastAsia="pt-BR"/>
             </w:rPr>
           </w:pPr>
-          <w:hyperlink w:anchor="_Toc193298381" w:history="1">
+          <w:hyperlink w:anchor="_Toc193377265" w:history="1">
             <w:r>
               <w:rPr>
                 <w:rStyle w:val="Hyperlink"/>
@@ -2355,7 +2355,7 @@
                 <w:noProof/>
                 <w:webHidden/>
               </w:rPr>
-              <w:instrText xml:space="preserve"> PAGEREF _Toc193298381 \h </w:instrText>
+              <w:instrText xml:space="preserve"> PAGEREF _Toc193377265 \h </w:instrText>
             </w:r>
             <w:r>
               <w:rPr>
@@ -2399,7 +2399,7 @@
               <w:lang w:eastAsia="pt-BR"/>
             </w:rPr>
           </w:pPr>
-          <w:hyperlink w:anchor="_Toc193298382" w:history="1">
+          <w:hyperlink w:anchor="_Toc193377266" w:history="1">
             <w:r>
               <w:rPr>
                 <w:rStyle w:val="Hyperlink"/>
@@ -2426,7 +2426,7 @@
                 <w:noProof/>
                 <w:webHidden/>
               </w:rPr>
-              <w:instrText xml:space="preserve"> PAGEREF _Toc193298382 \h </w:instrText>
+              <w:instrText xml:space="preserve"> PAGEREF _Toc193377266 \h </w:instrText>
             </w:r>
             <w:r>
               <w:rPr>
@@ -2470,7 +2470,7 @@
               <w:lang w:eastAsia="pt-BR"/>
             </w:rPr>
           </w:pPr>
-          <w:hyperlink w:anchor="_Toc193298383" w:history="1">
+          <w:hyperlink w:anchor="_Toc193377267" w:history="1">
             <w:r>
               <w:rPr>
                 <w:rStyle w:val="Hyperlink"/>
@@ -2497,7 +2497,7 @@
                 <w:noProof/>
                 <w:webHidden/>
               </w:rPr>
-              <w:instrText xml:space="preserve"> PAGEREF _Toc193298383 \h </w:instrText>
+              <w:instrText xml:space="preserve"> PAGEREF _Toc193377267 \h </w:instrText>
             </w:r>
             <w:r>
               <w:rPr>
@@ -2541,7 +2541,7 @@
               <w:lang w:eastAsia="pt-BR"/>
             </w:rPr>
           </w:pPr>
-          <w:hyperlink w:anchor="_Toc193298384" w:history="1">
+          <w:hyperlink w:anchor="_Toc193377268" w:history="1">
             <w:r>
               <w:rPr>
                 <w:rStyle w:val="Hyperlink"/>
@@ -2568,7 +2568,7 @@
                 <w:noProof/>
                 <w:webHidden/>
               </w:rPr>
-              <w:instrText xml:space="preserve"> PAGEREF _Toc193298384 \h </w:instrText>
+              <w:instrText xml:space="preserve"> PAGEREF _Toc193377268 \h </w:instrText>
             </w:r>
             <w:r>
               <w:rPr>
@@ -2612,7 +2612,7 @@
               <w:lang w:eastAsia="pt-BR"/>
             </w:rPr>
           </w:pPr>
-          <w:hyperlink w:anchor="_Toc193298385" w:history="1">
+          <w:hyperlink w:anchor="_Toc193377269" w:history="1">
             <w:r>
               <w:rPr>
                 <w:rStyle w:val="Hyperlink"/>
@@ -2639,7 +2639,7 @@
                 <w:noProof/>
                 <w:webHidden/>
               </w:rPr>
-              <w:instrText xml:space="preserve"> PAGEREF _Toc193298385 \h </w:instrText>
+              <w:instrText xml:space="preserve"> PAGEREF _Toc193377269 \h </w:instrText>
             </w:r>
             <w:r>
               <w:rPr>
@@ -2683,7 +2683,7 @@
               <w:lang w:eastAsia="pt-BR"/>
             </w:rPr>
           </w:pPr>
-          <w:hyperlink w:anchor="_Toc193298386" w:history="1">
+          <w:hyperlink w:anchor="_Toc193377270" w:history="1">
             <w:r>
               <w:rPr>
                 <w:rStyle w:val="Hyperlink"/>
@@ -2710,7 +2710,7 @@
                 <w:noProof/>
                 <w:webHidden/>
               </w:rPr>
-              <w:instrText xml:space="preserve"> PAGEREF _Toc193298386 \h </w:instrText>
+              <w:instrText xml:space="preserve"> PAGEREF _Toc193377270 \h </w:instrText>
             </w:r>
             <w:r>
               <w:rPr>
@@ -2754,7 +2754,7 @@
               <w:lang w:eastAsia="pt-BR"/>
             </w:rPr>
           </w:pPr>
-          <w:hyperlink w:anchor="_Toc193298387" w:history="1">
+          <w:hyperlink w:anchor="_Toc193377271" w:history="1">
             <w:r>
               <w:rPr>
                 <w:rStyle w:val="Hyperlink"/>
@@ -2781,7 +2781,7 @@
                 <w:noProof/>
                 <w:webHidden/>
               </w:rPr>
-              <w:instrText xml:space="preserve"> PAGEREF _Toc193298387 \h </w:instrText>
+              <w:instrText xml:space="preserve"> PAGEREF _Toc193377271 \h </w:instrText>
             </w:r>
             <w:r>
               <w:rPr>
@@ -2825,7 +2825,7 @@
               <w:lang w:eastAsia="pt-BR"/>
             </w:rPr>
           </w:pPr>
-          <w:hyperlink w:anchor="_Toc193298388" w:history="1">
+          <w:hyperlink w:anchor="_Toc193377272" w:history="1">
             <w:r>
               <w:rPr>
                 <w:rStyle w:val="Hyperlink"/>
@@ -2852,7 +2852,7 @@
                 <w:noProof/>
                 <w:webHidden/>
               </w:rPr>
-              <w:instrText xml:space="preserve"> PAGEREF _Toc193298388 \h </w:instrText>
+              <w:instrText xml:space="preserve"> PAGEREF _Toc193377272 \h </w:instrText>
             </w:r>
             <w:r>
               <w:rPr>
@@ -2896,7 +2896,7 @@
               <w:lang w:eastAsia="pt-BR"/>
             </w:rPr>
           </w:pPr>
-          <w:hyperlink w:anchor="_Toc193298389" w:history="1">
+          <w:hyperlink w:anchor="_Toc193377273" w:history="1">
             <w:r>
               <w:rPr>
                 <w:rStyle w:val="Hyperlink"/>
@@ -2923,7 +2923,7 @@
                 <w:noProof/>
                 <w:webHidden/>
               </w:rPr>
-              <w:instrText xml:space="preserve"> PAGEREF _Toc193298389 \h </w:instrText>
+              <w:instrText xml:space="preserve"> PAGEREF _Toc193377273 \h </w:instrText>
             </w:r>
             <w:r>
               <w:rPr>
@@ -2967,7 +2967,7 @@
               <w:lang w:eastAsia="pt-BR"/>
             </w:rPr>
           </w:pPr>
-          <w:hyperlink w:anchor="_Toc193298390" w:history="1">
+          <w:hyperlink w:anchor="_Toc193377274" w:history="1">
             <w:r>
               <w:rPr>
                 <w:rStyle w:val="Hyperlink"/>
@@ -2994,7 +2994,78 @@
                 <w:noProof/>
                 <w:webHidden/>
               </w:rPr>
-              <w:instrText xml:space="preserve"> PAGEREF _Toc193298390 \h </w:instrText>
+              <w:instrText xml:space="preserve"> PAGEREF _Toc193377274 \h </w:instrText>
+            </w:r>
+            <w:r>
+              <w:rPr>
+                <w:noProof/>
+                <w:webHidden/>
+              </w:rPr>
+            </w:r>
+            <w:r>
+              <w:rPr>
+                <w:noProof/>
+                <w:webHidden/>
+              </w:rPr>
+              <w:fldChar w:fldCharType="separate"/>
+            </w:r>
+            <w:r>
+              <w:rPr>
+                <w:noProof/>
+                <w:webHidden/>
+              </w:rPr>
+              <w:t>8</w:t>
+            </w:r>
+            <w:r>
+              <w:rPr>
+                <w:noProof/>
+                <w:webHidden/>
+              </w:rPr>
+              <w:fldChar w:fldCharType="end"/>
+            </w:r>
+          </w:hyperlink>
+        </w:p>
+        <w:p>
+          <w:pPr>
+            <w:pStyle w:val="Sumrio2"/>
+            <w:tabs>
+              <w:tab w:val="right" w:leader="dot" w:pos="8494"/>
+            </w:tabs>
+            <w:rPr>
+              <w:rFonts w:asciiTheme="minorHAnsi" w:eastAsiaTheme="minorEastAsia" w:hAnsiTheme="minorHAnsi"/>
+              <w:noProof/>
+              <w:szCs w:val="24"/>
+              <w:lang w:eastAsia="pt-BR"/>
+            </w:rPr>
+          </w:pPr>
+          <w:hyperlink w:anchor="_Toc193377275" w:history="1">
+            <w:r>
+              <w:rPr>
+                <w:rStyle w:val="Hyperlink"/>
+                <w:noProof/>
+              </w:rPr>
+              <w:t>[RF15] Navegar entre outras telas do sistema</w:t>
+            </w:r>
+            <w:r>
+              <w:rPr>
+                <w:noProof/>
+                <w:webHidden/>
+              </w:rPr>
+              <w:tab/>
+            </w:r>
+            <w:r>
+              <w:rPr>
+                <w:noProof/>
+                <w:webHidden/>
+              </w:rPr>
+              <w:fldChar w:fldCharType="begin"/>
+            </w:r>
+            <w:r>
+              <w:rPr>
+                <w:noProof/>
+                <w:webHidden/>
+              </w:rPr>
+              <w:instrText xml:space="preserve"> PAGEREF _Toc193377275 \h </w:instrText>
             </w:r>
             <w:r>
               <w:rPr>
@@ -3039,7 +3110,7 @@
               <w:lang w:eastAsia="pt-BR"/>
             </w:rPr>
           </w:pPr>
-          <w:hyperlink w:anchor="_Toc193298391" w:history="1">
+          <w:hyperlink w:anchor="_Toc193377276" w:history="1">
             <w:r>
               <w:rPr>
                 <w:rStyle w:val="Hyperlink"/>
@@ -3082,7 +3153,7 @@
                 <w:noProof/>
                 <w:webHidden/>
               </w:rPr>
-              <w:instrText xml:space="preserve"> PAGEREF _Toc193298391 \h </w:instrText>
+              <w:instrText xml:space="preserve"> PAGEREF _Toc193377276 \h </w:instrText>
             </w:r>
             <w:r>
               <w:rPr>
@@ -3126,7 +3197,7 @@
               <w:lang w:eastAsia="pt-BR"/>
             </w:rPr>
           </w:pPr>
-          <w:hyperlink w:anchor="_Toc193298392" w:history="1">
+          <w:hyperlink w:anchor="_Toc193377277" w:history="1">
             <w:r>
               <w:rPr>
                 <w:rStyle w:val="Hyperlink"/>
@@ -3153,7 +3224,7 @@
                 <w:noProof/>
                 <w:webHidden/>
               </w:rPr>
-              <w:instrText xml:space="preserve"> PAGEREF _Toc193298392 \h </w:instrText>
+              <w:instrText xml:space="preserve"> PAGEREF _Toc193377277 \h </w:instrText>
             </w:r>
             <w:r>
               <w:rPr>
@@ -3197,7 +3268,7 @@
               <w:lang w:eastAsia="pt-BR"/>
             </w:rPr>
           </w:pPr>
-          <w:hyperlink w:anchor="_Toc193298393" w:history="1">
+          <w:hyperlink w:anchor="_Toc193377278" w:history="1">
             <w:r>
               <w:rPr>
                 <w:rStyle w:val="Hyperlink"/>
@@ -3224,7 +3295,7 @@
                 <w:noProof/>
                 <w:webHidden/>
               </w:rPr>
-              <w:instrText xml:space="preserve"> PAGEREF _Toc193298393 \h </w:instrText>
+              <w:instrText xml:space="preserve"> PAGEREF _Toc193377278 \h </w:instrText>
             </w:r>
             <w:r>
               <w:rPr>
@@ -3244,7 +3315,7 @@
                 <w:noProof/>
                 <w:webHidden/>
               </w:rPr>
-              <w:t>8</w:t>
+              <w:t>9</w:t>
             </w:r>
             <w:r>
               <w:rPr>
@@ -3268,7 +3339,7 @@
               <w:lang w:eastAsia="pt-BR"/>
             </w:rPr>
           </w:pPr>
-          <w:hyperlink w:anchor="_Toc193298394" w:history="1">
+          <w:hyperlink w:anchor="_Toc193377279" w:history="1">
             <w:r>
               <w:rPr>
                 <w:rStyle w:val="Hyperlink"/>
@@ -3295,7 +3366,7 @@
                 <w:noProof/>
                 <w:webHidden/>
               </w:rPr>
-              <w:instrText xml:space="preserve"> PAGEREF _Toc193298394 \h </w:instrText>
+              <w:instrText xml:space="preserve"> PAGEREF _Toc193377279 \h </w:instrText>
             </w:r>
             <w:r>
               <w:rPr>
@@ -3339,7 +3410,7 @@
               <w:lang w:eastAsia="pt-BR"/>
             </w:rPr>
           </w:pPr>
-          <w:hyperlink w:anchor="_Toc193298395" w:history="1">
+          <w:hyperlink w:anchor="_Toc193377280" w:history="1">
             <w:r>
               <w:rPr>
                 <w:rStyle w:val="Hyperlink"/>
@@ -3366,7 +3437,7 @@
                 <w:noProof/>
                 <w:webHidden/>
               </w:rPr>
-              <w:instrText xml:space="preserve"> PAGEREF _Toc193298395 \h </w:instrText>
+              <w:instrText xml:space="preserve"> PAGEREF _Toc193377280 \h </w:instrText>
             </w:r>
             <w:r>
               <w:rPr>
@@ -3410,7 +3481,7 @@
               <w:lang w:eastAsia="pt-BR"/>
             </w:rPr>
           </w:pPr>
-          <w:hyperlink w:anchor="_Toc193298396" w:history="1">
+          <w:hyperlink w:anchor="_Toc193377281" w:history="1">
             <w:r>
               <w:rPr>
                 <w:rStyle w:val="Hyperlink"/>
@@ -3437,7 +3508,7 @@
                 <w:noProof/>
                 <w:webHidden/>
               </w:rPr>
-              <w:instrText xml:space="preserve"> PAGEREF _Toc193298396 \h </w:instrText>
+              <w:instrText xml:space="preserve"> PAGEREF _Toc193377281 \h </w:instrText>
             </w:r>
             <w:r>
               <w:rPr>
@@ -3481,7 +3552,7 @@
               <w:lang w:eastAsia="pt-BR"/>
             </w:rPr>
           </w:pPr>
-          <w:hyperlink w:anchor="_Toc193298397" w:history="1">
+          <w:hyperlink w:anchor="_Toc193377282" w:history="1">
             <w:r>
               <w:rPr>
                 <w:rStyle w:val="Hyperlink"/>
@@ -3508,7 +3579,7 @@
                 <w:noProof/>
                 <w:webHidden/>
               </w:rPr>
-              <w:instrText xml:space="preserve"> PAGEREF _Toc193298397 \h </w:instrText>
+              <w:instrText xml:space="preserve"> PAGEREF _Toc193377282 \h </w:instrText>
             </w:r>
             <w:r>
               <w:rPr>
@@ -3553,7 +3624,7 @@
               <w:lang w:eastAsia="pt-BR"/>
             </w:rPr>
           </w:pPr>
-          <w:hyperlink w:anchor="_Toc193298398" w:history="1">
+          <w:hyperlink w:anchor="_Toc193377283" w:history="1">
             <w:r>
               <w:rPr>
                 <w:rStyle w:val="Hyperlink"/>
@@ -3596,7 +3667,7 @@
                 <w:noProof/>
                 <w:webHidden/>
               </w:rPr>
-              <w:instrText xml:space="preserve"> PAGEREF _Toc193298398 \h </w:instrText>
+              <w:instrText xml:space="preserve"> PAGEREF _Toc193377283 \h </w:instrText>
             </w:r>
             <w:r>
               <w:rPr>
@@ -3640,7 +3711,7 @@
               <w:lang w:eastAsia="pt-BR"/>
             </w:rPr>
           </w:pPr>
-          <w:hyperlink w:anchor="_Toc193298399" w:history="1">
+          <w:hyperlink w:anchor="_Toc193377284" w:history="1">
             <w:r>
               <w:rPr>
                 <w:rStyle w:val="Hyperlink"/>
@@ -3667,7 +3738,7 @@
                 <w:noProof/>
                 <w:webHidden/>
               </w:rPr>
-              <w:instrText xml:space="preserve"> PAGEREF _Toc193298399 \h </w:instrText>
+              <w:instrText xml:space="preserve"> PAGEREF _Toc193377284 \h </w:instrText>
             </w:r>
             <w:r>
               <w:rPr>
@@ -3711,7 +3782,7 @@
               <w:lang w:eastAsia="pt-BR"/>
             </w:rPr>
           </w:pPr>
-          <w:hyperlink w:anchor="_Toc193298400" w:history="1">
+          <w:hyperlink w:anchor="_Toc193377285" w:history="1">
             <w:r>
               <w:rPr>
                 <w:rStyle w:val="Hyperlink"/>
@@ -3738,7 +3809,7 @@
                 <w:noProof/>
                 <w:webHidden/>
               </w:rPr>
-              <w:instrText xml:space="preserve"> PAGEREF _Toc193298400 \h </w:instrText>
+              <w:instrText xml:space="preserve"> PAGEREF _Toc193377285 \h </w:instrText>
             </w:r>
             <w:r>
               <w:rPr>
@@ -3758,7 +3829,7 @@
                 <w:noProof/>
                 <w:webHidden/>
               </w:rPr>
-              <w:t>9</w:t>
+              <w:t>10</w:t>
             </w:r>
             <w:r>
               <w:rPr>
@@ -3782,7 +3853,7 @@
               <w:lang w:eastAsia="pt-BR"/>
             </w:rPr>
           </w:pPr>
-          <w:hyperlink w:anchor="_Toc193298401" w:history="1">
+          <w:hyperlink w:anchor="_Toc193377286" w:history="1">
             <w:r>
               <w:rPr>
                 <w:rStyle w:val="Hyperlink"/>
@@ -3809,7 +3880,7 @@
                 <w:noProof/>
                 <w:webHidden/>
               </w:rPr>
-              <w:instrText xml:space="preserve"> PAGEREF _Toc193298401 \h </w:instrText>
+              <w:instrText xml:space="preserve"> PAGEREF _Toc193377286 \h </w:instrText>
             </w:r>
             <w:r>
               <w:rPr>
@@ -3853,7 +3924,7 @@
               <w:lang w:eastAsia="pt-BR"/>
             </w:rPr>
           </w:pPr>
-          <w:hyperlink w:anchor="_Toc193298402" w:history="1">
+          <w:hyperlink w:anchor="_Toc193377287" w:history="1">
             <w:r>
               <w:rPr>
                 <w:rStyle w:val="Hyperlink"/>
@@ -3880,7 +3951,7 @@
                 <w:noProof/>
                 <w:webHidden/>
               </w:rPr>
-              <w:instrText xml:space="preserve"> PAGEREF _Toc193298402 \h </w:instrText>
+              <w:instrText xml:space="preserve"> PAGEREF _Toc193377287 \h </w:instrText>
             </w:r>
             <w:r>
               <w:rPr>
@@ -3924,7 +3995,7 @@
               <w:lang w:eastAsia="pt-BR"/>
             </w:rPr>
           </w:pPr>
-          <w:hyperlink w:anchor="_Toc193298403" w:history="1">
+          <w:hyperlink w:anchor="_Toc193377288" w:history="1">
             <w:r>
               <w:rPr>
                 <w:rStyle w:val="Hyperlink"/>
@@ -3951,7 +4022,7 @@
                 <w:noProof/>
                 <w:webHidden/>
               </w:rPr>
-              <w:instrText xml:space="preserve"> PAGEREF _Toc193298403 \h </w:instrText>
+              <w:instrText xml:space="preserve"> PAGEREF _Toc193377288 \h </w:instrText>
             </w:r>
             <w:r>
               <w:rPr>
@@ -3971,7 +4042,7 @@
                 <w:noProof/>
                 <w:webHidden/>
               </w:rPr>
-              <w:t>10</w:t>
+              <w:t>11</w:t>
             </w:r>
             <w:r>
               <w:rPr>
@@ -3995,7 +4066,7 @@
               <w:lang w:eastAsia="pt-BR"/>
             </w:rPr>
           </w:pPr>
-          <w:hyperlink w:anchor="_Toc193298404" w:history="1">
+          <w:hyperlink w:anchor="_Toc193377289" w:history="1">
             <w:r>
               <w:rPr>
                 <w:rStyle w:val="Hyperlink"/>
@@ -4022,7 +4093,7 @@
                 <w:noProof/>
                 <w:webHidden/>
               </w:rPr>
-              <w:instrText xml:space="preserve"> PAGEREF _Toc193298404 \h </w:instrText>
+              <w:instrText xml:space="preserve"> PAGEREF _Toc193377289 \h </w:instrText>
             </w:r>
             <w:r>
               <w:rPr>
@@ -4066,7 +4137,7 @@
               <w:lang w:eastAsia="pt-BR"/>
             </w:rPr>
           </w:pPr>
-          <w:hyperlink w:anchor="_Toc193298405" w:history="1">
+          <w:hyperlink w:anchor="_Toc193377290" w:history="1">
             <w:r>
               <w:rPr>
                 <w:rStyle w:val="Hyperlink"/>
@@ -4093,7 +4164,7 @@
                 <w:noProof/>
                 <w:webHidden/>
               </w:rPr>
-              <w:instrText xml:space="preserve"> PAGEREF _Toc193298405 \h </w:instrText>
+              <w:instrText xml:space="preserve"> PAGEREF _Toc193377290 \h </w:instrText>
             </w:r>
             <w:r>
               <w:rPr>
@@ -4113,7 +4184,7 @@
                 <w:noProof/>
                 <w:webHidden/>
               </w:rPr>
-              <w:t>11</w:t>
+              <w:t>12</w:t>
             </w:r>
             <w:r>
               <w:rPr>
@@ -4137,7 +4208,7 @@
               <w:lang w:eastAsia="pt-BR"/>
             </w:rPr>
           </w:pPr>
-          <w:hyperlink w:anchor="_Toc193298406" w:history="1">
+          <w:hyperlink w:anchor="_Toc193377291" w:history="1">
             <w:r>
               <w:rPr>
                 <w:rStyle w:val="Hyperlink"/>
@@ -4164,7 +4235,7 @@
                 <w:noProof/>
                 <w:webHidden/>
               </w:rPr>
-              <w:instrText xml:space="preserve"> PAGEREF _Toc193298406 \h </w:instrText>
+              <w:instrText xml:space="preserve"> PAGEREF _Toc193377291 \h </w:instrText>
             </w:r>
             <w:r>
               <w:rPr>
@@ -4208,7 +4279,7 @@
               <w:lang w:eastAsia="pt-BR"/>
             </w:rPr>
           </w:pPr>
-          <w:hyperlink w:anchor="_Toc193298407" w:history="1">
+          <w:hyperlink w:anchor="_Toc193377292" w:history="1">
             <w:r>
               <w:rPr>
                 <w:rStyle w:val="Hyperlink"/>
@@ -4235,7 +4306,7 @@
                 <w:noProof/>
                 <w:webHidden/>
               </w:rPr>
-              <w:instrText xml:space="preserve"> PAGEREF _Toc193298407 \h </w:instrText>
+              <w:instrText xml:space="preserve"> PAGEREF _Toc193377292 \h </w:instrText>
             </w:r>
             <w:r>
               <w:rPr>
@@ -4255,7 +4326,7 @@
                 <w:noProof/>
                 <w:webHidden/>
               </w:rPr>
-              <w:t>12</w:t>
+              <w:t>13</w:t>
             </w:r>
             <w:r>
               <w:rPr>
@@ -4279,7 +4350,7 @@
               <w:lang w:eastAsia="pt-BR"/>
             </w:rPr>
           </w:pPr>
-          <w:hyperlink w:anchor="_Toc193298408" w:history="1">
+          <w:hyperlink w:anchor="_Toc193377293" w:history="1">
             <w:r>
               <w:rPr>
                 <w:rStyle w:val="Hyperlink"/>
@@ -4306,7 +4377,7 @@
                 <w:noProof/>
                 <w:webHidden/>
               </w:rPr>
-              <w:instrText xml:space="preserve"> PAGEREF _Toc193298408 \h </w:instrText>
+              <w:instrText xml:space="preserve"> PAGEREF _Toc193377293 \h </w:instrText>
             </w:r>
             <w:r>
               <w:rPr>
@@ -4350,7 +4421,7 @@
               <w:lang w:eastAsia="pt-BR"/>
             </w:rPr>
           </w:pPr>
-          <w:hyperlink w:anchor="_Toc193298409" w:history="1">
+          <w:hyperlink w:anchor="_Toc193377294" w:history="1">
             <w:r>
               <w:rPr>
                 <w:rStyle w:val="Hyperlink"/>
@@ -4377,7 +4448,7 @@
                 <w:noProof/>
                 <w:webHidden/>
               </w:rPr>
-              <w:instrText xml:space="preserve"> PAGEREF _Toc193298409 \h </w:instrText>
+              <w:instrText xml:space="preserve"> PAGEREF _Toc193377294 \h </w:instrText>
             </w:r>
             <w:r>
               <w:rPr>
@@ -4421,7 +4492,7 @@
               <w:lang w:eastAsia="pt-BR"/>
             </w:rPr>
           </w:pPr>
-          <w:hyperlink w:anchor="_Toc193298410" w:history="1">
+          <w:hyperlink w:anchor="_Toc193377295" w:history="1">
             <w:r>
               <w:rPr>
                 <w:rStyle w:val="Hyperlink"/>
@@ -4448,7 +4519,7 @@
                 <w:noProof/>
                 <w:webHidden/>
               </w:rPr>
-              <w:instrText xml:space="preserve"> PAGEREF _Toc193298410 \h </w:instrText>
+              <w:instrText xml:space="preserve"> PAGEREF _Toc193377295 \h </w:instrText>
             </w:r>
             <w:r>
               <w:rPr>
@@ -4492,7 +4563,7 @@
               <w:lang w:eastAsia="pt-BR"/>
             </w:rPr>
           </w:pPr>
-          <w:hyperlink w:anchor="_Toc193298411" w:history="1">
+          <w:hyperlink w:anchor="_Toc193377296" w:history="1">
             <w:r>
               <w:rPr>
                 <w:rStyle w:val="Hyperlink"/>
@@ -4519,7 +4590,7 @@
                 <w:noProof/>
                 <w:webHidden/>
               </w:rPr>
-              <w:instrText xml:space="preserve"> PAGEREF _Toc193298411 \h </w:instrText>
+              <w:instrText xml:space="preserve"> PAGEREF _Toc193377296 \h </w:instrText>
             </w:r>
             <w:r>
               <w:rPr>
@@ -4563,7 +4634,7 @@
               <w:lang w:eastAsia="pt-BR"/>
             </w:rPr>
           </w:pPr>
-          <w:hyperlink w:anchor="_Toc193298412" w:history="1">
+          <w:hyperlink w:anchor="_Toc193377297" w:history="1">
             <w:r>
               <w:rPr>
                 <w:rStyle w:val="Hyperlink"/>
@@ -4590,7 +4661,7 @@
                 <w:noProof/>
                 <w:webHidden/>
               </w:rPr>
-              <w:instrText xml:space="preserve"> PAGEREF _Toc193298412 \h </w:instrText>
+              <w:instrText xml:space="preserve"> PAGEREF _Toc193377297 \h </w:instrText>
             </w:r>
             <w:r>
               <w:rPr>
@@ -4634,7 +4705,7 @@
               <w:lang w:eastAsia="pt-BR"/>
             </w:rPr>
           </w:pPr>
-          <w:hyperlink w:anchor="_Toc193298413" w:history="1">
+          <w:hyperlink w:anchor="_Toc193377298" w:history="1">
             <w:r>
               <w:rPr>
                 <w:rStyle w:val="Hyperlink"/>
@@ -4661,7 +4732,7 @@
                 <w:noProof/>
                 <w:webHidden/>
               </w:rPr>
-              <w:instrText xml:space="preserve"> PAGEREF _Toc193298413 \h </w:instrText>
+              <w:instrText xml:space="preserve"> PAGEREF _Toc193377298 \h </w:instrText>
             </w:r>
             <w:r>
               <w:rPr>
@@ -4705,7 +4776,7 @@
               <w:lang w:eastAsia="pt-BR"/>
             </w:rPr>
           </w:pPr>
-          <w:hyperlink w:anchor="_Toc193298414" w:history="1">
+          <w:hyperlink w:anchor="_Toc193377299" w:history="1">
             <w:r>
               <w:rPr>
                 <w:rStyle w:val="Hyperlink"/>
@@ -4732,7 +4803,7 @@
                 <w:noProof/>
                 <w:webHidden/>
               </w:rPr>
-              <w:instrText xml:space="preserve"> PAGEREF _Toc193298414 \h </w:instrText>
+              <w:instrText xml:space="preserve"> PAGEREF _Toc193377299 \h </w:instrText>
             </w:r>
             <w:r>
               <w:rPr>
@@ -4776,7 +4847,7 @@
               <w:lang w:eastAsia="pt-BR"/>
             </w:rPr>
           </w:pPr>
-          <w:hyperlink w:anchor="_Toc193298415" w:history="1">
+          <w:hyperlink w:anchor="_Toc193377300" w:history="1">
             <w:r>
               <w:rPr>
                 <w:rStyle w:val="Hyperlink"/>
@@ -4803,7 +4874,7 @@
                 <w:noProof/>
                 <w:webHidden/>
               </w:rPr>
-              <w:instrText xml:space="preserve"> PAGEREF _Toc193298415 \h </w:instrText>
+              <w:instrText xml:space="preserve"> PAGEREF _Toc193377300 \h </w:instrText>
             </w:r>
             <w:r>
               <w:rPr>
@@ -4823,7 +4894,7 @@
                 <w:noProof/>
                 <w:webHidden/>
               </w:rPr>
-              <w:t>14</w:t>
+              <w:t>15</w:t>
             </w:r>
             <w:r>
               <w:rPr>
@@ -4847,7 +4918,7 @@
               <w:lang w:eastAsia="pt-BR"/>
             </w:rPr>
           </w:pPr>
-          <w:hyperlink w:anchor="_Toc193298416" w:history="1">
+          <w:hyperlink w:anchor="_Toc193377301" w:history="1">
             <w:r>
               <w:rPr>
                 <w:rStyle w:val="Hyperlink"/>
@@ -4874,7 +4945,7 @@
                 <w:noProof/>
                 <w:webHidden/>
               </w:rPr>
-              <w:instrText xml:space="preserve"> PAGEREF _Toc193298416 \h </w:instrText>
+              <w:instrText xml:space="preserve"> PAGEREF _Toc193377301 \h </w:instrText>
             </w:r>
             <w:r>
               <w:rPr>
@@ -4918,7 +4989,7 @@
               <w:lang w:eastAsia="pt-BR"/>
             </w:rPr>
           </w:pPr>
-          <w:hyperlink w:anchor="_Toc193298417" w:history="1">
+          <w:hyperlink w:anchor="_Toc193377302" w:history="1">
             <w:r>
               <w:rPr>
                 <w:rStyle w:val="Hyperlink"/>
@@ -4945,7 +5016,7 @@
                 <w:noProof/>
                 <w:webHidden/>
               </w:rPr>
-              <w:instrText xml:space="preserve"> PAGEREF _Toc193298417 \h </w:instrText>
+              <w:instrText xml:space="preserve"> PAGEREF _Toc193377302 \h </w:instrText>
             </w:r>
             <w:r>
               <w:rPr>
@@ -4989,7 +5060,7 @@
               <w:lang w:eastAsia="pt-BR"/>
             </w:rPr>
           </w:pPr>
-          <w:hyperlink w:anchor="_Toc193298418" w:history="1">
+          <w:hyperlink w:anchor="_Toc193377303" w:history="1">
             <w:r>
               <w:rPr>
                 <w:rStyle w:val="Hyperlink"/>
@@ -5016,7 +5087,7 @@
                 <w:noProof/>
                 <w:webHidden/>
               </w:rPr>
-              <w:instrText xml:space="preserve"> PAGEREF _Toc193298418 \h </w:instrText>
+              <w:instrText xml:space="preserve"> PAGEREF _Toc193377303 \h </w:instrText>
             </w:r>
             <w:r>
               <w:rPr>
@@ -5060,7 +5131,7 @@
               <w:lang w:eastAsia="pt-BR"/>
             </w:rPr>
           </w:pPr>
-          <w:hyperlink w:anchor="_Toc193298419" w:history="1">
+          <w:hyperlink w:anchor="_Toc193377304" w:history="1">
             <w:r>
               <w:rPr>
                 <w:rStyle w:val="Hyperlink"/>
@@ -5087,7 +5158,7 @@
                 <w:noProof/>
                 <w:webHidden/>
               </w:rPr>
-              <w:instrText xml:space="preserve"> PAGEREF _Toc193298419 \h </w:instrText>
+              <w:instrText xml:space="preserve"> PAGEREF _Toc193377304 \h </w:instrText>
             </w:r>
             <w:r>
               <w:rPr>
@@ -5131,7 +5202,7 @@
               <w:lang w:eastAsia="pt-BR"/>
             </w:rPr>
           </w:pPr>
-          <w:hyperlink w:anchor="_Toc193298420" w:history="1">
+          <w:hyperlink w:anchor="_Toc193377305" w:history="1">
             <w:r>
               <w:rPr>
                 <w:rStyle w:val="Hyperlink"/>
@@ -5158,7 +5229,7 @@
                 <w:noProof/>
                 <w:webHidden/>
               </w:rPr>
-              <w:instrText xml:space="preserve"> PAGEREF _Toc193298420 \h </w:instrText>
+              <w:instrText xml:space="preserve"> PAGEREF _Toc193377305 \h </w:instrText>
             </w:r>
             <w:r>
               <w:rPr>
@@ -5178,7 +5249,7 @@
                 <w:noProof/>
                 <w:webHidden/>
               </w:rPr>
-              <w:t>15</w:t>
+              <w:t>16</w:t>
             </w:r>
             <w:r>
               <w:rPr>
@@ -5202,7 +5273,7 @@
               <w:lang w:eastAsia="pt-BR"/>
             </w:rPr>
           </w:pPr>
-          <w:hyperlink w:anchor="_Toc193298421" w:history="1">
+          <w:hyperlink w:anchor="_Toc193377306" w:history="1">
             <w:r>
               <w:rPr>
                 <w:rStyle w:val="Hyperlink"/>
@@ -5229,7 +5300,7 @@
                 <w:noProof/>
                 <w:webHidden/>
               </w:rPr>
-              <w:instrText xml:space="preserve"> PAGEREF _Toc193298421 \h </w:instrText>
+              <w:instrText xml:space="preserve"> PAGEREF _Toc193377306 \h </w:instrText>
             </w:r>
             <w:r>
               <w:rPr>
@@ -5273,7 +5344,7 @@
               <w:lang w:eastAsia="pt-BR"/>
             </w:rPr>
           </w:pPr>
-          <w:hyperlink w:anchor="_Toc193298422" w:history="1">
+          <w:hyperlink w:anchor="_Toc193377307" w:history="1">
             <w:r>
               <w:rPr>
                 <w:rStyle w:val="Hyperlink"/>
@@ -5300,7 +5371,7 @@
                 <w:noProof/>
                 <w:webHidden/>
               </w:rPr>
-              <w:instrText xml:space="preserve"> PAGEREF _Toc193298422 \h </w:instrText>
+              <w:instrText xml:space="preserve"> PAGEREF _Toc193377307 \h </w:instrText>
             </w:r>
             <w:r>
               <w:rPr>
@@ -5344,7 +5415,7 @@
               <w:lang w:eastAsia="pt-BR"/>
             </w:rPr>
           </w:pPr>
-          <w:hyperlink w:anchor="_Toc193298423" w:history="1">
+          <w:hyperlink w:anchor="_Toc193377308" w:history="1">
             <w:r>
               <w:rPr>
                 <w:rStyle w:val="Hyperlink"/>
@@ -5371,7 +5442,7 @@
                 <w:noProof/>
                 <w:webHidden/>
               </w:rPr>
-              <w:instrText xml:space="preserve"> PAGEREF _Toc193298423 \h </w:instrText>
+              <w:instrText xml:space="preserve"> PAGEREF _Toc193377308 \h </w:instrText>
             </w:r>
             <w:r>
               <w:rPr>
@@ -5392,6 +5463,148 @@
                 <w:webHidden/>
               </w:rPr>
               <w:t>16</w:t>
+            </w:r>
+            <w:r>
+              <w:rPr>
+                <w:noProof/>
+                <w:webHidden/>
+              </w:rPr>
+              <w:fldChar w:fldCharType="end"/>
+            </w:r>
+          </w:hyperlink>
+        </w:p>
+        <w:p>
+          <w:pPr>
+            <w:pStyle w:val="Sumrio2"/>
+            <w:tabs>
+              <w:tab w:val="right" w:leader="dot" w:pos="8494"/>
+            </w:tabs>
+            <w:rPr>
+              <w:rFonts w:asciiTheme="minorHAnsi" w:eastAsiaTheme="minorEastAsia" w:hAnsiTheme="minorHAnsi"/>
+              <w:noProof/>
+              <w:szCs w:val="24"/>
+              <w:lang w:eastAsia="pt-BR"/>
+            </w:rPr>
+          </w:pPr>
+          <w:hyperlink w:anchor="_Toc193377309" w:history="1">
+            <w:r>
+              <w:rPr>
+                <w:rStyle w:val="Hyperlink"/>
+                <w:noProof/>
+              </w:rPr>
+              <w:t>[RN25] Navegação entre páginas do sistema pós-login</w:t>
+            </w:r>
+            <w:r>
+              <w:rPr>
+                <w:noProof/>
+                <w:webHidden/>
+              </w:rPr>
+              <w:tab/>
+            </w:r>
+            <w:r>
+              <w:rPr>
+                <w:noProof/>
+                <w:webHidden/>
+              </w:rPr>
+              <w:fldChar w:fldCharType="begin"/>
+            </w:r>
+            <w:r>
+              <w:rPr>
+                <w:noProof/>
+                <w:webHidden/>
+              </w:rPr>
+              <w:instrText xml:space="preserve"> PAGEREF _Toc193377309 \h </w:instrText>
+            </w:r>
+            <w:r>
+              <w:rPr>
+                <w:noProof/>
+                <w:webHidden/>
+              </w:rPr>
+            </w:r>
+            <w:r>
+              <w:rPr>
+                <w:noProof/>
+                <w:webHidden/>
+              </w:rPr>
+              <w:fldChar w:fldCharType="separate"/>
+            </w:r>
+            <w:r>
+              <w:rPr>
+                <w:noProof/>
+                <w:webHidden/>
+              </w:rPr>
+              <w:t>17</w:t>
+            </w:r>
+            <w:r>
+              <w:rPr>
+                <w:noProof/>
+                <w:webHidden/>
+              </w:rPr>
+              <w:fldChar w:fldCharType="end"/>
+            </w:r>
+          </w:hyperlink>
+        </w:p>
+        <w:p>
+          <w:pPr>
+            <w:pStyle w:val="Sumrio2"/>
+            <w:tabs>
+              <w:tab w:val="right" w:leader="dot" w:pos="8494"/>
+            </w:tabs>
+            <w:rPr>
+              <w:rFonts w:asciiTheme="minorHAnsi" w:eastAsiaTheme="minorEastAsia" w:hAnsiTheme="minorHAnsi"/>
+              <w:noProof/>
+              <w:szCs w:val="24"/>
+              <w:lang w:eastAsia="pt-BR"/>
+            </w:rPr>
+          </w:pPr>
+          <w:hyperlink w:anchor="_Toc193377310" w:history="1">
+            <w:r>
+              <w:rPr>
+                <w:rStyle w:val="Hyperlink"/>
+                <w:noProof/>
+              </w:rPr>
+              <w:t>[RN26] Conteúdo da tela “Profissionais”</w:t>
+            </w:r>
+            <w:r>
+              <w:rPr>
+                <w:noProof/>
+                <w:webHidden/>
+              </w:rPr>
+              <w:tab/>
+            </w:r>
+            <w:r>
+              <w:rPr>
+                <w:noProof/>
+                <w:webHidden/>
+              </w:rPr>
+              <w:fldChar w:fldCharType="begin"/>
+            </w:r>
+            <w:r>
+              <w:rPr>
+                <w:noProof/>
+                <w:webHidden/>
+              </w:rPr>
+              <w:instrText xml:space="preserve"> PAGEREF _Toc193377310 \h </w:instrText>
+            </w:r>
+            <w:r>
+              <w:rPr>
+                <w:noProof/>
+                <w:webHidden/>
+              </w:rPr>
+            </w:r>
+            <w:r>
+              <w:rPr>
+                <w:noProof/>
+                <w:webHidden/>
+              </w:rPr>
+              <w:fldChar w:fldCharType="separate"/>
+            </w:r>
+            <w:r>
+              <w:rPr>
+                <w:noProof/>
+                <w:webHidden/>
+              </w:rPr>
+              <w:t>17</w:t>
             </w:r>
             <w:r>
               <w:rPr>
@@ -5430,7 +5643,7 @@
       <w:pPr>
         <w:pStyle w:val="Ttulo1"/>
       </w:pPr>
-      <w:bookmarkStart w:id="0" w:name="_Toc193298352"/>
+      <w:bookmarkStart w:id="0" w:name="_Toc193377236"/>
       <w:r>
         <w:lastRenderedPageBreak/>
         <w:t>Objetivo</w:t>
@@ -5455,7 +5668,7 @@
       <w:pPr>
         <w:pStyle w:val="Ttulo1"/>
       </w:pPr>
-      <w:bookmarkStart w:id="1" w:name="_Toc193298353"/>
+      <w:bookmarkStart w:id="1" w:name="_Toc193377237"/>
       <w:r>
         <w:t>Técnicas utilizadas na elucidação de requisitos</w:t>
       </w:r>
@@ -5480,7 +5693,7 @@
       <w:pPr>
         <w:pStyle w:val="Ttulo1"/>
       </w:pPr>
-      <w:bookmarkStart w:id="2" w:name="_Toc193298354"/>
+      <w:bookmarkStart w:id="2" w:name="_Toc193377238"/>
       <w:r>
         <w:t>Requisitos Funcionais</w:t>
       </w:r>
@@ -5491,17 +5704,9 @@
       <w:pPr>
         <w:pStyle w:val="Ttulo2"/>
       </w:pPr>
-      <w:bookmarkStart w:id="3" w:name="_Toc193298355"/>
-      <w:r>
-        <w:t>[RF01</w:t>
-      </w:r>
-      <w:proofErr w:type="gramStart"/>
-      <w:r>
-        <w:t>] Manter</w:t>
-      </w:r>
-      <w:proofErr w:type="gramEnd"/>
-      <w:r>
-        <w:t xml:space="preserve"> perfis de acesso</w:t>
+      <w:bookmarkStart w:id="3" w:name="_Toc193377239"/>
+      <w:r>
+        <w:t>[RF01] Manter perfis de acesso</w:t>
       </w:r>
       <w:bookmarkEnd w:id="3"/>
     </w:p>
@@ -5520,7 +5725,7 @@
       <w:pPr>
         <w:pStyle w:val="Ttulo3"/>
       </w:pPr>
-      <w:bookmarkStart w:id="4" w:name="_Toc193298356"/>
+      <w:bookmarkStart w:id="4" w:name="_Toc193377240"/>
       <w:r>
         <w:t>Cadastrar perfil</w:t>
       </w:r>
@@ -5535,7 +5740,7 @@
       <w:pPr>
         <w:pStyle w:val="Ttulo3"/>
       </w:pPr>
-      <w:bookmarkStart w:id="5" w:name="_Toc193298357"/>
+      <w:bookmarkStart w:id="5" w:name="_Toc193377241"/>
       <w:r>
         <w:t>Excluir perfil</w:t>
       </w:r>
@@ -5551,17 +5756,9 @@
       <w:pPr>
         <w:pStyle w:val="Ttulo2"/>
       </w:pPr>
-      <w:bookmarkStart w:id="6" w:name="_Toc193298358"/>
-      <w:r>
-        <w:t>[RF02</w:t>
-      </w:r>
-      <w:proofErr w:type="gramStart"/>
-      <w:r>
-        <w:t>] Manter</w:t>
-      </w:r>
-      <w:proofErr w:type="gramEnd"/>
-      <w:r>
-        <w:t xml:space="preserve"> profissionais</w:t>
+      <w:bookmarkStart w:id="6" w:name="_Toc193377242"/>
+      <w:r>
+        <w:t>[RF02] Manter profissionais</w:t>
       </w:r>
       <w:bookmarkEnd w:id="6"/>
     </w:p>
@@ -5574,7 +5771,7 @@
       <w:pPr>
         <w:pStyle w:val="Ttulo3"/>
       </w:pPr>
-      <w:bookmarkStart w:id="7" w:name="_Toc193298359"/>
+      <w:bookmarkStart w:id="7" w:name="_Toc193377243"/>
       <w:r>
         <w:t>Cadastrar profissional</w:t>
       </w:r>
@@ -5589,7 +5786,7 @@
       <w:pPr>
         <w:pStyle w:val="Ttulo3"/>
       </w:pPr>
-      <w:bookmarkStart w:id="8" w:name="_Toc193298360"/>
+      <w:bookmarkStart w:id="8" w:name="_Toc193377244"/>
       <w:r>
         <w:t>Editar profissional</w:t>
       </w:r>
@@ -5604,7 +5801,7 @@
       <w:pPr>
         <w:pStyle w:val="Ttulo3"/>
       </w:pPr>
-      <w:bookmarkStart w:id="9" w:name="_Toc193298361"/>
+      <w:bookmarkStart w:id="9" w:name="_Toc193377245"/>
       <w:r>
         <w:t>Excluir profissional</w:t>
       </w:r>
@@ -5620,18 +5817,10 @@
       <w:pPr>
         <w:pStyle w:val="Ttulo2"/>
       </w:pPr>
-      <w:bookmarkStart w:id="10" w:name="_Toc193298362"/>
+      <w:bookmarkStart w:id="10" w:name="_Toc193377246"/>
       <w:r>
         <w:lastRenderedPageBreak/>
-        <w:t>[RF03</w:t>
-      </w:r>
-      <w:proofErr w:type="gramStart"/>
-      <w:r>
-        <w:t>] Manter</w:t>
-      </w:r>
-      <w:proofErr w:type="gramEnd"/>
-      <w:r>
-        <w:t xml:space="preserve"> procedimentos</w:t>
+        <w:t>[RF03] Manter procedimentos</w:t>
       </w:r>
       <w:bookmarkEnd w:id="10"/>
     </w:p>
@@ -5644,7 +5833,7 @@
       <w:pPr>
         <w:pStyle w:val="Ttulo3"/>
       </w:pPr>
-      <w:bookmarkStart w:id="11" w:name="_Toc193298363"/>
+      <w:bookmarkStart w:id="11" w:name="_Toc193377247"/>
       <w:r>
         <w:t>Cadastrar procedimento</w:t>
       </w:r>
@@ -5659,7 +5848,7 @@
       <w:pPr>
         <w:pStyle w:val="Ttulo3"/>
       </w:pPr>
-      <w:bookmarkStart w:id="12" w:name="_Toc193298364"/>
+      <w:bookmarkStart w:id="12" w:name="_Toc193377248"/>
       <w:r>
         <w:t>Editar procedimento</w:t>
       </w:r>
@@ -5674,7 +5863,7 @@
       <w:pPr>
         <w:pStyle w:val="Ttulo3"/>
       </w:pPr>
-      <w:bookmarkStart w:id="13" w:name="_Toc193298365"/>
+      <w:bookmarkStart w:id="13" w:name="_Toc193377249"/>
       <w:r>
         <w:t>Excluir procedimento</w:t>
       </w:r>
@@ -5690,17 +5879,9 @@
       <w:pPr>
         <w:pStyle w:val="Ttulo2"/>
       </w:pPr>
-      <w:bookmarkStart w:id="14" w:name="_Toc193298366"/>
-      <w:r>
-        <w:t>[RF04</w:t>
-      </w:r>
-      <w:proofErr w:type="gramStart"/>
-      <w:r>
-        <w:t>] Manter</w:t>
-      </w:r>
-      <w:proofErr w:type="gramEnd"/>
-      <w:r>
-        <w:t xml:space="preserve"> clientes</w:t>
+      <w:bookmarkStart w:id="14" w:name="_Toc193377250"/>
+      <w:r>
+        <w:t>[RF04] Manter clientes</w:t>
       </w:r>
       <w:bookmarkEnd w:id="14"/>
     </w:p>
@@ -5714,7 +5895,7 @@
         <w:pStyle w:val="Ttulo3"/>
       </w:pPr>
       <w:bookmarkStart w:id="15" w:name="_Toc190193658"/>
-      <w:bookmarkStart w:id="16" w:name="_Toc193298367"/>
+      <w:bookmarkStart w:id="16" w:name="_Toc193377251"/>
       <w:r>
         <w:t>Cadastrar profissional</w:t>
       </w:r>
@@ -5731,7 +5912,7 @@
         <w:pStyle w:val="Ttulo3"/>
       </w:pPr>
       <w:bookmarkStart w:id="17" w:name="_Toc190193659"/>
-      <w:bookmarkStart w:id="18" w:name="_Toc193298368"/>
+      <w:bookmarkStart w:id="18" w:name="_Toc193377252"/>
       <w:r>
         <w:t>Editar cadastro de profissional</w:t>
       </w:r>
@@ -5748,7 +5929,7 @@
         <w:pStyle w:val="Ttulo3"/>
       </w:pPr>
       <w:bookmarkStart w:id="19" w:name="_Toc190193660"/>
-      <w:bookmarkStart w:id="20" w:name="_Toc193298369"/>
+      <w:bookmarkStart w:id="20" w:name="_Toc193377253"/>
       <w:r>
         <w:t>Excluir cadastro de profissional</w:t>
       </w:r>
@@ -5766,17 +5947,9 @@
         <w:pStyle w:val="Ttulo2"/>
       </w:pPr>
       <w:bookmarkStart w:id="21" w:name="_Toc190193661"/>
-      <w:bookmarkStart w:id="22" w:name="_Toc193298370"/>
-      <w:r>
-        <w:t>[RF03</w:t>
-      </w:r>
-      <w:proofErr w:type="gramStart"/>
-      <w:r>
-        <w:t>] Manter</w:t>
-      </w:r>
-      <w:proofErr w:type="gramEnd"/>
-      <w:r>
-        <w:t xml:space="preserve"> procedimentos</w:t>
+      <w:bookmarkStart w:id="22" w:name="_Toc193377254"/>
+      <w:r>
+        <w:t>[RF03] Manter procedimentos</w:t>
       </w:r>
       <w:bookmarkEnd w:id="21"/>
       <w:bookmarkEnd w:id="22"/>
@@ -5791,7 +5964,7 @@
         <w:pStyle w:val="Ttulo3"/>
       </w:pPr>
       <w:bookmarkStart w:id="23" w:name="_Toc190193662"/>
-      <w:bookmarkStart w:id="24" w:name="_Toc193298371"/>
+      <w:bookmarkStart w:id="24" w:name="_Toc193377255"/>
       <w:r>
         <w:t>Cadastrar procedimento</w:t>
       </w:r>
@@ -5808,7 +5981,7 @@
         <w:pStyle w:val="Ttulo3"/>
       </w:pPr>
       <w:bookmarkStart w:id="25" w:name="_Toc190193663"/>
-      <w:bookmarkStart w:id="26" w:name="_Toc193298372"/>
+      <w:bookmarkStart w:id="26" w:name="_Toc193377256"/>
       <w:r>
         <w:t>Editar cadastro de procedimento</w:t>
       </w:r>
@@ -5825,7 +5998,7 @@
         <w:pStyle w:val="Ttulo3"/>
       </w:pPr>
       <w:bookmarkStart w:id="27" w:name="_Toc190193664"/>
-      <w:bookmarkStart w:id="28" w:name="_Toc193298373"/>
+      <w:bookmarkStart w:id="28" w:name="_Toc193377257"/>
       <w:r>
         <w:t>Excluir cadastro de procedimento</w:t>
       </w:r>
@@ -5843,17 +6016,9 @@
         <w:pStyle w:val="Ttulo2"/>
       </w:pPr>
       <w:bookmarkStart w:id="29" w:name="_Toc190193665"/>
-      <w:bookmarkStart w:id="30" w:name="_Toc193298374"/>
-      <w:r>
-        <w:t>[RF04</w:t>
-      </w:r>
-      <w:proofErr w:type="gramStart"/>
-      <w:r>
-        <w:t>] Manter</w:t>
-      </w:r>
-      <w:proofErr w:type="gramEnd"/>
-      <w:r>
-        <w:t xml:space="preserve"> clientes</w:t>
+      <w:bookmarkStart w:id="30" w:name="_Toc193377258"/>
+      <w:r>
+        <w:t>[RF04] Manter clientes</w:t>
       </w:r>
       <w:bookmarkEnd w:id="29"/>
       <w:bookmarkEnd w:id="30"/>
@@ -5868,7 +6033,7 @@
         <w:pStyle w:val="Ttulo3"/>
       </w:pPr>
       <w:bookmarkStart w:id="31" w:name="_Toc190193666"/>
-      <w:bookmarkStart w:id="32" w:name="_Toc193298375"/>
+      <w:bookmarkStart w:id="32" w:name="_Toc193377259"/>
       <w:r>
         <w:lastRenderedPageBreak/>
         <w:t>Cadastrar cliente</w:t>
@@ -5886,7 +6051,7 @@
         <w:pStyle w:val="Ttulo3"/>
       </w:pPr>
       <w:bookmarkStart w:id="33" w:name="_Toc190193667"/>
-      <w:bookmarkStart w:id="34" w:name="_Toc193298376"/>
+      <w:bookmarkStart w:id="34" w:name="_Toc193377260"/>
       <w:r>
         <w:t>Editar cadastro de cliente</w:t>
       </w:r>
@@ -5903,7 +6068,7 @@
         <w:pStyle w:val="Ttulo3"/>
       </w:pPr>
       <w:bookmarkStart w:id="35" w:name="_Toc190193668"/>
-      <w:bookmarkStart w:id="36" w:name="_Toc193298377"/>
+      <w:bookmarkStart w:id="36" w:name="_Toc193377261"/>
       <w:r>
         <w:t>Excluir cadastro de cliente</w:t>
       </w:r>
@@ -5921,17 +6086,9 @@
         <w:pStyle w:val="Ttulo2"/>
       </w:pPr>
       <w:bookmarkStart w:id="37" w:name="_Toc190193669"/>
-      <w:bookmarkStart w:id="38" w:name="_Toc193298378"/>
-      <w:r>
-        <w:t>[RF05</w:t>
-      </w:r>
-      <w:proofErr w:type="gramStart"/>
-      <w:r>
-        <w:t>] Manter</w:t>
-      </w:r>
-      <w:proofErr w:type="gramEnd"/>
-      <w:r>
-        <w:t xml:space="preserve"> agendamentos</w:t>
+      <w:bookmarkStart w:id="38" w:name="_Toc193377262"/>
+      <w:r>
+        <w:t>[RF05] Manter agendamentos</w:t>
       </w:r>
       <w:bookmarkEnd w:id="37"/>
       <w:bookmarkEnd w:id="38"/>
@@ -5946,7 +6103,7 @@
         <w:pStyle w:val="Ttulo3"/>
       </w:pPr>
       <w:bookmarkStart w:id="39" w:name="_Toc190193670"/>
-      <w:bookmarkStart w:id="40" w:name="_Toc193298379"/>
+      <w:bookmarkStart w:id="40" w:name="_Toc193377263"/>
       <w:r>
         <w:t>Cadastrar agendamento</w:t>
       </w:r>
@@ -5963,7 +6120,7 @@
         <w:pStyle w:val="Ttulo3"/>
       </w:pPr>
       <w:bookmarkStart w:id="41" w:name="_Toc190193671"/>
-      <w:bookmarkStart w:id="42" w:name="_Toc193298380"/>
+      <w:bookmarkStart w:id="42" w:name="_Toc193377264"/>
       <w:r>
         <w:t>Editar cadastro de agendamento</w:t>
       </w:r>
@@ -5980,7 +6137,7 @@
         <w:pStyle w:val="Ttulo3"/>
       </w:pPr>
       <w:bookmarkStart w:id="43" w:name="_Toc190193672"/>
-      <w:bookmarkStart w:id="44" w:name="_Toc193298381"/>
+      <w:bookmarkStart w:id="44" w:name="_Toc193377265"/>
       <w:r>
         <w:t>Excluir cadastro de agendamento</w:t>
       </w:r>
@@ -5998,17 +6155,9 @@
         <w:pStyle w:val="Ttulo2"/>
       </w:pPr>
       <w:bookmarkStart w:id="45" w:name="_Toc190193673"/>
-      <w:bookmarkStart w:id="46" w:name="_Toc193298382"/>
-      <w:r>
-        <w:t>[RF06</w:t>
-      </w:r>
-      <w:proofErr w:type="gramStart"/>
-      <w:r>
-        <w:t>] Gerar</w:t>
-      </w:r>
-      <w:proofErr w:type="gramEnd"/>
-      <w:r>
-        <w:t xml:space="preserve"> relatório de agendamentos realizados</w:t>
+      <w:bookmarkStart w:id="46" w:name="_Toc193377266"/>
+      <w:r>
+        <w:t>[RF06] Gerar relatório de agendamentos realizados</w:t>
       </w:r>
       <w:bookmarkEnd w:id="45"/>
       <w:bookmarkEnd w:id="46"/>
@@ -6024,17 +6173,9 @@
         <w:pStyle w:val="Ttulo2"/>
       </w:pPr>
       <w:bookmarkStart w:id="47" w:name="_Toc190193674"/>
-      <w:bookmarkStart w:id="48" w:name="_Toc193298383"/>
-      <w:r>
-        <w:t>[RF07</w:t>
-      </w:r>
-      <w:proofErr w:type="gramStart"/>
-      <w:r>
-        <w:t>] Realizar</w:t>
-      </w:r>
-      <w:proofErr w:type="gramEnd"/>
-      <w:r>
-        <w:t xml:space="preserve"> logout</w:t>
+      <w:bookmarkStart w:id="48" w:name="_Toc193377267"/>
+      <w:r>
+        <w:t>[RF07] Realizar logout</w:t>
       </w:r>
       <w:bookmarkEnd w:id="47"/>
       <w:bookmarkEnd w:id="48"/>
@@ -6050,17 +6191,9 @@
         <w:pStyle w:val="Ttulo2"/>
       </w:pPr>
       <w:bookmarkStart w:id="49" w:name="_Toc190193675"/>
-      <w:bookmarkStart w:id="50" w:name="_Toc193298384"/>
-      <w:r>
-        <w:t>[RF08</w:t>
-      </w:r>
-      <w:proofErr w:type="gramStart"/>
-      <w:r>
-        <w:t>] Confirmar ou cancelar</w:t>
-      </w:r>
-      <w:proofErr w:type="gramEnd"/>
-      <w:r>
-        <w:t xml:space="preserve"> agendamentos</w:t>
+      <w:bookmarkStart w:id="50" w:name="_Toc193377268"/>
+      <w:r>
+        <w:t>[RF08] Confirmar ou cancelar agendamentos</w:t>
       </w:r>
       <w:bookmarkEnd w:id="49"/>
       <w:bookmarkEnd w:id="50"/>
@@ -6076,17 +6209,9 @@
         <w:pStyle w:val="Ttulo2"/>
       </w:pPr>
       <w:bookmarkStart w:id="51" w:name="_Toc190193676"/>
-      <w:bookmarkStart w:id="52" w:name="_Toc193298385"/>
-      <w:r>
-        <w:t>[RF09</w:t>
-      </w:r>
-      <w:proofErr w:type="gramStart"/>
-      <w:r>
-        <w:t>] Recuperar</w:t>
-      </w:r>
-      <w:proofErr w:type="gramEnd"/>
-      <w:r>
-        <w:t xml:space="preserve"> senha de acesso</w:t>
+      <w:bookmarkStart w:id="52" w:name="_Toc193377269"/>
+      <w:r>
+        <w:t>[RF09] Recuperar senha de acesso</w:t>
       </w:r>
       <w:bookmarkEnd w:id="51"/>
       <w:bookmarkEnd w:id="52"/>
@@ -6108,18 +6233,10 @@
         <w:pStyle w:val="Ttulo2"/>
       </w:pPr>
       <w:bookmarkStart w:id="53" w:name="_Toc190193677"/>
-      <w:bookmarkStart w:id="54" w:name="_Toc193298386"/>
+      <w:bookmarkStart w:id="54" w:name="_Toc193377270"/>
       <w:r>
         <w:lastRenderedPageBreak/>
-        <w:t>[RF10</w:t>
-      </w:r>
-      <w:proofErr w:type="gramStart"/>
-      <w:r>
-        <w:t>] Trocar</w:t>
-      </w:r>
-      <w:proofErr w:type="gramEnd"/>
-      <w:r>
-        <w:t xml:space="preserve"> senha</w:t>
+        <w:t>[RF10] Trocar senha</w:t>
       </w:r>
       <w:bookmarkEnd w:id="53"/>
       <w:bookmarkEnd w:id="54"/>
@@ -6135,17 +6252,9 @@
         <w:pStyle w:val="Ttulo2"/>
       </w:pPr>
       <w:bookmarkStart w:id="55" w:name="_Toc190193678"/>
-      <w:bookmarkStart w:id="56" w:name="_Toc193298387"/>
-      <w:r>
-        <w:t>[RF11</w:t>
-      </w:r>
-      <w:proofErr w:type="gramStart"/>
-      <w:r>
-        <w:t>] Trocar</w:t>
-      </w:r>
-      <w:proofErr w:type="gramEnd"/>
-      <w:r>
-        <w:t xml:space="preserve"> e-mail</w:t>
+      <w:bookmarkStart w:id="56" w:name="_Toc193377271"/>
+      <w:r>
+        <w:t>[RF11] Trocar e-mail</w:t>
       </w:r>
       <w:bookmarkEnd w:id="55"/>
       <w:bookmarkEnd w:id="56"/>
@@ -6161,17 +6270,9 @@
         <w:pStyle w:val="Ttulo2"/>
       </w:pPr>
       <w:bookmarkStart w:id="57" w:name="_Toc190193679"/>
-      <w:bookmarkStart w:id="58" w:name="_Toc193298388"/>
-      <w:r>
-        <w:t>[RF12</w:t>
-      </w:r>
-      <w:proofErr w:type="gramStart"/>
-      <w:r>
-        <w:t>] Acessar</w:t>
-      </w:r>
-      <w:proofErr w:type="gramEnd"/>
-      <w:r>
-        <w:t xml:space="preserve"> o sistema</w:t>
+      <w:bookmarkStart w:id="58" w:name="_Toc193377272"/>
+      <w:r>
+        <w:t>[RF12] Acessar o sistema</w:t>
       </w:r>
       <w:bookmarkEnd w:id="57"/>
       <w:bookmarkEnd w:id="58"/>
@@ -6187,17 +6288,9 @@
         <w:pStyle w:val="Ttulo2"/>
       </w:pPr>
       <w:bookmarkStart w:id="59" w:name="_Toc190193680"/>
-      <w:bookmarkStart w:id="60" w:name="_Toc193298389"/>
-      <w:r>
-        <w:t>[RF13</w:t>
-      </w:r>
-      <w:proofErr w:type="gramStart"/>
-      <w:r>
-        <w:t>] Notificar</w:t>
-      </w:r>
-      <w:proofErr w:type="gramEnd"/>
-      <w:r>
-        <w:t xml:space="preserve"> confirmação ou cancelamento de agendamento</w:t>
+      <w:bookmarkStart w:id="60" w:name="_Toc193377273"/>
+      <w:r>
+        <w:t>[RF13] Notificar confirmação ou cancelamento de agendamento</w:t>
       </w:r>
       <w:bookmarkEnd w:id="59"/>
       <w:bookmarkEnd w:id="60"/>
@@ -6213,17 +6306,9 @@
         <w:pStyle w:val="Ttulo2"/>
       </w:pPr>
       <w:bookmarkStart w:id="61" w:name="_Toc190193681"/>
-      <w:bookmarkStart w:id="62" w:name="_Toc193298390"/>
-      <w:r>
-        <w:t>[RF14</w:t>
-      </w:r>
-      <w:proofErr w:type="gramStart"/>
-      <w:r>
-        <w:t>] Consultar</w:t>
-      </w:r>
-      <w:proofErr w:type="gramEnd"/>
-      <w:r>
-        <w:t xml:space="preserve"> dados cadastrados</w:t>
+      <w:bookmarkStart w:id="62" w:name="_Toc193377274"/>
+      <w:r>
+        <w:t>[RF14] Consultar dados cadastrados</w:t>
       </w:r>
       <w:bookmarkEnd w:id="61"/>
       <w:bookmarkEnd w:id="62"/>
@@ -6234,31 +6319,46 @@
       </w:r>
     </w:p>
     <w:p/>
+    <w:p>
+      <w:pPr>
+        <w:pStyle w:val="Ttulo2"/>
+      </w:pPr>
+      <w:bookmarkStart w:id="63" w:name="_Toc193377275"/>
+      <w:r>
+        <w:t>[RF15] Navegar entre outras telas do sistema</w:t>
+      </w:r>
+      <w:bookmarkEnd w:id="63"/>
+    </w:p>
+    <w:p>
+      <w:r>
+        <w:t>O sistema, após o usuário realizar login, deverá permitir a navegação entre outras páginas existentes. O índice de navegação de páginas deverá ser exibido obrigatoriamente em todas as páginas pós-login. (RN25)</w:t>
+      </w:r>
+    </w:p>
     <w:p/>
     <w:p>
       <w:pPr>
         <w:pStyle w:val="Ttulo1"/>
       </w:pPr>
-      <w:bookmarkStart w:id="63" w:name="_Toc190193682"/>
-      <w:bookmarkStart w:id="64" w:name="_Toc193298391"/>
+      <w:bookmarkStart w:id="64" w:name="_Toc190193682"/>
+      <w:bookmarkStart w:id="65" w:name="_Toc193377276"/>
       <w:r>
         <w:t>Requisitos Não Funcionais</w:t>
       </w:r>
-      <w:bookmarkEnd w:id="63"/>
       <w:bookmarkEnd w:id="64"/>
+      <w:bookmarkEnd w:id="65"/>
     </w:p>
     <w:p/>
     <w:p>
       <w:pPr>
         <w:pStyle w:val="Ttulo2"/>
       </w:pPr>
-      <w:bookmarkStart w:id="65" w:name="_Toc190193683"/>
-      <w:bookmarkStart w:id="66" w:name="_Toc193298392"/>
+      <w:bookmarkStart w:id="66" w:name="_Toc190193683"/>
+      <w:bookmarkStart w:id="67" w:name="_Toc193377277"/>
       <w:r>
         <w:t>[RNF01] Desenvolvimento</w:t>
       </w:r>
-      <w:bookmarkEnd w:id="65"/>
       <w:bookmarkEnd w:id="66"/>
+      <w:bookmarkEnd w:id="67"/>
     </w:p>
     <w:p>
       <w:r>
@@ -6270,13 +6370,14 @@
       <w:pPr>
         <w:pStyle w:val="Ttulo2"/>
       </w:pPr>
-      <w:bookmarkStart w:id="67" w:name="_Toc190193684"/>
-      <w:bookmarkStart w:id="68" w:name="_Toc193298393"/>
-      <w:r>
+      <w:bookmarkStart w:id="68" w:name="_Toc190193684"/>
+      <w:bookmarkStart w:id="69" w:name="_Toc193377278"/>
+      <w:r>
+        <w:lastRenderedPageBreak/>
         <w:t>[RNF02] Desempenho</w:t>
       </w:r>
-      <w:bookmarkEnd w:id="67"/>
       <w:bookmarkEnd w:id="68"/>
+      <w:bookmarkEnd w:id="69"/>
     </w:p>
     <w:p>
       <w:r>
@@ -6288,14 +6389,13 @@
       <w:pPr>
         <w:pStyle w:val="Ttulo2"/>
       </w:pPr>
-      <w:bookmarkStart w:id="69" w:name="_Toc190193685"/>
-      <w:bookmarkStart w:id="70" w:name="_Toc193298394"/>
-      <w:r>
-        <w:lastRenderedPageBreak/>
+      <w:bookmarkStart w:id="70" w:name="_Toc190193685"/>
+      <w:bookmarkStart w:id="71" w:name="_Toc193377279"/>
+      <w:r>
         <w:t>[RNF03] Usabilidade</w:t>
       </w:r>
-      <w:bookmarkEnd w:id="69"/>
       <w:bookmarkEnd w:id="70"/>
+      <w:bookmarkEnd w:id="71"/>
     </w:p>
     <w:p>
       <w:r>
@@ -6312,13 +6412,13 @@
       <w:pPr>
         <w:pStyle w:val="Ttulo2"/>
       </w:pPr>
-      <w:bookmarkStart w:id="71" w:name="_Toc190193686"/>
-      <w:bookmarkStart w:id="72" w:name="_Toc193298395"/>
+      <w:bookmarkStart w:id="72" w:name="_Toc190193686"/>
+      <w:bookmarkStart w:id="73" w:name="_Toc193377280"/>
       <w:r>
         <w:t>[RNF04] Manutenibilidade</w:t>
       </w:r>
-      <w:bookmarkEnd w:id="71"/>
       <w:bookmarkEnd w:id="72"/>
+      <w:bookmarkEnd w:id="73"/>
     </w:p>
     <w:p>
       <w:r>
@@ -6330,13 +6430,13 @@
       <w:pPr>
         <w:pStyle w:val="Ttulo2"/>
       </w:pPr>
-      <w:bookmarkStart w:id="73" w:name="_Toc190193687"/>
-      <w:bookmarkStart w:id="74" w:name="_Toc193298396"/>
+      <w:bookmarkStart w:id="74" w:name="_Toc190193687"/>
+      <w:bookmarkStart w:id="75" w:name="_Toc193377281"/>
       <w:r>
         <w:t>[RNF05] Compatibilidade</w:t>
       </w:r>
-      <w:bookmarkEnd w:id="73"/>
       <w:bookmarkEnd w:id="74"/>
+      <w:bookmarkEnd w:id="75"/>
     </w:p>
     <w:p>
       <w:r>
@@ -6348,13 +6448,13 @@
       <w:pPr>
         <w:pStyle w:val="Ttulo2"/>
       </w:pPr>
-      <w:bookmarkStart w:id="75" w:name="_Toc190193688"/>
-      <w:bookmarkStart w:id="76" w:name="_Toc193298397"/>
+      <w:bookmarkStart w:id="76" w:name="_Toc190193688"/>
+      <w:bookmarkStart w:id="77" w:name="_Toc193377282"/>
       <w:r>
         <w:t>[RNF06] Legalidade e Conformidade</w:t>
       </w:r>
-      <w:bookmarkEnd w:id="75"/>
       <w:bookmarkEnd w:id="76"/>
+      <w:bookmarkEnd w:id="77"/>
     </w:p>
     <w:p>
       <w:r>
@@ -6367,26 +6467,26 @@
       <w:pPr>
         <w:pStyle w:val="Ttulo1"/>
       </w:pPr>
-      <w:bookmarkStart w:id="77" w:name="_Toc190193689"/>
-      <w:bookmarkStart w:id="78" w:name="_Toc193298398"/>
+      <w:bookmarkStart w:id="78" w:name="_Toc190193689"/>
+      <w:bookmarkStart w:id="79" w:name="_Toc193377283"/>
       <w:r>
         <w:t>Regras de Negócio</w:t>
       </w:r>
-      <w:bookmarkEnd w:id="77"/>
       <w:bookmarkEnd w:id="78"/>
+      <w:bookmarkEnd w:id="79"/>
     </w:p>
     <w:p/>
     <w:p>
       <w:pPr>
         <w:pStyle w:val="Ttulo2"/>
       </w:pPr>
-      <w:bookmarkStart w:id="79" w:name="_Toc190193690"/>
-      <w:bookmarkStart w:id="80" w:name="_Toc193298399"/>
+      <w:bookmarkStart w:id="80" w:name="_Toc190193690"/>
+      <w:bookmarkStart w:id="81" w:name="_Toc193377284"/>
       <w:r>
         <w:t>[RN01] Cadastro de perfis</w:t>
       </w:r>
-      <w:bookmarkEnd w:id="79"/>
       <w:bookmarkEnd w:id="80"/>
+      <w:bookmarkEnd w:id="81"/>
     </w:p>
     <w:p>
       <w:r>
@@ -6455,15 +6555,8 @@
         </w:numPr>
       </w:pPr>
       <w:r>
-        <w:t xml:space="preserve">Descrição do perfil (quais controles </w:t>
-      </w:r>
-      <w:proofErr w:type="gramStart"/>
-      <w:r>
-        <w:t>o mesmo</w:t>
-      </w:r>
-      <w:proofErr w:type="gramEnd"/>
-      <w:r>
-        <w:t xml:space="preserve"> terá).</w:t>
+        <w:lastRenderedPageBreak/>
+        <w:t>Descrição do perfil (quais controles o mesmo terá).</w:t>
       </w:r>
     </w:p>
     <w:p/>
@@ -6471,13 +6564,13 @@
       <w:pPr>
         <w:pStyle w:val="Ttulo2"/>
       </w:pPr>
-      <w:bookmarkStart w:id="81" w:name="_Toc190193691"/>
-      <w:bookmarkStart w:id="82" w:name="_Toc193298400"/>
+      <w:bookmarkStart w:id="82" w:name="_Toc190193691"/>
+      <w:bookmarkStart w:id="83" w:name="_Toc193377285"/>
       <w:r>
         <w:t>[RN02] Cadastro de profissionais</w:t>
       </w:r>
-      <w:bookmarkEnd w:id="81"/>
       <w:bookmarkEnd w:id="82"/>
+      <w:bookmarkEnd w:id="83"/>
     </w:p>
     <w:p>
       <w:r>
@@ -6493,7 +6586,6 @@
         </w:numPr>
       </w:pPr>
       <w:r>
-        <w:lastRenderedPageBreak/>
         <w:t>Nome;</w:t>
       </w:r>
     </w:p>
@@ -6596,13 +6688,13 @@
       <w:pPr>
         <w:pStyle w:val="Ttulo2"/>
       </w:pPr>
-      <w:bookmarkStart w:id="83" w:name="_Toc190193692"/>
-      <w:bookmarkStart w:id="84" w:name="_Toc193298401"/>
+      <w:bookmarkStart w:id="84" w:name="_Toc190193692"/>
+      <w:bookmarkStart w:id="85" w:name="_Toc193377286"/>
       <w:r>
         <w:t>[RN03] Cadastro de procedimentos</w:t>
       </w:r>
-      <w:bookmarkEnd w:id="83"/>
       <w:bookmarkEnd w:id="84"/>
+      <w:bookmarkEnd w:id="85"/>
     </w:p>
     <w:p>
       <w:r>
@@ -6643,13 +6735,13 @@
       <w:pPr>
         <w:pStyle w:val="Ttulo2"/>
       </w:pPr>
-      <w:bookmarkStart w:id="85" w:name="_Toc190193693"/>
-      <w:bookmarkStart w:id="86" w:name="_Toc193298402"/>
+      <w:bookmarkStart w:id="86" w:name="_Toc190193693"/>
+      <w:bookmarkStart w:id="87" w:name="_Toc193377287"/>
       <w:r>
         <w:t>[RN04] Cadastro de clientes</w:t>
       </w:r>
-      <w:bookmarkEnd w:id="85"/>
       <w:bookmarkEnd w:id="86"/>
+      <w:bookmarkEnd w:id="87"/>
     </w:p>
     <w:p>
       <w:r>
@@ -6714,13 +6806,14 @@
       <w:pPr>
         <w:pStyle w:val="Ttulo2"/>
       </w:pPr>
-      <w:bookmarkStart w:id="87" w:name="_Toc190193694"/>
-      <w:bookmarkStart w:id="88" w:name="_Toc193298403"/>
-      <w:r>
+      <w:bookmarkStart w:id="88" w:name="_Toc190193694"/>
+      <w:bookmarkStart w:id="89" w:name="_Toc193377288"/>
+      <w:r>
+        <w:lastRenderedPageBreak/>
         <w:t>[RN05] Cadastro de agendamentos</w:t>
       </w:r>
-      <w:bookmarkEnd w:id="87"/>
       <w:bookmarkEnd w:id="88"/>
+      <w:bookmarkEnd w:id="89"/>
     </w:p>
     <w:p>
       <w:r>
@@ -6772,7 +6865,6 @@
         </w:numPr>
       </w:pPr>
       <w:r>
-        <w:lastRenderedPageBreak/>
         <w:t>Horário do procedimento;</w:t>
       </w:r>
     </w:p>
@@ -6839,13 +6931,13 @@
       <w:pPr>
         <w:pStyle w:val="Ttulo2"/>
       </w:pPr>
-      <w:bookmarkStart w:id="89" w:name="_Toc190193695"/>
-      <w:bookmarkStart w:id="90" w:name="_Toc193298404"/>
+      <w:bookmarkStart w:id="90" w:name="_Toc190193695"/>
+      <w:bookmarkStart w:id="91" w:name="_Toc193377289"/>
       <w:r>
         <w:t>[RN06] Relatório de agendamentos</w:t>
       </w:r>
-      <w:bookmarkEnd w:id="89"/>
       <w:bookmarkEnd w:id="90"/>
+      <w:bookmarkEnd w:id="91"/>
     </w:p>
     <w:p>
       <w:r>
@@ -7042,13 +7134,14 @@
       <w:pPr>
         <w:pStyle w:val="Ttulo2"/>
       </w:pPr>
-      <w:bookmarkStart w:id="91" w:name="_Toc190193696"/>
-      <w:bookmarkStart w:id="92" w:name="_Toc193298405"/>
-      <w:r>
+      <w:bookmarkStart w:id="92" w:name="_Toc190193696"/>
+      <w:bookmarkStart w:id="93" w:name="_Toc193377290"/>
+      <w:r>
+        <w:lastRenderedPageBreak/>
         <w:t>[RN07] Logout do sistema</w:t>
       </w:r>
-      <w:bookmarkEnd w:id="91"/>
       <w:bookmarkEnd w:id="92"/>
+      <w:bookmarkEnd w:id="93"/>
     </w:p>
     <w:p>
       <w:r>
@@ -7060,29 +7153,20 @@
       <w:pPr>
         <w:pStyle w:val="Ttulo2"/>
       </w:pPr>
-      <w:bookmarkStart w:id="93" w:name="_Toc190193697"/>
-      <w:bookmarkStart w:id="94" w:name="_Toc193298406"/>
-      <w:r>
-        <w:lastRenderedPageBreak/>
+      <w:bookmarkStart w:id="94" w:name="_Toc190193697"/>
+      <w:bookmarkStart w:id="95" w:name="_Toc193377291"/>
+      <w:r>
         <w:t xml:space="preserve">[RN08] Recuperação de </w:t>
       </w:r>
-      <w:bookmarkEnd w:id="93"/>
+      <w:bookmarkEnd w:id="94"/>
       <w:r>
         <w:t>acesso</w:t>
       </w:r>
-      <w:bookmarkEnd w:id="94"/>
-    </w:p>
-    <w:p>
-      <w:r>
-        <w:t xml:space="preserve">Caso o usuário tenha perdido ou esquecido sua senha, poderá recuperá-la através da opção “Esqueci minha senha” exibida na tela de login do sistema. Ao clicá-la, deverá ser direcionado para uma tela onde informará seu endereço de e-mail e, inserindo-o, receberá um link para </w:t>
-      </w:r>
-      <w:proofErr w:type="gramStart"/>
-      <w:r>
-        <w:t>criar uma nova</w:t>
-      </w:r>
-      <w:proofErr w:type="gramEnd"/>
-      <w:r>
-        <w:t xml:space="preserve"> senha.</w:t>
+      <w:bookmarkEnd w:id="95"/>
+    </w:p>
+    <w:p>
+      <w:r>
+        <w:t>Caso o usuário tenha perdido ou esquecido sua senha, poderá recuperá-la através da opção “Esqueci minha senha” exibida na tela de login do sistema. Ao clicá-la, deverá ser direcionado para uma tela onde informará seu endereço de e-mail e, inserindo-o, receberá um link para criar uma nova senha.</w:t>
       </w:r>
     </w:p>
     <w:p>
@@ -7276,15 +7360,7 @@
     </w:p>
     <w:p>
       <w:r>
-        <w:t xml:space="preserve">Tendo sido redefinida a senha, uma mensagem na tela deverá ser exibida informando o usuário sobre a redefinição realizada com sucesso, juntamento com o link para que </w:t>
-      </w:r>
-      <w:proofErr w:type="gramStart"/>
-      <w:r>
-        <w:t>o mesmo</w:t>
-      </w:r>
-      <w:proofErr w:type="gramEnd"/>
-      <w:r>
-        <w:t xml:space="preserve"> possa retornar à tela de login e acessar o sistema.</w:t>
+        <w:t>Tendo sido redefinida a senha, uma mensagem na tela deverá ser exibida informando o usuário sobre a redefinição realizada com sucesso, juntamento com o link para que o mesmo possa retornar à tela de login e acessar o sistema.</w:t>
       </w:r>
     </w:p>
     <w:p>
@@ -7334,6 +7410,7 @@
           <w:i/>
           <w:iCs/>
         </w:rPr>
+        <w:lastRenderedPageBreak/>
         <w:t>Clique aqui para fazer login.”</w:t>
       </w:r>
     </w:p>
@@ -7342,13 +7419,13 @@
       <w:pPr>
         <w:pStyle w:val="Ttulo2"/>
       </w:pPr>
-      <w:bookmarkStart w:id="95" w:name="_Toc190193698"/>
-      <w:bookmarkStart w:id="96" w:name="_Toc193298407"/>
+      <w:bookmarkStart w:id="96" w:name="_Toc190193698"/>
+      <w:bookmarkStart w:id="97" w:name="_Toc193377292"/>
       <w:r>
         <w:t>[RN09] Critérios de criação de senha</w:t>
       </w:r>
-      <w:bookmarkEnd w:id="95"/>
       <w:bookmarkEnd w:id="96"/>
+      <w:bookmarkEnd w:id="97"/>
     </w:p>
     <w:p>
       <w:r>
@@ -7364,7 +7441,6 @@
         </w:numPr>
       </w:pPr>
       <w:r>
-        <w:lastRenderedPageBreak/>
         <w:t>Ter no mínimo 6 caracteres;</w:t>
       </w:r>
     </w:p>
@@ -7409,13 +7485,13 @@
       <w:pPr>
         <w:pStyle w:val="Ttulo2"/>
       </w:pPr>
-      <w:bookmarkStart w:id="97" w:name="_Toc190193699"/>
-      <w:bookmarkStart w:id="98" w:name="_Toc193298408"/>
+      <w:bookmarkStart w:id="98" w:name="_Toc190193699"/>
+      <w:bookmarkStart w:id="99" w:name="_Toc193377293"/>
       <w:r>
         <w:t>[RN10] Confirmação ou cancelamento de agendamentos</w:t>
       </w:r>
-      <w:bookmarkEnd w:id="97"/>
       <w:bookmarkEnd w:id="98"/>
+      <w:bookmarkEnd w:id="99"/>
     </w:p>
     <w:p>
       <w:r>
@@ -7512,13 +7588,13 @@
       <w:pPr>
         <w:pStyle w:val="Ttulo2"/>
       </w:pPr>
-      <w:bookmarkStart w:id="99" w:name="_Toc190193700"/>
-      <w:bookmarkStart w:id="100" w:name="_Toc193298409"/>
+      <w:bookmarkStart w:id="100" w:name="_Toc190193700"/>
+      <w:bookmarkStart w:id="101" w:name="_Toc193377294"/>
       <w:r>
         <w:t>[RN11] Páginas a serem criadas</w:t>
       </w:r>
-      <w:bookmarkEnd w:id="99"/>
       <w:bookmarkEnd w:id="100"/>
+      <w:bookmarkEnd w:id="101"/>
     </w:p>
     <w:p>
       <w:r>
@@ -7626,6 +7702,7 @@
         </w:numPr>
       </w:pPr>
       <w:r>
+        <w:lastRenderedPageBreak/>
         <w:t>Home (</w:t>
       </w:r>
       <w:r>
@@ -7700,13 +7777,13 @@
       <w:pPr>
         <w:pStyle w:val="Ttulo2"/>
       </w:pPr>
-      <w:bookmarkStart w:id="101" w:name="_Toc190193701"/>
-      <w:bookmarkStart w:id="102" w:name="_Toc193298410"/>
+      <w:bookmarkStart w:id="102" w:name="_Toc190193701"/>
+      <w:bookmarkStart w:id="103" w:name="_Toc193377295"/>
       <w:r>
         <w:t>[RN12] Troca de senha</w:t>
       </w:r>
-      <w:bookmarkEnd w:id="101"/>
       <w:bookmarkEnd w:id="102"/>
+      <w:bookmarkEnd w:id="103"/>
     </w:p>
     <w:p>
       <w:r>
@@ -7718,13 +7795,13 @@
       <w:pPr>
         <w:pStyle w:val="Ttulo2"/>
       </w:pPr>
-      <w:bookmarkStart w:id="103" w:name="_Toc190193702"/>
-      <w:bookmarkStart w:id="104" w:name="_Toc193298411"/>
+      <w:bookmarkStart w:id="104" w:name="_Toc190193702"/>
+      <w:bookmarkStart w:id="105" w:name="_Toc193377296"/>
       <w:r>
         <w:t>[RN13] Troca de e-mail</w:t>
       </w:r>
-      <w:bookmarkEnd w:id="103"/>
       <w:bookmarkEnd w:id="104"/>
+      <w:bookmarkEnd w:id="105"/>
     </w:p>
     <w:p>
       <w:r>
@@ -7736,13 +7813,13 @@
       <w:pPr>
         <w:pStyle w:val="Ttulo2"/>
       </w:pPr>
-      <w:bookmarkStart w:id="105" w:name="_Toc190193703"/>
-      <w:bookmarkStart w:id="106" w:name="_Toc193298412"/>
+      <w:bookmarkStart w:id="106" w:name="_Toc190193703"/>
+      <w:bookmarkStart w:id="107" w:name="_Toc193377297"/>
       <w:r>
         <w:t>[RN14] Acesso ao sistema</w:t>
       </w:r>
-      <w:bookmarkEnd w:id="105"/>
       <w:bookmarkEnd w:id="106"/>
+      <w:bookmarkEnd w:id="107"/>
     </w:p>
     <w:p>
       <w:r>
@@ -7754,13 +7831,13 @@
       <w:pPr>
         <w:pStyle w:val="Ttulo2"/>
       </w:pPr>
-      <w:bookmarkStart w:id="107" w:name="_Toc190193704"/>
-      <w:bookmarkStart w:id="108" w:name="_Toc193298413"/>
+      <w:bookmarkStart w:id="108" w:name="_Toc190193704"/>
+      <w:bookmarkStart w:id="109" w:name="_Toc193377298"/>
       <w:r>
         <w:t>[RN15] Exclusão de cadastros</w:t>
       </w:r>
-      <w:bookmarkEnd w:id="107"/>
       <w:bookmarkEnd w:id="108"/>
+      <w:bookmarkEnd w:id="109"/>
     </w:p>
     <w:p>
       <w:r>
@@ -7772,13 +7849,13 @@
       <w:pPr>
         <w:pStyle w:val="Ttulo2"/>
       </w:pPr>
-      <w:bookmarkStart w:id="109" w:name="_Toc190193705"/>
-      <w:bookmarkStart w:id="110" w:name="_Toc193298414"/>
+      <w:bookmarkStart w:id="110" w:name="_Toc190193705"/>
+      <w:bookmarkStart w:id="111" w:name="_Toc193377299"/>
       <w:r>
         <w:t>[RN16] Notificações sobre agendamentos</w:t>
       </w:r>
-      <w:bookmarkEnd w:id="109"/>
       <w:bookmarkEnd w:id="110"/>
+      <w:bookmarkEnd w:id="111"/>
     </w:p>
     <w:p>
       <w:r>
@@ -7830,13 +7907,14 @@
       <w:pPr>
         <w:pStyle w:val="Ttulo2"/>
       </w:pPr>
-      <w:bookmarkStart w:id="111" w:name="_Toc190193706"/>
-      <w:bookmarkStart w:id="112" w:name="_Toc193298415"/>
-      <w:r>
+      <w:bookmarkStart w:id="112" w:name="_Toc190193706"/>
+      <w:bookmarkStart w:id="113" w:name="_Toc193377300"/>
+      <w:r>
+        <w:lastRenderedPageBreak/>
         <w:t>[RN17] Filtros de pesquisa da tela “Profissionais”</w:t>
       </w:r>
-      <w:bookmarkEnd w:id="111"/>
       <w:bookmarkEnd w:id="112"/>
+      <w:bookmarkEnd w:id="113"/>
     </w:p>
     <w:p>
       <w:r>
@@ -7848,14 +7926,13 @@
       <w:pPr>
         <w:pStyle w:val="Ttulo2"/>
       </w:pPr>
-      <w:bookmarkStart w:id="113" w:name="_Toc190193707"/>
-      <w:bookmarkStart w:id="114" w:name="_Toc193298416"/>
-      <w:r>
-        <w:lastRenderedPageBreak/>
+      <w:bookmarkStart w:id="114" w:name="_Toc190193707"/>
+      <w:bookmarkStart w:id="115" w:name="_Toc193377301"/>
+      <w:r>
         <w:t>[RN18] Filtros de pesquisa da tela “Procedimentos”</w:t>
       </w:r>
-      <w:bookmarkEnd w:id="113"/>
       <w:bookmarkEnd w:id="114"/>
+      <w:bookmarkEnd w:id="115"/>
     </w:p>
     <w:p>
       <w:r>
@@ -7867,13 +7944,13 @@
       <w:pPr>
         <w:pStyle w:val="Ttulo2"/>
       </w:pPr>
-      <w:bookmarkStart w:id="115" w:name="_Toc190193708"/>
-      <w:bookmarkStart w:id="116" w:name="_Toc193298417"/>
+      <w:bookmarkStart w:id="116" w:name="_Toc190193708"/>
+      <w:bookmarkStart w:id="117" w:name="_Toc193377302"/>
       <w:r>
         <w:t>[RN19] Filtros de pesquisa da tela “Clientes”</w:t>
       </w:r>
-      <w:bookmarkEnd w:id="115"/>
       <w:bookmarkEnd w:id="116"/>
+      <w:bookmarkEnd w:id="117"/>
     </w:p>
     <w:p>
       <w:r>
@@ -7885,13 +7962,13 @@
       <w:pPr>
         <w:pStyle w:val="Ttulo2"/>
       </w:pPr>
-      <w:bookmarkStart w:id="117" w:name="_Toc190193709"/>
-      <w:bookmarkStart w:id="118" w:name="_Toc193298418"/>
+      <w:bookmarkStart w:id="118" w:name="_Toc190193709"/>
+      <w:bookmarkStart w:id="119" w:name="_Toc193377303"/>
       <w:r>
         <w:t>[RN20] Filtros de pesquisa de tela “Agendamentos”</w:t>
       </w:r>
-      <w:bookmarkEnd w:id="117"/>
       <w:bookmarkEnd w:id="118"/>
+      <w:bookmarkEnd w:id="119"/>
     </w:p>
     <w:p>
       <w:r>
@@ -7903,8 +7980,8 @@
       <w:pPr>
         <w:pStyle w:val="Ttulo2"/>
       </w:pPr>
-      <w:bookmarkStart w:id="119" w:name="_Toc190193710"/>
-      <w:bookmarkStart w:id="120" w:name="_Toc193298419"/>
+      <w:bookmarkStart w:id="120" w:name="_Toc190193710"/>
+      <w:bookmarkStart w:id="121" w:name="_Toc193377304"/>
       <w:r>
         <w:t>[RN21] Conteúdo da página “</w:t>
       </w:r>
@@ -7914,8 +7991,8 @@
       <w:r>
         <w:t>”</w:t>
       </w:r>
-      <w:bookmarkEnd w:id="119"/>
       <w:bookmarkEnd w:id="120"/>
+      <w:bookmarkEnd w:id="121"/>
     </w:p>
     <w:p>
       <w:r>
@@ -8114,13 +8191,14 @@
       <w:pPr>
         <w:pStyle w:val="Ttulo2"/>
       </w:pPr>
-      <w:bookmarkStart w:id="121" w:name="_Toc190193711"/>
-      <w:bookmarkStart w:id="122" w:name="_Toc193298420"/>
-      <w:r>
+      <w:bookmarkStart w:id="122" w:name="_Toc190193711"/>
+      <w:bookmarkStart w:id="123" w:name="_Toc193377305"/>
+      <w:r>
+        <w:lastRenderedPageBreak/>
         <w:t>[RN22] Métodos de pagamento</w:t>
       </w:r>
-      <w:bookmarkEnd w:id="121"/>
       <w:bookmarkEnd w:id="122"/>
+      <w:bookmarkEnd w:id="123"/>
     </w:p>
     <w:p>
       <w:r>
@@ -8148,7 +8226,6 @@
         </w:numPr>
       </w:pPr>
       <w:r>
-        <w:lastRenderedPageBreak/>
         <w:t>Pix;</w:t>
       </w:r>
     </w:p>
@@ -8186,11 +8263,11 @@
       <w:pPr>
         <w:pStyle w:val="Ttulo2"/>
       </w:pPr>
-      <w:bookmarkStart w:id="123" w:name="_Toc193298421"/>
+      <w:bookmarkStart w:id="124" w:name="_Toc193377306"/>
       <w:r>
         <w:t>[RN23] E-mail de redefinição de senha</w:t>
       </w:r>
-      <w:bookmarkEnd w:id="123"/>
+      <w:bookmarkEnd w:id="124"/>
     </w:p>
     <w:p>
       <w:r>
@@ -8253,23 +8330,7 @@
           <w:i/>
           <w:iCs/>
         </w:rPr>
-        <w:t xml:space="preserve">. Se você não fez essa solicitação, pode ignorar este e-mail. Caso contrário, basta clicar no link abaixo para </w:t>
-      </w:r>
-      <w:proofErr w:type="gramStart"/>
-      <w:r>
-        <w:rPr>
-          <w:i/>
-          <w:iCs/>
-        </w:rPr>
-        <w:t>criar uma nova</w:t>
-      </w:r>
-      <w:proofErr w:type="gramEnd"/>
-      <w:r>
-        <w:rPr>
-          <w:i/>
-          <w:iCs/>
-        </w:rPr>
-        <w:t xml:space="preserve"> senha:</w:t>
+        <w:t>. Se você não fez essa solicitação, pode ignorar este e-mail. Caso contrário, basta clicar no link abaixo para criar uma nova senha:</w:t>
       </w:r>
     </w:p>
     <w:p>
@@ -8383,11 +8444,11 @@
       <w:pPr>
         <w:pStyle w:val="Ttulo2"/>
       </w:pPr>
-      <w:bookmarkStart w:id="124" w:name="_Toc193298422"/>
+      <w:bookmarkStart w:id="125" w:name="_Toc193377307"/>
       <w:r>
         <w:t>[RN23] Tempo da disponibilização do link para recuperar senha</w:t>
       </w:r>
-      <w:bookmarkEnd w:id="124"/>
+      <w:bookmarkEnd w:id="125"/>
     </w:p>
     <w:p>
       <w:r>
@@ -8399,11 +8460,11 @@
       <w:pPr>
         <w:pStyle w:val="Ttulo2"/>
       </w:pPr>
-      <w:bookmarkStart w:id="125" w:name="_Toc193298423"/>
+      <w:bookmarkStart w:id="126" w:name="_Toc193377308"/>
       <w:r>
         <w:t>[RN24] Gráficos do dashboard da página “Home”</w:t>
       </w:r>
-      <w:bookmarkEnd w:id="125"/>
+      <w:bookmarkEnd w:id="126"/>
     </w:p>
     <w:p>
       <w:r>
@@ -8424,7 +8485,11 @@
         </w:numPr>
       </w:pPr>
       <w:r>
-        <w:t xml:space="preserve">Agendamentos para o dia atual: extrair o número de agendamentos do dia atual referente à semana relacionada. Ex.: Se na semana de 09/03 a 15/03 foram agendados 33 procedimentos e </w:t>
+        <w:t xml:space="preserve">Agendamentos para o dia atual: extrair o número de agendamentos do dia atual referente à semana relacionada. Ex.: Se na semana de 09/03 a 15/03 </w:t>
+      </w:r>
+      <w:r>
+        <w:lastRenderedPageBreak/>
+        <w:t xml:space="preserve">foram agendados 33 procedimentos e </w:t>
       </w:r>
       <w:r>
         <w:t>desse número 3 dos procedimentos são do dia 10/03, exibir: 3/33.</w:t>
@@ -8442,32 +8507,7 @@
         <w:t>Agendamentos para o dia seguinte: extrair o número de agendamentos</w:t>
       </w:r>
       <w:r>
-        <w:t xml:space="preserve"> do dia seguinte referente à semana relacionada. Ex.: </w:t>
-      </w:r>
-      <w:r>
-        <w:t xml:space="preserve">Se na semana de 09/03 a </w:t>
-      </w:r>
-      <w:r>
-        <w:lastRenderedPageBreak/>
-        <w:t xml:space="preserve">15/03 foram agendados 33 procedimentos e desse número </w:t>
-      </w:r>
-      <w:r>
-        <w:t>7</w:t>
-      </w:r>
-      <w:r>
-        <w:t xml:space="preserve"> dos procedimentos são do dia 1</w:t>
-      </w:r>
-      <w:r>
-        <w:t>1</w:t>
-      </w:r>
-      <w:r>
-        <w:t xml:space="preserve">/03, exibir: </w:t>
-      </w:r>
-      <w:r>
-        <w:t>7</w:t>
-      </w:r>
-      <w:r>
-        <w:t>/33.</w:t>
+        <w:t xml:space="preserve"> do dia seguinte referente à semana relacionada. Ex.: Se na semana de 09/03 a 15/03 foram agendados 33 procedimentos e desse número 7 dos procedimentos são do dia 11/03, exibir: 7/33.</w:t>
       </w:r>
     </w:p>
     <w:p>
@@ -8485,6 +8525,112 @@
     <w:p>
       <w:pPr>
         <w:jc w:val="left"/>
+      </w:pPr>
+    </w:p>
+    <w:p>
+      <w:pPr>
+        <w:pStyle w:val="Ttulo2"/>
+      </w:pPr>
+      <w:bookmarkStart w:id="127" w:name="_Toc193377309"/>
+      <w:r>
+        <w:t>[RN25] Navegação entre páginas do sistema pós-login</w:t>
+      </w:r>
+      <w:bookmarkEnd w:id="127"/>
+    </w:p>
+    <w:p>
+      <w:r>
+        <w:t>Todas as páginas do sistema deverão conter um índice/menu obrigatório, contendo acesso às páginas “Home”, “Profissionais”, “Procedimentos”, “Clientes”, “Agendamentos” e “Configurações”.</w:t>
+      </w:r>
+    </w:p>
+    <w:p>
+      <w:r>
+        <w:t>Sempre que o usuário passar o mouse ou clicar sobre o link de alguma das páginas, o link em questão deverá mudar de cor (como efeito).</w:t>
+      </w:r>
+    </w:p>
+    <w:p>
+      <w:pPr>
+        <w:jc w:val="left"/>
+      </w:pPr>
+    </w:p>
+    <w:p>
+      <w:pPr>
+        <w:pStyle w:val="Ttulo2"/>
+      </w:pPr>
+      <w:bookmarkStart w:id="128" w:name="_Toc193377310"/>
+      <w:r>
+        <w:t>[RN26] Conteúdo da tela “Profissionais”</w:t>
+      </w:r>
+      <w:bookmarkEnd w:id="128"/>
+    </w:p>
+    <w:p>
+      <w:r>
+        <w:t>A tela “Profissionais” deverá ser composta pelos seguintes elementos:</w:t>
+      </w:r>
+    </w:p>
+    <w:p>
+      <w:pPr>
+        <w:pStyle w:val="PargrafodaLista"/>
+        <w:numPr>
+          <w:ilvl w:val="0"/>
+          <w:numId w:val="3"/>
+        </w:numPr>
+      </w:pPr>
+      <w:r>
+        <w:t>Tabela de listagem de resultados cadastrados:</w:t>
+      </w:r>
+    </w:p>
+    <w:p>
+      <w:pPr>
+        <w:pStyle w:val="PargrafodaLista"/>
+        <w:numPr>
+          <w:ilvl w:val="1"/>
+          <w:numId w:val="3"/>
+        </w:numPr>
+      </w:pPr>
+      <w:r>
+        <w:t>Em cada registro listado, exibir os botões “Editar” e “Excluir”;</w:t>
+      </w:r>
+    </w:p>
+    <w:p>
+      <w:pPr>
+        <w:pStyle w:val="PargrafodaLista"/>
+        <w:numPr>
+          <w:ilvl w:val="0"/>
+          <w:numId w:val="3"/>
+        </w:numPr>
+      </w:pPr>
+      <w:r>
+        <w:t>Barra de pesquisa para consultar resultados cadastrados;</w:t>
+      </w:r>
+    </w:p>
+    <w:p>
+      <w:pPr>
+        <w:pStyle w:val="PargrafodaLista"/>
+        <w:numPr>
+          <w:ilvl w:val="0"/>
+          <w:numId w:val="3"/>
+        </w:numPr>
+      </w:pPr>
+      <w:r>
+        <w:t>Botão “Cadastrar”:</w:t>
+      </w:r>
+    </w:p>
+    <w:p>
+      <w:pPr>
+        <w:pStyle w:val="PargrafodaLista"/>
+        <w:numPr>
+          <w:ilvl w:val="1"/>
+          <w:numId w:val="3"/>
+        </w:numPr>
+      </w:pPr>
+      <w:r>
+        <w:t>Exibir modal com formulário para cadastrar novos profissionais e incluir botões “Salvar” e “Cancelar”.</w:t>
+      </w:r>
+    </w:p>
+    <w:p/>
+    <w:p>
+      <w:pPr>
+        <w:pStyle w:val="Ttulo2"/>
       </w:pPr>
     </w:p>
     <w:sectPr>

</xml_diff>

<commit_message>
Atualização RN05 | 20/03/25
</commit_message>
<xml_diff>
--- a/Documentos/Estrutural/2- Requisitos do Sistema - My Hair Salon.docx
+++ b/Documentos/Estrutural/2- Requisitos do Sistema - My Hair Salon.docx
@@ -5655,8 +5655,21 @@
       <w:r>
         <w:t xml:space="preserve">Este documento tem como objetivo descrever os requisitos funcionais, não funcionais e as regras de negócio do software </w:t>
       </w:r>
-      <w:r>
-        <w:t>My Hair Salon</w:t>
+      <w:proofErr w:type="spellStart"/>
+      <w:r>
+        <w:t>My</w:t>
+      </w:r>
+      <w:proofErr w:type="spellEnd"/>
+      <w:r>
+        <w:t xml:space="preserve"> </w:t>
+      </w:r>
+      <w:proofErr w:type="spellStart"/>
+      <w:r>
+        <w:t>Hair</w:t>
+      </w:r>
+      <w:proofErr w:type="spellEnd"/>
+      <w:r>
+        <w:t xml:space="preserve"> Salon</w:t>
       </w:r>
       <w:r>
         <w:t>.</w:t>
@@ -6297,7 +6310,15 @@
     </w:p>
     <w:p>
       <w:r>
-        <w:t>O sistema deve emitir uma notificação ao profissional (independente do tipo de perfil) acerca da confirmação ou cancelamento de algum procedimento.</w:t>
+        <w:t>O sistema deve emitir uma notificação ao profissional (</w:t>
+      </w:r>
+      <w:proofErr w:type="spellStart"/>
+      <w:r>
+        <w:t>independente</w:t>
+      </w:r>
+      <w:proofErr w:type="spellEnd"/>
+      <w:r>
+        <w:t xml:space="preserve"> do tipo de perfil) acerca da confirmação ou cancelamento de algum procedimento.</w:t>
       </w:r>
     </w:p>
     <w:p/>
@@ -6362,7 +6383,23 @@
     </w:p>
     <w:p>
       <w:r>
-        <w:t>O sistema deverá ser desenvolvido usando as linguagens de marcação HTML5, de estilo CSS3 e de programação JavaScript. O banco de dados para registro das informações deverá ser o MySQL e o framework a ser utilizado para testes unitários deverá ser o Jest. (RN11)</w:t>
+        <w:t xml:space="preserve">O sistema deverá ser desenvolvido usando as linguagens de marcação HTML5, de estilo CSS3 e de programação </w:t>
+      </w:r>
+      <w:proofErr w:type="spellStart"/>
+      <w:r>
+        <w:t>JavaScript</w:t>
+      </w:r>
+      <w:proofErr w:type="spellEnd"/>
+      <w:r>
+        <w:t xml:space="preserve">. O banco de dados para registro das informações deverá ser o MySQL e o framework a ser utilizado para testes unitários deverá ser o </w:t>
+      </w:r>
+      <w:proofErr w:type="spellStart"/>
+      <w:r>
+        <w:t>Jest</w:t>
+      </w:r>
+      <w:proofErr w:type="spellEnd"/>
+      <w:r>
+        <w:t>. (RN11)</w:t>
       </w:r>
     </w:p>
     <w:p/>
@@ -6810,7 +6847,13 @@
       <w:bookmarkStart w:id="89" w:name="_Toc193377288"/>
       <w:r>
         <w:lastRenderedPageBreak/>
-        <w:t>[RN05] Cadastro de agendamentos</w:t>
+        <w:t xml:space="preserve">[RN05] Cadastro </w:t>
+      </w:r>
+      <w:r>
+        <w:t xml:space="preserve">e edição </w:t>
+      </w:r>
+      <w:r>
+        <w:t>de agendamentos</w:t>
       </w:r>
       <w:bookmarkEnd w:id="88"/>
       <w:bookmarkEnd w:id="89"/>
@@ -6889,17 +6932,10 @@
         </w:numPr>
       </w:pPr>
       <w:r>
-        <w:t>O método de pagamento do procedimento.</w:t>
-      </w:r>
-    </w:p>
-    <w:p>
-      <w:r>
-        <w:t>Na tentativa de escolher uma data e horário para o agendamento, o sistema deverá informar as datas e horários disponíveis para cada profissional.</w:t>
-      </w:r>
-    </w:p>
-    <w:p>
-      <w:r>
-        <w:t>Controle de funções:</w:t>
+        <w:t>O método de pagamento do procedimento</w:t>
+      </w:r>
+      <w:r>
+        <w:t>;</w:t>
       </w:r>
     </w:p>
     <w:p>
@@ -6911,7 +6947,33 @@
         </w:numPr>
       </w:pPr>
       <w:r>
-        <w:t>Administrador: Cadastra, edita e exclui registros de agendamentos cadastrados.</w:t>
+        <w:t>Status do agendamento (“AGENDADO”, “CANCELADO”, “CONCLUÍDO”).</w:t>
+      </w:r>
+    </w:p>
+    <w:p>
+      <w:r>
+        <w:t>Todo status de cadastro de agendamento deverá vir, por padrão, como “AGENDADO”.</w:t>
+      </w:r>
+    </w:p>
+    <w:p>
+      <w:r>
+        <w:t>Na tentativa de escolher uma data e horário para o agendamento, o sistema deverá informar as datas e horários disponíveis para cada profissional.</w:t>
+      </w:r>
+    </w:p>
+    <w:p>
+      <w:r>
+        <w:t xml:space="preserve">Sempre que um agendamento para o dia atual for realizado, o usuário responsável por </w:t>
+      </w:r>
+      <w:r>
+        <w:t>x</w:t>
+      </w:r>
+      <w:r>
+        <w:t xml:space="preserve"> procedimento deverá editar o registro alterando o status do mesmo; se foi cancelado ou não. Sendo cancelado, atribuir o status “CANCELADO”. Senão, atribuir “CONCLUÍDO”.</w:t>
+      </w:r>
+    </w:p>
+    <w:p>
+      <w:r>
+        <w:t>Controle de funções:</w:t>
       </w:r>
     </w:p>
     <w:p>
@@ -6923,25 +6985,7 @@
         </w:numPr>
       </w:pPr>
       <w:r>
-        <w:t>Funcionário: Cadastra e edita registros de agendamentos cadastrados.</w:t>
-      </w:r>
-    </w:p>
-    <w:p/>
-    <w:p>
-      <w:pPr>
-        <w:pStyle w:val="Ttulo2"/>
-      </w:pPr>
-      <w:bookmarkStart w:id="90" w:name="_Toc190193695"/>
-      <w:bookmarkStart w:id="91" w:name="_Toc193377289"/>
-      <w:r>
-        <w:t>[RN06] Relatório de agendamentos</w:t>
-      </w:r>
-      <w:bookmarkEnd w:id="90"/>
-      <w:bookmarkEnd w:id="91"/>
-    </w:p>
-    <w:p>
-      <w:r>
-        <w:t>Somente o Administrador do sistema poderá gerar o relatório de agendamentos. Para gerá-lo, será preciso definir um intervalo de tempo. Os intervalos de tempo disponíveis serão:</w:t>
+        <w:t>Administrador: Cadastra, edita e exclui registros de agendamentos cadastrados.</w:t>
       </w:r>
     </w:p>
     <w:p>
@@ -6953,7 +6997,25 @@
         </w:numPr>
       </w:pPr>
       <w:r>
-        <w:t>Última semana;</w:t>
+        <w:t>Funcionário: Cadastra e edita registros de agendamentos cadastrados.</w:t>
+      </w:r>
+    </w:p>
+    <w:p/>
+    <w:p>
+      <w:pPr>
+        <w:pStyle w:val="Ttulo2"/>
+      </w:pPr>
+      <w:bookmarkStart w:id="90" w:name="_Toc190193695"/>
+      <w:bookmarkStart w:id="91" w:name="_Toc193377289"/>
+      <w:r>
+        <w:t>[RN06] Relatório de agendamentos</w:t>
+      </w:r>
+      <w:bookmarkEnd w:id="90"/>
+      <w:bookmarkEnd w:id="91"/>
+    </w:p>
+    <w:p>
+      <w:r>
+        <w:t>Somente o Administrador do sistema poderá gerar o relatório de agendamentos. Para gerá-lo, será preciso definir um intervalo de tempo. Os intervalos de tempo disponíveis serão:</w:t>
       </w:r>
     </w:p>
     <w:p>
@@ -6965,7 +7027,7 @@
         </w:numPr>
       </w:pPr>
       <w:r>
-        <w:t>Últimos 15 dias;</w:t>
+        <w:t>Última semana;</w:t>
       </w:r>
     </w:p>
     <w:p>
@@ -6977,7 +7039,7 @@
         </w:numPr>
       </w:pPr>
       <w:r>
-        <w:t>1 mês;</w:t>
+        <w:t>Últimos 15 dias;</w:t>
       </w:r>
     </w:p>
     <w:p>
@@ -6989,7 +7051,7 @@
         </w:numPr>
       </w:pPr>
       <w:r>
-        <w:t>6 meses;</w:t>
+        <w:t>1 mês;</w:t>
       </w:r>
     </w:p>
     <w:p>
@@ -7001,12 +7063,7 @@
         </w:numPr>
       </w:pPr>
       <w:r>
-        <w:t>1 ano.</w:t>
-      </w:r>
-    </w:p>
-    <w:p>
-      <w:r>
-        <w:t>No relatório gerado, as seguintes informações deverão ser apresentadas:</w:t>
+        <w:t>6 meses;</w:t>
       </w:r>
     </w:p>
     <w:p>
@@ -7018,7 +7075,12 @@
         </w:numPr>
       </w:pPr>
       <w:r>
-        <w:t>Nome do procedimento;</w:t>
+        <w:t>1 ano.</w:t>
+      </w:r>
+    </w:p>
+    <w:p>
+      <w:r>
+        <w:t>No relatório gerado, as seguintes informações deverão ser apresentadas:</w:t>
       </w:r>
     </w:p>
     <w:p>
@@ -7030,7 +7092,7 @@
         </w:numPr>
       </w:pPr>
       <w:r>
-        <w:t>Data do procedimento;</w:t>
+        <w:t>Nome do procedimento;</w:t>
       </w:r>
     </w:p>
     <w:p>
@@ -7042,7 +7104,7 @@
         </w:numPr>
       </w:pPr>
       <w:r>
-        <w:t>Nome do cliente que realizou o procedimento;</w:t>
+        <w:t>Data do procedimento;</w:t>
       </w:r>
     </w:p>
     <w:p>
@@ -7054,7 +7116,7 @@
         </w:numPr>
       </w:pPr>
       <w:r>
-        <w:t>Profissional que realizou o procedimento;</w:t>
+        <w:t>Nome do cliente que realizou o procedimento;</w:t>
       </w:r>
     </w:p>
     <w:p>
@@ -7066,7 +7128,7 @@
         </w:numPr>
       </w:pPr>
       <w:r>
-        <w:t>Valor do procedimento;</w:t>
+        <w:t>Profissional que realizou o procedimento;</w:t>
       </w:r>
     </w:p>
     <w:p>
@@ -7078,7 +7140,7 @@
         </w:numPr>
       </w:pPr>
       <w:r>
-        <w:t>Método de pagamento do procedimento;</w:t>
+        <w:t>Valor do procedimento;</w:t>
       </w:r>
     </w:p>
     <w:p>
@@ -7090,7 +7152,8 @@
         </w:numPr>
       </w:pPr>
       <w:r>
-        <w:t>Quantidade total de registros exportados;</w:t>
+        <w:lastRenderedPageBreak/>
+        <w:t>Método de pagamento do procedimento;</w:t>
       </w:r>
     </w:p>
     <w:p>
@@ -7102,7 +7165,7 @@
         </w:numPr>
       </w:pPr>
       <w:r>
-        <w:t>Soma do valor total dos procedimentos realizados e exibidos no relatório;</w:t>
+        <w:t>Quantidade total de registros exportados;</w:t>
       </w:r>
     </w:p>
     <w:p>
@@ -7114,7 +7177,7 @@
         </w:numPr>
       </w:pPr>
       <w:r>
-        <w:t>Data de geração do relatório;</w:t>
+        <w:t>Soma do valor total dos procedimentos realizados e exibidos no relatório;</w:t>
       </w:r>
     </w:p>
     <w:p>
@@ -7126,6 +7189,18 @@
         </w:numPr>
       </w:pPr>
       <w:r>
+        <w:t>Data de geração do relatório;</w:t>
+      </w:r>
+    </w:p>
+    <w:p>
+      <w:pPr>
+        <w:pStyle w:val="PargrafodaLista"/>
+        <w:numPr>
+          <w:ilvl w:val="0"/>
+          <w:numId w:val="3"/>
+        </w:numPr>
+      </w:pPr>
+      <w:r>
         <w:t>Identificação da pessoa (Administrador) que gerou o relatório.</w:t>
       </w:r>
     </w:p>
@@ -7137,7 +7212,6 @@
       <w:bookmarkStart w:id="92" w:name="_Toc190193696"/>
       <w:bookmarkStart w:id="93" w:name="_Toc193377290"/>
       <w:r>
-        <w:lastRenderedPageBreak/>
         <w:t>[RN07] Logout do sistema</w:t>
       </w:r>
       <w:bookmarkEnd w:id="92"/>
@@ -7208,7 +7282,15 @@
           <w:i/>
           <w:iCs/>
         </w:rPr>
-        <w:t>Sem problemas! Vamos te enviar por e-mail instruções para reset</w:t>
+        <w:t xml:space="preserve">Sem problemas! Vamos te enviar por e-mail instruções para </w:t>
+      </w:r>
+      <w:proofErr w:type="spellStart"/>
+      <w:r>
+        <w:rPr>
+          <w:i/>
+          <w:iCs/>
+        </w:rPr>
+        <w:t>reset</w:t>
       </w:r>
       <w:r>
         <w:rPr>
@@ -7217,6 +7299,7 @@
         </w:rPr>
         <w:t>á-la</w:t>
       </w:r>
+      <w:proofErr w:type="spellEnd"/>
       <w:r>
         <w:rPr>
           <w:i/>
@@ -7360,6 +7443,7 @@
     </w:p>
     <w:p>
       <w:r>
+        <w:lastRenderedPageBreak/>
         <w:t>Tendo sido redefinida a senha, uma mensagem na tela deverá ser exibida informando o usuário sobre a redefinição realizada com sucesso, juntamento com o link para que o mesmo possa retornar à tela de login e acessar o sistema.</w:t>
       </w:r>
     </w:p>
@@ -7410,7 +7494,6 @@
           <w:i/>
           <w:iCs/>
         </w:rPr>
-        <w:lastRenderedPageBreak/>
         <w:t>Clique aqui para fazer login.”</w:t>
       </w:r>
     </w:p>
@@ -7610,6 +7693,7 @@
         </w:numPr>
       </w:pPr>
       <w:r>
+        <w:lastRenderedPageBreak/>
         <w:t>Login;</w:t>
       </w:r>
     </w:p>
@@ -7702,7 +7786,6 @@
         </w:numPr>
       </w:pPr>
       <w:r>
-        <w:lastRenderedPageBreak/>
         <w:t>Home (</w:t>
       </w:r>
       <w:r>
@@ -7879,6 +7962,7 @@
           <w:i/>
           <w:iCs/>
         </w:rPr>
+        <w:lastRenderedPageBreak/>
         <w:t>“Cliente NOEME_CLIENTE confirmou agendamento de DATA_AGENDAMENTO às HORÁRIO_AGENDAMENTO.”</w:t>
       </w:r>
     </w:p>
@@ -7910,7 +7994,6 @@
       <w:bookmarkStart w:id="112" w:name="_Toc190193706"/>
       <w:bookmarkStart w:id="113" w:name="_Toc193377300"/>
       <w:r>
-        <w:lastRenderedPageBreak/>
         <w:t>[RN17] Filtros de pesquisa da tela “Profissionais”</w:t>
       </w:r>
       <w:bookmarkEnd w:id="112"/>
@@ -8065,8 +8148,13 @@
       </w:r>
     </w:p>
     <w:p>
-      <w:r>
-        <w:t>Template das mensagens:</w:t>
+      <w:proofErr w:type="spellStart"/>
+      <w:r>
+        <w:t>Template</w:t>
+      </w:r>
+      <w:proofErr w:type="spellEnd"/>
+      <w:r>
+        <w:t xml:space="preserve"> das mensagens:</w:t>
       </w:r>
     </w:p>
     <w:p>
@@ -8096,6 +8184,7 @@
           <w:i/>
           <w:iCs/>
         </w:rPr>
+        <w:lastRenderedPageBreak/>
         <w:t xml:space="preserve">Seja bem-vindo(a) de volta! </w:t>
       </w:r>
       <w:r>
@@ -8153,37 +8242,71 @@
           <w:i/>
           <w:iCs/>
         </w:rPr>
-        <w:t>Total de agendamentos marcados com você hoje: xx</w:t>
-      </w:r>
-    </w:p>
-    <w:p>
-      <w:pPr>
+        <w:t xml:space="preserve">Total de agendamentos marcados com você hoje: </w:t>
+      </w:r>
+      <w:proofErr w:type="spellStart"/>
+      <w:r>
         <w:rPr>
           <w:i/>
           <w:iCs/>
         </w:rPr>
-      </w:pPr>
-      <w:r>
+        <w:t>xx</w:t>
+      </w:r>
+      <w:proofErr w:type="spellEnd"/>
+    </w:p>
+    <w:p>
+      <w:pPr>
         <w:rPr>
           <w:i/>
           <w:iCs/>
         </w:rPr>
-        <w:t>Total de agendamentos marcados com você amanhã: xx</w:t>
-      </w:r>
-    </w:p>
-    <w:p>
-      <w:pPr>
+      </w:pPr>
+      <w:r>
         <w:rPr>
           <w:i/>
           <w:iCs/>
         </w:rPr>
-      </w:pPr>
+        <w:t xml:space="preserve">Total de agendamentos marcados com você amanhã: </w:t>
+      </w:r>
+      <w:proofErr w:type="spellStart"/>
       <w:r>
         <w:rPr>
           <w:i/>
           <w:iCs/>
         </w:rPr>
-        <w:t>Total de agendamentos marcados com você essa semana: xx”</w:t>
+        <w:t>xx</w:t>
+      </w:r>
+      <w:proofErr w:type="spellEnd"/>
+    </w:p>
+    <w:p>
+      <w:pPr>
+        <w:rPr>
+          <w:i/>
+          <w:iCs/>
+        </w:rPr>
+      </w:pPr>
+      <w:r>
+        <w:rPr>
+          <w:i/>
+          <w:iCs/>
+        </w:rPr>
+        <w:t xml:space="preserve">Total de agendamentos marcados com você essa semana: </w:t>
+      </w:r>
+      <w:proofErr w:type="spellStart"/>
+      <w:r>
+        <w:rPr>
+          <w:i/>
+          <w:iCs/>
+        </w:rPr>
+        <w:t>xx</w:t>
+      </w:r>
+      <w:proofErr w:type="spellEnd"/>
+      <w:r>
+        <w:rPr>
+          <w:i/>
+          <w:iCs/>
+        </w:rPr>
+        <w:t>”</w:t>
       </w:r>
     </w:p>
     <w:p/>
@@ -8194,7 +8317,6 @@
       <w:bookmarkStart w:id="122" w:name="_Toc190193711"/>
       <w:bookmarkStart w:id="123" w:name="_Toc193377305"/>
       <w:r>
-        <w:lastRenderedPageBreak/>
         <w:t>[RN22] Métodos de pagamento</w:t>
       </w:r>
       <w:bookmarkEnd w:id="122"/>
@@ -8255,7 +8377,15 @@
     </w:p>
     <w:p>
       <w:r>
-        <w:t>Deverá ser possível cadastrar um agendamento com mais de 1 tipo de pagamento.</w:t>
+        <w:t xml:space="preserve">Deverá ser possível cadastrar um agendamento com mais de 1 </w:t>
+      </w:r>
+      <w:proofErr w:type="spellStart"/>
+      <w:r>
+        <w:t>tipo</w:t>
+      </w:r>
+      <w:proofErr w:type="spellEnd"/>
+      <w:r>
+        <w:t xml:space="preserve"> de pagamento.</w:t>
       </w:r>
     </w:p>
     <w:p/>
@@ -8286,7 +8416,39 @@
           <w:i/>
           <w:iCs/>
         </w:rPr>
-        <w:t>“Assunto: Redefinição de senha – My Hair Salon</w:t>
+        <w:t xml:space="preserve">“Assunto: Redefinição de senha – </w:t>
+      </w:r>
+      <w:proofErr w:type="spellStart"/>
+      <w:r>
+        <w:rPr>
+          <w:i/>
+          <w:iCs/>
+        </w:rPr>
+        <w:t>My</w:t>
+      </w:r>
+      <w:proofErr w:type="spellEnd"/>
+      <w:r>
+        <w:rPr>
+          <w:i/>
+          <w:iCs/>
+        </w:rPr>
+        <w:t xml:space="preserve"> </w:t>
+      </w:r>
+      <w:proofErr w:type="spellStart"/>
+      <w:r>
+        <w:rPr>
+          <w:i/>
+          <w:iCs/>
+        </w:rPr>
+        <w:t>Hair</w:t>
+      </w:r>
+      <w:proofErr w:type="spellEnd"/>
+      <w:r>
+        <w:rPr>
+          <w:i/>
+          <w:iCs/>
+        </w:rPr>
+        <w:t xml:space="preserve"> Salon</w:t>
       </w:r>
     </w:p>
     <w:p>
@@ -8318,12 +8480,37 @@
         </w:rPr>
         <w:t xml:space="preserve">Recebemos uma solicitação para redefinir sua senha no sistema </w:t>
       </w:r>
+      <w:proofErr w:type="spellStart"/>
       <w:r>
         <w:rPr>
           <w:i/>
           <w:iCs/>
         </w:rPr>
-        <w:t>My Hair Salon</w:t>
+        <w:t>My</w:t>
+      </w:r>
+      <w:proofErr w:type="spellEnd"/>
+      <w:r>
+        <w:rPr>
+          <w:i/>
+          <w:iCs/>
+        </w:rPr>
+        <w:t xml:space="preserve"> </w:t>
+      </w:r>
+      <w:proofErr w:type="spellStart"/>
+      <w:r>
+        <w:rPr>
+          <w:i/>
+          <w:iCs/>
+        </w:rPr>
+        <w:t>Hair</w:t>
+      </w:r>
+      <w:proofErr w:type="spellEnd"/>
+      <w:r>
+        <w:rPr>
+          <w:i/>
+          <w:iCs/>
+        </w:rPr>
+        <w:t xml:space="preserve"> Salon</w:t>
       </w:r>
       <w:r>
         <w:rPr>
@@ -8431,12 +8618,37 @@
         </w:rPr>
         <w:t xml:space="preserve">Equipe </w:t>
       </w:r>
+      <w:proofErr w:type="spellStart"/>
       <w:r>
         <w:rPr>
           <w:i/>
           <w:iCs/>
         </w:rPr>
-        <w:t>My Hair Salon.”</w:t>
+        <w:t>My</w:t>
+      </w:r>
+      <w:proofErr w:type="spellEnd"/>
+      <w:r>
+        <w:rPr>
+          <w:i/>
+          <w:iCs/>
+        </w:rPr>
+        <w:t xml:space="preserve"> </w:t>
+      </w:r>
+      <w:proofErr w:type="spellStart"/>
+      <w:r>
+        <w:rPr>
+          <w:i/>
+          <w:iCs/>
+        </w:rPr>
+        <w:t>Hair</w:t>
+      </w:r>
+      <w:proofErr w:type="spellEnd"/>
+      <w:r>
+        <w:rPr>
+          <w:i/>
+          <w:iCs/>
+        </w:rPr>
+        <w:t xml:space="preserve"> Salon.”</w:t>
       </w:r>
     </w:p>
     <w:p/>
@@ -8485,11 +8697,7 @@
         </w:numPr>
       </w:pPr>
       <w:r>
-        <w:t xml:space="preserve">Agendamentos para o dia atual: extrair o número de agendamentos do dia atual referente à semana relacionada. Ex.: Se na semana de 09/03 a 15/03 </w:t>
-      </w:r>
-      <w:r>
-        <w:lastRenderedPageBreak/>
-        <w:t xml:space="preserve">foram agendados 33 procedimentos e </w:t>
+        <w:t xml:space="preserve">Agendamentos para o dia atual: extrair o número de agendamentos do dia atual referente à semana relacionada. Ex.: Se na semana de 09/03 a 15/03 foram agendados 33 procedimentos e </w:t>
       </w:r>
       <w:r>
         <w:t>desse número 3 dos procedimentos são do dia 10/03, exibir: 3/33.</w:t>

</xml_diff>

<commit_message>
Adição das RNs 27 e 28
</commit_message>
<xml_diff>
--- a/Documentos/Estrutural/2- Requisitos do Sistema - My Hair Salon.docx
+++ b/Documentos/Estrutural/2- Requisitos do Sistema - My Hair Salon.docx
@@ -219,7 +219,7 @@
           <w:r>
             <w:fldChar w:fldCharType="separate"/>
           </w:r>
-          <w:hyperlink w:anchor="_Toc193377236" w:history="1">
+          <w:hyperlink w:anchor="_Toc196236147" w:history="1">
             <w:r>
               <w:rPr>
                 <w:rStyle w:val="Hyperlink"/>
@@ -262,7 +262,7 @@
                 <w:noProof/>
                 <w:webHidden/>
               </w:rPr>
-              <w:instrText xml:space="preserve"> PAGEREF _Toc193377236 \h </w:instrText>
+              <w:instrText xml:space="preserve"> PAGEREF _Toc196236147 \h </w:instrText>
             </w:r>
             <w:r>
               <w:rPr>
@@ -307,7 +307,7 @@
               <w:lang w:eastAsia="pt-BR"/>
             </w:rPr>
           </w:pPr>
-          <w:hyperlink w:anchor="_Toc193377237" w:history="1">
+          <w:hyperlink w:anchor="_Toc196236148" w:history="1">
             <w:r>
               <w:rPr>
                 <w:rStyle w:val="Hyperlink"/>
@@ -350,7 +350,7 @@
                 <w:noProof/>
                 <w:webHidden/>
               </w:rPr>
-              <w:instrText xml:space="preserve"> PAGEREF _Toc193377237 \h </w:instrText>
+              <w:instrText xml:space="preserve"> PAGEREF _Toc196236148 \h </w:instrText>
             </w:r>
             <w:r>
               <w:rPr>
@@ -395,7 +395,7 @@
               <w:lang w:eastAsia="pt-BR"/>
             </w:rPr>
           </w:pPr>
-          <w:hyperlink w:anchor="_Toc193377238" w:history="1">
+          <w:hyperlink w:anchor="_Toc196236149" w:history="1">
             <w:r>
               <w:rPr>
                 <w:rStyle w:val="Hyperlink"/>
@@ -438,7 +438,7 @@
                 <w:noProof/>
                 <w:webHidden/>
               </w:rPr>
-              <w:instrText xml:space="preserve"> PAGEREF _Toc193377238 \h </w:instrText>
+              <w:instrText xml:space="preserve"> PAGEREF _Toc196236149 \h </w:instrText>
             </w:r>
             <w:r>
               <w:rPr>
@@ -482,7 +482,7 @@
               <w:lang w:eastAsia="pt-BR"/>
             </w:rPr>
           </w:pPr>
-          <w:hyperlink w:anchor="_Toc193377239" w:history="1">
+          <w:hyperlink w:anchor="_Toc196236150" w:history="1">
             <w:r>
               <w:rPr>
                 <w:rStyle w:val="Hyperlink"/>
@@ -509,7 +509,7 @@
                 <w:noProof/>
                 <w:webHidden/>
               </w:rPr>
-              <w:instrText xml:space="preserve"> PAGEREF _Toc193377239 \h </w:instrText>
+              <w:instrText xml:space="preserve"> PAGEREF _Toc196236150 \h </w:instrText>
             </w:r>
             <w:r>
               <w:rPr>
@@ -553,7 +553,7 @@
               <w:lang w:eastAsia="pt-BR"/>
             </w:rPr>
           </w:pPr>
-          <w:hyperlink w:anchor="_Toc193377240" w:history="1">
+          <w:hyperlink w:anchor="_Toc196236151" w:history="1">
             <w:r>
               <w:rPr>
                 <w:rStyle w:val="Hyperlink"/>
@@ -580,7 +580,7 @@
                 <w:noProof/>
                 <w:webHidden/>
               </w:rPr>
-              <w:instrText xml:space="preserve"> PAGEREF _Toc193377240 \h </w:instrText>
+              <w:instrText xml:space="preserve"> PAGEREF _Toc196236151 \h </w:instrText>
             </w:r>
             <w:r>
               <w:rPr>
@@ -624,7 +624,7 @@
               <w:lang w:eastAsia="pt-BR"/>
             </w:rPr>
           </w:pPr>
-          <w:hyperlink w:anchor="_Toc193377241" w:history="1">
+          <w:hyperlink w:anchor="_Toc196236152" w:history="1">
             <w:r>
               <w:rPr>
                 <w:rStyle w:val="Hyperlink"/>
@@ -651,7 +651,7 @@
                 <w:noProof/>
                 <w:webHidden/>
               </w:rPr>
-              <w:instrText xml:space="preserve"> PAGEREF _Toc193377241 \h </w:instrText>
+              <w:instrText xml:space="preserve"> PAGEREF _Toc196236152 \h </w:instrText>
             </w:r>
             <w:r>
               <w:rPr>
@@ -695,7 +695,7 @@
               <w:lang w:eastAsia="pt-BR"/>
             </w:rPr>
           </w:pPr>
-          <w:hyperlink w:anchor="_Toc193377242" w:history="1">
+          <w:hyperlink w:anchor="_Toc196236153" w:history="1">
             <w:r>
               <w:rPr>
                 <w:rStyle w:val="Hyperlink"/>
@@ -722,7 +722,7 @@
                 <w:noProof/>
                 <w:webHidden/>
               </w:rPr>
-              <w:instrText xml:space="preserve"> PAGEREF _Toc193377242 \h </w:instrText>
+              <w:instrText xml:space="preserve"> PAGEREF _Toc196236153 \h </w:instrText>
             </w:r>
             <w:r>
               <w:rPr>
@@ -766,7 +766,7 @@
               <w:lang w:eastAsia="pt-BR"/>
             </w:rPr>
           </w:pPr>
-          <w:hyperlink w:anchor="_Toc193377243" w:history="1">
+          <w:hyperlink w:anchor="_Toc196236154" w:history="1">
             <w:r>
               <w:rPr>
                 <w:rStyle w:val="Hyperlink"/>
@@ -793,7 +793,7 @@
                 <w:noProof/>
                 <w:webHidden/>
               </w:rPr>
-              <w:instrText xml:space="preserve"> PAGEREF _Toc193377243 \h </w:instrText>
+              <w:instrText xml:space="preserve"> PAGEREF _Toc196236154 \h </w:instrText>
             </w:r>
             <w:r>
               <w:rPr>
@@ -837,7 +837,7 @@
               <w:lang w:eastAsia="pt-BR"/>
             </w:rPr>
           </w:pPr>
-          <w:hyperlink w:anchor="_Toc193377244" w:history="1">
+          <w:hyperlink w:anchor="_Toc196236155" w:history="1">
             <w:r>
               <w:rPr>
                 <w:rStyle w:val="Hyperlink"/>
@@ -864,7 +864,7 @@
                 <w:noProof/>
                 <w:webHidden/>
               </w:rPr>
-              <w:instrText xml:space="preserve"> PAGEREF _Toc193377244 \h </w:instrText>
+              <w:instrText xml:space="preserve"> PAGEREF _Toc196236155 \h </w:instrText>
             </w:r>
             <w:r>
               <w:rPr>
@@ -908,7 +908,7 @@
               <w:lang w:eastAsia="pt-BR"/>
             </w:rPr>
           </w:pPr>
-          <w:hyperlink w:anchor="_Toc193377245" w:history="1">
+          <w:hyperlink w:anchor="_Toc196236156" w:history="1">
             <w:r>
               <w:rPr>
                 <w:rStyle w:val="Hyperlink"/>
@@ -935,7 +935,7 @@
                 <w:noProof/>
                 <w:webHidden/>
               </w:rPr>
-              <w:instrText xml:space="preserve"> PAGEREF _Toc193377245 \h </w:instrText>
+              <w:instrText xml:space="preserve"> PAGEREF _Toc196236156 \h </w:instrText>
             </w:r>
             <w:r>
               <w:rPr>
@@ -979,7 +979,7 @@
               <w:lang w:eastAsia="pt-BR"/>
             </w:rPr>
           </w:pPr>
-          <w:hyperlink w:anchor="_Toc193377246" w:history="1">
+          <w:hyperlink w:anchor="_Toc196236157" w:history="1">
             <w:r>
               <w:rPr>
                 <w:rStyle w:val="Hyperlink"/>
@@ -1006,7 +1006,7 @@
                 <w:noProof/>
                 <w:webHidden/>
               </w:rPr>
-              <w:instrText xml:space="preserve"> PAGEREF _Toc193377246 \h </w:instrText>
+              <w:instrText xml:space="preserve"> PAGEREF _Toc196236157 \h </w:instrText>
             </w:r>
             <w:r>
               <w:rPr>
@@ -1050,7 +1050,7 @@
               <w:lang w:eastAsia="pt-BR"/>
             </w:rPr>
           </w:pPr>
-          <w:hyperlink w:anchor="_Toc193377247" w:history="1">
+          <w:hyperlink w:anchor="_Toc196236158" w:history="1">
             <w:r>
               <w:rPr>
                 <w:rStyle w:val="Hyperlink"/>
@@ -1077,7 +1077,7 @@
                 <w:noProof/>
                 <w:webHidden/>
               </w:rPr>
-              <w:instrText xml:space="preserve"> PAGEREF _Toc193377247 \h </w:instrText>
+              <w:instrText xml:space="preserve"> PAGEREF _Toc196236158 \h </w:instrText>
             </w:r>
             <w:r>
               <w:rPr>
@@ -1121,7 +1121,7 @@
               <w:lang w:eastAsia="pt-BR"/>
             </w:rPr>
           </w:pPr>
-          <w:hyperlink w:anchor="_Toc193377248" w:history="1">
+          <w:hyperlink w:anchor="_Toc196236159" w:history="1">
             <w:r>
               <w:rPr>
                 <w:rStyle w:val="Hyperlink"/>
@@ -1148,7 +1148,7 @@
                 <w:noProof/>
                 <w:webHidden/>
               </w:rPr>
-              <w:instrText xml:space="preserve"> PAGEREF _Toc193377248 \h </w:instrText>
+              <w:instrText xml:space="preserve"> PAGEREF _Toc196236159 \h </w:instrText>
             </w:r>
             <w:r>
               <w:rPr>
@@ -1192,7 +1192,7 @@
               <w:lang w:eastAsia="pt-BR"/>
             </w:rPr>
           </w:pPr>
-          <w:hyperlink w:anchor="_Toc193377249" w:history="1">
+          <w:hyperlink w:anchor="_Toc196236160" w:history="1">
             <w:r>
               <w:rPr>
                 <w:rStyle w:val="Hyperlink"/>
@@ -1219,7 +1219,7 @@
                 <w:noProof/>
                 <w:webHidden/>
               </w:rPr>
-              <w:instrText xml:space="preserve"> PAGEREF _Toc193377249 \h </w:instrText>
+              <w:instrText xml:space="preserve"> PAGEREF _Toc196236160 \h </w:instrText>
             </w:r>
             <w:r>
               <w:rPr>
@@ -1263,7 +1263,7 @@
               <w:lang w:eastAsia="pt-BR"/>
             </w:rPr>
           </w:pPr>
-          <w:hyperlink w:anchor="_Toc193377250" w:history="1">
+          <w:hyperlink w:anchor="_Toc196236161" w:history="1">
             <w:r>
               <w:rPr>
                 <w:rStyle w:val="Hyperlink"/>
@@ -1290,7 +1290,7 @@
                 <w:noProof/>
                 <w:webHidden/>
               </w:rPr>
-              <w:instrText xml:space="preserve"> PAGEREF _Toc193377250 \h </w:instrText>
+              <w:instrText xml:space="preserve"> PAGEREF _Toc196236161 \h </w:instrText>
             </w:r>
             <w:r>
               <w:rPr>
@@ -1334,7 +1334,7 @@
               <w:lang w:eastAsia="pt-BR"/>
             </w:rPr>
           </w:pPr>
-          <w:hyperlink w:anchor="_Toc193377251" w:history="1">
+          <w:hyperlink w:anchor="_Toc196236162" w:history="1">
             <w:r>
               <w:rPr>
                 <w:rStyle w:val="Hyperlink"/>
@@ -1361,7 +1361,7 @@
                 <w:noProof/>
                 <w:webHidden/>
               </w:rPr>
-              <w:instrText xml:space="preserve"> PAGEREF _Toc193377251 \h </w:instrText>
+              <w:instrText xml:space="preserve"> PAGEREF _Toc196236162 \h </w:instrText>
             </w:r>
             <w:r>
               <w:rPr>
@@ -1405,7 +1405,7 @@
               <w:lang w:eastAsia="pt-BR"/>
             </w:rPr>
           </w:pPr>
-          <w:hyperlink w:anchor="_Toc193377252" w:history="1">
+          <w:hyperlink w:anchor="_Toc196236163" w:history="1">
             <w:r>
               <w:rPr>
                 <w:rStyle w:val="Hyperlink"/>
@@ -1432,7 +1432,7 @@
                 <w:noProof/>
                 <w:webHidden/>
               </w:rPr>
-              <w:instrText xml:space="preserve"> PAGEREF _Toc193377252 \h </w:instrText>
+              <w:instrText xml:space="preserve"> PAGEREF _Toc196236163 \h </w:instrText>
             </w:r>
             <w:r>
               <w:rPr>
@@ -1476,7 +1476,7 @@
               <w:lang w:eastAsia="pt-BR"/>
             </w:rPr>
           </w:pPr>
-          <w:hyperlink w:anchor="_Toc193377253" w:history="1">
+          <w:hyperlink w:anchor="_Toc196236164" w:history="1">
             <w:r>
               <w:rPr>
                 <w:rStyle w:val="Hyperlink"/>
@@ -1503,7 +1503,7 @@
                 <w:noProof/>
                 <w:webHidden/>
               </w:rPr>
-              <w:instrText xml:space="preserve"> PAGEREF _Toc193377253 \h </w:instrText>
+              <w:instrText xml:space="preserve"> PAGEREF _Toc196236164 \h </w:instrText>
             </w:r>
             <w:r>
               <w:rPr>
@@ -1547,7 +1547,7 @@
               <w:lang w:eastAsia="pt-BR"/>
             </w:rPr>
           </w:pPr>
-          <w:hyperlink w:anchor="_Toc193377254" w:history="1">
+          <w:hyperlink w:anchor="_Toc196236165" w:history="1">
             <w:r>
               <w:rPr>
                 <w:rStyle w:val="Hyperlink"/>
@@ -1574,7 +1574,7 @@
                 <w:noProof/>
                 <w:webHidden/>
               </w:rPr>
-              <w:instrText xml:space="preserve"> PAGEREF _Toc193377254 \h </w:instrText>
+              <w:instrText xml:space="preserve"> PAGEREF _Toc196236165 \h </w:instrText>
             </w:r>
             <w:r>
               <w:rPr>
@@ -1618,7 +1618,7 @@
               <w:lang w:eastAsia="pt-BR"/>
             </w:rPr>
           </w:pPr>
-          <w:hyperlink w:anchor="_Toc193377255" w:history="1">
+          <w:hyperlink w:anchor="_Toc196236166" w:history="1">
             <w:r>
               <w:rPr>
                 <w:rStyle w:val="Hyperlink"/>
@@ -1645,7 +1645,7 @@
                 <w:noProof/>
                 <w:webHidden/>
               </w:rPr>
-              <w:instrText xml:space="preserve"> PAGEREF _Toc193377255 \h </w:instrText>
+              <w:instrText xml:space="preserve"> PAGEREF _Toc196236166 \h </w:instrText>
             </w:r>
             <w:r>
               <w:rPr>
@@ -1689,7 +1689,7 @@
               <w:lang w:eastAsia="pt-BR"/>
             </w:rPr>
           </w:pPr>
-          <w:hyperlink w:anchor="_Toc193377256" w:history="1">
+          <w:hyperlink w:anchor="_Toc196236167" w:history="1">
             <w:r>
               <w:rPr>
                 <w:rStyle w:val="Hyperlink"/>
@@ -1716,7 +1716,7 @@
                 <w:noProof/>
                 <w:webHidden/>
               </w:rPr>
-              <w:instrText xml:space="preserve"> PAGEREF _Toc193377256 \h </w:instrText>
+              <w:instrText xml:space="preserve"> PAGEREF _Toc196236167 \h </w:instrText>
             </w:r>
             <w:r>
               <w:rPr>
@@ -1760,7 +1760,7 @@
               <w:lang w:eastAsia="pt-BR"/>
             </w:rPr>
           </w:pPr>
-          <w:hyperlink w:anchor="_Toc193377257" w:history="1">
+          <w:hyperlink w:anchor="_Toc196236168" w:history="1">
             <w:r>
               <w:rPr>
                 <w:rStyle w:val="Hyperlink"/>
@@ -1787,7 +1787,7 @@
                 <w:noProof/>
                 <w:webHidden/>
               </w:rPr>
-              <w:instrText xml:space="preserve"> PAGEREF _Toc193377257 \h </w:instrText>
+              <w:instrText xml:space="preserve"> PAGEREF _Toc196236168 \h </w:instrText>
             </w:r>
             <w:r>
               <w:rPr>
@@ -1831,7 +1831,7 @@
               <w:lang w:eastAsia="pt-BR"/>
             </w:rPr>
           </w:pPr>
-          <w:hyperlink w:anchor="_Toc193377258" w:history="1">
+          <w:hyperlink w:anchor="_Toc196236169" w:history="1">
             <w:r>
               <w:rPr>
                 <w:rStyle w:val="Hyperlink"/>
@@ -1858,7 +1858,7 @@
                 <w:noProof/>
                 <w:webHidden/>
               </w:rPr>
-              <w:instrText xml:space="preserve"> PAGEREF _Toc193377258 \h </w:instrText>
+              <w:instrText xml:space="preserve"> PAGEREF _Toc196236169 \h </w:instrText>
             </w:r>
             <w:r>
               <w:rPr>
@@ -1902,7 +1902,7 @@
               <w:lang w:eastAsia="pt-BR"/>
             </w:rPr>
           </w:pPr>
-          <w:hyperlink w:anchor="_Toc193377259" w:history="1">
+          <w:hyperlink w:anchor="_Toc196236170" w:history="1">
             <w:r>
               <w:rPr>
                 <w:rStyle w:val="Hyperlink"/>
@@ -1929,7 +1929,7 @@
                 <w:noProof/>
                 <w:webHidden/>
               </w:rPr>
-              <w:instrText xml:space="preserve"> PAGEREF _Toc193377259 \h </w:instrText>
+              <w:instrText xml:space="preserve"> PAGEREF _Toc196236170 \h </w:instrText>
             </w:r>
             <w:r>
               <w:rPr>
@@ -1973,7 +1973,7 @@
               <w:lang w:eastAsia="pt-BR"/>
             </w:rPr>
           </w:pPr>
-          <w:hyperlink w:anchor="_Toc193377260" w:history="1">
+          <w:hyperlink w:anchor="_Toc196236171" w:history="1">
             <w:r>
               <w:rPr>
                 <w:rStyle w:val="Hyperlink"/>
@@ -2000,7 +2000,7 @@
                 <w:noProof/>
                 <w:webHidden/>
               </w:rPr>
-              <w:instrText xml:space="preserve"> PAGEREF _Toc193377260 \h </w:instrText>
+              <w:instrText xml:space="preserve"> PAGEREF _Toc196236171 \h </w:instrText>
             </w:r>
             <w:r>
               <w:rPr>
@@ -2044,7 +2044,7 @@
               <w:lang w:eastAsia="pt-BR"/>
             </w:rPr>
           </w:pPr>
-          <w:hyperlink w:anchor="_Toc193377261" w:history="1">
+          <w:hyperlink w:anchor="_Toc196236172" w:history="1">
             <w:r>
               <w:rPr>
                 <w:rStyle w:val="Hyperlink"/>
@@ -2071,7 +2071,7 @@
                 <w:noProof/>
                 <w:webHidden/>
               </w:rPr>
-              <w:instrText xml:space="preserve"> PAGEREF _Toc193377261 \h </w:instrText>
+              <w:instrText xml:space="preserve"> PAGEREF _Toc196236172 \h </w:instrText>
             </w:r>
             <w:r>
               <w:rPr>
@@ -2115,7 +2115,7 @@
               <w:lang w:eastAsia="pt-BR"/>
             </w:rPr>
           </w:pPr>
-          <w:hyperlink w:anchor="_Toc193377262" w:history="1">
+          <w:hyperlink w:anchor="_Toc196236173" w:history="1">
             <w:r>
               <w:rPr>
                 <w:rStyle w:val="Hyperlink"/>
@@ -2142,7 +2142,7 @@
                 <w:noProof/>
                 <w:webHidden/>
               </w:rPr>
-              <w:instrText xml:space="preserve"> PAGEREF _Toc193377262 \h </w:instrText>
+              <w:instrText xml:space="preserve"> PAGEREF _Toc196236173 \h </w:instrText>
             </w:r>
             <w:r>
               <w:rPr>
@@ -2186,7 +2186,7 @@
               <w:lang w:eastAsia="pt-BR"/>
             </w:rPr>
           </w:pPr>
-          <w:hyperlink w:anchor="_Toc193377263" w:history="1">
+          <w:hyperlink w:anchor="_Toc196236174" w:history="1">
             <w:r>
               <w:rPr>
                 <w:rStyle w:val="Hyperlink"/>
@@ -2213,7 +2213,7 @@
                 <w:noProof/>
                 <w:webHidden/>
               </w:rPr>
-              <w:instrText xml:space="preserve"> PAGEREF _Toc193377263 \h </w:instrText>
+              <w:instrText xml:space="preserve"> PAGEREF _Toc196236174 \h </w:instrText>
             </w:r>
             <w:r>
               <w:rPr>
@@ -2257,7 +2257,7 @@
               <w:lang w:eastAsia="pt-BR"/>
             </w:rPr>
           </w:pPr>
-          <w:hyperlink w:anchor="_Toc193377264" w:history="1">
+          <w:hyperlink w:anchor="_Toc196236175" w:history="1">
             <w:r>
               <w:rPr>
                 <w:rStyle w:val="Hyperlink"/>
@@ -2284,7 +2284,7 @@
                 <w:noProof/>
                 <w:webHidden/>
               </w:rPr>
-              <w:instrText xml:space="preserve"> PAGEREF _Toc193377264 \h </w:instrText>
+              <w:instrText xml:space="preserve"> PAGEREF _Toc196236175 \h </w:instrText>
             </w:r>
             <w:r>
               <w:rPr>
@@ -2328,7 +2328,7 @@
               <w:lang w:eastAsia="pt-BR"/>
             </w:rPr>
           </w:pPr>
-          <w:hyperlink w:anchor="_Toc193377265" w:history="1">
+          <w:hyperlink w:anchor="_Toc196236176" w:history="1">
             <w:r>
               <w:rPr>
                 <w:rStyle w:val="Hyperlink"/>
@@ -2355,7 +2355,7 @@
                 <w:noProof/>
                 <w:webHidden/>
               </w:rPr>
-              <w:instrText xml:space="preserve"> PAGEREF _Toc193377265 \h </w:instrText>
+              <w:instrText xml:space="preserve"> PAGEREF _Toc196236176 \h </w:instrText>
             </w:r>
             <w:r>
               <w:rPr>
@@ -2399,7 +2399,7 @@
               <w:lang w:eastAsia="pt-BR"/>
             </w:rPr>
           </w:pPr>
-          <w:hyperlink w:anchor="_Toc193377266" w:history="1">
+          <w:hyperlink w:anchor="_Toc196236177" w:history="1">
             <w:r>
               <w:rPr>
                 <w:rStyle w:val="Hyperlink"/>
@@ -2426,7 +2426,7 @@
                 <w:noProof/>
                 <w:webHidden/>
               </w:rPr>
-              <w:instrText xml:space="preserve"> PAGEREF _Toc193377266 \h </w:instrText>
+              <w:instrText xml:space="preserve"> PAGEREF _Toc196236177 \h </w:instrText>
             </w:r>
             <w:r>
               <w:rPr>
@@ -2470,7 +2470,7 @@
               <w:lang w:eastAsia="pt-BR"/>
             </w:rPr>
           </w:pPr>
-          <w:hyperlink w:anchor="_Toc193377267" w:history="1">
+          <w:hyperlink w:anchor="_Toc196236178" w:history="1">
             <w:r>
               <w:rPr>
                 <w:rStyle w:val="Hyperlink"/>
@@ -2497,7 +2497,7 @@
                 <w:noProof/>
                 <w:webHidden/>
               </w:rPr>
-              <w:instrText xml:space="preserve"> PAGEREF _Toc193377267 \h </w:instrText>
+              <w:instrText xml:space="preserve"> PAGEREF _Toc196236178 \h </w:instrText>
             </w:r>
             <w:r>
               <w:rPr>
@@ -2541,7 +2541,7 @@
               <w:lang w:eastAsia="pt-BR"/>
             </w:rPr>
           </w:pPr>
-          <w:hyperlink w:anchor="_Toc193377268" w:history="1">
+          <w:hyperlink w:anchor="_Toc196236179" w:history="1">
             <w:r>
               <w:rPr>
                 <w:rStyle w:val="Hyperlink"/>
@@ -2568,7 +2568,7 @@
                 <w:noProof/>
                 <w:webHidden/>
               </w:rPr>
-              <w:instrText xml:space="preserve"> PAGEREF _Toc193377268 \h </w:instrText>
+              <w:instrText xml:space="preserve"> PAGEREF _Toc196236179 \h </w:instrText>
             </w:r>
             <w:r>
               <w:rPr>
@@ -2612,7 +2612,7 @@
               <w:lang w:eastAsia="pt-BR"/>
             </w:rPr>
           </w:pPr>
-          <w:hyperlink w:anchor="_Toc193377269" w:history="1">
+          <w:hyperlink w:anchor="_Toc196236180" w:history="1">
             <w:r>
               <w:rPr>
                 <w:rStyle w:val="Hyperlink"/>
@@ -2639,7 +2639,7 @@
                 <w:noProof/>
                 <w:webHidden/>
               </w:rPr>
-              <w:instrText xml:space="preserve"> PAGEREF _Toc193377269 \h </w:instrText>
+              <w:instrText xml:space="preserve"> PAGEREF _Toc196236180 \h </w:instrText>
             </w:r>
             <w:r>
               <w:rPr>
@@ -2683,7 +2683,7 @@
               <w:lang w:eastAsia="pt-BR"/>
             </w:rPr>
           </w:pPr>
-          <w:hyperlink w:anchor="_Toc193377270" w:history="1">
+          <w:hyperlink w:anchor="_Toc196236181" w:history="1">
             <w:r>
               <w:rPr>
                 <w:rStyle w:val="Hyperlink"/>
@@ -2710,7 +2710,7 @@
                 <w:noProof/>
                 <w:webHidden/>
               </w:rPr>
-              <w:instrText xml:space="preserve"> PAGEREF _Toc193377270 \h </w:instrText>
+              <w:instrText xml:space="preserve"> PAGEREF _Toc196236181 \h </w:instrText>
             </w:r>
             <w:r>
               <w:rPr>
@@ -2754,7 +2754,7 @@
               <w:lang w:eastAsia="pt-BR"/>
             </w:rPr>
           </w:pPr>
-          <w:hyperlink w:anchor="_Toc193377271" w:history="1">
+          <w:hyperlink w:anchor="_Toc196236182" w:history="1">
             <w:r>
               <w:rPr>
                 <w:rStyle w:val="Hyperlink"/>
@@ -2781,7 +2781,7 @@
                 <w:noProof/>
                 <w:webHidden/>
               </w:rPr>
-              <w:instrText xml:space="preserve"> PAGEREF _Toc193377271 \h </w:instrText>
+              <w:instrText xml:space="preserve"> PAGEREF _Toc196236182 \h </w:instrText>
             </w:r>
             <w:r>
               <w:rPr>
@@ -2825,7 +2825,7 @@
               <w:lang w:eastAsia="pt-BR"/>
             </w:rPr>
           </w:pPr>
-          <w:hyperlink w:anchor="_Toc193377272" w:history="1">
+          <w:hyperlink w:anchor="_Toc196236183" w:history="1">
             <w:r>
               <w:rPr>
                 <w:rStyle w:val="Hyperlink"/>
@@ -2852,7 +2852,7 @@
                 <w:noProof/>
                 <w:webHidden/>
               </w:rPr>
-              <w:instrText xml:space="preserve"> PAGEREF _Toc193377272 \h </w:instrText>
+              <w:instrText xml:space="preserve"> PAGEREF _Toc196236183 \h </w:instrText>
             </w:r>
             <w:r>
               <w:rPr>
@@ -2896,7 +2896,7 @@
               <w:lang w:eastAsia="pt-BR"/>
             </w:rPr>
           </w:pPr>
-          <w:hyperlink w:anchor="_Toc193377273" w:history="1">
+          <w:hyperlink w:anchor="_Toc196236184" w:history="1">
             <w:r>
               <w:rPr>
                 <w:rStyle w:val="Hyperlink"/>
@@ -2923,7 +2923,7 @@
                 <w:noProof/>
                 <w:webHidden/>
               </w:rPr>
-              <w:instrText xml:space="preserve"> PAGEREF _Toc193377273 \h </w:instrText>
+              <w:instrText xml:space="preserve"> PAGEREF _Toc196236184 \h </w:instrText>
             </w:r>
             <w:r>
               <w:rPr>
@@ -2967,7 +2967,7 @@
               <w:lang w:eastAsia="pt-BR"/>
             </w:rPr>
           </w:pPr>
-          <w:hyperlink w:anchor="_Toc193377274" w:history="1">
+          <w:hyperlink w:anchor="_Toc196236185" w:history="1">
             <w:r>
               <w:rPr>
                 <w:rStyle w:val="Hyperlink"/>
@@ -2994,7 +2994,7 @@
                 <w:noProof/>
                 <w:webHidden/>
               </w:rPr>
-              <w:instrText xml:space="preserve"> PAGEREF _Toc193377274 \h </w:instrText>
+              <w:instrText xml:space="preserve"> PAGEREF _Toc196236185 \h </w:instrText>
             </w:r>
             <w:r>
               <w:rPr>
@@ -3038,7 +3038,7 @@
               <w:lang w:eastAsia="pt-BR"/>
             </w:rPr>
           </w:pPr>
-          <w:hyperlink w:anchor="_Toc193377275" w:history="1">
+          <w:hyperlink w:anchor="_Toc196236186" w:history="1">
             <w:r>
               <w:rPr>
                 <w:rStyle w:val="Hyperlink"/>
@@ -3065,7 +3065,7 @@
                 <w:noProof/>
                 <w:webHidden/>
               </w:rPr>
-              <w:instrText xml:space="preserve"> PAGEREF _Toc193377275 \h </w:instrText>
+              <w:instrText xml:space="preserve"> PAGEREF _Toc196236186 \h </w:instrText>
             </w:r>
             <w:r>
               <w:rPr>
@@ -3110,7 +3110,7 @@
               <w:lang w:eastAsia="pt-BR"/>
             </w:rPr>
           </w:pPr>
-          <w:hyperlink w:anchor="_Toc193377276" w:history="1">
+          <w:hyperlink w:anchor="_Toc196236187" w:history="1">
             <w:r>
               <w:rPr>
                 <w:rStyle w:val="Hyperlink"/>
@@ -3153,7 +3153,7 @@
                 <w:noProof/>
                 <w:webHidden/>
               </w:rPr>
-              <w:instrText xml:space="preserve"> PAGEREF _Toc193377276 \h </w:instrText>
+              <w:instrText xml:space="preserve"> PAGEREF _Toc196236187 \h </w:instrText>
             </w:r>
             <w:r>
               <w:rPr>
@@ -3197,7 +3197,7 @@
               <w:lang w:eastAsia="pt-BR"/>
             </w:rPr>
           </w:pPr>
-          <w:hyperlink w:anchor="_Toc193377277" w:history="1">
+          <w:hyperlink w:anchor="_Toc196236188" w:history="1">
             <w:r>
               <w:rPr>
                 <w:rStyle w:val="Hyperlink"/>
@@ -3224,7 +3224,7 @@
                 <w:noProof/>
                 <w:webHidden/>
               </w:rPr>
-              <w:instrText xml:space="preserve"> PAGEREF _Toc193377277 \h </w:instrText>
+              <w:instrText xml:space="preserve"> PAGEREF _Toc196236188 \h </w:instrText>
             </w:r>
             <w:r>
               <w:rPr>
@@ -3268,7 +3268,7 @@
               <w:lang w:eastAsia="pt-BR"/>
             </w:rPr>
           </w:pPr>
-          <w:hyperlink w:anchor="_Toc193377278" w:history="1">
+          <w:hyperlink w:anchor="_Toc196236189" w:history="1">
             <w:r>
               <w:rPr>
                 <w:rStyle w:val="Hyperlink"/>
@@ -3295,7 +3295,7 @@
                 <w:noProof/>
                 <w:webHidden/>
               </w:rPr>
-              <w:instrText xml:space="preserve"> PAGEREF _Toc193377278 \h </w:instrText>
+              <w:instrText xml:space="preserve"> PAGEREF _Toc196236189 \h </w:instrText>
             </w:r>
             <w:r>
               <w:rPr>
@@ -3339,7 +3339,7 @@
               <w:lang w:eastAsia="pt-BR"/>
             </w:rPr>
           </w:pPr>
-          <w:hyperlink w:anchor="_Toc193377279" w:history="1">
+          <w:hyperlink w:anchor="_Toc196236190" w:history="1">
             <w:r>
               <w:rPr>
                 <w:rStyle w:val="Hyperlink"/>
@@ -3366,7 +3366,7 @@
                 <w:noProof/>
                 <w:webHidden/>
               </w:rPr>
-              <w:instrText xml:space="preserve"> PAGEREF _Toc193377279 \h </w:instrText>
+              <w:instrText xml:space="preserve"> PAGEREF _Toc196236190 \h </w:instrText>
             </w:r>
             <w:r>
               <w:rPr>
@@ -3410,7 +3410,7 @@
               <w:lang w:eastAsia="pt-BR"/>
             </w:rPr>
           </w:pPr>
-          <w:hyperlink w:anchor="_Toc193377280" w:history="1">
+          <w:hyperlink w:anchor="_Toc196236191" w:history="1">
             <w:r>
               <w:rPr>
                 <w:rStyle w:val="Hyperlink"/>
@@ -3437,7 +3437,7 @@
                 <w:noProof/>
                 <w:webHidden/>
               </w:rPr>
-              <w:instrText xml:space="preserve"> PAGEREF _Toc193377280 \h </w:instrText>
+              <w:instrText xml:space="preserve"> PAGEREF _Toc196236191 \h </w:instrText>
             </w:r>
             <w:r>
               <w:rPr>
@@ -3481,7 +3481,7 @@
               <w:lang w:eastAsia="pt-BR"/>
             </w:rPr>
           </w:pPr>
-          <w:hyperlink w:anchor="_Toc193377281" w:history="1">
+          <w:hyperlink w:anchor="_Toc196236192" w:history="1">
             <w:r>
               <w:rPr>
                 <w:rStyle w:val="Hyperlink"/>
@@ -3508,7 +3508,7 @@
                 <w:noProof/>
                 <w:webHidden/>
               </w:rPr>
-              <w:instrText xml:space="preserve"> PAGEREF _Toc193377281 \h </w:instrText>
+              <w:instrText xml:space="preserve"> PAGEREF _Toc196236192 \h </w:instrText>
             </w:r>
             <w:r>
               <w:rPr>
@@ -3552,7 +3552,7 @@
               <w:lang w:eastAsia="pt-BR"/>
             </w:rPr>
           </w:pPr>
-          <w:hyperlink w:anchor="_Toc193377282" w:history="1">
+          <w:hyperlink w:anchor="_Toc196236193" w:history="1">
             <w:r>
               <w:rPr>
                 <w:rStyle w:val="Hyperlink"/>
@@ -3579,7 +3579,7 @@
                 <w:noProof/>
                 <w:webHidden/>
               </w:rPr>
-              <w:instrText xml:space="preserve"> PAGEREF _Toc193377282 \h </w:instrText>
+              <w:instrText xml:space="preserve"> PAGEREF _Toc196236193 \h </w:instrText>
             </w:r>
             <w:r>
               <w:rPr>
@@ -3624,7 +3624,7 @@
               <w:lang w:eastAsia="pt-BR"/>
             </w:rPr>
           </w:pPr>
-          <w:hyperlink w:anchor="_Toc193377283" w:history="1">
+          <w:hyperlink w:anchor="_Toc196236194" w:history="1">
             <w:r>
               <w:rPr>
                 <w:rStyle w:val="Hyperlink"/>
@@ -3667,7 +3667,7 @@
                 <w:noProof/>
                 <w:webHidden/>
               </w:rPr>
-              <w:instrText xml:space="preserve"> PAGEREF _Toc193377283 \h </w:instrText>
+              <w:instrText xml:space="preserve"> PAGEREF _Toc196236194 \h </w:instrText>
             </w:r>
             <w:r>
               <w:rPr>
@@ -3711,7 +3711,7 @@
               <w:lang w:eastAsia="pt-BR"/>
             </w:rPr>
           </w:pPr>
-          <w:hyperlink w:anchor="_Toc193377284" w:history="1">
+          <w:hyperlink w:anchor="_Toc196236195" w:history="1">
             <w:r>
               <w:rPr>
                 <w:rStyle w:val="Hyperlink"/>
@@ -3738,7 +3738,7 @@
                 <w:noProof/>
                 <w:webHidden/>
               </w:rPr>
-              <w:instrText xml:space="preserve"> PAGEREF _Toc193377284 \h </w:instrText>
+              <w:instrText xml:space="preserve"> PAGEREF _Toc196236195 \h </w:instrText>
             </w:r>
             <w:r>
               <w:rPr>
@@ -3782,7 +3782,7 @@
               <w:lang w:eastAsia="pt-BR"/>
             </w:rPr>
           </w:pPr>
-          <w:hyperlink w:anchor="_Toc193377285" w:history="1">
+          <w:hyperlink w:anchor="_Toc196236196" w:history="1">
             <w:r>
               <w:rPr>
                 <w:rStyle w:val="Hyperlink"/>
@@ -3809,7 +3809,7 @@
                 <w:noProof/>
                 <w:webHidden/>
               </w:rPr>
-              <w:instrText xml:space="preserve"> PAGEREF _Toc193377285 \h </w:instrText>
+              <w:instrText xml:space="preserve"> PAGEREF _Toc196236196 \h </w:instrText>
             </w:r>
             <w:r>
               <w:rPr>
@@ -3853,7 +3853,7 @@
               <w:lang w:eastAsia="pt-BR"/>
             </w:rPr>
           </w:pPr>
-          <w:hyperlink w:anchor="_Toc193377286" w:history="1">
+          <w:hyperlink w:anchor="_Toc196236197" w:history="1">
             <w:r>
               <w:rPr>
                 <w:rStyle w:val="Hyperlink"/>
@@ -3880,7 +3880,7 @@
                 <w:noProof/>
                 <w:webHidden/>
               </w:rPr>
-              <w:instrText xml:space="preserve"> PAGEREF _Toc193377286 \h </w:instrText>
+              <w:instrText xml:space="preserve"> PAGEREF _Toc196236197 \h </w:instrText>
             </w:r>
             <w:r>
               <w:rPr>
@@ -3924,7 +3924,7 @@
               <w:lang w:eastAsia="pt-BR"/>
             </w:rPr>
           </w:pPr>
-          <w:hyperlink w:anchor="_Toc193377287" w:history="1">
+          <w:hyperlink w:anchor="_Toc196236198" w:history="1">
             <w:r>
               <w:rPr>
                 <w:rStyle w:val="Hyperlink"/>
@@ -3951,7 +3951,7 @@
                 <w:noProof/>
                 <w:webHidden/>
               </w:rPr>
-              <w:instrText xml:space="preserve"> PAGEREF _Toc193377287 \h </w:instrText>
+              <w:instrText xml:space="preserve"> PAGEREF _Toc196236198 \h </w:instrText>
             </w:r>
             <w:r>
               <w:rPr>
@@ -3995,13 +3995,13 @@
               <w:lang w:eastAsia="pt-BR"/>
             </w:rPr>
           </w:pPr>
-          <w:hyperlink w:anchor="_Toc193377288" w:history="1">
+          <w:hyperlink w:anchor="_Toc196236199" w:history="1">
             <w:r>
               <w:rPr>
                 <w:rStyle w:val="Hyperlink"/>
                 <w:noProof/>
               </w:rPr>
-              <w:t>[RN05] Cadastro de agendamentos</w:t>
+              <w:t>[RN05] Cadastro e edição de agendamentos</w:t>
             </w:r>
             <w:r>
               <w:rPr>
@@ -4022,7 +4022,7 @@
                 <w:noProof/>
                 <w:webHidden/>
               </w:rPr>
-              <w:instrText xml:space="preserve"> PAGEREF _Toc193377288 \h </w:instrText>
+              <w:instrText xml:space="preserve"> PAGEREF _Toc196236199 \h </w:instrText>
             </w:r>
             <w:r>
               <w:rPr>
@@ -4066,7 +4066,7 @@
               <w:lang w:eastAsia="pt-BR"/>
             </w:rPr>
           </w:pPr>
-          <w:hyperlink w:anchor="_Toc193377289" w:history="1">
+          <w:hyperlink w:anchor="_Toc196236200" w:history="1">
             <w:r>
               <w:rPr>
                 <w:rStyle w:val="Hyperlink"/>
@@ -4093,7 +4093,7 @@
                 <w:noProof/>
                 <w:webHidden/>
               </w:rPr>
-              <w:instrText xml:space="preserve"> PAGEREF _Toc193377289 \h </w:instrText>
+              <w:instrText xml:space="preserve"> PAGEREF _Toc196236200 \h </w:instrText>
             </w:r>
             <w:r>
               <w:rPr>
@@ -4137,7 +4137,7 @@
               <w:lang w:eastAsia="pt-BR"/>
             </w:rPr>
           </w:pPr>
-          <w:hyperlink w:anchor="_Toc193377290" w:history="1">
+          <w:hyperlink w:anchor="_Toc196236201" w:history="1">
             <w:r>
               <w:rPr>
                 <w:rStyle w:val="Hyperlink"/>
@@ -4164,7 +4164,7 @@
                 <w:noProof/>
                 <w:webHidden/>
               </w:rPr>
-              <w:instrText xml:space="preserve"> PAGEREF _Toc193377290 \h </w:instrText>
+              <w:instrText xml:space="preserve"> PAGEREF _Toc196236201 \h </w:instrText>
             </w:r>
             <w:r>
               <w:rPr>
@@ -4208,7 +4208,7 @@
               <w:lang w:eastAsia="pt-BR"/>
             </w:rPr>
           </w:pPr>
-          <w:hyperlink w:anchor="_Toc193377291" w:history="1">
+          <w:hyperlink w:anchor="_Toc196236202" w:history="1">
             <w:r>
               <w:rPr>
                 <w:rStyle w:val="Hyperlink"/>
@@ -4235,7 +4235,7 @@
                 <w:noProof/>
                 <w:webHidden/>
               </w:rPr>
-              <w:instrText xml:space="preserve"> PAGEREF _Toc193377291 \h </w:instrText>
+              <w:instrText xml:space="preserve"> PAGEREF _Toc196236202 \h </w:instrText>
             </w:r>
             <w:r>
               <w:rPr>
@@ -4279,7 +4279,7 @@
               <w:lang w:eastAsia="pt-BR"/>
             </w:rPr>
           </w:pPr>
-          <w:hyperlink w:anchor="_Toc193377292" w:history="1">
+          <w:hyperlink w:anchor="_Toc196236203" w:history="1">
             <w:r>
               <w:rPr>
                 <w:rStyle w:val="Hyperlink"/>
@@ -4306,7 +4306,7 @@
                 <w:noProof/>
                 <w:webHidden/>
               </w:rPr>
-              <w:instrText xml:space="preserve"> PAGEREF _Toc193377292 \h </w:instrText>
+              <w:instrText xml:space="preserve"> PAGEREF _Toc196236203 \h </w:instrText>
             </w:r>
             <w:r>
               <w:rPr>
@@ -4350,7 +4350,7 @@
               <w:lang w:eastAsia="pt-BR"/>
             </w:rPr>
           </w:pPr>
-          <w:hyperlink w:anchor="_Toc193377293" w:history="1">
+          <w:hyperlink w:anchor="_Toc196236204" w:history="1">
             <w:r>
               <w:rPr>
                 <w:rStyle w:val="Hyperlink"/>
@@ -4377,7 +4377,7 @@
                 <w:noProof/>
                 <w:webHidden/>
               </w:rPr>
-              <w:instrText xml:space="preserve"> PAGEREF _Toc193377293 \h </w:instrText>
+              <w:instrText xml:space="preserve"> PAGEREF _Toc196236204 \h </w:instrText>
             </w:r>
             <w:r>
               <w:rPr>
@@ -4421,7 +4421,7 @@
               <w:lang w:eastAsia="pt-BR"/>
             </w:rPr>
           </w:pPr>
-          <w:hyperlink w:anchor="_Toc193377294" w:history="1">
+          <w:hyperlink w:anchor="_Toc196236205" w:history="1">
             <w:r>
               <w:rPr>
                 <w:rStyle w:val="Hyperlink"/>
@@ -4448,7 +4448,7 @@
                 <w:noProof/>
                 <w:webHidden/>
               </w:rPr>
-              <w:instrText xml:space="preserve"> PAGEREF _Toc193377294 \h </w:instrText>
+              <w:instrText xml:space="preserve"> PAGEREF _Toc196236205 \h </w:instrText>
             </w:r>
             <w:r>
               <w:rPr>
@@ -4492,7 +4492,7 @@
               <w:lang w:eastAsia="pt-BR"/>
             </w:rPr>
           </w:pPr>
-          <w:hyperlink w:anchor="_Toc193377295" w:history="1">
+          <w:hyperlink w:anchor="_Toc196236206" w:history="1">
             <w:r>
               <w:rPr>
                 <w:rStyle w:val="Hyperlink"/>
@@ -4519,7 +4519,7 @@
                 <w:noProof/>
                 <w:webHidden/>
               </w:rPr>
-              <w:instrText xml:space="preserve"> PAGEREF _Toc193377295 \h </w:instrText>
+              <w:instrText xml:space="preserve"> PAGEREF _Toc196236206 \h </w:instrText>
             </w:r>
             <w:r>
               <w:rPr>
@@ -4563,7 +4563,7 @@
               <w:lang w:eastAsia="pt-BR"/>
             </w:rPr>
           </w:pPr>
-          <w:hyperlink w:anchor="_Toc193377296" w:history="1">
+          <w:hyperlink w:anchor="_Toc196236207" w:history="1">
             <w:r>
               <w:rPr>
                 <w:rStyle w:val="Hyperlink"/>
@@ -4590,7 +4590,7 @@
                 <w:noProof/>
                 <w:webHidden/>
               </w:rPr>
-              <w:instrText xml:space="preserve"> PAGEREF _Toc193377296 \h </w:instrText>
+              <w:instrText xml:space="preserve"> PAGEREF _Toc196236207 \h </w:instrText>
             </w:r>
             <w:r>
               <w:rPr>
@@ -4634,7 +4634,7 @@
               <w:lang w:eastAsia="pt-BR"/>
             </w:rPr>
           </w:pPr>
-          <w:hyperlink w:anchor="_Toc193377297" w:history="1">
+          <w:hyperlink w:anchor="_Toc196236208" w:history="1">
             <w:r>
               <w:rPr>
                 <w:rStyle w:val="Hyperlink"/>
@@ -4661,7 +4661,7 @@
                 <w:noProof/>
                 <w:webHidden/>
               </w:rPr>
-              <w:instrText xml:space="preserve"> PAGEREF _Toc193377297 \h </w:instrText>
+              <w:instrText xml:space="preserve"> PAGEREF _Toc196236208 \h </w:instrText>
             </w:r>
             <w:r>
               <w:rPr>
@@ -4705,7 +4705,7 @@
               <w:lang w:eastAsia="pt-BR"/>
             </w:rPr>
           </w:pPr>
-          <w:hyperlink w:anchor="_Toc193377298" w:history="1">
+          <w:hyperlink w:anchor="_Toc196236209" w:history="1">
             <w:r>
               <w:rPr>
                 <w:rStyle w:val="Hyperlink"/>
@@ -4732,7 +4732,7 @@
                 <w:noProof/>
                 <w:webHidden/>
               </w:rPr>
-              <w:instrText xml:space="preserve"> PAGEREF _Toc193377298 \h </w:instrText>
+              <w:instrText xml:space="preserve"> PAGEREF _Toc196236209 \h </w:instrText>
             </w:r>
             <w:r>
               <w:rPr>
@@ -4776,7 +4776,7 @@
               <w:lang w:eastAsia="pt-BR"/>
             </w:rPr>
           </w:pPr>
-          <w:hyperlink w:anchor="_Toc193377299" w:history="1">
+          <w:hyperlink w:anchor="_Toc196236210" w:history="1">
             <w:r>
               <w:rPr>
                 <w:rStyle w:val="Hyperlink"/>
@@ -4803,7 +4803,7 @@
                 <w:noProof/>
                 <w:webHidden/>
               </w:rPr>
-              <w:instrText xml:space="preserve"> PAGEREF _Toc193377299 \h </w:instrText>
+              <w:instrText xml:space="preserve"> PAGEREF _Toc196236210 \h </w:instrText>
             </w:r>
             <w:r>
               <w:rPr>
@@ -4847,7 +4847,7 @@
               <w:lang w:eastAsia="pt-BR"/>
             </w:rPr>
           </w:pPr>
-          <w:hyperlink w:anchor="_Toc193377300" w:history="1">
+          <w:hyperlink w:anchor="_Toc196236211" w:history="1">
             <w:r>
               <w:rPr>
                 <w:rStyle w:val="Hyperlink"/>
@@ -4874,7 +4874,7 @@
                 <w:noProof/>
                 <w:webHidden/>
               </w:rPr>
-              <w:instrText xml:space="preserve"> PAGEREF _Toc193377300 \h </w:instrText>
+              <w:instrText xml:space="preserve"> PAGEREF _Toc196236211 \h </w:instrText>
             </w:r>
             <w:r>
               <w:rPr>
@@ -4918,7 +4918,7 @@
               <w:lang w:eastAsia="pt-BR"/>
             </w:rPr>
           </w:pPr>
-          <w:hyperlink w:anchor="_Toc193377301" w:history="1">
+          <w:hyperlink w:anchor="_Toc196236212" w:history="1">
             <w:r>
               <w:rPr>
                 <w:rStyle w:val="Hyperlink"/>
@@ -4945,7 +4945,7 @@
                 <w:noProof/>
                 <w:webHidden/>
               </w:rPr>
-              <w:instrText xml:space="preserve"> PAGEREF _Toc193377301 \h </w:instrText>
+              <w:instrText xml:space="preserve"> PAGEREF _Toc196236212 \h </w:instrText>
             </w:r>
             <w:r>
               <w:rPr>
@@ -4989,7 +4989,7 @@
               <w:lang w:eastAsia="pt-BR"/>
             </w:rPr>
           </w:pPr>
-          <w:hyperlink w:anchor="_Toc193377302" w:history="1">
+          <w:hyperlink w:anchor="_Toc196236213" w:history="1">
             <w:r>
               <w:rPr>
                 <w:rStyle w:val="Hyperlink"/>
@@ -5016,7 +5016,7 @@
                 <w:noProof/>
                 <w:webHidden/>
               </w:rPr>
-              <w:instrText xml:space="preserve"> PAGEREF _Toc193377302 \h </w:instrText>
+              <w:instrText xml:space="preserve"> PAGEREF _Toc196236213 \h </w:instrText>
             </w:r>
             <w:r>
               <w:rPr>
@@ -5060,7 +5060,7 @@
               <w:lang w:eastAsia="pt-BR"/>
             </w:rPr>
           </w:pPr>
-          <w:hyperlink w:anchor="_Toc193377303" w:history="1">
+          <w:hyperlink w:anchor="_Toc196236214" w:history="1">
             <w:r>
               <w:rPr>
                 <w:rStyle w:val="Hyperlink"/>
@@ -5087,7 +5087,7 @@
                 <w:noProof/>
                 <w:webHidden/>
               </w:rPr>
-              <w:instrText xml:space="preserve"> PAGEREF _Toc193377303 \h </w:instrText>
+              <w:instrText xml:space="preserve"> PAGEREF _Toc196236214 \h </w:instrText>
             </w:r>
             <w:r>
               <w:rPr>
@@ -5131,7 +5131,7 @@
               <w:lang w:eastAsia="pt-BR"/>
             </w:rPr>
           </w:pPr>
-          <w:hyperlink w:anchor="_Toc193377304" w:history="1">
+          <w:hyperlink w:anchor="_Toc196236215" w:history="1">
             <w:r>
               <w:rPr>
                 <w:rStyle w:val="Hyperlink"/>
@@ -5158,7 +5158,7 @@
                 <w:noProof/>
                 <w:webHidden/>
               </w:rPr>
-              <w:instrText xml:space="preserve"> PAGEREF _Toc193377304 \h </w:instrText>
+              <w:instrText xml:space="preserve"> PAGEREF _Toc196236215 \h </w:instrText>
             </w:r>
             <w:r>
               <w:rPr>
@@ -5202,7 +5202,7 @@
               <w:lang w:eastAsia="pt-BR"/>
             </w:rPr>
           </w:pPr>
-          <w:hyperlink w:anchor="_Toc193377305" w:history="1">
+          <w:hyperlink w:anchor="_Toc196236216" w:history="1">
             <w:r>
               <w:rPr>
                 <w:rStyle w:val="Hyperlink"/>
@@ -5229,7 +5229,7 @@
                 <w:noProof/>
                 <w:webHidden/>
               </w:rPr>
-              <w:instrText xml:space="preserve"> PAGEREF _Toc193377305 \h </w:instrText>
+              <w:instrText xml:space="preserve"> PAGEREF _Toc196236216 \h </w:instrText>
             </w:r>
             <w:r>
               <w:rPr>
@@ -5273,7 +5273,7 @@
               <w:lang w:eastAsia="pt-BR"/>
             </w:rPr>
           </w:pPr>
-          <w:hyperlink w:anchor="_Toc193377306" w:history="1">
+          <w:hyperlink w:anchor="_Toc196236217" w:history="1">
             <w:r>
               <w:rPr>
                 <w:rStyle w:val="Hyperlink"/>
@@ -5300,7 +5300,7 @@
                 <w:noProof/>
                 <w:webHidden/>
               </w:rPr>
-              <w:instrText xml:space="preserve"> PAGEREF _Toc193377306 \h </w:instrText>
+              <w:instrText xml:space="preserve"> PAGEREF _Toc196236217 \h </w:instrText>
             </w:r>
             <w:r>
               <w:rPr>
@@ -5344,7 +5344,7 @@
               <w:lang w:eastAsia="pt-BR"/>
             </w:rPr>
           </w:pPr>
-          <w:hyperlink w:anchor="_Toc193377307" w:history="1">
+          <w:hyperlink w:anchor="_Toc196236218" w:history="1">
             <w:r>
               <w:rPr>
                 <w:rStyle w:val="Hyperlink"/>
@@ -5371,7 +5371,7 @@
                 <w:noProof/>
                 <w:webHidden/>
               </w:rPr>
-              <w:instrText xml:space="preserve"> PAGEREF _Toc193377307 \h </w:instrText>
+              <w:instrText xml:space="preserve"> PAGEREF _Toc196236218 \h </w:instrText>
             </w:r>
             <w:r>
               <w:rPr>
@@ -5415,7 +5415,7 @@
               <w:lang w:eastAsia="pt-BR"/>
             </w:rPr>
           </w:pPr>
-          <w:hyperlink w:anchor="_Toc193377308" w:history="1">
+          <w:hyperlink w:anchor="_Toc196236219" w:history="1">
             <w:r>
               <w:rPr>
                 <w:rStyle w:val="Hyperlink"/>
@@ -5442,7 +5442,7 @@
                 <w:noProof/>
                 <w:webHidden/>
               </w:rPr>
-              <w:instrText xml:space="preserve"> PAGEREF _Toc193377308 \h </w:instrText>
+              <w:instrText xml:space="preserve"> PAGEREF _Toc196236219 \h </w:instrText>
             </w:r>
             <w:r>
               <w:rPr>
@@ -5462,7 +5462,7 @@
                 <w:noProof/>
                 <w:webHidden/>
               </w:rPr>
-              <w:t>16</w:t>
+              <w:t>17</w:t>
             </w:r>
             <w:r>
               <w:rPr>
@@ -5486,7 +5486,7 @@
               <w:lang w:eastAsia="pt-BR"/>
             </w:rPr>
           </w:pPr>
-          <w:hyperlink w:anchor="_Toc193377309" w:history="1">
+          <w:hyperlink w:anchor="_Toc196236220" w:history="1">
             <w:r>
               <w:rPr>
                 <w:rStyle w:val="Hyperlink"/>
@@ -5513,7 +5513,7 @@
                 <w:noProof/>
                 <w:webHidden/>
               </w:rPr>
-              <w:instrText xml:space="preserve"> PAGEREF _Toc193377309 \h </w:instrText>
+              <w:instrText xml:space="preserve"> PAGEREF _Toc196236220 \h </w:instrText>
             </w:r>
             <w:r>
               <w:rPr>
@@ -5557,7 +5557,7 @@
               <w:lang w:eastAsia="pt-BR"/>
             </w:rPr>
           </w:pPr>
-          <w:hyperlink w:anchor="_Toc193377310" w:history="1">
+          <w:hyperlink w:anchor="_Toc196236221" w:history="1">
             <w:r>
               <w:rPr>
                 <w:rStyle w:val="Hyperlink"/>
@@ -5584,7 +5584,7 @@
                 <w:noProof/>
                 <w:webHidden/>
               </w:rPr>
-              <w:instrText xml:space="preserve"> PAGEREF _Toc193377310 \h </w:instrText>
+              <w:instrText xml:space="preserve"> PAGEREF _Toc196236221 \h </w:instrText>
             </w:r>
             <w:r>
               <w:rPr>
@@ -5605,6 +5605,148 @@
                 <w:webHidden/>
               </w:rPr>
               <w:t>17</w:t>
+            </w:r>
+            <w:r>
+              <w:rPr>
+                <w:noProof/>
+                <w:webHidden/>
+              </w:rPr>
+              <w:fldChar w:fldCharType="end"/>
+            </w:r>
+          </w:hyperlink>
+        </w:p>
+        <w:p>
+          <w:pPr>
+            <w:pStyle w:val="Sumrio2"/>
+            <w:tabs>
+              <w:tab w:val="right" w:leader="dot" w:pos="8494"/>
+            </w:tabs>
+            <w:rPr>
+              <w:rFonts w:asciiTheme="minorHAnsi" w:eastAsiaTheme="minorEastAsia" w:hAnsiTheme="minorHAnsi"/>
+              <w:noProof/>
+              <w:szCs w:val="24"/>
+              <w:lang w:eastAsia="pt-BR"/>
+            </w:rPr>
+          </w:pPr>
+          <w:hyperlink w:anchor="_Toc196236222" w:history="1">
+            <w:r>
+              <w:rPr>
+                <w:rStyle w:val="Hyperlink"/>
+                <w:noProof/>
+              </w:rPr>
+              <w:t>[RN27] Modal de confirmação de exclusão de registros</w:t>
+            </w:r>
+            <w:r>
+              <w:rPr>
+                <w:noProof/>
+                <w:webHidden/>
+              </w:rPr>
+              <w:tab/>
+            </w:r>
+            <w:r>
+              <w:rPr>
+                <w:noProof/>
+                <w:webHidden/>
+              </w:rPr>
+              <w:fldChar w:fldCharType="begin"/>
+            </w:r>
+            <w:r>
+              <w:rPr>
+                <w:noProof/>
+                <w:webHidden/>
+              </w:rPr>
+              <w:instrText xml:space="preserve"> PAGEREF _Toc196236222 \h </w:instrText>
+            </w:r>
+            <w:r>
+              <w:rPr>
+                <w:noProof/>
+                <w:webHidden/>
+              </w:rPr>
+            </w:r>
+            <w:r>
+              <w:rPr>
+                <w:noProof/>
+                <w:webHidden/>
+              </w:rPr>
+              <w:fldChar w:fldCharType="separate"/>
+            </w:r>
+            <w:r>
+              <w:rPr>
+                <w:noProof/>
+                <w:webHidden/>
+              </w:rPr>
+              <w:t>17</w:t>
+            </w:r>
+            <w:r>
+              <w:rPr>
+                <w:noProof/>
+                <w:webHidden/>
+              </w:rPr>
+              <w:fldChar w:fldCharType="end"/>
+            </w:r>
+          </w:hyperlink>
+        </w:p>
+        <w:p>
+          <w:pPr>
+            <w:pStyle w:val="Sumrio2"/>
+            <w:tabs>
+              <w:tab w:val="right" w:leader="dot" w:pos="8494"/>
+            </w:tabs>
+            <w:rPr>
+              <w:rFonts w:asciiTheme="minorHAnsi" w:eastAsiaTheme="minorEastAsia" w:hAnsiTheme="minorHAnsi"/>
+              <w:noProof/>
+              <w:szCs w:val="24"/>
+              <w:lang w:eastAsia="pt-BR"/>
+            </w:rPr>
+          </w:pPr>
+          <w:hyperlink w:anchor="_Toc196236223" w:history="1">
+            <w:r>
+              <w:rPr>
+                <w:rStyle w:val="Hyperlink"/>
+                <w:noProof/>
+              </w:rPr>
+              <w:t>[RN28] Restrição da exclusão de registros de Administradores</w:t>
+            </w:r>
+            <w:r>
+              <w:rPr>
+                <w:noProof/>
+                <w:webHidden/>
+              </w:rPr>
+              <w:tab/>
+            </w:r>
+            <w:r>
+              <w:rPr>
+                <w:noProof/>
+                <w:webHidden/>
+              </w:rPr>
+              <w:fldChar w:fldCharType="begin"/>
+            </w:r>
+            <w:r>
+              <w:rPr>
+                <w:noProof/>
+                <w:webHidden/>
+              </w:rPr>
+              <w:instrText xml:space="preserve"> PAGEREF _Toc196236223 \h </w:instrText>
+            </w:r>
+            <w:r>
+              <w:rPr>
+                <w:noProof/>
+                <w:webHidden/>
+              </w:rPr>
+            </w:r>
+            <w:r>
+              <w:rPr>
+                <w:noProof/>
+                <w:webHidden/>
+              </w:rPr>
+              <w:fldChar w:fldCharType="separate"/>
+            </w:r>
+            <w:r>
+              <w:rPr>
+                <w:noProof/>
+                <w:webHidden/>
+              </w:rPr>
+              <w:t>18</w:t>
             </w:r>
             <w:r>
               <w:rPr>
@@ -5643,7 +5785,7 @@
       <w:pPr>
         <w:pStyle w:val="Ttulo1"/>
       </w:pPr>
-      <w:bookmarkStart w:id="0" w:name="_Toc193377236"/>
+      <w:bookmarkStart w:id="0" w:name="_Toc196236147"/>
       <w:r>
         <w:lastRenderedPageBreak/>
         <w:t>Objetivo</w:t>
@@ -5655,21 +5797,8 @@
       <w:r>
         <w:t xml:space="preserve">Este documento tem como objetivo descrever os requisitos funcionais, não funcionais e as regras de negócio do software </w:t>
       </w:r>
-      <w:proofErr w:type="spellStart"/>
-      <w:r>
-        <w:t>My</w:t>
-      </w:r>
-      <w:proofErr w:type="spellEnd"/>
-      <w:r>
-        <w:t xml:space="preserve"> </w:t>
-      </w:r>
-      <w:proofErr w:type="spellStart"/>
-      <w:r>
-        <w:t>Hair</w:t>
-      </w:r>
-      <w:proofErr w:type="spellEnd"/>
-      <w:r>
-        <w:t xml:space="preserve"> Salon</w:t>
+      <w:r>
+        <w:t>My Hair Salon</w:t>
       </w:r>
       <w:r>
         <w:t>.</w:t>
@@ -5681,7 +5810,7 @@
       <w:pPr>
         <w:pStyle w:val="Ttulo1"/>
       </w:pPr>
-      <w:bookmarkStart w:id="1" w:name="_Toc193377237"/>
+      <w:bookmarkStart w:id="1" w:name="_Toc196236148"/>
       <w:r>
         <w:t>Técnicas utilizadas na elucidação de requisitos</w:t>
       </w:r>
@@ -5706,7 +5835,7 @@
       <w:pPr>
         <w:pStyle w:val="Ttulo1"/>
       </w:pPr>
-      <w:bookmarkStart w:id="2" w:name="_Toc193377238"/>
+      <w:bookmarkStart w:id="2" w:name="_Toc196236149"/>
       <w:r>
         <w:t>Requisitos Funcionais</w:t>
       </w:r>
@@ -5717,7 +5846,7 @@
       <w:pPr>
         <w:pStyle w:val="Ttulo2"/>
       </w:pPr>
-      <w:bookmarkStart w:id="3" w:name="_Toc193377239"/>
+      <w:bookmarkStart w:id="3" w:name="_Toc196236150"/>
       <w:r>
         <w:t>[RF01] Manter perfis de acesso</w:t>
       </w:r>
@@ -5738,7 +5867,7 @@
       <w:pPr>
         <w:pStyle w:val="Ttulo3"/>
       </w:pPr>
-      <w:bookmarkStart w:id="4" w:name="_Toc193377240"/>
+      <w:bookmarkStart w:id="4" w:name="_Toc196236151"/>
       <w:r>
         <w:t>Cadastrar perfil</w:t>
       </w:r>
@@ -5753,7 +5882,7 @@
       <w:pPr>
         <w:pStyle w:val="Ttulo3"/>
       </w:pPr>
-      <w:bookmarkStart w:id="5" w:name="_Toc193377241"/>
+      <w:bookmarkStart w:id="5" w:name="_Toc196236152"/>
       <w:r>
         <w:t>Excluir perfil</w:t>
       </w:r>
@@ -5769,7 +5898,7 @@
       <w:pPr>
         <w:pStyle w:val="Ttulo2"/>
       </w:pPr>
-      <w:bookmarkStart w:id="6" w:name="_Toc193377242"/>
+      <w:bookmarkStart w:id="6" w:name="_Toc196236153"/>
       <w:r>
         <w:t>[RF02] Manter profissionais</w:t>
       </w:r>
@@ -5784,7 +5913,7 @@
       <w:pPr>
         <w:pStyle w:val="Ttulo3"/>
       </w:pPr>
-      <w:bookmarkStart w:id="7" w:name="_Toc193377243"/>
+      <w:bookmarkStart w:id="7" w:name="_Toc196236154"/>
       <w:r>
         <w:t>Cadastrar profissional</w:t>
       </w:r>
@@ -5799,7 +5928,7 @@
       <w:pPr>
         <w:pStyle w:val="Ttulo3"/>
       </w:pPr>
-      <w:bookmarkStart w:id="8" w:name="_Toc193377244"/>
+      <w:bookmarkStart w:id="8" w:name="_Toc196236155"/>
       <w:r>
         <w:t>Editar profissional</w:t>
       </w:r>
@@ -5814,7 +5943,7 @@
       <w:pPr>
         <w:pStyle w:val="Ttulo3"/>
       </w:pPr>
-      <w:bookmarkStart w:id="9" w:name="_Toc193377245"/>
+      <w:bookmarkStart w:id="9" w:name="_Toc196236156"/>
       <w:r>
         <w:t>Excluir profissional</w:t>
       </w:r>
@@ -5830,7 +5959,7 @@
       <w:pPr>
         <w:pStyle w:val="Ttulo2"/>
       </w:pPr>
-      <w:bookmarkStart w:id="10" w:name="_Toc193377246"/>
+      <w:bookmarkStart w:id="10" w:name="_Toc196236157"/>
       <w:r>
         <w:lastRenderedPageBreak/>
         <w:t>[RF03] Manter procedimentos</w:t>
@@ -5846,7 +5975,7 @@
       <w:pPr>
         <w:pStyle w:val="Ttulo3"/>
       </w:pPr>
-      <w:bookmarkStart w:id="11" w:name="_Toc193377247"/>
+      <w:bookmarkStart w:id="11" w:name="_Toc196236158"/>
       <w:r>
         <w:t>Cadastrar procedimento</w:t>
       </w:r>
@@ -5861,7 +5990,7 @@
       <w:pPr>
         <w:pStyle w:val="Ttulo3"/>
       </w:pPr>
-      <w:bookmarkStart w:id="12" w:name="_Toc193377248"/>
+      <w:bookmarkStart w:id="12" w:name="_Toc196236159"/>
       <w:r>
         <w:t>Editar procedimento</w:t>
       </w:r>
@@ -5876,7 +6005,7 @@
       <w:pPr>
         <w:pStyle w:val="Ttulo3"/>
       </w:pPr>
-      <w:bookmarkStart w:id="13" w:name="_Toc193377249"/>
+      <w:bookmarkStart w:id="13" w:name="_Toc196236160"/>
       <w:r>
         <w:t>Excluir procedimento</w:t>
       </w:r>
@@ -5892,7 +6021,7 @@
       <w:pPr>
         <w:pStyle w:val="Ttulo2"/>
       </w:pPr>
-      <w:bookmarkStart w:id="14" w:name="_Toc193377250"/>
+      <w:bookmarkStart w:id="14" w:name="_Toc196236161"/>
       <w:r>
         <w:t>[RF04] Manter clientes</w:t>
       </w:r>
@@ -5908,7 +6037,7 @@
         <w:pStyle w:val="Ttulo3"/>
       </w:pPr>
       <w:bookmarkStart w:id="15" w:name="_Toc190193658"/>
-      <w:bookmarkStart w:id="16" w:name="_Toc193377251"/>
+      <w:bookmarkStart w:id="16" w:name="_Toc196236162"/>
       <w:r>
         <w:t>Cadastrar profissional</w:t>
       </w:r>
@@ -5925,7 +6054,7 @@
         <w:pStyle w:val="Ttulo3"/>
       </w:pPr>
       <w:bookmarkStart w:id="17" w:name="_Toc190193659"/>
-      <w:bookmarkStart w:id="18" w:name="_Toc193377252"/>
+      <w:bookmarkStart w:id="18" w:name="_Toc196236163"/>
       <w:r>
         <w:t>Editar cadastro de profissional</w:t>
       </w:r>
@@ -5942,7 +6071,7 @@
         <w:pStyle w:val="Ttulo3"/>
       </w:pPr>
       <w:bookmarkStart w:id="19" w:name="_Toc190193660"/>
-      <w:bookmarkStart w:id="20" w:name="_Toc193377253"/>
+      <w:bookmarkStart w:id="20" w:name="_Toc196236164"/>
       <w:r>
         <w:t>Excluir cadastro de profissional</w:t>
       </w:r>
@@ -5960,7 +6089,7 @@
         <w:pStyle w:val="Ttulo2"/>
       </w:pPr>
       <w:bookmarkStart w:id="21" w:name="_Toc190193661"/>
-      <w:bookmarkStart w:id="22" w:name="_Toc193377254"/>
+      <w:bookmarkStart w:id="22" w:name="_Toc196236165"/>
       <w:r>
         <w:t>[RF03] Manter procedimentos</w:t>
       </w:r>
@@ -5977,7 +6106,7 @@
         <w:pStyle w:val="Ttulo3"/>
       </w:pPr>
       <w:bookmarkStart w:id="23" w:name="_Toc190193662"/>
-      <w:bookmarkStart w:id="24" w:name="_Toc193377255"/>
+      <w:bookmarkStart w:id="24" w:name="_Toc196236166"/>
       <w:r>
         <w:t>Cadastrar procedimento</w:t>
       </w:r>
@@ -5994,7 +6123,7 @@
         <w:pStyle w:val="Ttulo3"/>
       </w:pPr>
       <w:bookmarkStart w:id="25" w:name="_Toc190193663"/>
-      <w:bookmarkStart w:id="26" w:name="_Toc193377256"/>
+      <w:bookmarkStart w:id="26" w:name="_Toc196236167"/>
       <w:r>
         <w:t>Editar cadastro de procedimento</w:t>
       </w:r>
@@ -6011,7 +6140,7 @@
         <w:pStyle w:val="Ttulo3"/>
       </w:pPr>
       <w:bookmarkStart w:id="27" w:name="_Toc190193664"/>
-      <w:bookmarkStart w:id="28" w:name="_Toc193377257"/>
+      <w:bookmarkStart w:id="28" w:name="_Toc196236168"/>
       <w:r>
         <w:t>Excluir cadastro de procedimento</w:t>
       </w:r>
@@ -6029,7 +6158,7 @@
         <w:pStyle w:val="Ttulo2"/>
       </w:pPr>
       <w:bookmarkStart w:id="29" w:name="_Toc190193665"/>
-      <w:bookmarkStart w:id="30" w:name="_Toc193377258"/>
+      <w:bookmarkStart w:id="30" w:name="_Toc196236169"/>
       <w:r>
         <w:t>[RF04] Manter clientes</w:t>
       </w:r>
@@ -6046,7 +6175,7 @@
         <w:pStyle w:val="Ttulo3"/>
       </w:pPr>
       <w:bookmarkStart w:id="31" w:name="_Toc190193666"/>
-      <w:bookmarkStart w:id="32" w:name="_Toc193377259"/>
+      <w:bookmarkStart w:id="32" w:name="_Toc196236170"/>
       <w:r>
         <w:lastRenderedPageBreak/>
         <w:t>Cadastrar cliente</w:t>
@@ -6064,7 +6193,7 @@
         <w:pStyle w:val="Ttulo3"/>
       </w:pPr>
       <w:bookmarkStart w:id="33" w:name="_Toc190193667"/>
-      <w:bookmarkStart w:id="34" w:name="_Toc193377260"/>
+      <w:bookmarkStart w:id="34" w:name="_Toc196236171"/>
       <w:r>
         <w:t>Editar cadastro de cliente</w:t>
       </w:r>
@@ -6081,7 +6210,7 @@
         <w:pStyle w:val="Ttulo3"/>
       </w:pPr>
       <w:bookmarkStart w:id="35" w:name="_Toc190193668"/>
-      <w:bookmarkStart w:id="36" w:name="_Toc193377261"/>
+      <w:bookmarkStart w:id="36" w:name="_Toc196236172"/>
       <w:r>
         <w:t>Excluir cadastro de cliente</w:t>
       </w:r>
@@ -6099,7 +6228,7 @@
         <w:pStyle w:val="Ttulo2"/>
       </w:pPr>
       <w:bookmarkStart w:id="37" w:name="_Toc190193669"/>
-      <w:bookmarkStart w:id="38" w:name="_Toc193377262"/>
+      <w:bookmarkStart w:id="38" w:name="_Toc196236173"/>
       <w:r>
         <w:t>[RF05] Manter agendamentos</w:t>
       </w:r>
@@ -6116,7 +6245,7 @@
         <w:pStyle w:val="Ttulo3"/>
       </w:pPr>
       <w:bookmarkStart w:id="39" w:name="_Toc190193670"/>
-      <w:bookmarkStart w:id="40" w:name="_Toc193377263"/>
+      <w:bookmarkStart w:id="40" w:name="_Toc196236174"/>
       <w:r>
         <w:t>Cadastrar agendamento</w:t>
       </w:r>
@@ -6133,7 +6262,7 @@
         <w:pStyle w:val="Ttulo3"/>
       </w:pPr>
       <w:bookmarkStart w:id="41" w:name="_Toc190193671"/>
-      <w:bookmarkStart w:id="42" w:name="_Toc193377264"/>
+      <w:bookmarkStart w:id="42" w:name="_Toc196236175"/>
       <w:r>
         <w:t>Editar cadastro de agendamento</w:t>
       </w:r>
@@ -6150,7 +6279,7 @@
         <w:pStyle w:val="Ttulo3"/>
       </w:pPr>
       <w:bookmarkStart w:id="43" w:name="_Toc190193672"/>
-      <w:bookmarkStart w:id="44" w:name="_Toc193377265"/>
+      <w:bookmarkStart w:id="44" w:name="_Toc196236176"/>
       <w:r>
         <w:t>Excluir cadastro de agendamento</w:t>
       </w:r>
@@ -6168,7 +6297,7 @@
         <w:pStyle w:val="Ttulo2"/>
       </w:pPr>
       <w:bookmarkStart w:id="45" w:name="_Toc190193673"/>
-      <w:bookmarkStart w:id="46" w:name="_Toc193377266"/>
+      <w:bookmarkStart w:id="46" w:name="_Toc196236177"/>
       <w:r>
         <w:t>[RF06] Gerar relatório de agendamentos realizados</w:t>
       </w:r>
@@ -6186,7 +6315,7 @@
         <w:pStyle w:val="Ttulo2"/>
       </w:pPr>
       <w:bookmarkStart w:id="47" w:name="_Toc190193674"/>
-      <w:bookmarkStart w:id="48" w:name="_Toc193377267"/>
+      <w:bookmarkStart w:id="48" w:name="_Toc196236178"/>
       <w:r>
         <w:t>[RF07] Realizar logout</w:t>
       </w:r>
@@ -6204,7 +6333,7 @@
         <w:pStyle w:val="Ttulo2"/>
       </w:pPr>
       <w:bookmarkStart w:id="49" w:name="_Toc190193675"/>
-      <w:bookmarkStart w:id="50" w:name="_Toc193377268"/>
+      <w:bookmarkStart w:id="50" w:name="_Toc196236179"/>
       <w:r>
         <w:t>[RF08] Confirmar ou cancelar agendamentos</w:t>
       </w:r>
@@ -6222,7 +6351,7 @@
         <w:pStyle w:val="Ttulo2"/>
       </w:pPr>
       <w:bookmarkStart w:id="51" w:name="_Toc190193676"/>
-      <w:bookmarkStart w:id="52" w:name="_Toc193377269"/>
+      <w:bookmarkStart w:id="52" w:name="_Toc196236180"/>
       <w:r>
         <w:t>[RF09] Recuperar senha de acesso</w:t>
       </w:r>
@@ -6246,7 +6375,7 @@
         <w:pStyle w:val="Ttulo2"/>
       </w:pPr>
       <w:bookmarkStart w:id="53" w:name="_Toc190193677"/>
-      <w:bookmarkStart w:id="54" w:name="_Toc193377270"/>
+      <w:bookmarkStart w:id="54" w:name="_Toc196236181"/>
       <w:r>
         <w:lastRenderedPageBreak/>
         <w:t>[RF10] Trocar senha</w:t>
@@ -6265,7 +6394,7 @@
         <w:pStyle w:val="Ttulo2"/>
       </w:pPr>
       <w:bookmarkStart w:id="55" w:name="_Toc190193678"/>
-      <w:bookmarkStart w:id="56" w:name="_Toc193377271"/>
+      <w:bookmarkStart w:id="56" w:name="_Toc196236182"/>
       <w:r>
         <w:t>[RF11] Trocar e-mail</w:t>
       </w:r>
@@ -6283,7 +6412,7 @@
         <w:pStyle w:val="Ttulo2"/>
       </w:pPr>
       <w:bookmarkStart w:id="57" w:name="_Toc190193679"/>
-      <w:bookmarkStart w:id="58" w:name="_Toc193377272"/>
+      <w:bookmarkStart w:id="58" w:name="_Toc196236183"/>
       <w:r>
         <w:t>[RF12] Acessar o sistema</w:t>
       </w:r>
@@ -6301,7 +6430,7 @@
         <w:pStyle w:val="Ttulo2"/>
       </w:pPr>
       <w:bookmarkStart w:id="59" w:name="_Toc190193680"/>
-      <w:bookmarkStart w:id="60" w:name="_Toc193377273"/>
+      <w:bookmarkStart w:id="60" w:name="_Toc196236184"/>
       <w:r>
         <w:t>[RF13] Notificar confirmação ou cancelamento de agendamento</w:t>
       </w:r>
@@ -6310,15 +6439,7 @@
     </w:p>
     <w:p>
       <w:r>
-        <w:t>O sistema deve emitir uma notificação ao profissional (</w:t>
-      </w:r>
-      <w:proofErr w:type="spellStart"/>
-      <w:r>
-        <w:t>independente</w:t>
-      </w:r>
-      <w:proofErr w:type="spellEnd"/>
-      <w:r>
-        <w:t xml:space="preserve"> do tipo de perfil) acerca da confirmação ou cancelamento de algum procedimento.</w:t>
+        <w:t>O sistema deve emitir uma notificação ao profissional (independente do tipo de perfil) acerca da confirmação ou cancelamento de algum procedimento.</w:t>
       </w:r>
     </w:p>
     <w:p/>
@@ -6327,7 +6448,7 @@
         <w:pStyle w:val="Ttulo2"/>
       </w:pPr>
       <w:bookmarkStart w:id="61" w:name="_Toc190193681"/>
-      <w:bookmarkStart w:id="62" w:name="_Toc193377274"/>
+      <w:bookmarkStart w:id="62" w:name="_Toc196236185"/>
       <w:r>
         <w:t>[RF14] Consultar dados cadastrados</w:t>
       </w:r>
@@ -6344,7 +6465,7 @@
       <w:pPr>
         <w:pStyle w:val="Ttulo2"/>
       </w:pPr>
-      <w:bookmarkStart w:id="63" w:name="_Toc193377275"/>
+      <w:bookmarkStart w:id="63" w:name="_Toc196236186"/>
       <w:r>
         <w:t>[RF15] Navegar entre outras telas do sistema</w:t>
       </w:r>
@@ -6361,7 +6482,7 @@
         <w:pStyle w:val="Ttulo1"/>
       </w:pPr>
       <w:bookmarkStart w:id="64" w:name="_Toc190193682"/>
-      <w:bookmarkStart w:id="65" w:name="_Toc193377276"/>
+      <w:bookmarkStart w:id="65" w:name="_Toc196236187"/>
       <w:r>
         <w:t>Requisitos Não Funcionais</w:t>
       </w:r>
@@ -6374,7 +6495,7 @@
         <w:pStyle w:val="Ttulo2"/>
       </w:pPr>
       <w:bookmarkStart w:id="66" w:name="_Toc190193683"/>
-      <w:bookmarkStart w:id="67" w:name="_Toc193377277"/>
+      <w:bookmarkStart w:id="67" w:name="_Toc196236188"/>
       <w:r>
         <w:t>[RNF01] Desenvolvimento</w:t>
       </w:r>
@@ -6383,23 +6504,7 @@
     </w:p>
     <w:p>
       <w:r>
-        <w:t xml:space="preserve">O sistema deverá ser desenvolvido usando as linguagens de marcação HTML5, de estilo CSS3 e de programação </w:t>
-      </w:r>
-      <w:proofErr w:type="spellStart"/>
-      <w:r>
-        <w:t>JavaScript</w:t>
-      </w:r>
-      <w:proofErr w:type="spellEnd"/>
-      <w:r>
-        <w:t xml:space="preserve">. O banco de dados para registro das informações deverá ser o MySQL e o framework a ser utilizado para testes unitários deverá ser o </w:t>
-      </w:r>
-      <w:proofErr w:type="spellStart"/>
-      <w:r>
-        <w:t>Jest</w:t>
-      </w:r>
-      <w:proofErr w:type="spellEnd"/>
-      <w:r>
-        <w:t>. (RN11)</w:t>
+        <w:t>O sistema deverá ser desenvolvido usando as linguagens de marcação HTML5, de estilo CSS3 e de programação JavaScript. O banco de dados para registro das informações deverá ser o MySQL e o framework a ser utilizado para testes unitários deverá ser o Jest. (RN11)</w:t>
       </w:r>
     </w:p>
     <w:p/>
@@ -6408,7 +6513,7 @@
         <w:pStyle w:val="Ttulo2"/>
       </w:pPr>
       <w:bookmarkStart w:id="68" w:name="_Toc190193684"/>
-      <w:bookmarkStart w:id="69" w:name="_Toc193377278"/>
+      <w:bookmarkStart w:id="69" w:name="_Toc196236189"/>
       <w:r>
         <w:lastRenderedPageBreak/>
         <w:t>[RNF02] Desempenho</w:t>
@@ -6427,7 +6532,7 @@
         <w:pStyle w:val="Ttulo2"/>
       </w:pPr>
       <w:bookmarkStart w:id="70" w:name="_Toc190193685"/>
-      <w:bookmarkStart w:id="71" w:name="_Toc193377279"/>
+      <w:bookmarkStart w:id="71" w:name="_Toc196236190"/>
       <w:r>
         <w:t>[RNF03] Usabilidade</w:t>
       </w:r>
@@ -6450,7 +6555,7 @@
         <w:pStyle w:val="Ttulo2"/>
       </w:pPr>
       <w:bookmarkStart w:id="72" w:name="_Toc190193686"/>
-      <w:bookmarkStart w:id="73" w:name="_Toc193377280"/>
+      <w:bookmarkStart w:id="73" w:name="_Toc196236191"/>
       <w:r>
         <w:t>[RNF04] Manutenibilidade</w:t>
       </w:r>
@@ -6468,7 +6573,7 @@
         <w:pStyle w:val="Ttulo2"/>
       </w:pPr>
       <w:bookmarkStart w:id="74" w:name="_Toc190193687"/>
-      <w:bookmarkStart w:id="75" w:name="_Toc193377281"/>
+      <w:bookmarkStart w:id="75" w:name="_Toc196236192"/>
       <w:r>
         <w:t>[RNF05] Compatibilidade</w:t>
       </w:r>
@@ -6486,7 +6591,7 @@
         <w:pStyle w:val="Ttulo2"/>
       </w:pPr>
       <w:bookmarkStart w:id="76" w:name="_Toc190193688"/>
-      <w:bookmarkStart w:id="77" w:name="_Toc193377282"/>
+      <w:bookmarkStart w:id="77" w:name="_Toc196236193"/>
       <w:r>
         <w:t>[RNF06] Legalidade e Conformidade</w:t>
       </w:r>
@@ -6505,7 +6610,7 @@
         <w:pStyle w:val="Ttulo1"/>
       </w:pPr>
       <w:bookmarkStart w:id="78" w:name="_Toc190193689"/>
-      <w:bookmarkStart w:id="79" w:name="_Toc193377283"/>
+      <w:bookmarkStart w:id="79" w:name="_Toc196236194"/>
       <w:r>
         <w:t>Regras de Negócio</w:t>
       </w:r>
@@ -6518,7 +6623,7 @@
         <w:pStyle w:val="Ttulo2"/>
       </w:pPr>
       <w:bookmarkStart w:id="80" w:name="_Toc190193690"/>
-      <w:bookmarkStart w:id="81" w:name="_Toc193377284"/>
+      <w:bookmarkStart w:id="81" w:name="_Toc196236195"/>
       <w:r>
         <w:t>[RN01] Cadastro de perfis</w:t>
       </w:r>
@@ -6539,7 +6644,10 @@
         </w:numPr>
       </w:pPr>
       <w:r>
-        <w:t>Administrador: tem controle total sobre todas as funcionalidades do sistema;</w:t>
+        <w:t>Administrador</w:t>
+      </w:r>
+      <w:r>
+        <w:t>: tem controle total sobre todas as funcionalidades do sistema;</w:t>
       </w:r>
     </w:p>
     <w:p>
@@ -6602,7 +6710,7 @@
         <w:pStyle w:val="Ttulo2"/>
       </w:pPr>
       <w:bookmarkStart w:id="82" w:name="_Toc190193691"/>
-      <w:bookmarkStart w:id="83" w:name="_Toc193377285"/>
+      <w:bookmarkStart w:id="83" w:name="_Toc196236196"/>
       <w:r>
         <w:t>[RN02] Cadastro de profissionais</w:t>
       </w:r>
@@ -6712,7 +6820,13 @@
     </w:p>
     <w:p>
       <w:r>
-        <w:t>Somente o Administrador poderá cadastrar, editar ou excluir um profissional. Usuários com o perfil Funcionário poderão somente consultar os profissionais cadastrados.</w:t>
+        <w:t xml:space="preserve">Somente o </w:t>
+      </w:r>
+      <w:r>
+        <w:t>Administrador</w:t>
+      </w:r>
+      <w:r>
+        <w:t xml:space="preserve"> poderá cadastrar, editar ou excluir um profissional. Usuários com o perfil Funcionário poderão somente consultar os profissionais cadastrados.</w:t>
       </w:r>
     </w:p>
     <w:p>
@@ -6726,7 +6840,7 @@
         <w:pStyle w:val="Ttulo2"/>
       </w:pPr>
       <w:bookmarkStart w:id="84" w:name="_Toc190193692"/>
-      <w:bookmarkStart w:id="85" w:name="_Toc193377286"/>
+      <w:bookmarkStart w:id="85" w:name="_Toc196236197"/>
       <w:r>
         <w:t>[RN03] Cadastro de procedimentos</w:t>
       </w:r>
@@ -6764,7 +6878,13 @@
     </w:p>
     <w:p>
       <w:r>
-        <w:t>Somente o Administrador poderá cadastrar, editar ou excluir um procedimento. Usuários com o perfil Funcionário somente poderão consultar os procedimentos cadastrados.</w:t>
+        <w:t xml:space="preserve">Somente o </w:t>
+      </w:r>
+      <w:r>
+        <w:t>Administrador</w:t>
+      </w:r>
+      <w:r>
+        <w:t xml:space="preserve"> poderá cadastrar, editar ou excluir um procedimento. Usuários com o perfil Funcionário somente poderão consultar os procedimentos cadastrados.</w:t>
       </w:r>
     </w:p>
     <w:p/>
@@ -6773,7 +6893,7 @@
         <w:pStyle w:val="Ttulo2"/>
       </w:pPr>
       <w:bookmarkStart w:id="86" w:name="_Toc190193693"/>
-      <w:bookmarkStart w:id="87" w:name="_Toc193377287"/>
+      <w:bookmarkStart w:id="87" w:name="_Toc196236198"/>
       <w:r>
         <w:t>[RN04] Cadastro de clientes</w:t>
       </w:r>
@@ -6823,7 +6943,10 @@
         </w:numPr>
       </w:pPr>
       <w:r>
-        <w:t>Administrador: Cadastra, edita e exclui registros de clientes cadastrados.</w:t>
+        <w:t>Administrador</w:t>
+      </w:r>
+      <w:r>
+        <w:t>: Cadastra, edita e exclui registros de clientes cadastrados.</w:t>
       </w:r>
     </w:p>
     <w:p>
@@ -6844,7 +6967,7 @@
         <w:pStyle w:val="Ttulo2"/>
       </w:pPr>
       <w:bookmarkStart w:id="88" w:name="_Toc190193694"/>
-      <w:bookmarkStart w:id="89" w:name="_Toc193377288"/>
+      <w:bookmarkStart w:id="89" w:name="_Toc196236199"/>
       <w:r>
         <w:lastRenderedPageBreak/>
         <w:t xml:space="preserve">[RN05] Cadastro </w:t>
@@ -6985,7 +7108,10 @@
         </w:numPr>
       </w:pPr>
       <w:r>
-        <w:t>Administrador: Cadastra, edita e exclui registros de agendamentos cadastrados.</w:t>
+        <w:t>Administrador</w:t>
+      </w:r>
+      <w:r>
+        <w:t>: Cadastra, edita e exclui registros de agendamentos cadastrados.</w:t>
       </w:r>
     </w:p>
     <w:p>
@@ -7006,7 +7132,7 @@
         <w:pStyle w:val="Ttulo2"/>
       </w:pPr>
       <w:bookmarkStart w:id="90" w:name="_Toc190193695"/>
-      <w:bookmarkStart w:id="91" w:name="_Toc193377289"/>
+      <w:bookmarkStart w:id="91" w:name="_Toc196236200"/>
       <w:r>
         <w:t>[RN06] Relatório de agendamentos</w:t>
       </w:r>
@@ -7015,7 +7141,13 @@
     </w:p>
     <w:p>
       <w:r>
-        <w:t>Somente o Administrador do sistema poderá gerar o relatório de agendamentos. Para gerá-lo, será preciso definir um intervalo de tempo. Os intervalos de tempo disponíveis serão:</w:t>
+        <w:t xml:space="preserve">Somente o </w:t>
+      </w:r>
+      <w:r>
+        <w:t>Administrador</w:t>
+      </w:r>
+      <w:r>
+        <w:t xml:space="preserve"> do sistema poderá gerar o relatório de agendamentos. Para gerá-lo, será preciso definir um intervalo de tempo. Os intervalos de tempo disponíveis serão:</w:t>
       </w:r>
     </w:p>
     <w:p>
@@ -7201,7 +7333,13 @@
         </w:numPr>
       </w:pPr>
       <w:r>
-        <w:t>Identificação da pessoa (Administrador) que gerou o relatório.</w:t>
+        <w:t>Identificação da pessoa (</w:t>
+      </w:r>
+      <w:r>
+        <w:t>Administrador</w:t>
+      </w:r>
+      <w:r>
+        <w:t>) que gerou o relatório.</w:t>
       </w:r>
     </w:p>
     <w:p/>
@@ -7210,7 +7348,7 @@
         <w:pStyle w:val="Ttulo2"/>
       </w:pPr>
       <w:bookmarkStart w:id="92" w:name="_Toc190193696"/>
-      <w:bookmarkStart w:id="93" w:name="_Toc193377290"/>
+      <w:bookmarkStart w:id="93" w:name="_Toc196236201"/>
       <w:r>
         <w:t>[RN07] Logout do sistema</w:t>
       </w:r>
@@ -7228,7 +7366,7 @@
         <w:pStyle w:val="Ttulo2"/>
       </w:pPr>
       <w:bookmarkStart w:id="94" w:name="_Toc190193697"/>
-      <w:bookmarkStart w:id="95" w:name="_Toc193377291"/>
+      <w:bookmarkStart w:id="95" w:name="_Toc196236202"/>
       <w:r>
         <w:t xml:space="preserve">[RN08] Recuperação de </w:t>
       </w:r>
@@ -7282,15 +7420,7 @@
           <w:i/>
           <w:iCs/>
         </w:rPr>
-        <w:t xml:space="preserve">Sem problemas! Vamos te enviar por e-mail instruções para </w:t>
-      </w:r>
-      <w:proofErr w:type="spellStart"/>
-      <w:r>
-        <w:rPr>
-          <w:i/>
-          <w:iCs/>
-        </w:rPr>
-        <w:t>reset</w:t>
+        <w:t>Sem problemas! Vamos te enviar por e-mail instruções para reset</w:t>
       </w:r>
       <w:r>
         <w:rPr>
@@ -7299,7 +7429,6 @@
         </w:rPr>
         <w:t>á-la</w:t>
       </w:r>
-      <w:proofErr w:type="spellEnd"/>
       <w:r>
         <w:rPr>
           <w:i/>
@@ -7503,7 +7632,7 @@
         <w:pStyle w:val="Ttulo2"/>
       </w:pPr>
       <w:bookmarkStart w:id="96" w:name="_Toc190193698"/>
-      <w:bookmarkStart w:id="97" w:name="_Toc193377292"/>
+      <w:bookmarkStart w:id="97" w:name="_Toc196236203"/>
       <w:r>
         <w:t>[RN09] Critérios de criação de senha</w:t>
       </w:r>
@@ -7569,7 +7698,7 @@
         <w:pStyle w:val="Ttulo2"/>
       </w:pPr>
       <w:bookmarkStart w:id="98" w:name="_Toc190193699"/>
-      <w:bookmarkStart w:id="99" w:name="_Toc193377293"/>
+      <w:bookmarkStart w:id="99" w:name="_Toc196236204"/>
       <w:r>
         <w:t>[RN10] Confirmação ou cancelamento de agendamentos</w:t>
       </w:r>
@@ -7672,7 +7801,7 @@
         <w:pStyle w:val="Ttulo2"/>
       </w:pPr>
       <w:bookmarkStart w:id="100" w:name="_Toc190193700"/>
-      <w:bookmarkStart w:id="101" w:name="_Toc193377294"/>
+      <w:bookmarkStart w:id="101" w:name="_Toc196236205"/>
       <w:r>
         <w:t>[RN11] Páginas a serem criadas</w:t>
       </w:r>
@@ -7861,7 +7990,7 @@
         <w:pStyle w:val="Ttulo2"/>
       </w:pPr>
       <w:bookmarkStart w:id="102" w:name="_Toc190193701"/>
-      <w:bookmarkStart w:id="103" w:name="_Toc193377295"/>
+      <w:bookmarkStart w:id="103" w:name="_Toc196236206"/>
       <w:r>
         <w:t>[RN12] Troca de senha</w:t>
       </w:r>
@@ -7879,7 +8008,7 @@
         <w:pStyle w:val="Ttulo2"/>
       </w:pPr>
       <w:bookmarkStart w:id="104" w:name="_Toc190193702"/>
-      <w:bookmarkStart w:id="105" w:name="_Toc193377296"/>
+      <w:bookmarkStart w:id="105" w:name="_Toc196236207"/>
       <w:r>
         <w:t>[RN13] Troca de e-mail</w:t>
       </w:r>
@@ -7897,7 +8026,7 @@
         <w:pStyle w:val="Ttulo2"/>
       </w:pPr>
       <w:bookmarkStart w:id="106" w:name="_Toc190193703"/>
-      <w:bookmarkStart w:id="107" w:name="_Toc193377297"/>
+      <w:bookmarkStart w:id="107" w:name="_Toc196236208"/>
       <w:r>
         <w:t>[RN14] Acesso ao sistema</w:t>
       </w:r>
@@ -7915,7 +8044,7 @@
         <w:pStyle w:val="Ttulo2"/>
       </w:pPr>
       <w:bookmarkStart w:id="108" w:name="_Toc190193704"/>
-      <w:bookmarkStart w:id="109" w:name="_Toc193377298"/>
+      <w:bookmarkStart w:id="109" w:name="_Toc196236209"/>
       <w:r>
         <w:t>[RN15] Exclusão de cadastros</w:t>
       </w:r>
@@ -7933,7 +8062,7 @@
         <w:pStyle w:val="Ttulo2"/>
       </w:pPr>
       <w:bookmarkStart w:id="110" w:name="_Toc190193705"/>
-      <w:bookmarkStart w:id="111" w:name="_Toc193377299"/>
+      <w:bookmarkStart w:id="111" w:name="_Toc196236210"/>
       <w:r>
         <w:t>[RN16] Notificações sobre agendamentos</w:t>
       </w:r>
@@ -7992,7 +8121,7 @@
         <w:pStyle w:val="Ttulo2"/>
       </w:pPr>
       <w:bookmarkStart w:id="112" w:name="_Toc190193706"/>
-      <w:bookmarkStart w:id="113" w:name="_Toc193377300"/>
+      <w:bookmarkStart w:id="113" w:name="_Toc196236211"/>
       <w:r>
         <w:t>[RN17] Filtros de pesquisa da tela “Profissionais”</w:t>
       </w:r>
@@ -8010,7 +8139,7 @@
         <w:pStyle w:val="Ttulo2"/>
       </w:pPr>
       <w:bookmarkStart w:id="114" w:name="_Toc190193707"/>
-      <w:bookmarkStart w:id="115" w:name="_Toc193377301"/>
+      <w:bookmarkStart w:id="115" w:name="_Toc196236212"/>
       <w:r>
         <w:t>[RN18] Filtros de pesquisa da tela “Procedimentos”</w:t>
       </w:r>
@@ -8028,7 +8157,7 @@
         <w:pStyle w:val="Ttulo2"/>
       </w:pPr>
       <w:bookmarkStart w:id="116" w:name="_Toc190193708"/>
-      <w:bookmarkStart w:id="117" w:name="_Toc193377302"/>
+      <w:bookmarkStart w:id="117" w:name="_Toc196236213"/>
       <w:r>
         <w:t>[RN19] Filtros de pesquisa da tela “Clientes”</w:t>
       </w:r>
@@ -8046,7 +8175,7 @@
         <w:pStyle w:val="Ttulo2"/>
       </w:pPr>
       <w:bookmarkStart w:id="118" w:name="_Toc190193709"/>
-      <w:bookmarkStart w:id="119" w:name="_Toc193377303"/>
+      <w:bookmarkStart w:id="119" w:name="_Toc196236214"/>
       <w:r>
         <w:t>[RN20] Filtros de pesquisa de tela “Agendamentos”</w:t>
       </w:r>
@@ -8064,7 +8193,7 @@
         <w:pStyle w:val="Ttulo2"/>
       </w:pPr>
       <w:bookmarkStart w:id="120" w:name="_Toc190193710"/>
-      <w:bookmarkStart w:id="121" w:name="_Toc193377304"/>
+      <w:bookmarkStart w:id="121" w:name="_Toc196236215"/>
       <w:r>
         <w:t>[RN21] Conteúdo da página “</w:t>
       </w:r>
@@ -8148,13 +8277,8 @@
       </w:r>
     </w:p>
     <w:p>
-      <w:proofErr w:type="spellStart"/>
-      <w:r>
-        <w:t>Template</w:t>
-      </w:r>
-      <w:proofErr w:type="spellEnd"/>
-      <w:r>
-        <w:t xml:space="preserve"> das mensagens:</w:t>
+      <w:r>
+        <w:t>Template das mensagens:</w:t>
       </w:r>
     </w:p>
     <w:p>
@@ -8242,71 +8366,37 @@
           <w:i/>
           <w:iCs/>
         </w:rPr>
-        <w:t xml:space="preserve">Total de agendamentos marcados com você hoje: </w:t>
-      </w:r>
-      <w:proofErr w:type="spellStart"/>
-      <w:r>
+        <w:t>Total de agendamentos marcados com você hoje: xx</w:t>
+      </w:r>
+    </w:p>
+    <w:p>
+      <w:pPr>
         <w:rPr>
           <w:i/>
           <w:iCs/>
         </w:rPr>
-        <w:t>xx</w:t>
-      </w:r>
-      <w:proofErr w:type="spellEnd"/>
-    </w:p>
-    <w:p>
-      <w:pPr>
+      </w:pPr>
+      <w:r>
         <w:rPr>
           <w:i/>
           <w:iCs/>
         </w:rPr>
-      </w:pPr>
-      <w:r>
+        <w:t>Total de agendamentos marcados com você amanhã: xx</w:t>
+      </w:r>
+    </w:p>
+    <w:p>
+      <w:pPr>
         <w:rPr>
           <w:i/>
           <w:iCs/>
         </w:rPr>
-        <w:t xml:space="preserve">Total de agendamentos marcados com você amanhã: </w:t>
-      </w:r>
-      <w:proofErr w:type="spellStart"/>
+      </w:pPr>
       <w:r>
         <w:rPr>
           <w:i/>
           <w:iCs/>
         </w:rPr>
-        <w:t>xx</w:t>
-      </w:r>
-      <w:proofErr w:type="spellEnd"/>
-    </w:p>
-    <w:p>
-      <w:pPr>
-        <w:rPr>
-          <w:i/>
-          <w:iCs/>
-        </w:rPr>
-      </w:pPr>
-      <w:r>
-        <w:rPr>
-          <w:i/>
-          <w:iCs/>
-        </w:rPr>
-        <w:t xml:space="preserve">Total de agendamentos marcados com você essa semana: </w:t>
-      </w:r>
-      <w:proofErr w:type="spellStart"/>
-      <w:r>
-        <w:rPr>
-          <w:i/>
-          <w:iCs/>
-        </w:rPr>
-        <w:t>xx</w:t>
-      </w:r>
-      <w:proofErr w:type="spellEnd"/>
-      <w:r>
-        <w:rPr>
-          <w:i/>
-          <w:iCs/>
-        </w:rPr>
-        <w:t>”</w:t>
+        <w:t>Total de agendamentos marcados com você essa semana: xx”</w:t>
       </w:r>
     </w:p>
     <w:p/>
@@ -8315,7 +8405,7 @@
         <w:pStyle w:val="Ttulo2"/>
       </w:pPr>
       <w:bookmarkStart w:id="122" w:name="_Toc190193711"/>
-      <w:bookmarkStart w:id="123" w:name="_Toc193377305"/>
+      <w:bookmarkStart w:id="123" w:name="_Toc196236216"/>
       <w:r>
         <w:t>[RN22] Métodos de pagamento</w:t>
       </w:r>
@@ -8377,15 +8467,7 @@
     </w:p>
     <w:p>
       <w:r>
-        <w:t xml:space="preserve">Deverá ser possível cadastrar um agendamento com mais de 1 </w:t>
-      </w:r>
-      <w:proofErr w:type="spellStart"/>
-      <w:r>
-        <w:t>tipo</w:t>
-      </w:r>
-      <w:proofErr w:type="spellEnd"/>
-      <w:r>
-        <w:t xml:space="preserve"> de pagamento.</w:t>
+        <w:t>Deverá ser possível cadastrar um agendamento com mais de 1 tipo de pagamento.</w:t>
       </w:r>
     </w:p>
     <w:p/>
@@ -8393,7 +8475,7 @@
       <w:pPr>
         <w:pStyle w:val="Ttulo2"/>
       </w:pPr>
-      <w:bookmarkStart w:id="124" w:name="_Toc193377306"/>
+      <w:bookmarkStart w:id="124" w:name="_Toc196236217"/>
       <w:r>
         <w:t>[RN23] E-mail de redefinição de senha</w:t>
       </w:r>
@@ -8416,39 +8498,7 @@
           <w:i/>
           <w:iCs/>
         </w:rPr>
-        <w:t xml:space="preserve">“Assunto: Redefinição de senha – </w:t>
-      </w:r>
-      <w:proofErr w:type="spellStart"/>
-      <w:r>
-        <w:rPr>
-          <w:i/>
-          <w:iCs/>
-        </w:rPr>
-        <w:t>My</w:t>
-      </w:r>
-      <w:proofErr w:type="spellEnd"/>
-      <w:r>
-        <w:rPr>
-          <w:i/>
-          <w:iCs/>
-        </w:rPr>
-        <w:t xml:space="preserve"> </w:t>
-      </w:r>
-      <w:proofErr w:type="spellStart"/>
-      <w:r>
-        <w:rPr>
-          <w:i/>
-          <w:iCs/>
-        </w:rPr>
-        <w:t>Hair</w:t>
-      </w:r>
-      <w:proofErr w:type="spellEnd"/>
-      <w:r>
-        <w:rPr>
-          <w:i/>
-          <w:iCs/>
-        </w:rPr>
-        <w:t xml:space="preserve"> Salon</w:t>
+        <w:t>“Assunto: Redefinição de senha – My Hair Salon</w:t>
       </w:r>
     </w:p>
     <w:p>
@@ -8480,37 +8530,12 @@
         </w:rPr>
         <w:t xml:space="preserve">Recebemos uma solicitação para redefinir sua senha no sistema </w:t>
       </w:r>
-      <w:proofErr w:type="spellStart"/>
       <w:r>
         <w:rPr>
           <w:i/>
           <w:iCs/>
         </w:rPr>
-        <w:t>My</w:t>
-      </w:r>
-      <w:proofErr w:type="spellEnd"/>
-      <w:r>
-        <w:rPr>
-          <w:i/>
-          <w:iCs/>
-        </w:rPr>
-        <w:t xml:space="preserve"> </w:t>
-      </w:r>
-      <w:proofErr w:type="spellStart"/>
-      <w:r>
-        <w:rPr>
-          <w:i/>
-          <w:iCs/>
-        </w:rPr>
-        <w:t>Hair</w:t>
-      </w:r>
-      <w:proofErr w:type="spellEnd"/>
-      <w:r>
-        <w:rPr>
-          <w:i/>
-          <w:iCs/>
-        </w:rPr>
-        <w:t xml:space="preserve"> Salon</w:t>
+        <w:t>My Hair Salon</w:t>
       </w:r>
       <w:r>
         <w:rPr>
@@ -8618,37 +8643,12 @@
         </w:rPr>
         <w:t xml:space="preserve">Equipe </w:t>
       </w:r>
-      <w:proofErr w:type="spellStart"/>
       <w:r>
         <w:rPr>
           <w:i/>
           <w:iCs/>
         </w:rPr>
-        <w:t>My</w:t>
-      </w:r>
-      <w:proofErr w:type="spellEnd"/>
-      <w:r>
-        <w:rPr>
-          <w:i/>
-          <w:iCs/>
-        </w:rPr>
-        <w:t xml:space="preserve"> </w:t>
-      </w:r>
-      <w:proofErr w:type="spellStart"/>
-      <w:r>
-        <w:rPr>
-          <w:i/>
-          <w:iCs/>
-        </w:rPr>
-        <w:t>Hair</w:t>
-      </w:r>
-      <w:proofErr w:type="spellEnd"/>
-      <w:r>
-        <w:rPr>
-          <w:i/>
-          <w:iCs/>
-        </w:rPr>
-        <w:t xml:space="preserve"> Salon.”</w:t>
+        <w:t>My Hair Salon.”</w:t>
       </w:r>
     </w:p>
     <w:p/>
@@ -8656,7 +8656,7 @@
       <w:pPr>
         <w:pStyle w:val="Ttulo2"/>
       </w:pPr>
-      <w:bookmarkStart w:id="125" w:name="_Toc193377307"/>
+      <w:bookmarkStart w:id="125" w:name="_Toc196236218"/>
       <w:r>
         <w:t>[RN23] Tempo da disponibilização do link para recuperar senha</w:t>
       </w:r>
@@ -8672,7 +8672,7 @@
       <w:pPr>
         <w:pStyle w:val="Ttulo2"/>
       </w:pPr>
-      <w:bookmarkStart w:id="126" w:name="_Toc193377308"/>
+      <w:bookmarkStart w:id="126" w:name="_Toc196236219"/>
       <w:r>
         <w:t>[RN24] Gráficos do dashboard da página “Home”</w:t>
       </w:r>
@@ -8739,7 +8739,7 @@
       <w:pPr>
         <w:pStyle w:val="Ttulo2"/>
       </w:pPr>
-      <w:bookmarkStart w:id="127" w:name="_Toc193377309"/>
+      <w:bookmarkStart w:id="127" w:name="_Toc196236220"/>
       <w:r>
         <w:t>[RN25] Navegação entre páginas do sistema pós-login</w:t>
       </w:r>
@@ -8764,7 +8764,7 @@
       <w:pPr>
         <w:pStyle w:val="Ttulo2"/>
       </w:pPr>
-      <w:bookmarkStart w:id="128" w:name="_Toc193377310"/>
+      <w:bookmarkStart w:id="128" w:name="_Toc196236221"/>
       <w:r>
         <w:t>[RN26] Conteúdo da tela “Profissionais”</w:t>
       </w:r>
@@ -8840,7 +8840,36 @@
       <w:pPr>
         <w:pStyle w:val="Ttulo2"/>
       </w:pPr>
-    </w:p>
+      <w:bookmarkStart w:id="129" w:name="_Toc196236222"/>
+      <w:r>
+        <w:t>[RN27] Modal de confirmação de exclusão de registros</w:t>
+      </w:r>
+      <w:bookmarkEnd w:id="129"/>
+    </w:p>
+    <w:p>
+      <w:r>
+        <w:t>Sempre que o usuário Administrador clicar no botão “Excluir” de algum registro – independente de qual seja a tela de cadastro –, exibir um modal de confirmação na tela questionando o usuário de sua decisão.</w:t>
+      </w:r>
+    </w:p>
+    <w:p/>
+    <w:p>
+      <w:pPr>
+        <w:pStyle w:val="Ttulo2"/>
+      </w:pPr>
+      <w:bookmarkStart w:id="130" w:name="_Toc196236223"/>
+      <w:r>
+        <w:lastRenderedPageBreak/>
+        <w:t>[RN28] Restrição da exclusão de registros de Administradores</w:t>
+      </w:r>
+      <w:bookmarkEnd w:id="130"/>
+    </w:p>
+    <w:p>
+      <w:r>
+        <w:t>O botão “Excluir” não deverá ser exibido em registros de Administradores do sistema na tela “Profissionais”. A exclusão de tais usuários deverá ser feita diretamente no banco de dados da aplicação.</w:t>
+      </w:r>
+    </w:p>
+    <w:p/>
+    <w:p/>
     <w:sectPr>
       <w:headerReference w:type="default" r:id="rId9"/>
       <w:footerReference w:type="default" r:id="rId10"/>

</xml_diff>

<commit_message>
Ajuste RN26 + Adição RNs 29 e 30
</commit_message>
<xml_diff>
--- a/Documentos/Estrutural/2- Requisitos do Sistema - My Hair Salon.docx
+++ b/Documentos/Estrutural/2- Requisitos do Sistema - My Hair Salon.docx
@@ -219,7 +219,7 @@
           <w:r>
             <w:fldChar w:fldCharType="separate"/>
           </w:r>
-          <w:hyperlink w:anchor="_Toc196236147" w:history="1">
+          <w:hyperlink w:anchor="_Toc196242970" w:history="1">
             <w:r>
               <w:rPr>
                 <w:rStyle w:val="Hyperlink"/>
@@ -262,7 +262,7 @@
                 <w:noProof/>
                 <w:webHidden/>
               </w:rPr>
-              <w:instrText xml:space="preserve"> PAGEREF _Toc196236147 \h </w:instrText>
+              <w:instrText xml:space="preserve"> PAGEREF _Toc196242970 \h </w:instrText>
             </w:r>
             <w:r>
               <w:rPr>
@@ -307,7 +307,7 @@
               <w:lang w:eastAsia="pt-BR"/>
             </w:rPr>
           </w:pPr>
-          <w:hyperlink w:anchor="_Toc196236148" w:history="1">
+          <w:hyperlink w:anchor="_Toc196242971" w:history="1">
             <w:r>
               <w:rPr>
                 <w:rStyle w:val="Hyperlink"/>
@@ -350,7 +350,7 @@
                 <w:noProof/>
                 <w:webHidden/>
               </w:rPr>
-              <w:instrText xml:space="preserve"> PAGEREF _Toc196236148 \h </w:instrText>
+              <w:instrText xml:space="preserve"> PAGEREF _Toc196242971 \h </w:instrText>
             </w:r>
             <w:r>
               <w:rPr>
@@ -395,7 +395,7 @@
               <w:lang w:eastAsia="pt-BR"/>
             </w:rPr>
           </w:pPr>
-          <w:hyperlink w:anchor="_Toc196236149" w:history="1">
+          <w:hyperlink w:anchor="_Toc196242972" w:history="1">
             <w:r>
               <w:rPr>
                 <w:rStyle w:val="Hyperlink"/>
@@ -438,7 +438,7 @@
                 <w:noProof/>
                 <w:webHidden/>
               </w:rPr>
-              <w:instrText xml:space="preserve"> PAGEREF _Toc196236149 \h </w:instrText>
+              <w:instrText xml:space="preserve"> PAGEREF _Toc196242972 \h </w:instrText>
             </w:r>
             <w:r>
               <w:rPr>
@@ -482,7 +482,7 @@
               <w:lang w:eastAsia="pt-BR"/>
             </w:rPr>
           </w:pPr>
-          <w:hyperlink w:anchor="_Toc196236150" w:history="1">
+          <w:hyperlink w:anchor="_Toc196242973" w:history="1">
             <w:r>
               <w:rPr>
                 <w:rStyle w:val="Hyperlink"/>
@@ -509,7 +509,7 @@
                 <w:noProof/>
                 <w:webHidden/>
               </w:rPr>
-              <w:instrText xml:space="preserve"> PAGEREF _Toc196236150 \h </w:instrText>
+              <w:instrText xml:space="preserve"> PAGEREF _Toc196242973 \h </w:instrText>
             </w:r>
             <w:r>
               <w:rPr>
@@ -553,7 +553,7 @@
               <w:lang w:eastAsia="pt-BR"/>
             </w:rPr>
           </w:pPr>
-          <w:hyperlink w:anchor="_Toc196236151" w:history="1">
+          <w:hyperlink w:anchor="_Toc196242974" w:history="1">
             <w:r>
               <w:rPr>
                 <w:rStyle w:val="Hyperlink"/>
@@ -580,7 +580,7 @@
                 <w:noProof/>
                 <w:webHidden/>
               </w:rPr>
-              <w:instrText xml:space="preserve"> PAGEREF _Toc196236151 \h </w:instrText>
+              <w:instrText xml:space="preserve"> PAGEREF _Toc196242974 \h </w:instrText>
             </w:r>
             <w:r>
               <w:rPr>
@@ -624,7 +624,7 @@
               <w:lang w:eastAsia="pt-BR"/>
             </w:rPr>
           </w:pPr>
-          <w:hyperlink w:anchor="_Toc196236152" w:history="1">
+          <w:hyperlink w:anchor="_Toc196242975" w:history="1">
             <w:r>
               <w:rPr>
                 <w:rStyle w:val="Hyperlink"/>
@@ -651,7 +651,7 @@
                 <w:noProof/>
                 <w:webHidden/>
               </w:rPr>
-              <w:instrText xml:space="preserve"> PAGEREF _Toc196236152 \h </w:instrText>
+              <w:instrText xml:space="preserve"> PAGEREF _Toc196242975 \h </w:instrText>
             </w:r>
             <w:r>
               <w:rPr>
@@ -695,7 +695,7 @@
               <w:lang w:eastAsia="pt-BR"/>
             </w:rPr>
           </w:pPr>
-          <w:hyperlink w:anchor="_Toc196236153" w:history="1">
+          <w:hyperlink w:anchor="_Toc196242976" w:history="1">
             <w:r>
               <w:rPr>
                 <w:rStyle w:val="Hyperlink"/>
@@ -722,7 +722,7 @@
                 <w:noProof/>
                 <w:webHidden/>
               </w:rPr>
-              <w:instrText xml:space="preserve"> PAGEREF _Toc196236153 \h </w:instrText>
+              <w:instrText xml:space="preserve"> PAGEREF _Toc196242976 \h </w:instrText>
             </w:r>
             <w:r>
               <w:rPr>
@@ -766,7 +766,7 @@
               <w:lang w:eastAsia="pt-BR"/>
             </w:rPr>
           </w:pPr>
-          <w:hyperlink w:anchor="_Toc196236154" w:history="1">
+          <w:hyperlink w:anchor="_Toc196242977" w:history="1">
             <w:r>
               <w:rPr>
                 <w:rStyle w:val="Hyperlink"/>
@@ -793,7 +793,7 @@
                 <w:noProof/>
                 <w:webHidden/>
               </w:rPr>
-              <w:instrText xml:space="preserve"> PAGEREF _Toc196236154 \h </w:instrText>
+              <w:instrText xml:space="preserve"> PAGEREF _Toc196242977 \h </w:instrText>
             </w:r>
             <w:r>
               <w:rPr>
@@ -837,7 +837,7 @@
               <w:lang w:eastAsia="pt-BR"/>
             </w:rPr>
           </w:pPr>
-          <w:hyperlink w:anchor="_Toc196236155" w:history="1">
+          <w:hyperlink w:anchor="_Toc196242978" w:history="1">
             <w:r>
               <w:rPr>
                 <w:rStyle w:val="Hyperlink"/>
@@ -864,7 +864,7 @@
                 <w:noProof/>
                 <w:webHidden/>
               </w:rPr>
-              <w:instrText xml:space="preserve"> PAGEREF _Toc196236155 \h </w:instrText>
+              <w:instrText xml:space="preserve"> PAGEREF _Toc196242978 \h </w:instrText>
             </w:r>
             <w:r>
               <w:rPr>
@@ -908,7 +908,7 @@
               <w:lang w:eastAsia="pt-BR"/>
             </w:rPr>
           </w:pPr>
-          <w:hyperlink w:anchor="_Toc196236156" w:history="1">
+          <w:hyperlink w:anchor="_Toc196242979" w:history="1">
             <w:r>
               <w:rPr>
                 <w:rStyle w:val="Hyperlink"/>
@@ -935,7 +935,7 @@
                 <w:noProof/>
                 <w:webHidden/>
               </w:rPr>
-              <w:instrText xml:space="preserve"> PAGEREF _Toc196236156 \h </w:instrText>
+              <w:instrText xml:space="preserve"> PAGEREF _Toc196242979 \h </w:instrText>
             </w:r>
             <w:r>
               <w:rPr>
@@ -979,7 +979,7 @@
               <w:lang w:eastAsia="pt-BR"/>
             </w:rPr>
           </w:pPr>
-          <w:hyperlink w:anchor="_Toc196236157" w:history="1">
+          <w:hyperlink w:anchor="_Toc196242980" w:history="1">
             <w:r>
               <w:rPr>
                 <w:rStyle w:val="Hyperlink"/>
@@ -1006,7 +1006,7 @@
                 <w:noProof/>
                 <w:webHidden/>
               </w:rPr>
-              <w:instrText xml:space="preserve"> PAGEREF _Toc196236157 \h </w:instrText>
+              <w:instrText xml:space="preserve"> PAGEREF _Toc196242980 \h </w:instrText>
             </w:r>
             <w:r>
               <w:rPr>
@@ -1050,7 +1050,7 @@
               <w:lang w:eastAsia="pt-BR"/>
             </w:rPr>
           </w:pPr>
-          <w:hyperlink w:anchor="_Toc196236158" w:history="1">
+          <w:hyperlink w:anchor="_Toc196242981" w:history="1">
             <w:r>
               <w:rPr>
                 <w:rStyle w:val="Hyperlink"/>
@@ -1077,7 +1077,7 @@
                 <w:noProof/>
                 <w:webHidden/>
               </w:rPr>
-              <w:instrText xml:space="preserve"> PAGEREF _Toc196236158 \h </w:instrText>
+              <w:instrText xml:space="preserve"> PAGEREF _Toc196242981 \h </w:instrText>
             </w:r>
             <w:r>
               <w:rPr>
@@ -1121,7 +1121,7 @@
               <w:lang w:eastAsia="pt-BR"/>
             </w:rPr>
           </w:pPr>
-          <w:hyperlink w:anchor="_Toc196236159" w:history="1">
+          <w:hyperlink w:anchor="_Toc196242982" w:history="1">
             <w:r>
               <w:rPr>
                 <w:rStyle w:val="Hyperlink"/>
@@ -1148,7 +1148,7 @@
                 <w:noProof/>
                 <w:webHidden/>
               </w:rPr>
-              <w:instrText xml:space="preserve"> PAGEREF _Toc196236159 \h </w:instrText>
+              <w:instrText xml:space="preserve"> PAGEREF _Toc196242982 \h </w:instrText>
             </w:r>
             <w:r>
               <w:rPr>
@@ -1192,7 +1192,7 @@
               <w:lang w:eastAsia="pt-BR"/>
             </w:rPr>
           </w:pPr>
-          <w:hyperlink w:anchor="_Toc196236160" w:history="1">
+          <w:hyperlink w:anchor="_Toc196242983" w:history="1">
             <w:r>
               <w:rPr>
                 <w:rStyle w:val="Hyperlink"/>
@@ -1219,7 +1219,7 @@
                 <w:noProof/>
                 <w:webHidden/>
               </w:rPr>
-              <w:instrText xml:space="preserve"> PAGEREF _Toc196236160 \h </w:instrText>
+              <w:instrText xml:space="preserve"> PAGEREF _Toc196242983 \h </w:instrText>
             </w:r>
             <w:r>
               <w:rPr>
@@ -1263,7 +1263,7 @@
               <w:lang w:eastAsia="pt-BR"/>
             </w:rPr>
           </w:pPr>
-          <w:hyperlink w:anchor="_Toc196236161" w:history="1">
+          <w:hyperlink w:anchor="_Toc196242984" w:history="1">
             <w:r>
               <w:rPr>
                 <w:rStyle w:val="Hyperlink"/>
@@ -1290,7 +1290,7 @@
                 <w:noProof/>
                 <w:webHidden/>
               </w:rPr>
-              <w:instrText xml:space="preserve"> PAGEREF _Toc196236161 \h </w:instrText>
+              <w:instrText xml:space="preserve"> PAGEREF _Toc196242984 \h </w:instrText>
             </w:r>
             <w:r>
               <w:rPr>
@@ -1334,7 +1334,7 @@
               <w:lang w:eastAsia="pt-BR"/>
             </w:rPr>
           </w:pPr>
-          <w:hyperlink w:anchor="_Toc196236162" w:history="1">
+          <w:hyperlink w:anchor="_Toc196242985" w:history="1">
             <w:r>
               <w:rPr>
                 <w:rStyle w:val="Hyperlink"/>
@@ -1361,7 +1361,7 @@
                 <w:noProof/>
                 <w:webHidden/>
               </w:rPr>
-              <w:instrText xml:space="preserve"> PAGEREF _Toc196236162 \h </w:instrText>
+              <w:instrText xml:space="preserve"> PAGEREF _Toc196242985 \h </w:instrText>
             </w:r>
             <w:r>
               <w:rPr>
@@ -1405,7 +1405,7 @@
               <w:lang w:eastAsia="pt-BR"/>
             </w:rPr>
           </w:pPr>
-          <w:hyperlink w:anchor="_Toc196236163" w:history="1">
+          <w:hyperlink w:anchor="_Toc196242986" w:history="1">
             <w:r>
               <w:rPr>
                 <w:rStyle w:val="Hyperlink"/>
@@ -1432,7 +1432,7 @@
                 <w:noProof/>
                 <w:webHidden/>
               </w:rPr>
-              <w:instrText xml:space="preserve"> PAGEREF _Toc196236163 \h </w:instrText>
+              <w:instrText xml:space="preserve"> PAGEREF _Toc196242986 \h </w:instrText>
             </w:r>
             <w:r>
               <w:rPr>
@@ -1476,7 +1476,7 @@
               <w:lang w:eastAsia="pt-BR"/>
             </w:rPr>
           </w:pPr>
-          <w:hyperlink w:anchor="_Toc196236164" w:history="1">
+          <w:hyperlink w:anchor="_Toc196242987" w:history="1">
             <w:r>
               <w:rPr>
                 <w:rStyle w:val="Hyperlink"/>
@@ -1503,7 +1503,7 @@
                 <w:noProof/>
                 <w:webHidden/>
               </w:rPr>
-              <w:instrText xml:space="preserve"> PAGEREF _Toc196236164 \h </w:instrText>
+              <w:instrText xml:space="preserve"> PAGEREF _Toc196242987 \h </w:instrText>
             </w:r>
             <w:r>
               <w:rPr>
@@ -1547,7 +1547,7 @@
               <w:lang w:eastAsia="pt-BR"/>
             </w:rPr>
           </w:pPr>
-          <w:hyperlink w:anchor="_Toc196236165" w:history="1">
+          <w:hyperlink w:anchor="_Toc196242988" w:history="1">
             <w:r>
               <w:rPr>
                 <w:rStyle w:val="Hyperlink"/>
@@ -1574,7 +1574,7 @@
                 <w:noProof/>
                 <w:webHidden/>
               </w:rPr>
-              <w:instrText xml:space="preserve"> PAGEREF _Toc196236165 \h </w:instrText>
+              <w:instrText xml:space="preserve"> PAGEREF _Toc196242988 \h </w:instrText>
             </w:r>
             <w:r>
               <w:rPr>
@@ -1618,7 +1618,7 @@
               <w:lang w:eastAsia="pt-BR"/>
             </w:rPr>
           </w:pPr>
-          <w:hyperlink w:anchor="_Toc196236166" w:history="1">
+          <w:hyperlink w:anchor="_Toc196242989" w:history="1">
             <w:r>
               <w:rPr>
                 <w:rStyle w:val="Hyperlink"/>
@@ -1645,7 +1645,7 @@
                 <w:noProof/>
                 <w:webHidden/>
               </w:rPr>
-              <w:instrText xml:space="preserve"> PAGEREF _Toc196236166 \h </w:instrText>
+              <w:instrText xml:space="preserve"> PAGEREF _Toc196242989 \h </w:instrText>
             </w:r>
             <w:r>
               <w:rPr>
@@ -1689,7 +1689,7 @@
               <w:lang w:eastAsia="pt-BR"/>
             </w:rPr>
           </w:pPr>
-          <w:hyperlink w:anchor="_Toc196236167" w:history="1">
+          <w:hyperlink w:anchor="_Toc196242990" w:history="1">
             <w:r>
               <w:rPr>
                 <w:rStyle w:val="Hyperlink"/>
@@ -1716,7 +1716,7 @@
                 <w:noProof/>
                 <w:webHidden/>
               </w:rPr>
-              <w:instrText xml:space="preserve"> PAGEREF _Toc196236167 \h </w:instrText>
+              <w:instrText xml:space="preserve"> PAGEREF _Toc196242990 \h </w:instrText>
             </w:r>
             <w:r>
               <w:rPr>
@@ -1760,7 +1760,7 @@
               <w:lang w:eastAsia="pt-BR"/>
             </w:rPr>
           </w:pPr>
-          <w:hyperlink w:anchor="_Toc196236168" w:history="1">
+          <w:hyperlink w:anchor="_Toc196242991" w:history="1">
             <w:r>
               <w:rPr>
                 <w:rStyle w:val="Hyperlink"/>
@@ -1787,7 +1787,7 @@
                 <w:noProof/>
                 <w:webHidden/>
               </w:rPr>
-              <w:instrText xml:space="preserve"> PAGEREF _Toc196236168 \h </w:instrText>
+              <w:instrText xml:space="preserve"> PAGEREF _Toc196242991 \h </w:instrText>
             </w:r>
             <w:r>
               <w:rPr>
@@ -1831,7 +1831,7 @@
               <w:lang w:eastAsia="pt-BR"/>
             </w:rPr>
           </w:pPr>
-          <w:hyperlink w:anchor="_Toc196236169" w:history="1">
+          <w:hyperlink w:anchor="_Toc196242992" w:history="1">
             <w:r>
               <w:rPr>
                 <w:rStyle w:val="Hyperlink"/>
@@ -1858,7 +1858,7 @@
                 <w:noProof/>
                 <w:webHidden/>
               </w:rPr>
-              <w:instrText xml:space="preserve"> PAGEREF _Toc196236169 \h </w:instrText>
+              <w:instrText xml:space="preserve"> PAGEREF _Toc196242992 \h </w:instrText>
             </w:r>
             <w:r>
               <w:rPr>
@@ -1902,7 +1902,7 @@
               <w:lang w:eastAsia="pt-BR"/>
             </w:rPr>
           </w:pPr>
-          <w:hyperlink w:anchor="_Toc196236170" w:history="1">
+          <w:hyperlink w:anchor="_Toc196242993" w:history="1">
             <w:r>
               <w:rPr>
                 <w:rStyle w:val="Hyperlink"/>
@@ -1929,7 +1929,7 @@
                 <w:noProof/>
                 <w:webHidden/>
               </w:rPr>
-              <w:instrText xml:space="preserve"> PAGEREF _Toc196236170 \h </w:instrText>
+              <w:instrText xml:space="preserve"> PAGEREF _Toc196242993 \h </w:instrText>
             </w:r>
             <w:r>
               <w:rPr>
@@ -1973,7 +1973,7 @@
               <w:lang w:eastAsia="pt-BR"/>
             </w:rPr>
           </w:pPr>
-          <w:hyperlink w:anchor="_Toc196236171" w:history="1">
+          <w:hyperlink w:anchor="_Toc196242994" w:history="1">
             <w:r>
               <w:rPr>
                 <w:rStyle w:val="Hyperlink"/>
@@ -2000,7 +2000,7 @@
                 <w:noProof/>
                 <w:webHidden/>
               </w:rPr>
-              <w:instrText xml:space="preserve"> PAGEREF _Toc196236171 \h </w:instrText>
+              <w:instrText xml:space="preserve"> PAGEREF _Toc196242994 \h </w:instrText>
             </w:r>
             <w:r>
               <w:rPr>
@@ -2044,7 +2044,7 @@
               <w:lang w:eastAsia="pt-BR"/>
             </w:rPr>
           </w:pPr>
-          <w:hyperlink w:anchor="_Toc196236172" w:history="1">
+          <w:hyperlink w:anchor="_Toc196242995" w:history="1">
             <w:r>
               <w:rPr>
                 <w:rStyle w:val="Hyperlink"/>
@@ -2071,7 +2071,7 @@
                 <w:noProof/>
                 <w:webHidden/>
               </w:rPr>
-              <w:instrText xml:space="preserve"> PAGEREF _Toc196236172 \h </w:instrText>
+              <w:instrText xml:space="preserve"> PAGEREF _Toc196242995 \h </w:instrText>
             </w:r>
             <w:r>
               <w:rPr>
@@ -2115,7 +2115,7 @@
               <w:lang w:eastAsia="pt-BR"/>
             </w:rPr>
           </w:pPr>
-          <w:hyperlink w:anchor="_Toc196236173" w:history="1">
+          <w:hyperlink w:anchor="_Toc196242996" w:history="1">
             <w:r>
               <w:rPr>
                 <w:rStyle w:val="Hyperlink"/>
@@ -2142,7 +2142,7 @@
                 <w:noProof/>
                 <w:webHidden/>
               </w:rPr>
-              <w:instrText xml:space="preserve"> PAGEREF _Toc196236173 \h </w:instrText>
+              <w:instrText xml:space="preserve"> PAGEREF _Toc196242996 \h </w:instrText>
             </w:r>
             <w:r>
               <w:rPr>
@@ -2186,7 +2186,7 @@
               <w:lang w:eastAsia="pt-BR"/>
             </w:rPr>
           </w:pPr>
-          <w:hyperlink w:anchor="_Toc196236174" w:history="1">
+          <w:hyperlink w:anchor="_Toc196242997" w:history="1">
             <w:r>
               <w:rPr>
                 <w:rStyle w:val="Hyperlink"/>
@@ -2213,7 +2213,7 @@
                 <w:noProof/>
                 <w:webHidden/>
               </w:rPr>
-              <w:instrText xml:space="preserve"> PAGEREF _Toc196236174 \h </w:instrText>
+              <w:instrText xml:space="preserve"> PAGEREF _Toc196242997 \h </w:instrText>
             </w:r>
             <w:r>
               <w:rPr>
@@ -2257,7 +2257,7 @@
               <w:lang w:eastAsia="pt-BR"/>
             </w:rPr>
           </w:pPr>
-          <w:hyperlink w:anchor="_Toc196236175" w:history="1">
+          <w:hyperlink w:anchor="_Toc196242998" w:history="1">
             <w:r>
               <w:rPr>
                 <w:rStyle w:val="Hyperlink"/>
@@ -2284,7 +2284,7 @@
                 <w:noProof/>
                 <w:webHidden/>
               </w:rPr>
-              <w:instrText xml:space="preserve"> PAGEREF _Toc196236175 \h </w:instrText>
+              <w:instrText xml:space="preserve"> PAGEREF _Toc196242998 \h </w:instrText>
             </w:r>
             <w:r>
               <w:rPr>
@@ -2328,7 +2328,7 @@
               <w:lang w:eastAsia="pt-BR"/>
             </w:rPr>
           </w:pPr>
-          <w:hyperlink w:anchor="_Toc196236176" w:history="1">
+          <w:hyperlink w:anchor="_Toc196242999" w:history="1">
             <w:r>
               <w:rPr>
                 <w:rStyle w:val="Hyperlink"/>
@@ -2355,7 +2355,7 @@
                 <w:noProof/>
                 <w:webHidden/>
               </w:rPr>
-              <w:instrText xml:space="preserve"> PAGEREF _Toc196236176 \h </w:instrText>
+              <w:instrText xml:space="preserve"> PAGEREF _Toc196242999 \h </w:instrText>
             </w:r>
             <w:r>
               <w:rPr>
@@ -2399,7 +2399,7 @@
               <w:lang w:eastAsia="pt-BR"/>
             </w:rPr>
           </w:pPr>
-          <w:hyperlink w:anchor="_Toc196236177" w:history="1">
+          <w:hyperlink w:anchor="_Toc196243000" w:history="1">
             <w:r>
               <w:rPr>
                 <w:rStyle w:val="Hyperlink"/>
@@ -2426,7 +2426,7 @@
                 <w:noProof/>
                 <w:webHidden/>
               </w:rPr>
-              <w:instrText xml:space="preserve"> PAGEREF _Toc196236177 \h </w:instrText>
+              <w:instrText xml:space="preserve"> PAGEREF _Toc196243000 \h </w:instrText>
             </w:r>
             <w:r>
               <w:rPr>
@@ -2470,7 +2470,7 @@
               <w:lang w:eastAsia="pt-BR"/>
             </w:rPr>
           </w:pPr>
-          <w:hyperlink w:anchor="_Toc196236178" w:history="1">
+          <w:hyperlink w:anchor="_Toc196243001" w:history="1">
             <w:r>
               <w:rPr>
                 <w:rStyle w:val="Hyperlink"/>
@@ -2497,7 +2497,7 @@
                 <w:noProof/>
                 <w:webHidden/>
               </w:rPr>
-              <w:instrText xml:space="preserve"> PAGEREF _Toc196236178 \h </w:instrText>
+              <w:instrText xml:space="preserve"> PAGEREF _Toc196243001 \h </w:instrText>
             </w:r>
             <w:r>
               <w:rPr>
@@ -2541,7 +2541,7 @@
               <w:lang w:eastAsia="pt-BR"/>
             </w:rPr>
           </w:pPr>
-          <w:hyperlink w:anchor="_Toc196236179" w:history="1">
+          <w:hyperlink w:anchor="_Toc196243002" w:history="1">
             <w:r>
               <w:rPr>
                 <w:rStyle w:val="Hyperlink"/>
@@ -2568,7 +2568,7 @@
                 <w:noProof/>
                 <w:webHidden/>
               </w:rPr>
-              <w:instrText xml:space="preserve"> PAGEREF _Toc196236179 \h </w:instrText>
+              <w:instrText xml:space="preserve"> PAGEREF _Toc196243002 \h </w:instrText>
             </w:r>
             <w:r>
               <w:rPr>
@@ -2612,7 +2612,7 @@
               <w:lang w:eastAsia="pt-BR"/>
             </w:rPr>
           </w:pPr>
-          <w:hyperlink w:anchor="_Toc196236180" w:history="1">
+          <w:hyperlink w:anchor="_Toc196243003" w:history="1">
             <w:r>
               <w:rPr>
                 <w:rStyle w:val="Hyperlink"/>
@@ -2639,7 +2639,7 @@
                 <w:noProof/>
                 <w:webHidden/>
               </w:rPr>
-              <w:instrText xml:space="preserve"> PAGEREF _Toc196236180 \h </w:instrText>
+              <w:instrText xml:space="preserve"> PAGEREF _Toc196243003 \h </w:instrText>
             </w:r>
             <w:r>
               <w:rPr>
@@ -2683,7 +2683,7 @@
               <w:lang w:eastAsia="pt-BR"/>
             </w:rPr>
           </w:pPr>
-          <w:hyperlink w:anchor="_Toc196236181" w:history="1">
+          <w:hyperlink w:anchor="_Toc196243004" w:history="1">
             <w:r>
               <w:rPr>
                 <w:rStyle w:val="Hyperlink"/>
@@ -2710,7 +2710,7 @@
                 <w:noProof/>
                 <w:webHidden/>
               </w:rPr>
-              <w:instrText xml:space="preserve"> PAGEREF _Toc196236181 \h </w:instrText>
+              <w:instrText xml:space="preserve"> PAGEREF _Toc196243004 \h </w:instrText>
             </w:r>
             <w:r>
               <w:rPr>
@@ -2754,7 +2754,7 @@
               <w:lang w:eastAsia="pt-BR"/>
             </w:rPr>
           </w:pPr>
-          <w:hyperlink w:anchor="_Toc196236182" w:history="1">
+          <w:hyperlink w:anchor="_Toc196243005" w:history="1">
             <w:r>
               <w:rPr>
                 <w:rStyle w:val="Hyperlink"/>
@@ -2781,7 +2781,7 @@
                 <w:noProof/>
                 <w:webHidden/>
               </w:rPr>
-              <w:instrText xml:space="preserve"> PAGEREF _Toc196236182 \h </w:instrText>
+              <w:instrText xml:space="preserve"> PAGEREF _Toc196243005 \h </w:instrText>
             </w:r>
             <w:r>
               <w:rPr>
@@ -2825,7 +2825,7 @@
               <w:lang w:eastAsia="pt-BR"/>
             </w:rPr>
           </w:pPr>
-          <w:hyperlink w:anchor="_Toc196236183" w:history="1">
+          <w:hyperlink w:anchor="_Toc196243006" w:history="1">
             <w:r>
               <w:rPr>
                 <w:rStyle w:val="Hyperlink"/>
@@ -2852,7 +2852,7 @@
                 <w:noProof/>
                 <w:webHidden/>
               </w:rPr>
-              <w:instrText xml:space="preserve"> PAGEREF _Toc196236183 \h </w:instrText>
+              <w:instrText xml:space="preserve"> PAGEREF _Toc196243006 \h </w:instrText>
             </w:r>
             <w:r>
               <w:rPr>
@@ -2896,7 +2896,7 @@
               <w:lang w:eastAsia="pt-BR"/>
             </w:rPr>
           </w:pPr>
-          <w:hyperlink w:anchor="_Toc196236184" w:history="1">
+          <w:hyperlink w:anchor="_Toc196243007" w:history="1">
             <w:r>
               <w:rPr>
                 <w:rStyle w:val="Hyperlink"/>
@@ -2923,7 +2923,7 @@
                 <w:noProof/>
                 <w:webHidden/>
               </w:rPr>
-              <w:instrText xml:space="preserve"> PAGEREF _Toc196236184 \h </w:instrText>
+              <w:instrText xml:space="preserve"> PAGEREF _Toc196243007 \h </w:instrText>
             </w:r>
             <w:r>
               <w:rPr>
@@ -2967,7 +2967,7 @@
               <w:lang w:eastAsia="pt-BR"/>
             </w:rPr>
           </w:pPr>
-          <w:hyperlink w:anchor="_Toc196236185" w:history="1">
+          <w:hyperlink w:anchor="_Toc196243008" w:history="1">
             <w:r>
               <w:rPr>
                 <w:rStyle w:val="Hyperlink"/>
@@ -2994,7 +2994,7 @@
                 <w:noProof/>
                 <w:webHidden/>
               </w:rPr>
-              <w:instrText xml:space="preserve"> PAGEREF _Toc196236185 \h </w:instrText>
+              <w:instrText xml:space="preserve"> PAGEREF _Toc196243008 \h </w:instrText>
             </w:r>
             <w:r>
               <w:rPr>
@@ -3038,7 +3038,7 @@
               <w:lang w:eastAsia="pt-BR"/>
             </w:rPr>
           </w:pPr>
-          <w:hyperlink w:anchor="_Toc196236186" w:history="1">
+          <w:hyperlink w:anchor="_Toc196243009" w:history="1">
             <w:r>
               <w:rPr>
                 <w:rStyle w:val="Hyperlink"/>
@@ -3065,7 +3065,7 @@
                 <w:noProof/>
                 <w:webHidden/>
               </w:rPr>
-              <w:instrText xml:space="preserve"> PAGEREF _Toc196236186 \h </w:instrText>
+              <w:instrText xml:space="preserve"> PAGEREF _Toc196243009 \h </w:instrText>
             </w:r>
             <w:r>
               <w:rPr>
@@ -3110,7 +3110,7 @@
               <w:lang w:eastAsia="pt-BR"/>
             </w:rPr>
           </w:pPr>
-          <w:hyperlink w:anchor="_Toc196236187" w:history="1">
+          <w:hyperlink w:anchor="_Toc196243010" w:history="1">
             <w:r>
               <w:rPr>
                 <w:rStyle w:val="Hyperlink"/>
@@ -3153,7 +3153,7 @@
                 <w:noProof/>
                 <w:webHidden/>
               </w:rPr>
-              <w:instrText xml:space="preserve"> PAGEREF _Toc196236187 \h </w:instrText>
+              <w:instrText xml:space="preserve"> PAGEREF _Toc196243010 \h </w:instrText>
             </w:r>
             <w:r>
               <w:rPr>
@@ -3197,7 +3197,7 @@
               <w:lang w:eastAsia="pt-BR"/>
             </w:rPr>
           </w:pPr>
-          <w:hyperlink w:anchor="_Toc196236188" w:history="1">
+          <w:hyperlink w:anchor="_Toc196243011" w:history="1">
             <w:r>
               <w:rPr>
                 <w:rStyle w:val="Hyperlink"/>
@@ -3224,7 +3224,7 @@
                 <w:noProof/>
                 <w:webHidden/>
               </w:rPr>
-              <w:instrText xml:space="preserve"> PAGEREF _Toc196236188 \h </w:instrText>
+              <w:instrText xml:space="preserve"> PAGEREF _Toc196243011 \h </w:instrText>
             </w:r>
             <w:r>
               <w:rPr>
@@ -3268,7 +3268,7 @@
               <w:lang w:eastAsia="pt-BR"/>
             </w:rPr>
           </w:pPr>
-          <w:hyperlink w:anchor="_Toc196236189" w:history="1">
+          <w:hyperlink w:anchor="_Toc196243012" w:history="1">
             <w:r>
               <w:rPr>
                 <w:rStyle w:val="Hyperlink"/>
@@ -3295,7 +3295,7 @@
                 <w:noProof/>
                 <w:webHidden/>
               </w:rPr>
-              <w:instrText xml:space="preserve"> PAGEREF _Toc196236189 \h </w:instrText>
+              <w:instrText xml:space="preserve"> PAGEREF _Toc196243012 \h </w:instrText>
             </w:r>
             <w:r>
               <w:rPr>
@@ -3339,7 +3339,7 @@
               <w:lang w:eastAsia="pt-BR"/>
             </w:rPr>
           </w:pPr>
-          <w:hyperlink w:anchor="_Toc196236190" w:history="1">
+          <w:hyperlink w:anchor="_Toc196243013" w:history="1">
             <w:r>
               <w:rPr>
                 <w:rStyle w:val="Hyperlink"/>
@@ -3366,7 +3366,7 @@
                 <w:noProof/>
                 <w:webHidden/>
               </w:rPr>
-              <w:instrText xml:space="preserve"> PAGEREF _Toc196236190 \h </w:instrText>
+              <w:instrText xml:space="preserve"> PAGEREF _Toc196243013 \h </w:instrText>
             </w:r>
             <w:r>
               <w:rPr>
@@ -3410,7 +3410,7 @@
               <w:lang w:eastAsia="pt-BR"/>
             </w:rPr>
           </w:pPr>
-          <w:hyperlink w:anchor="_Toc196236191" w:history="1">
+          <w:hyperlink w:anchor="_Toc196243014" w:history="1">
             <w:r>
               <w:rPr>
                 <w:rStyle w:val="Hyperlink"/>
@@ -3437,7 +3437,7 @@
                 <w:noProof/>
                 <w:webHidden/>
               </w:rPr>
-              <w:instrText xml:space="preserve"> PAGEREF _Toc196236191 \h </w:instrText>
+              <w:instrText xml:space="preserve"> PAGEREF _Toc196243014 \h </w:instrText>
             </w:r>
             <w:r>
               <w:rPr>
@@ -3481,7 +3481,7 @@
               <w:lang w:eastAsia="pt-BR"/>
             </w:rPr>
           </w:pPr>
-          <w:hyperlink w:anchor="_Toc196236192" w:history="1">
+          <w:hyperlink w:anchor="_Toc196243015" w:history="1">
             <w:r>
               <w:rPr>
                 <w:rStyle w:val="Hyperlink"/>
@@ -3508,7 +3508,7 @@
                 <w:noProof/>
                 <w:webHidden/>
               </w:rPr>
-              <w:instrText xml:space="preserve"> PAGEREF _Toc196236192 \h </w:instrText>
+              <w:instrText xml:space="preserve"> PAGEREF _Toc196243015 \h </w:instrText>
             </w:r>
             <w:r>
               <w:rPr>
@@ -3552,7 +3552,7 @@
               <w:lang w:eastAsia="pt-BR"/>
             </w:rPr>
           </w:pPr>
-          <w:hyperlink w:anchor="_Toc196236193" w:history="1">
+          <w:hyperlink w:anchor="_Toc196243016" w:history="1">
             <w:r>
               <w:rPr>
                 <w:rStyle w:val="Hyperlink"/>
@@ -3579,7 +3579,7 @@
                 <w:noProof/>
                 <w:webHidden/>
               </w:rPr>
-              <w:instrText xml:space="preserve"> PAGEREF _Toc196236193 \h </w:instrText>
+              <w:instrText xml:space="preserve"> PAGEREF _Toc196243016 \h </w:instrText>
             </w:r>
             <w:r>
               <w:rPr>
@@ -3624,7 +3624,7 @@
               <w:lang w:eastAsia="pt-BR"/>
             </w:rPr>
           </w:pPr>
-          <w:hyperlink w:anchor="_Toc196236194" w:history="1">
+          <w:hyperlink w:anchor="_Toc196243017" w:history="1">
             <w:r>
               <w:rPr>
                 <w:rStyle w:val="Hyperlink"/>
@@ -3667,7 +3667,7 @@
                 <w:noProof/>
                 <w:webHidden/>
               </w:rPr>
-              <w:instrText xml:space="preserve"> PAGEREF _Toc196236194 \h </w:instrText>
+              <w:instrText xml:space="preserve"> PAGEREF _Toc196243017 \h </w:instrText>
             </w:r>
             <w:r>
               <w:rPr>
@@ -3711,7 +3711,7 @@
               <w:lang w:eastAsia="pt-BR"/>
             </w:rPr>
           </w:pPr>
-          <w:hyperlink w:anchor="_Toc196236195" w:history="1">
+          <w:hyperlink w:anchor="_Toc196243018" w:history="1">
             <w:r>
               <w:rPr>
                 <w:rStyle w:val="Hyperlink"/>
@@ -3738,7 +3738,7 @@
                 <w:noProof/>
                 <w:webHidden/>
               </w:rPr>
-              <w:instrText xml:space="preserve"> PAGEREF _Toc196236195 \h </w:instrText>
+              <w:instrText xml:space="preserve"> PAGEREF _Toc196243018 \h </w:instrText>
             </w:r>
             <w:r>
               <w:rPr>
@@ -3782,7 +3782,7 @@
               <w:lang w:eastAsia="pt-BR"/>
             </w:rPr>
           </w:pPr>
-          <w:hyperlink w:anchor="_Toc196236196" w:history="1">
+          <w:hyperlink w:anchor="_Toc196243019" w:history="1">
             <w:r>
               <w:rPr>
                 <w:rStyle w:val="Hyperlink"/>
@@ -3809,7 +3809,7 @@
                 <w:noProof/>
                 <w:webHidden/>
               </w:rPr>
-              <w:instrText xml:space="preserve"> PAGEREF _Toc196236196 \h </w:instrText>
+              <w:instrText xml:space="preserve"> PAGEREF _Toc196243019 \h </w:instrText>
             </w:r>
             <w:r>
               <w:rPr>
@@ -3853,7 +3853,7 @@
               <w:lang w:eastAsia="pt-BR"/>
             </w:rPr>
           </w:pPr>
-          <w:hyperlink w:anchor="_Toc196236197" w:history="1">
+          <w:hyperlink w:anchor="_Toc196243020" w:history="1">
             <w:r>
               <w:rPr>
                 <w:rStyle w:val="Hyperlink"/>
@@ -3880,7 +3880,7 @@
                 <w:noProof/>
                 <w:webHidden/>
               </w:rPr>
-              <w:instrText xml:space="preserve"> PAGEREF _Toc196236197 \h </w:instrText>
+              <w:instrText xml:space="preserve"> PAGEREF _Toc196243020 \h </w:instrText>
             </w:r>
             <w:r>
               <w:rPr>
@@ -3924,7 +3924,7 @@
               <w:lang w:eastAsia="pt-BR"/>
             </w:rPr>
           </w:pPr>
-          <w:hyperlink w:anchor="_Toc196236198" w:history="1">
+          <w:hyperlink w:anchor="_Toc196243021" w:history="1">
             <w:r>
               <w:rPr>
                 <w:rStyle w:val="Hyperlink"/>
@@ -3951,7 +3951,7 @@
                 <w:noProof/>
                 <w:webHidden/>
               </w:rPr>
-              <w:instrText xml:space="preserve"> PAGEREF _Toc196236198 \h </w:instrText>
+              <w:instrText xml:space="preserve"> PAGEREF _Toc196243021 \h </w:instrText>
             </w:r>
             <w:r>
               <w:rPr>
@@ -3995,7 +3995,7 @@
               <w:lang w:eastAsia="pt-BR"/>
             </w:rPr>
           </w:pPr>
-          <w:hyperlink w:anchor="_Toc196236199" w:history="1">
+          <w:hyperlink w:anchor="_Toc196243022" w:history="1">
             <w:r>
               <w:rPr>
                 <w:rStyle w:val="Hyperlink"/>
@@ -4022,7 +4022,7 @@
                 <w:noProof/>
                 <w:webHidden/>
               </w:rPr>
-              <w:instrText xml:space="preserve"> PAGEREF _Toc196236199 \h </w:instrText>
+              <w:instrText xml:space="preserve"> PAGEREF _Toc196243022 \h </w:instrText>
             </w:r>
             <w:r>
               <w:rPr>
@@ -4066,7 +4066,7 @@
               <w:lang w:eastAsia="pt-BR"/>
             </w:rPr>
           </w:pPr>
-          <w:hyperlink w:anchor="_Toc196236200" w:history="1">
+          <w:hyperlink w:anchor="_Toc196243023" w:history="1">
             <w:r>
               <w:rPr>
                 <w:rStyle w:val="Hyperlink"/>
@@ -4093,7 +4093,7 @@
                 <w:noProof/>
                 <w:webHidden/>
               </w:rPr>
-              <w:instrText xml:space="preserve"> PAGEREF _Toc196236200 \h </w:instrText>
+              <w:instrText xml:space="preserve"> PAGEREF _Toc196243023 \h </w:instrText>
             </w:r>
             <w:r>
               <w:rPr>
@@ -4137,7 +4137,7 @@
               <w:lang w:eastAsia="pt-BR"/>
             </w:rPr>
           </w:pPr>
-          <w:hyperlink w:anchor="_Toc196236201" w:history="1">
+          <w:hyperlink w:anchor="_Toc196243024" w:history="1">
             <w:r>
               <w:rPr>
                 <w:rStyle w:val="Hyperlink"/>
@@ -4164,7 +4164,7 @@
                 <w:noProof/>
                 <w:webHidden/>
               </w:rPr>
-              <w:instrText xml:space="preserve"> PAGEREF _Toc196236201 \h </w:instrText>
+              <w:instrText xml:space="preserve"> PAGEREF _Toc196243024 \h </w:instrText>
             </w:r>
             <w:r>
               <w:rPr>
@@ -4208,7 +4208,7 @@
               <w:lang w:eastAsia="pt-BR"/>
             </w:rPr>
           </w:pPr>
-          <w:hyperlink w:anchor="_Toc196236202" w:history="1">
+          <w:hyperlink w:anchor="_Toc196243025" w:history="1">
             <w:r>
               <w:rPr>
                 <w:rStyle w:val="Hyperlink"/>
@@ -4235,7 +4235,7 @@
                 <w:noProof/>
                 <w:webHidden/>
               </w:rPr>
-              <w:instrText xml:space="preserve"> PAGEREF _Toc196236202 \h </w:instrText>
+              <w:instrText xml:space="preserve"> PAGEREF _Toc196243025 \h </w:instrText>
             </w:r>
             <w:r>
               <w:rPr>
@@ -4279,7 +4279,7 @@
               <w:lang w:eastAsia="pt-BR"/>
             </w:rPr>
           </w:pPr>
-          <w:hyperlink w:anchor="_Toc196236203" w:history="1">
+          <w:hyperlink w:anchor="_Toc196243026" w:history="1">
             <w:r>
               <w:rPr>
                 <w:rStyle w:val="Hyperlink"/>
@@ -4306,7 +4306,7 @@
                 <w:noProof/>
                 <w:webHidden/>
               </w:rPr>
-              <w:instrText xml:space="preserve"> PAGEREF _Toc196236203 \h </w:instrText>
+              <w:instrText xml:space="preserve"> PAGEREF _Toc196243026 \h </w:instrText>
             </w:r>
             <w:r>
               <w:rPr>
@@ -4350,7 +4350,7 @@
               <w:lang w:eastAsia="pt-BR"/>
             </w:rPr>
           </w:pPr>
-          <w:hyperlink w:anchor="_Toc196236204" w:history="1">
+          <w:hyperlink w:anchor="_Toc196243027" w:history="1">
             <w:r>
               <w:rPr>
                 <w:rStyle w:val="Hyperlink"/>
@@ -4377,7 +4377,7 @@
                 <w:noProof/>
                 <w:webHidden/>
               </w:rPr>
-              <w:instrText xml:space="preserve"> PAGEREF _Toc196236204 \h </w:instrText>
+              <w:instrText xml:space="preserve"> PAGEREF _Toc196243027 \h </w:instrText>
             </w:r>
             <w:r>
               <w:rPr>
@@ -4421,7 +4421,7 @@
               <w:lang w:eastAsia="pt-BR"/>
             </w:rPr>
           </w:pPr>
-          <w:hyperlink w:anchor="_Toc196236205" w:history="1">
+          <w:hyperlink w:anchor="_Toc196243028" w:history="1">
             <w:r>
               <w:rPr>
                 <w:rStyle w:val="Hyperlink"/>
@@ -4448,7 +4448,7 @@
                 <w:noProof/>
                 <w:webHidden/>
               </w:rPr>
-              <w:instrText xml:space="preserve"> PAGEREF _Toc196236205 \h </w:instrText>
+              <w:instrText xml:space="preserve"> PAGEREF _Toc196243028 \h </w:instrText>
             </w:r>
             <w:r>
               <w:rPr>
@@ -4492,7 +4492,7 @@
               <w:lang w:eastAsia="pt-BR"/>
             </w:rPr>
           </w:pPr>
-          <w:hyperlink w:anchor="_Toc196236206" w:history="1">
+          <w:hyperlink w:anchor="_Toc196243029" w:history="1">
             <w:r>
               <w:rPr>
                 <w:rStyle w:val="Hyperlink"/>
@@ -4519,7 +4519,7 @@
                 <w:noProof/>
                 <w:webHidden/>
               </w:rPr>
-              <w:instrText xml:space="preserve"> PAGEREF _Toc196236206 \h </w:instrText>
+              <w:instrText xml:space="preserve"> PAGEREF _Toc196243029 \h </w:instrText>
             </w:r>
             <w:r>
               <w:rPr>
@@ -4563,7 +4563,7 @@
               <w:lang w:eastAsia="pt-BR"/>
             </w:rPr>
           </w:pPr>
-          <w:hyperlink w:anchor="_Toc196236207" w:history="1">
+          <w:hyperlink w:anchor="_Toc196243030" w:history="1">
             <w:r>
               <w:rPr>
                 <w:rStyle w:val="Hyperlink"/>
@@ -4590,7 +4590,7 @@
                 <w:noProof/>
                 <w:webHidden/>
               </w:rPr>
-              <w:instrText xml:space="preserve"> PAGEREF _Toc196236207 \h </w:instrText>
+              <w:instrText xml:space="preserve"> PAGEREF _Toc196243030 \h </w:instrText>
             </w:r>
             <w:r>
               <w:rPr>
@@ -4634,7 +4634,7 @@
               <w:lang w:eastAsia="pt-BR"/>
             </w:rPr>
           </w:pPr>
-          <w:hyperlink w:anchor="_Toc196236208" w:history="1">
+          <w:hyperlink w:anchor="_Toc196243031" w:history="1">
             <w:r>
               <w:rPr>
                 <w:rStyle w:val="Hyperlink"/>
@@ -4661,7 +4661,7 @@
                 <w:noProof/>
                 <w:webHidden/>
               </w:rPr>
-              <w:instrText xml:space="preserve"> PAGEREF _Toc196236208 \h </w:instrText>
+              <w:instrText xml:space="preserve"> PAGEREF _Toc196243031 \h </w:instrText>
             </w:r>
             <w:r>
               <w:rPr>
@@ -4705,7 +4705,7 @@
               <w:lang w:eastAsia="pt-BR"/>
             </w:rPr>
           </w:pPr>
-          <w:hyperlink w:anchor="_Toc196236209" w:history="1">
+          <w:hyperlink w:anchor="_Toc196243032" w:history="1">
             <w:r>
               <w:rPr>
                 <w:rStyle w:val="Hyperlink"/>
@@ -4732,7 +4732,7 @@
                 <w:noProof/>
                 <w:webHidden/>
               </w:rPr>
-              <w:instrText xml:space="preserve"> PAGEREF _Toc196236209 \h </w:instrText>
+              <w:instrText xml:space="preserve"> PAGEREF _Toc196243032 \h </w:instrText>
             </w:r>
             <w:r>
               <w:rPr>
@@ -4776,7 +4776,7 @@
               <w:lang w:eastAsia="pt-BR"/>
             </w:rPr>
           </w:pPr>
-          <w:hyperlink w:anchor="_Toc196236210" w:history="1">
+          <w:hyperlink w:anchor="_Toc196243033" w:history="1">
             <w:r>
               <w:rPr>
                 <w:rStyle w:val="Hyperlink"/>
@@ -4803,7 +4803,7 @@
                 <w:noProof/>
                 <w:webHidden/>
               </w:rPr>
-              <w:instrText xml:space="preserve"> PAGEREF _Toc196236210 \h </w:instrText>
+              <w:instrText xml:space="preserve"> PAGEREF _Toc196243033 \h </w:instrText>
             </w:r>
             <w:r>
               <w:rPr>
@@ -4847,7 +4847,7 @@
               <w:lang w:eastAsia="pt-BR"/>
             </w:rPr>
           </w:pPr>
-          <w:hyperlink w:anchor="_Toc196236211" w:history="1">
+          <w:hyperlink w:anchor="_Toc196243034" w:history="1">
             <w:r>
               <w:rPr>
                 <w:rStyle w:val="Hyperlink"/>
@@ -4874,7 +4874,7 @@
                 <w:noProof/>
                 <w:webHidden/>
               </w:rPr>
-              <w:instrText xml:space="preserve"> PAGEREF _Toc196236211 \h </w:instrText>
+              <w:instrText xml:space="preserve"> PAGEREF _Toc196243034 \h </w:instrText>
             </w:r>
             <w:r>
               <w:rPr>
@@ -4918,7 +4918,7 @@
               <w:lang w:eastAsia="pt-BR"/>
             </w:rPr>
           </w:pPr>
-          <w:hyperlink w:anchor="_Toc196236212" w:history="1">
+          <w:hyperlink w:anchor="_Toc196243035" w:history="1">
             <w:r>
               <w:rPr>
                 <w:rStyle w:val="Hyperlink"/>
@@ -4945,7 +4945,7 @@
                 <w:noProof/>
                 <w:webHidden/>
               </w:rPr>
-              <w:instrText xml:space="preserve"> PAGEREF _Toc196236212 \h </w:instrText>
+              <w:instrText xml:space="preserve"> PAGEREF _Toc196243035 \h </w:instrText>
             </w:r>
             <w:r>
               <w:rPr>
@@ -4989,7 +4989,7 @@
               <w:lang w:eastAsia="pt-BR"/>
             </w:rPr>
           </w:pPr>
-          <w:hyperlink w:anchor="_Toc196236213" w:history="1">
+          <w:hyperlink w:anchor="_Toc196243036" w:history="1">
             <w:r>
               <w:rPr>
                 <w:rStyle w:val="Hyperlink"/>
@@ -5016,7 +5016,7 @@
                 <w:noProof/>
                 <w:webHidden/>
               </w:rPr>
-              <w:instrText xml:space="preserve"> PAGEREF _Toc196236213 \h </w:instrText>
+              <w:instrText xml:space="preserve"> PAGEREF _Toc196243036 \h </w:instrText>
             </w:r>
             <w:r>
               <w:rPr>
@@ -5060,7 +5060,7 @@
               <w:lang w:eastAsia="pt-BR"/>
             </w:rPr>
           </w:pPr>
-          <w:hyperlink w:anchor="_Toc196236214" w:history="1">
+          <w:hyperlink w:anchor="_Toc196243037" w:history="1">
             <w:r>
               <w:rPr>
                 <w:rStyle w:val="Hyperlink"/>
@@ -5087,7 +5087,7 @@
                 <w:noProof/>
                 <w:webHidden/>
               </w:rPr>
-              <w:instrText xml:space="preserve"> PAGEREF _Toc196236214 \h </w:instrText>
+              <w:instrText xml:space="preserve"> PAGEREF _Toc196243037 \h </w:instrText>
             </w:r>
             <w:r>
               <w:rPr>
@@ -5131,7 +5131,7 @@
               <w:lang w:eastAsia="pt-BR"/>
             </w:rPr>
           </w:pPr>
-          <w:hyperlink w:anchor="_Toc196236215" w:history="1">
+          <w:hyperlink w:anchor="_Toc196243038" w:history="1">
             <w:r>
               <w:rPr>
                 <w:rStyle w:val="Hyperlink"/>
@@ -5158,7 +5158,7 @@
                 <w:noProof/>
                 <w:webHidden/>
               </w:rPr>
-              <w:instrText xml:space="preserve"> PAGEREF _Toc196236215 \h </w:instrText>
+              <w:instrText xml:space="preserve"> PAGEREF _Toc196243038 \h </w:instrText>
             </w:r>
             <w:r>
               <w:rPr>
@@ -5202,7 +5202,7 @@
               <w:lang w:eastAsia="pt-BR"/>
             </w:rPr>
           </w:pPr>
-          <w:hyperlink w:anchor="_Toc196236216" w:history="1">
+          <w:hyperlink w:anchor="_Toc196243039" w:history="1">
             <w:r>
               <w:rPr>
                 <w:rStyle w:val="Hyperlink"/>
@@ -5229,7 +5229,7 @@
                 <w:noProof/>
                 <w:webHidden/>
               </w:rPr>
-              <w:instrText xml:space="preserve"> PAGEREF _Toc196236216 \h </w:instrText>
+              <w:instrText xml:space="preserve"> PAGEREF _Toc196243039 \h </w:instrText>
             </w:r>
             <w:r>
               <w:rPr>
@@ -5273,7 +5273,7 @@
               <w:lang w:eastAsia="pt-BR"/>
             </w:rPr>
           </w:pPr>
-          <w:hyperlink w:anchor="_Toc196236217" w:history="1">
+          <w:hyperlink w:anchor="_Toc196243040" w:history="1">
             <w:r>
               <w:rPr>
                 <w:rStyle w:val="Hyperlink"/>
@@ -5300,7 +5300,7 @@
                 <w:noProof/>
                 <w:webHidden/>
               </w:rPr>
-              <w:instrText xml:space="preserve"> PAGEREF _Toc196236217 \h </w:instrText>
+              <w:instrText xml:space="preserve"> PAGEREF _Toc196243040 \h </w:instrText>
             </w:r>
             <w:r>
               <w:rPr>
@@ -5344,7 +5344,7 @@
               <w:lang w:eastAsia="pt-BR"/>
             </w:rPr>
           </w:pPr>
-          <w:hyperlink w:anchor="_Toc196236218" w:history="1">
+          <w:hyperlink w:anchor="_Toc196243041" w:history="1">
             <w:r>
               <w:rPr>
                 <w:rStyle w:val="Hyperlink"/>
@@ -5371,7 +5371,7 @@
                 <w:noProof/>
                 <w:webHidden/>
               </w:rPr>
-              <w:instrText xml:space="preserve"> PAGEREF _Toc196236218 \h </w:instrText>
+              <w:instrText xml:space="preserve"> PAGEREF _Toc196243041 \h </w:instrText>
             </w:r>
             <w:r>
               <w:rPr>
@@ -5415,7 +5415,7 @@
               <w:lang w:eastAsia="pt-BR"/>
             </w:rPr>
           </w:pPr>
-          <w:hyperlink w:anchor="_Toc196236219" w:history="1">
+          <w:hyperlink w:anchor="_Toc196243042" w:history="1">
             <w:r>
               <w:rPr>
                 <w:rStyle w:val="Hyperlink"/>
@@ -5442,7 +5442,7 @@
                 <w:noProof/>
                 <w:webHidden/>
               </w:rPr>
-              <w:instrText xml:space="preserve"> PAGEREF _Toc196236219 \h </w:instrText>
+              <w:instrText xml:space="preserve"> PAGEREF _Toc196243042 \h </w:instrText>
             </w:r>
             <w:r>
               <w:rPr>
@@ -5486,7 +5486,7 @@
               <w:lang w:eastAsia="pt-BR"/>
             </w:rPr>
           </w:pPr>
-          <w:hyperlink w:anchor="_Toc196236220" w:history="1">
+          <w:hyperlink w:anchor="_Toc196243043" w:history="1">
             <w:r>
               <w:rPr>
                 <w:rStyle w:val="Hyperlink"/>
@@ -5513,7 +5513,7 @@
                 <w:noProof/>
                 <w:webHidden/>
               </w:rPr>
-              <w:instrText xml:space="preserve"> PAGEREF _Toc196236220 \h </w:instrText>
+              <w:instrText xml:space="preserve"> PAGEREF _Toc196243043 \h </w:instrText>
             </w:r>
             <w:r>
               <w:rPr>
@@ -5557,7 +5557,7 @@
               <w:lang w:eastAsia="pt-BR"/>
             </w:rPr>
           </w:pPr>
-          <w:hyperlink w:anchor="_Toc196236221" w:history="1">
+          <w:hyperlink w:anchor="_Toc196243044" w:history="1">
             <w:r>
               <w:rPr>
                 <w:rStyle w:val="Hyperlink"/>
@@ -5584,7 +5584,7 @@
                 <w:noProof/>
                 <w:webHidden/>
               </w:rPr>
-              <w:instrText xml:space="preserve"> PAGEREF _Toc196236221 \h </w:instrText>
+              <w:instrText xml:space="preserve"> PAGEREF _Toc196243044 \h </w:instrText>
             </w:r>
             <w:r>
               <w:rPr>
@@ -5628,7 +5628,7 @@
               <w:lang w:eastAsia="pt-BR"/>
             </w:rPr>
           </w:pPr>
-          <w:hyperlink w:anchor="_Toc196236222" w:history="1">
+          <w:hyperlink w:anchor="_Toc196243045" w:history="1">
             <w:r>
               <w:rPr>
                 <w:rStyle w:val="Hyperlink"/>
@@ -5655,7 +5655,7 @@
                 <w:noProof/>
                 <w:webHidden/>
               </w:rPr>
-              <w:instrText xml:space="preserve"> PAGEREF _Toc196236222 \h </w:instrText>
+              <w:instrText xml:space="preserve"> PAGEREF _Toc196243045 \h </w:instrText>
             </w:r>
             <w:r>
               <w:rPr>
@@ -5675,7 +5675,7 @@
                 <w:noProof/>
                 <w:webHidden/>
               </w:rPr>
-              <w:t>17</w:t>
+              <w:t>18</w:t>
             </w:r>
             <w:r>
               <w:rPr>
@@ -5699,7 +5699,7 @@
               <w:lang w:eastAsia="pt-BR"/>
             </w:rPr>
           </w:pPr>
-          <w:hyperlink w:anchor="_Toc196236223" w:history="1">
+          <w:hyperlink w:anchor="_Toc196243046" w:history="1">
             <w:r>
               <w:rPr>
                 <w:rStyle w:val="Hyperlink"/>
@@ -5726,7 +5726,7 @@
                 <w:noProof/>
                 <w:webHidden/>
               </w:rPr>
-              <w:instrText xml:space="preserve"> PAGEREF _Toc196236223 \h </w:instrText>
+              <w:instrText xml:space="preserve"> PAGEREF _Toc196243046 \h </w:instrText>
             </w:r>
             <w:r>
               <w:rPr>
@@ -5747,6 +5747,219 @@
                 <w:webHidden/>
               </w:rPr>
               <w:t>18</w:t>
+            </w:r>
+            <w:r>
+              <w:rPr>
+                <w:noProof/>
+                <w:webHidden/>
+              </w:rPr>
+              <w:fldChar w:fldCharType="end"/>
+            </w:r>
+          </w:hyperlink>
+        </w:p>
+        <w:p>
+          <w:pPr>
+            <w:pStyle w:val="Sumrio2"/>
+            <w:tabs>
+              <w:tab w:val="right" w:leader="dot" w:pos="8494"/>
+            </w:tabs>
+            <w:rPr>
+              <w:rFonts w:asciiTheme="minorHAnsi" w:eastAsiaTheme="minorEastAsia" w:hAnsiTheme="minorHAnsi"/>
+              <w:noProof/>
+              <w:szCs w:val="24"/>
+              <w:lang w:eastAsia="pt-BR"/>
+            </w:rPr>
+          </w:pPr>
+          <w:hyperlink w:anchor="_Toc196243047" w:history="1">
+            <w:r>
+              <w:rPr>
+                <w:rStyle w:val="Hyperlink"/>
+                <w:noProof/>
+              </w:rPr>
+              <w:t>[RN29] Conteúdo da tela “Procedimentos”</w:t>
+            </w:r>
+            <w:r>
+              <w:rPr>
+                <w:noProof/>
+                <w:webHidden/>
+              </w:rPr>
+              <w:tab/>
+            </w:r>
+            <w:r>
+              <w:rPr>
+                <w:noProof/>
+                <w:webHidden/>
+              </w:rPr>
+              <w:fldChar w:fldCharType="begin"/>
+            </w:r>
+            <w:r>
+              <w:rPr>
+                <w:noProof/>
+                <w:webHidden/>
+              </w:rPr>
+              <w:instrText xml:space="preserve"> PAGEREF _Toc196243047 \h </w:instrText>
+            </w:r>
+            <w:r>
+              <w:rPr>
+                <w:noProof/>
+                <w:webHidden/>
+              </w:rPr>
+            </w:r>
+            <w:r>
+              <w:rPr>
+                <w:noProof/>
+                <w:webHidden/>
+              </w:rPr>
+              <w:fldChar w:fldCharType="separate"/>
+            </w:r>
+            <w:r>
+              <w:rPr>
+                <w:noProof/>
+                <w:webHidden/>
+              </w:rPr>
+              <w:t>18</w:t>
+            </w:r>
+            <w:r>
+              <w:rPr>
+                <w:noProof/>
+                <w:webHidden/>
+              </w:rPr>
+              <w:fldChar w:fldCharType="end"/>
+            </w:r>
+          </w:hyperlink>
+        </w:p>
+        <w:p>
+          <w:pPr>
+            <w:pStyle w:val="Sumrio2"/>
+            <w:tabs>
+              <w:tab w:val="right" w:leader="dot" w:pos="8494"/>
+            </w:tabs>
+            <w:rPr>
+              <w:rFonts w:asciiTheme="minorHAnsi" w:eastAsiaTheme="minorEastAsia" w:hAnsiTheme="minorHAnsi"/>
+              <w:noProof/>
+              <w:szCs w:val="24"/>
+              <w:lang w:eastAsia="pt-BR"/>
+            </w:rPr>
+          </w:pPr>
+          <w:hyperlink w:anchor="_Toc196243048" w:history="1">
+            <w:r>
+              <w:rPr>
+                <w:rStyle w:val="Hyperlink"/>
+                <w:noProof/>
+              </w:rPr>
+              <w:t>[RN30] Conteúdo da tela “Clientes”</w:t>
+            </w:r>
+            <w:r>
+              <w:rPr>
+                <w:noProof/>
+                <w:webHidden/>
+              </w:rPr>
+              <w:tab/>
+            </w:r>
+            <w:r>
+              <w:rPr>
+                <w:noProof/>
+                <w:webHidden/>
+              </w:rPr>
+              <w:fldChar w:fldCharType="begin"/>
+            </w:r>
+            <w:r>
+              <w:rPr>
+                <w:noProof/>
+                <w:webHidden/>
+              </w:rPr>
+              <w:instrText xml:space="preserve"> PAGEREF _Toc196243048 \h </w:instrText>
+            </w:r>
+            <w:r>
+              <w:rPr>
+                <w:noProof/>
+                <w:webHidden/>
+              </w:rPr>
+            </w:r>
+            <w:r>
+              <w:rPr>
+                <w:noProof/>
+                <w:webHidden/>
+              </w:rPr>
+              <w:fldChar w:fldCharType="separate"/>
+            </w:r>
+            <w:r>
+              <w:rPr>
+                <w:noProof/>
+                <w:webHidden/>
+              </w:rPr>
+              <w:t>18</w:t>
+            </w:r>
+            <w:r>
+              <w:rPr>
+                <w:noProof/>
+                <w:webHidden/>
+              </w:rPr>
+              <w:fldChar w:fldCharType="end"/>
+            </w:r>
+          </w:hyperlink>
+        </w:p>
+        <w:p>
+          <w:pPr>
+            <w:pStyle w:val="Sumrio2"/>
+            <w:tabs>
+              <w:tab w:val="right" w:leader="dot" w:pos="8494"/>
+            </w:tabs>
+            <w:rPr>
+              <w:rFonts w:asciiTheme="minorHAnsi" w:eastAsiaTheme="minorEastAsia" w:hAnsiTheme="minorHAnsi"/>
+              <w:noProof/>
+              <w:szCs w:val="24"/>
+              <w:lang w:eastAsia="pt-BR"/>
+            </w:rPr>
+          </w:pPr>
+          <w:hyperlink w:anchor="_Toc196243049" w:history="1">
+            <w:r>
+              <w:rPr>
+                <w:rStyle w:val="Hyperlink"/>
+                <w:noProof/>
+              </w:rPr>
+              <w:t>[RN31]</w:t>
+            </w:r>
+            <w:r>
+              <w:rPr>
+                <w:noProof/>
+                <w:webHidden/>
+              </w:rPr>
+              <w:tab/>
+            </w:r>
+            <w:r>
+              <w:rPr>
+                <w:noProof/>
+                <w:webHidden/>
+              </w:rPr>
+              <w:fldChar w:fldCharType="begin"/>
+            </w:r>
+            <w:r>
+              <w:rPr>
+                <w:noProof/>
+                <w:webHidden/>
+              </w:rPr>
+              <w:instrText xml:space="preserve"> PAGEREF _Toc196243049 \h </w:instrText>
+            </w:r>
+            <w:r>
+              <w:rPr>
+                <w:noProof/>
+                <w:webHidden/>
+              </w:rPr>
+            </w:r>
+            <w:r>
+              <w:rPr>
+                <w:noProof/>
+                <w:webHidden/>
+              </w:rPr>
+              <w:fldChar w:fldCharType="separate"/>
+            </w:r>
+            <w:r>
+              <w:rPr>
+                <w:noProof/>
+                <w:webHidden/>
+              </w:rPr>
+              <w:t>19</w:t>
             </w:r>
             <w:r>
               <w:rPr>
@@ -5785,7 +5998,7 @@
       <w:pPr>
         <w:pStyle w:val="Ttulo1"/>
       </w:pPr>
-      <w:bookmarkStart w:id="0" w:name="_Toc196236147"/>
+      <w:bookmarkStart w:id="0" w:name="_Toc196242970"/>
       <w:r>
         <w:lastRenderedPageBreak/>
         <w:t>Objetivo</w:t>
@@ -5810,7 +6023,7 @@
       <w:pPr>
         <w:pStyle w:val="Ttulo1"/>
       </w:pPr>
-      <w:bookmarkStart w:id="1" w:name="_Toc196236148"/>
+      <w:bookmarkStart w:id="1" w:name="_Toc196242971"/>
       <w:r>
         <w:t>Técnicas utilizadas na elucidação de requisitos</w:t>
       </w:r>
@@ -5835,7 +6048,7 @@
       <w:pPr>
         <w:pStyle w:val="Ttulo1"/>
       </w:pPr>
-      <w:bookmarkStart w:id="2" w:name="_Toc196236149"/>
+      <w:bookmarkStart w:id="2" w:name="_Toc196242972"/>
       <w:r>
         <w:t>Requisitos Funcionais</w:t>
       </w:r>
@@ -5846,7 +6059,7 @@
       <w:pPr>
         <w:pStyle w:val="Ttulo2"/>
       </w:pPr>
-      <w:bookmarkStart w:id="3" w:name="_Toc196236150"/>
+      <w:bookmarkStart w:id="3" w:name="_Toc196242973"/>
       <w:r>
         <w:t>[RF01] Manter perfis de acesso</w:t>
       </w:r>
@@ -5867,7 +6080,7 @@
       <w:pPr>
         <w:pStyle w:val="Ttulo3"/>
       </w:pPr>
-      <w:bookmarkStart w:id="4" w:name="_Toc196236151"/>
+      <w:bookmarkStart w:id="4" w:name="_Toc196242974"/>
       <w:r>
         <w:t>Cadastrar perfil</w:t>
       </w:r>
@@ -5882,7 +6095,7 @@
       <w:pPr>
         <w:pStyle w:val="Ttulo3"/>
       </w:pPr>
-      <w:bookmarkStart w:id="5" w:name="_Toc196236152"/>
+      <w:bookmarkStart w:id="5" w:name="_Toc196242975"/>
       <w:r>
         <w:t>Excluir perfil</w:t>
       </w:r>
@@ -5898,7 +6111,7 @@
       <w:pPr>
         <w:pStyle w:val="Ttulo2"/>
       </w:pPr>
-      <w:bookmarkStart w:id="6" w:name="_Toc196236153"/>
+      <w:bookmarkStart w:id="6" w:name="_Toc196242976"/>
       <w:r>
         <w:t>[RF02] Manter profissionais</w:t>
       </w:r>
@@ -5913,7 +6126,7 @@
       <w:pPr>
         <w:pStyle w:val="Ttulo3"/>
       </w:pPr>
-      <w:bookmarkStart w:id="7" w:name="_Toc196236154"/>
+      <w:bookmarkStart w:id="7" w:name="_Toc196242977"/>
       <w:r>
         <w:t>Cadastrar profissional</w:t>
       </w:r>
@@ -5928,7 +6141,7 @@
       <w:pPr>
         <w:pStyle w:val="Ttulo3"/>
       </w:pPr>
-      <w:bookmarkStart w:id="8" w:name="_Toc196236155"/>
+      <w:bookmarkStart w:id="8" w:name="_Toc196242978"/>
       <w:r>
         <w:t>Editar profissional</w:t>
       </w:r>
@@ -5943,7 +6156,7 @@
       <w:pPr>
         <w:pStyle w:val="Ttulo3"/>
       </w:pPr>
-      <w:bookmarkStart w:id="9" w:name="_Toc196236156"/>
+      <w:bookmarkStart w:id="9" w:name="_Toc196242979"/>
       <w:r>
         <w:t>Excluir profissional</w:t>
       </w:r>
@@ -5959,7 +6172,7 @@
       <w:pPr>
         <w:pStyle w:val="Ttulo2"/>
       </w:pPr>
-      <w:bookmarkStart w:id="10" w:name="_Toc196236157"/>
+      <w:bookmarkStart w:id="10" w:name="_Toc196242980"/>
       <w:r>
         <w:lastRenderedPageBreak/>
         <w:t>[RF03] Manter procedimentos</w:t>
@@ -5975,7 +6188,7 @@
       <w:pPr>
         <w:pStyle w:val="Ttulo3"/>
       </w:pPr>
-      <w:bookmarkStart w:id="11" w:name="_Toc196236158"/>
+      <w:bookmarkStart w:id="11" w:name="_Toc196242981"/>
       <w:r>
         <w:t>Cadastrar procedimento</w:t>
       </w:r>
@@ -5990,7 +6203,7 @@
       <w:pPr>
         <w:pStyle w:val="Ttulo3"/>
       </w:pPr>
-      <w:bookmarkStart w:id="12" w:name="_Toc196236159"/>
+      <w:bookmarkStart w:id="12" w:name="_Toc196242982"/>
       <w:r>
         <w:t>Editar procedimento</w:t>
       </w:r>
@@ -6005,7 +6218,7 @@
       <w:pPr>
         <w:pStyle w:val="Ttulo3"/>
       </w:pPr>
-      <w:bookmarkStart w:id="13" w:name="_Toc196236160"/>
+      <w:bookmarkStart w:id="13" w:name="_Toc196242983"/>
       <w:r>
         <w:t>Excluir procedimento</w:t>
       </w:r>
@@ -6021,7 +6234,7 @@
       <w:pPr>
         <w:pStyle w:val="Ttulo2"/>
       </w:pPr>
-      <w:bookmarkStart w:id="14" w:name="_Toc196236161"/>
+      <w:bookmarkStart w:id="14" w:name="_Toc196242984"/>
       <w:r>
         <w:t>[RF04] Manter clientes</w:t>
       </w:r>
@@ -6037,7 +6250,7 @@
         <w:pStyle w:val="Ttulo3"/>
       </w:pPr>
       <w:bookmarkStart w:id="15" w:name="_Toc190193658"/>
-      <w:bookmarkStart w:id="16" w:name="_Toc196236162"/>
+      <w:bookmarkStart w:id="16" w:name="_Toc196242985"/>
       <w:r>
         <w:t>Cadastrar profissional</w:t>
       </w:r>
@@ -6054,7 +6267,7 @@
         <w:pStyle w:val="Ttulo3"/>
       </w:pPr>
       <w:bookmarkStart w:id="17" w:name="_Toc190193659"/>
-      <w:bookmarkStart w:id="18" w:name="_Toc196236163"/>
+      <w:bookmarkStart w:id="18" w:name="_Toc196242986"/>
       <w:r>
         <w:t>Editar cadastro de profissional</w:t>
       </w:r>
@@ -6071,7 +6284,7 @@
         <w:pStyle w:val="Ttulo3"/>
       </w:pPr>
       <w:bookmarkStart w:id="19" w:name="_Toc190193660"/>
-      <w:bookmarkStart w:id="20" w:name="_Toc196236164"/>
+      <w:bookmarkStart w:id="20" w:name="_Toc196242987"/>
       <w:r>
         <w:t>Excluir cadastro de profissional</w:t>
       </w:r>
@@ -6089,7 +6302,7 @@
         <w:pStyle w:val="Ttulo2"/>
       </w:pPr>
       <w:bookmarkStart w:id="21" w:name="_Toc190193661"/>
-      <w:bookmarkStart w:id="22" w:name="_Toc196236165"/>
+      <w:bookmarkStart w:id="22" w:name="_Toc196242988"/>
       <w:r>
         <w:t>[RF03] Manter procedimentos</w:t>
       </w:r>
@@ -6106,7 +6319,7 @@
         <w:pStyle w:val="Ttulo3"/>
       </w:pPr>
       <w:bookmarkStart w:id="23" w:name="_Toc190193662"/>
-      <w:bookmarkStart w:id="24" w:name="_Toc196236166"/>
+      <w:bookmarkStart w:id="24" w:name="_Toc196242989"/>
       <w:r>
         <w:t>Cadastrar procedimento</w:t>
       </w:r>
@@ -6123,7 +6336,7 @@
         <w:pStyle w:val="Ttulo3"/>
       </w:pPr>
       <w:bookmarkStart w:id="25" w:name="_Toc190193663"/>
-      <w:bookmarkStart w:id="26" w:name="_Toc196236167"/>
+      <w:bookmarkStart w:id="26" w:name="_Toc196242990"/>
       <w:r>
         <w:t>Editar cadastro de procedimento</w:t>
       </w:r>
@@ -6140,7 +6353,7 @@
         <w:pStyle w:val="Ttulo3"/>
       </w:pPr>
       <w:bookmarkStart w:id="27" w:name="_Toc190193664"/>
-      <w:bookmarkStart w:id="28" w:name="_Toc196236168"/>
+      <w:bookmarkStart w:id="28" w:name="_Toc196242991"/>
       <w:r>
         <w:t>Excluir cadastro de procedimento</w:t>
       </w:r>
@@ -6158,7 +6371,7 @@
         <w:pStyle w:val="Ttulo2"/>
       </w:pPr>
       <w:bookmarkStart w:id="29" w:name="_Toc190193665"/>
-      <w:bookmarkStart w:id="30" w:name="_Toc196236169"/>
+      <w:bookmarkStart w:id="30" w:name="_Toc196242992"/>
       <w:r>
         <w:t>[RF04] Manter clientes</w:t>
       </w:r>
@@ -6175,7 +6388,7 @@
         <w:pStyle w:val="Ttulo3"/>
       </w:pPr>
       <w:bookmarkStart w:id="31" w:name="_Toc190193666"/>
-      <w:bookmarkStart w:id="32" w:name="_Toc196236170"/>
+      <w:bookmarkStart w:id="32" w:name="_Toc196242993"/>
       <w:r>
         <w:lastRenderedPageBreak/>
         <w:t>Cadastrar cliente</w:t>
@@ -6193,7 +6406,7 @@
         <w:pStyle w:val="Ttulo3"/>
       </w:pPr>
       <w:bookmarkStart w:id="33" w:name="_Toc190193667"/>
-      <w:bookmarkStart w:id="34" w:name="_Toc196236171"/>
+      <w:bookmarkStart w:id="34" w:name="_Toc196242994"/>
       <w:r>
         <w:t>Editar cadastro de cliente</w:t>
       </w:r>
@@ -6210,7 +6423,7 @@
         <w:pStyle w:val="Ttulo3"/>
       </w:pPr>
       <w:bookmarkStart w:id="35" w:name="_Toc190193668"/>
-      <w:bookmarkStart w:id="36" w:name="_Toc196236172"/>
+      <w:bookmarkStart w:id="36" w:name="_Toc196242995"/>
       <w:r>
         <w:t>Excluir cadastro de cliente</w:t>
       </w:r>
@@ -6228,7 +6441,7 @@
         <w:pStyle w:val="Ttulo2"/>
       </w:pPr>
       <w:bookmarkStart w:id="37" w:name="_Toc190193669"/>
-      <w:bookmarkStart w:id="38" w:name="_Toc196236173"/>
+      <w:bookmarkStart w:id="38" w:name="_Toc196242996"/>
       <w:r>
         <w:t>[RF05] Manter agendamentos</w:t>
       </w:r>
@@ -6245,7 +6458,7 @@
         <w:pStyle w:val="Ttulo3"/>
       </w:pPr>
       <w:bookmarkStart w:id="39" w:name="_Toc190193670"/>
-      <w:bookmarkStart w:id="40" w:name="_Toc196236174"/>
+      <w:bookmarkStart w:id="40" w:name="_Toc196242997"/>
       <w:r>
         <w:t>Cadastrar agendamento</w:t>
       </w:r>
@@ -6262,7 +6475,7 @@
         <w:pStyle w:val="Ttulo3"/>
       </w:pPr>
       <w:bookmarkStart w:id="41" w:name="_Toc190193671"/>
-      <w:bookmarkStart w:id="42" w:name="_Toc196236175"/>
+      <w:bookmarkStart w:id="42" w:name="_Toc196242998"/>
       <w:r>
         <w:t>Editar cadastro de agendamento</w:t>
       </w:r>
@@ -6279,7 +6492,7 @@
         <w:pStyle w:val="Ttulo3"/>
       </w:pPr>
       <w:bookmarkStart w:id="43" w:name="_Toc190193672"/>
-      <w:bookmarkStart w:id="44" w:name="_Toc196236176"/>
+      <w:bookmarkStart w:id="44" w:name="_Toc196242999"/>
       <w:r>
         <w:t>Excluir cadastro de agendamento</w:t>
       </w:r>
@@ -6297,7 +6510,7 @@
         <w:pStyle w:val="Ttulo2"/>
       </w:pPr>
       <w:bookmarkStart w:id="45" w:name="_Toc190193673"/>
-      <w:bookmarkStart w:id="46" w:name="_Toc196236177"/>
+      <w:bookmarkStart w:id="46" w:name="_Toc196243000"/>
       <w:r>
         <w:t>[RF06] Gerar relatório de agendamentos realizados</w:t>
       </w:r>
@@ -6315,7 +6528,7 @@
         <w:pStyle w:val="Ttulo2"/>
       </w:pPr>
       <w:bookmarkStart w:id="47" w:name="_Toc190193674"/>
-      <w:bookmarkStart w:id="48" w:name="_Toc196236178"/>
+      <w:bookmarkStart w:id="48" w:name="_Toc196243001"/>
       <w:r>
         <w:t>[RF07] Realizar logout</w:t>
       </w:r>
@@ -6333,7 +6546,7 @@
         <w:pStyle w:val="Ttulo2"/>
       </w:pPr>
       <w:bookmarkStart w:id="49" w:name="_Toc190193675"/>
-      <w:bookmarkStart w:id="50" w:name="_Toc196236179"/>
+      <w:bookmarkStart w:id="50" w:name="_Toc196243002"/>
       <w:r>
         <w:t>[RF08] Confirmar ou cancelar agendamentos</w:t>
       </w:r>
@@ -6351,7 +6564,7 @@
         <w:pStyle w:val="Ttulo2"/>
       </w:pPr>
       <w:bookmarkStart w:id="51" w:name="_Toc190193676"/>
-      <w:bookmarkStart w:id="52" w:name="_Toc196236180"/>
+      <w:bookmarkStart w:id="52" w:name="_Toc196243003"/>
       <w:r>
         <w:t>[RF09] Recuperar senha de acesso</w:t>
       </w:r>
@@ -6375,7 +6588,7 @@
         <w:pStyle w:val="Ttulo2"/>
       </w:pPr>
       <w:bookmarkStart w:id="53" w:name="_Toc190193677"/>
-      <w:bookmarkStart w:id="54" w:name="_Toc196236181"/>
+      <w:bookmarkStart w:id="54" w:name="_Toc196243004"/>
       <w:r>
         <w:lastRenderedPageBreak/>
         <w:t>[RF10] Trocar senha</w:t>
@@ -6394,7 +6607,7 @@
         <w:pStyle w:val="Ttulo2"/>
       </w:pPr>
       <w:bookmarkStart w:id="55" w:name="_Toc190193678"/>
-      <w:bookmarkStart w:id="56" w:name="_Toc196236182"/>
+      <w:bookmarkStart w:id="56" w:name="_Toc196243005"/>
       <w:r>
         <w:t>[RF11] Trocar e-mail</w:t>
       </w:r>
@@ -6412,7 +6625,7 @@
         <w:pStyle w:val="Ttulo2"/>
       </w:pPr>
       <w:bookmarkStart w:id="57" w:name="_Toc190193679"/>
-      <w:bookmarkStart w:id="58" w:name="_Toc196236183"/>
+      <w:bookmarkStart w:id="58" w:name="_Toc196243006"/>
       <w:r>
         <w:t>[RF12] Acessar o sistema</w:t>
       </w:r>
@@ -6430,7 +6643,7 @@
         <w:pStyle w:val="Ttulo2"/>
       </w:pPr>
       <w:bookmarkStart w:id="59" w:name="_Toc190193680"/>
-      <w:bookmarkStart w:id="60" w:name="_Toc196236184"/>
+      <w:bookmarkStart w:id="60" w:name="_Toc196243007"/>
       <w:r>
         <w:t>[RF13] Notificar confirmação ou cancelamento de agendamento</w:t>
       </w:r>
@@ -6448,7 +6661,7 @@
         <w:pStyle w:val="Ttulo2"/>
       </w:pPr>
       <w:bookmarkStart w:id="61" w:name="_Toc190193681"/>
-      <w:bookmarkStart w:id="62" w:name="_Toc196236185"/>
+      <w:bookmarkStart w:id="62" w:name="_Toc196243008"/>
       <w:r>
         <w:t>[RF14] Consultar dados cadastrados</w:t>
       </w:r>
@@ -6465,7 +6678,7 @@
       <w:pPr>
         <w:pStyle w:val="Ttulo2"/>
       </w:pPr>
-      <w:bookmarkStart w:id="63" w:name="_Toc196236186"/>
+      <w:bookmarkStart w:id="63" w:name="_Toc196243009"/>
       <w:r>
         <w:t>[RF15] Navegar entre outras telas do sistema</w:t>
       </w:r>
@@ -6482,7 +6695,7 @@
         <w:pStyle w:val="Ttulo1"/>
       </w:pPr>
       <w:bookmarkStart w:id="64" w:name="_Toc190193682"/>
-      <w:bookmarkStart w:id="65" w:name="_Toc196236187"/>
+      <w:bookmarkStart w:id="65" w:name="_Toc196243010"/>
       <w:r>
         <w:t>Requisitos Não Funcionais</w:t>
       </w:r>
@@ -6495,7 +6708,7 @@
         <w:pStyle w:val="Ttulo2"/>
       </w:pPr>
       <w:bookmarkStart w:id="66" w:name="_Toc190193683"/>
-      <w:bookmarkStart w:id="67" w:name="_Toc196236188"/>
+      <w:bookmarkStart w:id="67" w:name="_Toc196243011"/>
       <w:r>
         <w:t>[RNF01] Desenvolvimento</w:t>
       </w:r>
@@ -6513,7 +6726,7 @@
         <w:pStyle w:val="Ttulo2"/>
       </w:pPr>
       <w:bookmarkStart w:id="68" w:name="_Toc190193684"/>
-      <w:bookmarkStart w:id="69" w:name="_Toc196236189"/>
+      <w:bookmarkStart w:id="69" w:name="_Toc196243012"/>
       <w:r>
         <w:lastRenderedPageBreak/>
         <w:t>[RNF02] Desempenho</w:t>
@@ -6532,7 +6745,7 @@
         <w:pStyle w:val="Ttulo2"/>
       </w:pPr>
       <w:bookmarkStart w:id="70" w:name="_Toc190193685"/>
-      <w:bookmarkStart w:id="71" w:name="_Toc196236190"/>
+      <w:bookmarkStart w:id="71" w:name="_Toc196243013"/>
       <w:r>
         <w:t>[RNF03] Usabilidade</w:t>
       </w:r>
@@ -6555,7 +6768,7 @@
         <w:pStyle w:val="Ttulo2"/>
       </w:pPr>
       <w:bookmarkStart w:id="72" w:name="_Toc190193686"/>
-      <w:bookmarkStart w:id="73" w:name="_Toc196236191"/>
+      <w:bookmarkStart w:id="73" w:name="_Toc196243014"/>
       <w:r>
         <w:t>[RNF04] Manutenibilidade</w:t>
       </w:r>
@@ -6573,7 +6786,7 @@
         <w:pStyle w:val="Ttulo2"/>
       </w:pPr>
       <w:bookmarkStart w:id="74" w:name="_Toc190193687"/>
-      <w:bookmarkStart w:id="75" w:name="_Toc196236192"/>
+      <w:bookmarkStart w:id="75" w:name="_Toc196243015"/>
       <w:r>
         <w:t>[RNF05] Compatibilidade</w:t>
       </w:r>
@@ -6591,7 +6804,7 @@
         <w:pStyle w:val="Ttulo2"/>
       </w:pPr>
       <w:bookmarkStart w:id="76" w:name="_Toc190193688"/>
-      <w:bookmarkStart w:id="77" w:name="_Toc196236193"/>
+      <w:bookmarkStart w:id="77" w:name="_Toc196243016"/>
       <w:r>
         <w:t>[RNF06] Legalidade e Conformidade</w:t>
       </w:r>
@@ -6610,7 +6823,7 @@
         <w:pStyle w:val="Ttulo1"/>
       </w:pPr>
       <w:bookmarkStart w:id="78" w:name="_Toc190193689"/>
-      <w:bookmarkStart w:id="79" w:name="_Toc196236194"/>
+      <w:bookmarkStart w:id="79" w:name="_Toc196243017"/>
       <w:r>
         <w:t>Regras de Negócio</w:t>
       </w:r>
@@ -6623,7 +6836,7 @@
         <w:pStyle w:val="Ttulo2"/>
       </w:pPr>
       <w:bookmarkStart w:id="80" w:name="_Toc190193690"/>
-      <w:bookmarkStart w:id="81" w:name="_Toc196236195"/>
+      <w:bookmarkStart w:id="81" w:name="_Toc196243018"/>
       <w:r>
         <w:t>[RN01] Cadastro de perfis</w:t>
       </w:r>
@@ -6710,7 +6923,7 @@
         <w:pStyle w:val="Ttulo2"/>
       </w:pPr>
       <w:bookmarkStart w:id="82" w:name="_Toc190193691"/>
-      <w:bookmarkStart w:id="83" w:name="_Toc196236196"/>
+      <w:bookmarkStart w:id="83" w:name="_Toc196243019"/>
       <w:r>
         <w:t>[RN02] Cadastro de profissionais</w:t>
       </w:r>
@@ -6840,7 +7053,7 @@
         <w:pStyle w:val="Ttulo2"/>
       </w:pPr>
       <w:bookmarkStart w:id="84" w:name="_Toc190193692"/>
-      <w:bookmarkStart w:id="85" w:name="_Toc196236197"/>
+      <w:bookmarkStart w:id="85" w:name="_Toc196243020"/>
       <w:r>
         <w:t>[RN03] Cadastro de procedimentos</w:t>
       </w:r>
@@ -6893,7 +7106,7 @@
         <w:pStyle w:val="Ttulo2"/>
       </w:pPr>
       <w:bookmarkStart w:id="86" w:name="_Toc190193693"/>
-      <w:bookmarkStart w:id="87" w:name="_Toc196236198"/>
+      <w:bookmarkStart w:id="87" w:name="_Toc196243021"/>
       <w:r>
         <w:t>[RN04] Cadastro de clientes</w:t>
       </w:r>
@@ -6967,7 +7180,7 @@
         <w:pStyle w:val="Ttulo2"/>
       </w:pPr>
       <w:bookmarkStart w:id="88" w:name="_Toc190193694"/>
-      <w:bookmarkStart w:id="89" w:name="_Toc196236199"/>
+      <w:bookmarkStart w:id="89" w:name="_Toc196243022"/>
       <w:r>
         <w:lastRenderedPageBreak/>
         <w:t xml:space="preserve">[RN05] Cadastro </w:t>
@@ -7132,7 +7345,7 @@
         <w:pStyle w:val="Ttulo2"/>
       </w:pPr>
       <w:bookmarkStart w:id="90" w:name="_Toc190193695"/>
-      <w:bookmarkStart w:id="91" w:name="_Toc196236200"/>
+      <w:bookmarkStart w:id="91" w:name="_Toc196243023"/>
       <w:r>
         <w:t>[RN06] Relatório de agendamentos</w:t>
       </w:r>
@@ -7348,7 +7561,7 @@
         <w:pStyle w:val="Ttulo2"/>
       </w:pPr>
       <w:bookmarkStart w:id="92" w:name="_Toc190193696"/>
-      <w:bookmarkStart w:id="93" w:name="_Toc196236201"/>
+      <w:bookmarkStart w:id="93" w:name="_Toc196243024"/>
       <w:r>
         <w:t>[RN07] Logout do sistema</w:t>
       </w:r>
@@ -7366,7 +7579,7 @@
         <w:pStyle w:val="Ttulo2"/>
       </w:pPr>
       <w:bookmarkStart w:id="94" w:name="_Toc190193697"/>
-      <w:bookmarkStart w:id="95" w:name="_Toc196236202"/>
+      <w:bookmarkStart w:id="95" w:name="_Toc196243025"/>
       <w:r>
         <w:t xml:space="preserve">[RN08] Recuperação de </w:t>
       </w:r>
@@ -7632,7 +7845,7 @@
         <w:pStyle w:val="Ttulo2"/>
       </w:pPr>
       <w:bookmarkStart w:id="96" w:name="_Toc190193698"/>
-      <w:bookmarkStart w:id="97" w:name="_Toc196236203"/>
+      <w:bookmarkStart w:id="97" w:name="_Toc196243026"/>
       <w:r>
         <w:t>[RN09] Critérios de criação de senha</w:t>
       </w:r>
@@ -7698,7 +7911,7 @@
         <w:pStyle w:val="Ttulo2"/>
       </w:pPr>
       <w:bookmarkStart w:id="98" w:name="_Toc190193699"/>
-      <w:bookmarkStart w:id="99" w:name="_Toc196236204"/>
+      <w:bookmarkStart w:id="99" w:name="_Toc196243027"/>
       <w:r>
         <w:t>[RN10] Confirmação ou cancelamento de agendamentos</w:t>
       </w:r>
@@ -7801,7 +8014,7 @@
         <w:pStyle w:val="Ttulo2"/>
       </w:pPr>
       <w:bookmarkStart w:id="100" w:name="_Toc190193700"/>
-      <w:bookmarkStart w:id="101" w:name="_Toc196236205"/>
+      <w:bookmarkStart w:id="101" w:name="_Toc196243028"/>
       <w:r>
         <w:t>[RN11] Páginas a serem criadas</w:t>
       </w:r>
@@ -7990,7 +8203,7 @@
         <w:pStyle w:val="Ttulo2"/>
       </w:pPr>
       <w:bookmarkStart w:id="102" w:name="_Toc190193701"/>
-      <w:bookmarkStart w:id="103" w:name="_Toc196236206"/>
+      <w:bookmarkStart w:id="103" w:name="_Toc196243029"/>
       <w:r>
         <w:t>[RN12] Troca de senha</w:t>
       </w:r>
@@ -8008,7 +8221,7 @@
         <w:pStyle w:val="Ttulo2"/>
       </w:pPr>
       <w:bookmarkStart w:id="104" w:name="_Toc190193702"/>
-      <w:bookmarkStart w:id="105" w:name="_Toc196236207"/>
+      <w:bookmarkStart w:id="105" w:name="_Toc196243030"/>
       <w:r>
         <w:t>[RN13] Troca de e-mail</w:t>
       </w:r>
@@ -8026,7 +8239,7 @@
         <w:pStyle w:val="Ttulo2"/>
       </w:pPr>
       <w:bookmarkStart w:id="106" w:name="_Toc190193703"/>
-      <w:bookmarkStart w:id="107" w:name="_Toc196236208"/>
+      <w:bookmarkStart w:id="107" w:name="_Toc196243031"/>
       <w:r>
         <w:t>[RN14] Acesso ao sistema</w:t>
       </w:r>
@@ -8044,7 +8257,7 @@
         <w:pStyle w:val="Ttulo2"/>
       </w:pPr>
       <w:bookmarkStart w:id="108" w:name="_Toc190193704"/>
-      <w:bookmarkStart w:id="109" w:name="_Toc196236209"/>
+      <w:bookmarkStart w:id="109" w:name="_Toc196243032"/>
       <w:r>
         <w:t>[RN15] Exclusão de cadastros</w:t>
       </w:r>
@@ -8062,7 +8275,7 @@
         <w:pStyle w:val="Ttulo2"/>
       </w:pPr>
       <w:bookmarkStart w:id="110" w:name="_Toc190193705"/>
-      <w:bookmarkStart w:id="111" w:name="_Toc196236210"/>
+      <w:bookmarkStart w:id="111" w:name="_Toc196243033"/>
       <w:r>
         <w:t>[RN16] Notificações sobre agendamentos</w:t>
       </w:r>
@@ -8121,7 +8334,7 @@
         <w:pStyle w:val="Ttulo2"/>
       </w:pPr>
       <w:bookmarkStart w:id="112" w:name="_Toc190193706"/>
-      <w:bookmarkStart w:id="113" w:name="_Toc196236211"/>
+      <w:bookmarkStart w:id="113" w:name="_Toc196243034"/>
       <w:r>
         <w:t>[RN17] Filtros de pesquisa da tela “Profissionais”</w:t>
       </w:r>
@@ -8139,7 +8352,7 @@
         <w:pStyle w:val="Ttulo2"/>
       </w:pPr>
       <w:bookmarkStart w:id="114" w:name="_Toc190193707"/>
-      <w:bookmarkStart w:id="115" w:name="_Toc196236212"/>
+      <w:bookmarkStart w:id="115" w:name="_Toc196243035"/>
       <w:r>
         <w:t>[RN18] Filtros de pesquisa da tela “Procedimentos”</w:t>
       </w:r>
@@ -8157,7 +8370,7 @@
         <w:pStyle w:val="Ttulo2"/>
       </w:pPr>
       <w:bookmarkStart w:id="116" w:name="_Toc190193708"/>
-      <w:bookmarkStart w:id="117" w:name="_Toc196236213"/>
+      <w:bookmarkStart w:id="117" w:name="_Toc196243036"/>
       <w:r>
         <w:t>[RN19] Filtros de pesquisa da tela “Clientes”</w:t>
       </w:r>
@@ -8175,7 +8388,7 @@
         <w:pStyle w:val="Ttulo2"/>
       </w:pPr>
       <w:bookmarkStart w:id="118" w:name="_Toc190193709"/>
-      <w:bookmarkStart w:id="119" w:name="_Toc196236214"/>
+      <w:bookmarkStart w:id="119" w:name="_Toc196243037"/>
       <w:r>
         <w:t>[RN20] Filtros de pesquisa de tela “Agendamentos”</w:t>
       </w:r>
@@ -8193,7 +8406,7 @@
         <w:pStyle w:val="Ttulo2"/>
       </w:pPr>
       <w:bookmarkStart w:id="120" w:name="_Toc190193710"/>
-      <w:bookmarkStart w:id="121" w:name="_Toc196236215"/>
+      <w:bookmarkStart w:id="121" w:name="_Toc196243038"/>
       <w:r>
         <w:t>[RN21] Conteúdo da página “</w:t>
       </w:r>
@@ -8405,7 +8618,7 @@
         <w:pStyle w:val="Ttulo2"/>
       </w:pPr>
       <w:bookmarkStart w:id="122" w:name="_Toc190193711"/>
-      <w:bookmarkStart w:id="123" w:name="_Toc196236216"/>
+      <w:bookmarkStart w:id="123" w:name="_Toc196243039"/>
       <w:r>
         <w:t>[RN22] Métodos de pagamento</w:t>
       </w:r>
@@ -8475,7 +8688,7 @@
       <w:pPr>
         <w:pStyle w:val="Ttulo2"/>
       </w:pPr>
-      <w:bookmarkStart w:id="124" w:name="_Toc196236217"/>
+      <w:bookmarkStart w:id="124" w:name="_Toc196243040"/>
       <w:r>
         <w:t>[RN23] E-mail de redefinição de senha</w:t>
       </w:r>
@@ -8656,7 +8869,7 @@
       <w:pPr>
         <w:pStyle w:val="Ttulo2"/>
       </w:pPr>
-      <w:bookmarkStart w:id="125" w:name="_Toc196236218"/>
+      <w:bookmarkStart w:id="125" w:name="_Toc196243041"/>
       <w:r>
         <w:t>[RN23] Tempo da disponibilização do link para recuperar senha</w:t>
       </w:r>
@@ -8672,7 +8885,7 @@
       <w:pPr>
         <w:pStyle w:val="Ttulo2"/>
       </w:pPr>
-      <w:bookmarkStart w:id="126" w:name="_Toc196236219"/>
+      <w:bookmarkStart w:id="126" w:name="_Toc196243042"/>
       <w:r>
         <w:t>[RN24] Gráficos do dashboard da página “Home”</w:t>
       </w:r>
@@ -8739,7 +8952,7 @@
       <w:pPr>
         <w:pStyle w:val="Ttulo2"/>
       </w:pPr>
-      <w:bookmarkStart w:id="127" w:name="_Toc196236220"/>
+      <w:bookmarkStart w:id="127" w:name="_Toc196243043"/>
       <w:r>
         <w:t>[RN25] Navegação entre páginas do sistema pós-login</w:t>
       </w:r>
@@ -8764,7 +8977,7 @@
       <w:pPr>
         <w:pStyle w:val="Ttulo2"/>
       </w:pPr>
-      <w:bookmarkStart w:id="128" w:name="_Toc196236221"/>
+      <w:bookmarkStart w:id="128" w:name="_Toc196243044"/>
       <w:r>
         <w:t>[RN26] Conteúdo da tela “Profissionais”</w:t>
       </w:r>
@@ -8803,12 +9016,145 @@
       <w:pPr>
         <w:pStyle w:val="PargrafodaLista"/>
         <w:numPr>
+          <w:ilvl w:val="1"/>
+          <w:numId w:val="3"/>
+        </w:numPr>
+      </w:pPr>
+      <w:r>
+        <w:t>Colunas da tabela a serem exibidas:</w:t>
+      </w:r>
+    </w:p>
+    <w:p>
+      <w:pPr>
+        <w:pStyle w:val="PargrafodaLista"/>
+        <w:numPr>
+          <w:ilvl w:val="2"/>
+          <w:numId w:val="3"/>
+        </w:numPr>
+      </w:pPr>
+      <w:r>
+        <w:t>Id do profissional;</w:t>
+      </w:r>
+    </w:p>
+    <w:p>
+      <w:pPr>
+        <w:pStyle w:val="PargrafodaLista"/>
+        <w:numPr>
+          <w:ilvl w:val="2"/>
+          <w:numId w:val="3"/>
+        </w:numPr>
+      </w:pPr>
+      <w:r>
+        <w:t>Perfil atribuído (puxar o título do perfil, não seu código);</w:t>
+      </w:r>
+    </w:p>
+    <w:p>
+      <w:pPr>
+        <w:pStyle w:val="PargrafodaLista"/>
+        <w:numPr>
+          <w:ilvl w:val="2"/>
+          <w:numId w:val="3"/>
+        </w:numPr>
+      </w:pPr>
+      <w:r>
+        <w:t>Nome do profissional;</w:t>
+      </w:r>
+    </w:p>
+    <w:p>
+      <w:pPr>
+        <w:pStyle w:val="PargrafodaLista"/>
+        <w:numPr>
+          <w:ilvl w:val="2"/>
+          <w:numId w:val="3"/>
+        </w:numPr>
+      </w:pPr>
+      <w:r>
+        <w:t>CPF;</w:t>
+      </w:r>
+    </w:p>
+    <w:p>
+      <w:pPr>
+        <w:pStyle w:val="PargrafodaLista"/>
+        <w:numPr>
+          <w:ilvl w:val="2"/>
+          <w:numId w:val="3"/>
+        </w:numPr>
+      </w:pPr>
+      <w:r>
+        <w:t>Gênero;</w:t>
+      </w:r>
+    </w:p>
+    <w:p>
+      <w:pPr>
+        <w:pStyle w:val="PargrafodaLista"/>
+        <w:numPr>
+          <w:ilvl w:val="2"/>
+          <w:numId w:val="3"/>
+        </w:numPr>
+      </w:pPr>
+      <w:r>
+        <w:t>Data Nascimento;</w:t>
+      </w:r>
+    </w:p>
+    <w:p>
+      <w:pPr>
+        <w:pStyle w:val="PargrafodaLista"/>
+        <w:numPr>
+          <w:ilvl w:val="2"/>
+          <w:numId w:val="3"/>
+        </w:numPr>
+      </w:pPr>
+      <w:r>
+        <w:t>Celular;</w:t>
+      </w:r>
+    </w:p>
+    <w:p>
+      <w:pPr>
+        <w:pStyle w:val="PargrafodaLista"/>
+        <w:numPr>
+          <w:ilvl w:val="2"/>
+          <w:numId w:val="3"/>
+        </w:numPr>
+      </w:pPr>
+      <w:r>
+        <w:t>E-mail;</w:t>
+      </w:r>
+    </w:p>
+    <w:p>
+      <w:pPr>
+        <w:pStyle w:val="PargrafodaLista"/>
+        <w:numPr>
+          <w:ilvl w:val="2"/>
+          <w:numId w:val="3"/>
+        </w:numPr>
+      </w:pPr>
+      <w:r>
+        <w:t>Data Contratação.</w:t>
+      </w:r>
+    </w:p>
+    <w:p>
+      <w:pPr>
+        <w:pStyle w:val="PargrafodaLista"/>
+        <w:numPr>
           <w:ilvl w:val="0"/>
           <w:numId w:val="3"/>
         </w:numPr>
       </w:pPr>
       <w:r>
-        <w:t>Colunas da tabela a serem exibidas:</w:t>
+        <w:t>Barra de pesquisa para consultar resultados cadastrados;</w:t>
+      </w:r>
+    </w:p>
+    <w:p>
+      <w:pPr>
+        <w:pStyle w:val="PargrafodaLista"/>
+        <w:numPr>
+          <w:ilvl w:val="0"/>
+          <w:numId w:val="3"/>
+        </w:numPr>
+      </w:pPr>
+      <w:r>
+        <w:lastRenderedPageBreak/>
+        <w:t>Botão “Cadastrar”:</w:t>
       </w:r>
     </w:p>
     <w:p>
@@ -8820,7 +9166,67 @@
         </w:numPr>
       </w:pPr>
       <w:r>
-        <w:t>Id do profissional;</w:t>
+        <w:t>Exibir modal com formulário para cadastrar novos profissionais e incluir botões “Salvar” e “Cancelar”.</w:t>
+      </w:r>
+    </w:p>
+    <w:p/>
+    <w:p>
+      <w:pPr>
+        <w:pStyle w:val="Ttulo2"/>
+      </w:pPr>
+      <w:bookmarkStart w:id="129" w:name="_Toc196243045"/>
+      <w:r>
+        <w:t>[RN27] Modal de confirmação de exclusão de registros</w:t>
+      </w:r>
+      <w:bookmarkEnd w:id="129"/>
+    </w:p>
+    <w:p>
+      <w:r>
+        <w:t>Sempre que o usuário Administrador clicar no botão “Excluir” de algum registro – independente de qual seja a tela de cadastro –, exibir um modal de confirmação na tela questionando o usuário de sua decisão.</w:t>
+      </w:r>
+    </w:p>
+    <w:p/>
+    <w:p>
+      <w:pPr>
+        <w:pStyle w:val="Ttulo2"/>
+      </w:pPr>
+      <w:bookmarkStart w:id="130" w:name="_Toc196243046"/>
+      <w:r>
+        <w:t>[RN28] Restrição da exclusão de registros de Administradores</w:t>
+      </w:r>
+      <w:bookmarkEnd w:id="130"/>
+    </w:p>
+    <w:p>
+      <w:r>
+        <w:t>O botão “Excluir” não deverá ser exibido em registros de Administradores do sistema na tela “Profissionais”. A exclusão de tais usuários deverá ser feita diretamente no banco de dados da aplicação.</w:t>
+      </w:r>
+    </w:p>
+    <w:p/>
+    <w:p>
+      <w:pPr>
+        <w:pStyle w:val="Ttulo2"/>
+      </w:pPr>
+      <w:bookmarkStart w:id="131" w:name="_Toc196243047"/>
+      <w:r>
+        <w:t>[RN29] Conteúdo da tela “Procedimentos”</w:t>
+      </w:r>
+      <w:bookmarkEnd w:id="131"/>
+    </w:p>
+    <w:p>
+      <w:r>
+        <w:t>A tela “Procedimentos” deverá ser composta pelos seguintes elementos:</w:t>
+      </w:r>
+    </w:p>
+    <w:p>
+      <w:pPr>
+        <w:pStyle w:val="PargrafodaLista"/>
+        <w:numPr>
+          <w:ilvl w:val="0"/>
+          <w:numId w:val="3"/>
+        </w:numPr>
+      </w:pPr>
+      <w:r>
+        <w:t>Tabela de listagem de resultados cadastrados:</w:t>
       </w:r>
     </w:p>
     <w:p>
@@ -8832,7 +9238,7 @@
         </w:numPr>
       </w:pPr>
       <w:r>
-        <w:t>Perfil atribuído (puxar o título do perfil, não seu código);</w:t>
+        <w:t>Em cada registro listado, exibir os botões “Editar” e “Excluir”;</w:t>
       </w:r>
     </w:p>
     <w:p>
@@ -8844,7 +9250,79 @@
         </w:numPr>
       </w:pPr>
       <w:r>
-        <w:t>Nome do profissional;</w:t>
+        <w:t>Colunas da tabela a serem exibidas:</w:t>
+      </w:r>
+    </w:p>
+    <w:p>
+      <w:pPr>
+        <w:pStyle w:val="PargrafodaLista"/>
+        <w:numPr>
+          <w:ilvl w:val="2"/>
+          <w:numId w:val="3"/>
+        </w:numPr>
+      </w:pPr>
+      <w:r>
+        <w:t xml:space="preserve">Id do </w:t>
+      </w:r>
+      <w:r>
+        <w:t>procedimento</w:t>
+      </w:r>
+      <w:r>
+        <w:t>;</w:t>
+      </w:r>
+    </w:p>
+    <w:p>
+      <w:pPr>
+        <w:pStyle w:val="PargrafodaLista"/>
+        <w:numPr>
+          <w:ilvl w:val="2"/>
+          <w:numId w:val="3"/>
+        </w:numPr>
+      </w:pPr>
+      <w:r>
+        <w:t xml:space="preserve">Nome do </w:t>
+      </w:r>
+      <w:r>
+        <w:t>procedimento</w:t>
+      </w:r>
+      <w:r>
+        <w:t>;</w:t>
+      </w:r>
+    </w:p>
+    <w:p>
+      <w:pPr>
+        <w:pStyle w:val="PargrafodaLista"/>
+        <w:numPr>
+          <w:ilvl w:val="2"/>
+          <w:numId w:val="3"/>
+        </w:numPr>
+      </w:pPr>
+      <w:r>
+        <w:t>Valor do procedimento.</w:t>
+      </w:r>
+    </w:p>
+    <w:p>
+      <w:pPr>
+        <w:pStyle w:val="PargrafodaLista"/>
+        <w:numPr>
+          <w:ilvl w:val="0"/>
+          <w:numId w:val="3"/>
+        </w:numPr>
+      </w:pPr>
+      <w:r>
+        <w:t>Barra de pesquisa para consultar resultados cadastrados;</w:t>
+      </w:r>
+    </w:p>
+    <w:p>
+      <w:pPr>
+        <w:pStyle w:val="PargrafodaLista"/>
+        <w:numPr>
+          <w:ilvl w:val="0"/>
+          <w:numId w:val="3"/>
+        </w:numPr>
+      </w:pPr>
+      <w:r>
+        <w:t>Botão “Cadastrar”:</w:t>
       </w:r>
     </w:p>
     <w:p>
@@ -8856,7 +9334,41 @@
         </w:numPr>
       </w:pPr>
       <w:r>
-        <w:t>CPF;</w:t>
+        <w:t xml:space="preserve">Exibir modal com formulário para cadastrar novos </w:t>
+      </w:r>
+      <w:r>
+        <w:t xml:space="preserve">procedimentos </w:t>
+      </w:r>
+      <w:r>
+        <w:t>e incluir botões “Salvar” e “Cancelar”.</w:t>
+      </w:r>
+    </w:p>
+    <w:p/>
+    <w:p>
+      <w:pPr>
+        <w:pStyle w:val="Ttulo2"/>
+      </w:pPr>
+      <w:bookmarkStart w:id="132" w:name="_Toc196243048"/>
+      <w:r>
+        <w:t>[RN30] Conteúdo da tela “Clientes”</w:t>
+      </w:r>
+      <w:bookmarkEnd w:id="132"/>
+    </w:p>
+    <w:p>
+      <w:r>
+        <w:t>A tela “Clientes” deverá ser composta pelos seguintes elementos:</w:t>
+      </w:r>
+    </w:p>
+    <w:p>
+      <w:pPr>
+        <w:pStyle w:val="PargrafodaLista"/>
+        <w:numPr>
+          <w:ilvl w:val="0"/>
+          <w:numId w:val="3"/>
+        </w:numPr>
+      </w:pPr>
+      <w:r>
+        <w:t>Tabela de listagem de resultados cadastrados:</w:t>
       </w:r>
     </w:p>
     <w:p>
@@ -8868,7 +9380,7 @@
         </w:numPr>
       </w:pPr>
       <w:r>
-        <w:t>Gênero;</w:t>
+        <w:t>Em cada registro listado, exibir os botões “Editar” e “Excluir”;</w:t>
       </w:r>
     </w:p>
     <w:p>
@@ -8880,7 +9392,79 @@
         </w:numPr>
       </w:pPr>
       <w:r>
-        <w:t>Data Nascimento;</w:t>
+        <w:t>Colunas da tabela a serem exibidas:</w:t>
+      </w:r>
+    </w:p>
+    <w:p>
+      <w:pPr>
+        <w:pStyle w:val="PargrafodaLista"/>
+        <w:numPr>
+          <w:ilvl w:val="2"/>
+          <w:numId w:val="3"/>
+        </w:numPr>
+      </w:pPr>
+      <w:r>
+        <w:t>Id do cliente;</w:t>
+      </w:r>
+    </w:p>
+    <w:p>
+      <w:pPr>
+        <w:pStyle w:val="PargrafodaLista"/>
+        <w:numPr>
+          <w:ilvl w:val="2"/>
+          <w:numId w:val="3"/>
+        </w:numPr>
+      </w:pPr>
+      <w:r>
+        <w:t>Nome do cliente;</w:t>
+      </w:r>
+    </w:p>
+    <w:p>
+      <w:pPr>
+        <w:pStyle w:val="PargrafodaLista"/>
+        <w:numPr>
+          <w:ilvl w:val="2"/>
+          <w:numId w:val="3"/>
+        </w:numPr>
+      </w:pPr>
+      <w:r>
+        <w:t>Gênero;</w:t>
+      </w:r>
+    </w:p>
+    <w:p>
+      <w:pPr>
+        <w:pStyle w:val="PargrafodaLista"/>
+        <w:numPr>
+          <w:ilvl w:val="2"/>
+          <w:numId w:val="3"/>
+        </w:numPr>
+      </w:pPr>
+      <w:r>
+        <w:t>Celular.</w:t>
+      </w:r>
+    </w:p>
+    <w:p>
+      <w:pPr>
+        <w:pStyle w:val="PargrafodaLista"/>
+        <w:numPr>
+          <w:ilvl w:val="0"/>
+          <w:numId w:val="3"/>
+        </w:numPr>
+      </w:pPr>
+      <w:r>
+        <w:t>Barra de pesquisa para consultar resultados cadastrados;</w:t>
+      </w:r>
+    </w:p>
+    <w:p>
+      <w:pPr>
+        <w:pStyle w:val="PargrafodaLista"/>
+        <w:numPr>
+          <w:ilvl w:val="0"/>
+          <w:numId w:val="3"/>
+        </w:numPr>
+      </w:pPr>
+      <w:r>
+        <w:t>Botão “Cadastrar”:</w:t>
       </w:r>
     </w:p>
     <w:p>
@@ -8892,68 +9476,14 @@
         </w:numPr>
       </w:pPr>
       <w:r>
-        <w:t>Celular;</w:t>
-      </w:r>
-    </w:p>
-    <w:p>
-      <w:pPr>
-        <w:pStyle w:val="PargrafodaLista"/>
-        <w:numPr>
-          <w:ilvl w:val="1"/>
-          <w:numId w:val="3"/>
-        </w:numPr>
-      </w:pPr>
-      <w:r>
-        <w:t>E-mail;</w:t>
-      </w:r>
-    </w:p>
-    <w:p>
-      <w:pPr>
-        <w:pStyle w:val="PargrafodaLista"/>
-        <w:numPr>
-          <w:ilvl w:val="1"/>
-          <w:numId w:val="3"/>
-        </w:numPr>
-      </w:pPr>
-      <w:r>
-        <w:t>Data Contratação.</w:t>
-      </w:r>
-    </w:p>
-    <w:p>
-      <w:pPr>
-        <w:pStyle w:val="PargrafodaLista"/>
-        <w:numPr>
-          <w:ilvl w:val="0"/>
-          <w:numId w:val="3"/>
-        </w:numPr>
-      </w:pPr>
-      <w:r>
-        <w:t>Barra de pesquisa para consultar resultados cadastrados;</w:t>
-      </w:r>
-    </w:p>
-    <w:p>
-      <w:pPr>
-        <w:pStyle w:val="PargrafodaLista"/>
-        <w:numPr>
-          <w:ilvl w:val="0"/>
-          <w:numId w:val="3"/>
-        </w:numPr>
-      </w:pPr>
-      <w:r>
         <w:lastRenderedPageBreak/>
-        <w:t>Botão “Cadastrar”:</w:t>
-      </w:r>
-    </w:p>
-    <w:p>
-      <w:pPr>
-        <w:pStyle w:val="PargrafodaLista"/>
-        <w:numPr>
-          <w:ilvl w:val="1"/>
-          <w:numId w:val="3"/>
-        </w:numPr>
-      </w:pPr>
-      <w:r>
-        <w:t>Exibir modal com formulário para cadastrar novos profissionais e incluir botões “Salvar” e “Cancelar”.</w:t>
+        <w:t xml:space="preserve">Exibir modal com formulário para cadastrar novos </w:t>
+      </w:r>
+      <w:r>
+        <w:t>clientes</w:t>
+      </w:r>
+      <w:r>
+        <w:t xml:space="preserve"> e incluir botões “Salvar” e “Cancelar”.</w:t>
       </w:r>
     </w:p>
     <w:p/>
@@ -8961,35 +9491,15 @@
       <w:pPr>
         <w:pStyle w:val="Ttulo2"/>
       </w:pPr>
-      <w:bookmarkStart w:id="129" w:name="_Toc196236222"/>
-      <w:r>
-        <w:t>[RN27] Modal de confirmação de exclusão de registros</w:t>
-      </w:r>
-      <w:bookmarkEnd w:id="129"/>
-    </w:p>
-    <w:p>
-      <w:r>
-        <w:t>Sempre que o usuário Administrador clicar no botão “Excluir” de algum registro – independente de qual seja a tela de cadastro –, exibir um modal de confirmação na tela questionando o usuário de sua decisão.</w:t>
-      </w:r>
-    </w:p>
-    <w:p/>
-    <w:p>
-      <w:pPr>
-        <w:pStyle w:val="Ttulo2"/>
-      </w:pPr>
-      <w:bookmarkStart w:id="130" w:name="_Toc196236223"/>
-      <w:r>
-        <w:t>[RN28] Restrição da exclusão de registros de Administradores</w:t>
-      </w:r>
-      <w:bookmarkEnd w:id="130"/>
-    </w:p>
-    <w:p>
-      <w:r>
-        <w:t>O botão “Excluir” não deverá ser exibido em registros de Administradores do sistema na tela “Profissionais”. A exclusão de tais usuários deverá ser feita diretamente no banco de dados da aplicação.</w:t>
-      </w:r>
-    </w:p>
-    <w:p/>
-    <w:p/>
+      <w:bookmarkStart w:id="133" w:name="_Toc196243049"/>
+      <w:r>
+        <w:t>[RN31]</w:t>
+      </w:r>
+      <w:bookmarkEnd w:id="133"/>
+      <w:r>
+        <w:t xml:space="preserve"> </w:t>
+      </w:r>
+    </w:p>
     <w:sectPr>
       <w:headerReference w:type="default" r:id="rId9"/>
       <w:footerReference w:type="default" r:id="rId10"/>
@@ -9456,7 +9966,7 @@
         <w:rFonts w:ascii="Courier New" w:hAnsi="Courier New" w:cs="Courier New" w:hint="default"/>
       </w:rPr>
     </w:lvl>
-    <w:lvl w:ilvl="2" w:tplc="04160005" w:tentative="1">
+    <w:lvl w:ilvl="2" w:tplc="04160005">
       <w:start w:val="1"/>
       <w:numFmt w:val="bullet"/>
       <w:lvlText w:val=""/>

</xml_diff>

<commit_message>
Ajustes regras de negócio do documento
</commit_message>
<xml_diff>
--- a/Documentos/Estrutural/2- Requisitos do Sistema - My Hair Salon.docx
+++ b/Documentos/Estrutural/2- Requisitos do Sistema - My Hair Salon.docx
@@ -5563,7 +5563,21 @@
                 <w:rStyle w:val="Hyperlink"/>
                 <w:noProof/>
               </w:rPr>
-              <w:t>[RN26] Conteúdo da tela “Profissionais”</w:t>
+              <w:t>[RN26</w:t>
+            </w:r>
+            <w:r>
+              <w:rPr>
+                <w:rStyle w:val="Hyperlink"/>
+                <w:noProof/>
+              </w:rPr>
+              <w:t>] Conteúdo da página</w:t>
+            </w:r>
+            <w:r>
+              <w:rPr>
+                <w:rStyle w:val="Hyperlink"/>
+                <w:noProof/>
+              </w:rPr>
+              <w:t xml:space="preserve"> “Profissionais”</w:t>
             </w:r>
             <w:r>
               <w:rPr>
@@ -5776,7 +5790,21 @@
                 <w:rStyle w:val="Hyperlink"/>
                 <w:noProof/>
               </w:rPr>
-              <w:t>[RN29] Conteúdo da tela “Procedimentos”</w:t>
+              <w:t>[RN29</w:t>
+            </w:r>
+            <w:r>
+              <w:rPr>
+                <w:rStyle w:val="Hyperlink"/>
+                <w:noProof/>
+              </w:rPr>
+              <w:t>] Conteúdo da página</w:t>
+            </w:r>
+            <w:r>
+              <w:rPr>
+                <w:rStyle w:val="Hyperlink"/>
+                <w:noProof/>
+              </w:rPr>
+              <w:t xml:space="preserve"> “Procedimentos”</w:t>
             </w:r>
             <w:r>
               <w:rPr>
@@ -5847,7 +5875,21 @@
                 <w:rStyle w:val="Hyperlink"/>
                 <w:noProof/>
               </w:rPr>
-              <w:t>[RN30] Conteúdo da tela “Clientes”</w:t>
+              <w:t>[RN30</w:t>
+            </w:r>
+            <w:r>
+              <w:rPr>
+                <w:rStyle w:val="Hyperlink"/>
+                <w:noProof/>
+              </w:rPr>
+              <w:t>] Conteúdo da página</w:t>
+            </w:r>
+            <w:r>
+              <w:rPr>
+                <w:rStyle w:val="Hyperlink"/>
+                <w:noProof/>
+              </w:rPr>
+              <w:t xml:space="preserve"> “Clientes”</w:t>
             </w:r>
             <w:r>
               <w:rPr>
@@ -6010,8 +6052,21 @@
       <w:r>
         <w:t xml:space="preserve">Este documento tem como objetivo descrever os requisitos funcionais, não funcionais e as regras de negócio do software </w:t>
       </w:r>
-      <w:r>
-        <w:t>My Hair Salon</w:t>
+      <w:proofErr w:type="spellStart"/>
+      <w:r>
+        <w:t>My</w:t>
+      </w:r>
+      <w:proofErr w:type="spellEnd"/>
+      <w:r>
+        <w:t xml:space="preserve"> </w:t>
+      </w:r>
+      <w:proofErr w:type="spellStart"/>
+      <w:r>
+        <w:t>Hair</w:t>
+      </w:r>
+      <w:proofErr w:type="spellEnd"/>
+      <w:r>
+        <w:t xml:space="preserve"> Salon</w:t>
       </w:r>
       <w:r>
         <w:t>.</w:t>
@@ -6061,7 +6116,15 @@
       </w:pPr>
       <w:bookmarkStart w:id="3" w:name="_Toc196242973"/>
       <w:r>
-        <w:t>[RF01] Manter perfis de acesso</w:t>
+        <w:t>[RF01</w:t>
+      </w:r>
+      <w:proofErr w:type="gramStart"/>
+      <w:r>
+        <w:t>] Manter</w:t>
+      </w:r>
+      <w:proofErr w:type="gramEnd"/>
+      <w:r>
+        <w:t xml:space="preserve"> perfis de acesso</w:t>
       </w:r>
       <w:bookmarkEnd w:id="3"/>
     </w:p>
@@ -6113,7 +6176,15 @@
       </w:pPr>
       <w:bookmarkStart w:id="6" w:name="_Toc196242976"/>
       <w:r>
-        <w:t>[RF02] Manter profissionais</w:t>
+        <w:t>[RF02</w:t>
+      </w:r>
+      <w:proofErr w:type="gramStart"/>
+      <w:r>
+        <w:t>] Manter</w:t>
+      </w:r>
+      <w:proofErr w:type="gramEnd"/>
+      <w:r>
+        <w:t xml:space="preserve"> profissionais</w:t>
       </w:r>
       <w:bookmarkEnd w:id="6"/>
     </w:p>
@@ -6175,7 +6246,15 @@
       <w:bookmarkStart w:id="10" w:name="_Toc196242980"/>
       <w:r>
         <w:lastRenderedPageBreak/>
-        <w:t>[RF03] Manter procedimentos</w:t>
+        <w:t>[RF03</w:t>
+      </w:r>
+      <w:proofErr w:type="gramStart"/>
+      <w:r>
+        <w:t>] Manter</w:t>
+      </w:r>
+      <w:proofErr w:type="gramEnd"/>
+      <w:r>
+        <w:t xml:space="preserve"> procedimentos</w:t>
       </w:r>
       <w:bookmarkEnd w:id="10"/>
     </w:p>
@@ -6236,7 +6315,15 @@
       </w:pPr>
       <w:bookmarkStart w:id="14" w:name="_Toc196242984"/>
       <w:r>
-        <w:t>[RF04] Manter clientes</w:t>
+        <w:t>[RF04</w:t>
+      </w:r>
+      <w:proofErr w:type="gramStart"/>
+      <w:r>
+        <w:t>] Manter</w:t>
+      </w:r>
+      <w:proofErr w:type="gramEnd"/>
+      <w:r>
+        <w:t xml:space="preserve"> clientes</w:t>
       </w:r>
       <w:bookmarkEnd w:id="14"/>
     </w:p>
@@ -6304,7 +6391,15 @@
       <w:bookmarkStart w:id="21" w:name="_Toc190193661"/>
       <w:bookmarkStart w:id="22" w:name="_Toc196242988"/>
       <w:r>
-        <w:t>[RF03] Manter procedimentos</w:t>
+        <w:t>[RF03</w:t>
+      </w:r>
+      <w:proofErr w:type="gramStart"/>
+      <w:r>
+        <w:t>] Manter</w:t>
+      </w:r>
+      <w:proofErr w:type="gramEnd"/>
+      <w:r>
+        <w:t xml:space="preserve"> procedimentos</w:t>
       </w:r>
       <w:bookmarkEnd w:id="21"/>
       <w:bookmarkEnd w:id="22"/>
@@ -6373,7 +6468,15 @@
       <w:bookmarkStart w:id="29" w:name="_Toc190193665"/>
       <w:bookmarkStart w:id="30" w:name="_Toc196242992"/>
       <w:r>
-        <w:t>[RF04] Manter clientes</w:t>
+        <w:t>[RF04</w:t>
+      </w:r>
+      <w:proofErr w:type="gramStart"/>
+      <w:r>
+        <w:t>] Manter</w:t>
+      </w:r>
+      <w:proofErr w:type="gramEnd"/>
+      <w:r>
+        <w:t xml:space="preserve"> clientes</w:t>
       </w:r>
       <w:bookmarkEnd w:id="29"/>
       <w:bookmarkEnd w:id="30"/>
@@ -6443,7 +6546,15 @@
       <w:bookmarkStart w:id="37" w:name="_Toc190193669"/>
       <w:bookmarkStart w:id="38" w:name="_Toc196242996"/>
       <w:r>
-        <w:t>[RF05] Manter agendamentos</w:t>
+        <w:t>[RF05</w:t>
+      </w:r>
+      <w:proofErr w:type="gramStart"/>
+      <w:r>
+        <w:t>] Manter</w:t>
+      </w:r>
+      <w:proofErr w:type="gramEnd"/>
+      <w:r>
+        <w:t xml:space="preserve"> agendamentos</w:t>
       </w:r>
       <w:bookmarkEnd w:id="37"/>
       <w:bookmarkEnd w:id="38"/>
@@ -6512,7 +6623,15 @@
       <w:bookmarkStart w:id="45" w:name="_Toc190193673"/>
       <w:bookmarkStart w:id="46" w:name="_Toc196243000"/>
       <w:r>
-        <w:t>[RF06] Gerar relatório de agendamentos realizados</w:t>
+        <w:t>[RF06</w:t>
+      </w:r>
+      <w:proofErr w:type="gramStart"/>
+      <w:r>
+        <w:t>] Gerar</w:t>
+      </w:r>
+      <w:proofErr w:type="gramEnd"/>
+      <w:r>
+        <w:t xml:space="preserve"> relatório de agendamentos realizados</w:t>
       </w:r>
       <w:bookmarkEnd w:id="45"/>
       <w:bookmarkEnd w:id="46"/>
@@ -6530,7 +6649,15 @@
       <w:bookmarkStart w:id="47" w:name="_Toc190193674"/>
       <w:bookmarkStart w:id="48" w:name="_Toc196243001"/>
       <w:r>
-        <w:t>[RF07] Realizar logout</w:t>
+        <w:t>[RF07</w:t>
+      </w:r>
+      <w:proofErr w:type="gramStart"/>
+      <w:r>
+        <w:t>] Realizar</w:t>
+      </w:r>
+      <w:proofErr w:type="gramEnd"/>
+      <w:r>
+        <w:t xml:space="preserve"> logout</w:t>
       </w:r>
       <w:bookmarkEnd w:id="47"/>
       <w:bookmarkEnd w:id="48"/>
@@ -6548,7 +6675,15 @@
       <w:bookmarkStart w:id="49" w:name="_Toc190193675"/>
       <w:bookmarkStart w:id="50" w:name="_Toc196243002"/>
       <w:r>
-        <w:t>[RF08] Confirmar ou cancelar agendamentos</w:t>
+        <w:t>[RF08</w:t>
+      </w:r>
+      <w:proofErr w:type="gramStart"/>
+      <w:r>
+        <w:t>] Confirmar ou cancelar</w:t>
+      </w:r>
+      <w:proofErr w:type="gramEnd"/>
+      <w:r>
+        <w:t xml:space="preserve"> agendamentos</w:t>
       </w:r>
       <w:bookmarkEnd w:id="49"/>
       <w:bookmarkEnd w:id="50"/>
@@ -6566,7 +6701,15 @@
       <w:bookmarkStart w:id="51" w:name="_Toc190193676"/>
       <w:bookmarkStart w:id="52" w:name="_Toc196243003"/>
       <w:r>
-        <w:t>[RF09] Recuperar senha de acesso</w:t>
+        <w:t>[RF09</w:t>
+      </w:r>
+      <w:proofErr w:type="gramStart"/>
+      <w:r>
+        <w:t>] Recuperar</w:t>
+      </w:r>
+      <w:proofErr w:type="gramEnd"/>
+      <w:r>
+        <w:t xml:space="preserve"> senha de acesso</w:t>
       </w:r>
       <w:bookmarkEnd w:id="51"/>
       <w:bookmarkEnd w:id="52"/>
@@ -6591,7 +6734,15 @@
       <w:bookmarkStart w:id="54" w:name="_Toc196243004"/>
       <w:r>
         <w:lastRenderedPageBreak/>
-        <w:t>[RF10] Trocar senha</w:t>
+        <w:t>[RF10</w:t>
+      </w:r>
+      <w:proofErr w:type="gramStart"/>
+      <w:r>
+        <w:t>] Trocar</w:t>
+      </w:r>
+      <w:proofErr w:type="gramEnd"/>
+      <w:r>
+        <w:t xml:space="preserve"> senha</w:t>
       </w:r>
       <w:bookmarkEnd w:id="53"/>
       <w:bookmarkEnd w:id="54"/>
@@ -6609,7 +6760,15 @@
       <w:bookmarkStart w:id="55" w:name="_Toc190193678"/>
       <w:bookmarkStart w:id="56" w:name="_Toc196243005"/>
       <w:r>
-        <w:t>[RF11] Trocar e-mail</w:t>
+        <w:t>[RF11</w:t>
+      </w:r>
+      <w:proofErr w:type="gramStart"/>
+      <w:r>
+        <w:t>] Trocar</w:t>
+      </w:r>
+      <w:proofErr w:type="gramEnd"/>
+      <w:r>
+        <w:t xml:space="preserve"> e-mail</w:t>
       </w:r>
       <w:bookmarkEnd w:id="55"/>
       <w:bookmarkEnd w:id="56"/>
@@ -6627,7 +6786,15 @@
       <w:bookmarkStart w:id="57" w:name="_Toc190193679"/>
       <w:bookmarkStart w:id="58" w:name="_Toc196243006"/>
       <w:r>
-        <w:t>[RF12] Acessar o sistema</w:t>
+        <w:t>[RF12</w:t>
+      </w:r>
+      <w:proofErr w:type="gramStart"/>
+      <w:r>
+        <w:t>] Acessar</w:t>
+      </w:r>
+      <w:proofErr w:type="gramEnd"/>
+      <w:r>
+        <w:t xml:space="preserve"> o sistema</w:t>
       </w:r>
       <w:bookmarkEnd w:id="57"/>
       <w:bookmarkEnd w:id="58"/>
@@ -6645,14 +6812,30 @@
       <w:bookmarkStart w:id="59" w:name="_Toc190193680"/>
       <w:bookmarkStart w:id="60" w:name="_Toc196243007"/>
       <w:r>
-        <w:t>[RF13] Notificar confirmação ou cancelamento de agendamento</w:t>
+        <w:t>[RF13</w:t>
+      </w:r>
+      <w:proofErr w:type="gramStart"/>
+      <w:r>
+        <w:t>] Notificar</w:t>
+      </w:r>
+      <w:proofErr w:type="gramEnd"/>
+      <w:r>
+        <w:t xml:space="preserve"> confirmação ou cancelamento de agendamento</w:t>
       </w:r>
       <w:bookmarkEnd w:id="59"/>
       <w:bookmarkEnd w:id="60"/>
     </w:p>
     <w:p>
       <w:r>
-        <w:t>O sistema deve emitir uma notificação ao profissional (independente do tipo de perfil) acerca da confirmação ou cancelamento de algum procedimento.</w:t>
+        <w:t>O sistema deve emitir uma notificação ao profissional (</w:t>
+      </w:r>
+      <w:proofErr w:type="spellStart"/>
+      <w:r>
+        <w:t>independente</w:t>
+      </w:r>
+      <w:proofErr w:type="spellEnd"/>
+      <w:r>
+        <w:t xml:space="preserve"> do tipo de perfil) acerca da confirmação ou cancelamento de algum procedimento.</w:t>
       </w:r>
     </w:p>
     <w:p/>
@@ -6663,7 +6846,15 @@
       <w:bookmarkStart w:id="61" w:name="_Toc190193681"/>
       <w:bookmarkStart w:id="62" w:name="_Toc196243008"/>
       <w:r>
-        <w:t>[RF14] Consultar dados cadastrados</w:t>
+        <w:t>[RF14</w:t>
+      </w:r>
+      <w:proofErr w:type="gramStart"/>
+      <w:r>
+        <w:t>] Consultar</w:t>
+      </w:r>
+      <w:proofErr w:type="gramEnd"/>
+      <w:r>
+        <w:t xml:space="preserve"> dados cadastrados</w:t>
       </w:r>
       <w:bookmarkEnd w:id="61"/>
       <w:bookmarkEnd w:id="62"/>
@@ -6680,7 +6871,15 @@
       </w:pPr>
       <w:bookmarkStart w:id="63" w:name="_Toc196243009"/>
       <w:r>
-        <w:t>[RF15] Navegar entre outras telas do sistema</w:t>
+        <w:t>[RF15</w:t>
+      </w:r>
+      <w:proofErr w:type="gramStart"/>
+      <w:r>
+        <w:t>] Navegar</w:t>
+      </w:r>
+      <w:proofErr w:type="gramEnd"/>
+      <w:r>
+        <w:t xml:space="preserve"> entre outras telas do sistema</w:t>
       </w:r>
       <w:bookmarkEnd w:id="63"/>
     </w:p>
@@ -6717,7 +6916,23 @@
     </w:p>
     <w:p>
       <w:r>
-        <w:t>O sistema deverá ser desenvolvido usando as linguagens de marcação HTML5, de estilo CSS3 e de programação JavaScript. O banco de dados para registro das informações deverá ser o MySQL e o framework a ser utilizado para testes unitários deverá ser o Jest. (RN11)</w:t>
+        <w:t xml:space="preserve">O sistema deverá ser desenvolvido usando as linguagens de marcação HTML5, de estilo CSS3 e de programação </w:t>
+      </w:r>
+      <w:proofErr w:type="spellStart"/>
+      <w:r>
+        <w:t>JavaScript</w:t>
+      </w:r>
+      <w:proofErr w:type="spellEnd"/>
+      <w:r>
+        <w:t xml:space="preserve">. O banco de dados para registro das informações deverá ser o MySQL e o framework a ser utilizado para testes unitários deverá ser o </w:t>
+      </w:r>
+      <w:proofErr w:type="spellStart"/>
+      <w:r>
+        <w:t>Jest</w:t>
+      </w:r>
+      <w:proofErr w:type="spellEnd"/>
+      <w:r>
+        <w:t>. (RN11)</w:t>
       </w:r>
     </w:p>
     <w:p/>
@@ -6914,7 +7129,15 @@
       </w:pPr>
       <w:r>
         <w:lastRenderedPageBreak/>
-        <w:t>Descrição do perfil (quais controles o mesmo terá).</w:t>
+        <w:t xml:space="preserve">Descrição do perfil (quais controles </w:t>
+      </w:r>
+      <w:proofErr w:type="gramStart"/>
+      <w:r>
+        <w:t>o mesmo</w:t>
+      </w:r>
+      <w:proofErr w:type="gramEnd"/>
+      <w:r>
+        <w:t xml:space="preserve"> terá).</w:t>
       </w:r>
     </w:p>
     <w:p/>
@@ -7304,7 +7527,15 @@
         <w:t>x</w:t>
       </w:r>
       <w:r>
-        <w:t xml:space="preserve"> procedimento deverá editar o registro alterando o status do mesmo; se foi cancelado ou não. Sendo cancelado, atribuir o status “CANCELADO”. Senão, atribuir “CONCLUÍDO”.</w:t>
+        <w:t xml:space="preserve"> procedimento deverá editar o registro alterando o status </w:t>
+      </w:r>
+      <w:proofErr w:type="gramStart"/>
+      <w:r>
+        <w:t>do mesmo</w:t>
+      </w:r>
+      <w:proofErr w:type="gramEnd"/>
+      <w:r>
+        <w:t>; se foi cancelado ou não. Sendo cancelado, atribuir o status “CANCELADO”. Senão, atribuir “CONCLUÍDO”.</w:t>
       </w:r>
     </w:p>
     <w:p>
@@ -7591,7 +7822,15 @@
     </w:p>
     <w:p>
       <w:r>
-        <w:t>Caso o usuário tenha perdido ou esquecido sua senha, poderá recuperá-la através da opção “Esqueci minha senha” exibida na tela de login do sistema. Ao clicá-la, deverá ser direcionado para uma tela onde informará seu endereço de e-mail e, inserindo-o, receberá um link para criar uma nova senha.</w:t>
+        <w:t xml:space="preserve">Caso o usuário tenha perdido ou esquecido sua senha, poderá recuperá-la através da opção “Esqueci minha senha” exibida na tela de login do sistema. Ao clicá-la, deverá ser direcionado para uma tela onde informará seu endereço de e-mail e, inserindo-o, receberá um link para </w:t>
+      </w:r>
+      <w:proofErr w:type="gramStart"/>
+      <w:r>
+        <w:t>criar uma nova</w:t>
+      </w:r>
+      <w:proofErr w:type="gramEnd"/>
+      <w:r>
+        <w:t xml:space="preserve"> senha.</w:t>
       </w:r>
     </w:p>
     <w:p>
@@ -7633,7 +7872,15 @@
           <w:i/>
           <w:iCs/>
         </w:rPr>
-        <w:t>Sem problemas! Vamos te enviar por e-mail instruções para reset</w:t>
+        <w:t xml:space="preserve">Sem problemas! Vamos te enviar por e-mail instruções para </w:t>
+      </w:r>
+      <w:proofErr w:type="spellStart"/>
+      <w:r>
+        <w:rPr>
+          <w:i/>
+          <w:iCs/>
+        </w:rPr>
+        <w:t>reset</w:t>
       </w:r>
       <w:r>
         <w:rPr>
@@ -7642,6 +7889,7 @@
         </w:rPr>
         <w:t>á-la</w:t>
       </w:r>
+      <w:proofErr w:type="spellEnd"/>
       <w:r>
         <w:rPr>
           <w:i/>
@@ -7786,7 +8034,15 @@
     <w:p>
       <w:r>
         <w:lastRenderedPageBreak/>
-        <w:t>Tendo sido redefinida a senha, uma mensagem na tela deverá ser exibida informando o usuário sobre a redefinição realizada com sucesso, juntamento com o link para que o mesmo possa retornar à tela de login e acessar o sistema.</w:t>
+        <w:t xml:space="preserve">Tendo sido redefinida a senha, uma mensagem na tela deverá ser exibida informando o usuário sobre a redefinição realizada com sucesso, juntamento com o link para que </w:t>
+      </w:r>
+      <w:proofErr w:type="gramStart"/>
+      <w:r>
+        <w:t>o mesmo</w:t>
+      </w:r>
+      <w:proofErr w:type="gramEnd"/>
+      <w:r>
+        <w:t xml:space="preserve"> possa retornar à tela de login e acessar o sistema.</w:t>
       </w:r>
     </w:p>
     <w:p>
@@ -8490,8 +8746,13 @@
       </w:r>
     </w:p>
     <w:p>
-      <w:r>
-        <w:t>Template das mensagens:</w:t>
+      <w:proofErr w:type="spellStart"/>
+      <w:r>
+        <w:t>Template</w:t>
+      </w:r>
+      <w:proofErr w:type="spellEnd"/>
+      <w:r>
+        <w:t xml:space="preserve"> das mensagens:</w:t>
       </w:r>
     </w:p>
     <w:p>
@@ -8579,37 +8840,71 @@
           <w:i/>
           <w:iCs/>
         </w:rPr>
-        <w:t>Total de agendamentos marcados com você hoje: xx</w:t>
-      </w:r>
-    </w:p>
-    <w:p>
-      <w:pPr>
+        <w:t xml:space="preserve">Total de agendamentos marcados com você hoje: </w:t>
+      </w:r>
+      <w:proofErr w:type="spellStart"/>
+      <w:r>
         <w:rPr>
           <w:i/>
           <w:iCs/>
         </w:rPr>
-      </w:pPr>
-      <w:r>
+        <w:t>xx</w:t>
+      </w:r>
+      <w:proofErr w:type="spellEnd"/>
+    </w:p>
+    <w:p>
+      <w:pPr>
         <w:rPr>
           <w:i/>
           <w:iCs/>
         </w:rPr>
-        <w:t>Total de agendamentos marcados com você amanhã: xx</w:t>
-      </w:r>
-    </w:p>
-    <w:p>
-      <w:pPr>
+      </w:pPr>
+      <w:r>
         <w:rPr>
           <w:i/>
           <w:iCs/>
         </w:rPr>
-      </w:pPr>
+        <w:t xml:space="preserve">Total de agendamentos marcados com você amanhã: </w:t>
+      </w:r>
+      <w:proofErr w:type="spellStart"/>
       <w:r>
         <w:rPr>
           <w:i/>
           <w:iCs/>
         </w:rPr>
-        <w:t>Total de agendamentos marcados com você essa semana: xx”</w:t>
+        <w:t>xx</w:t>
+      </w:r>
+      <w:proofErr w:type="spellEnd"/>
+    </w:p>
+    <w:p>
+      <w:pPr>
+        <w:rPr>
+          <w:i/>
+          <w:iCs/>
+        </w:rPr>
+      </w:pPr>
+      <w:r>
+        <w:rPr>
+          <w:i/>
+          <w:iCs/>
+        </w:rPr>
+        <w:t xml:space="preserve">Total de agendamentos marcados com você essa semana: </w:t>
+      </w:r>
+      <w:proofErr w:type="spellStart"/>
+      <w:r>
+        <w:rPr>
+          <w:i/>
+          <w:iCs/>
+        </w:rPr>
+        <w:t>xx</w:t>
+      </w:r>
+      <w:proofErr w:type="spellEnd"/>
+      <w:r>
+        <w:rPr>
+          <w:i/>
+          <w:iCs/>
+        </w:rPr>
+        <w:t>”</w:t>
       </w:r>
     </w:p>
     <w:p/>
@@ -8680,7 +8975,15 @@
     </w:p>
     <w:p>
       <w:r>
-        <w:t>Deverá ser possível cadastrar um agendamento com mais de 1 tipo de pagamento.</w:t>
+        <w:t xml:space="preserve">Deverá ser possível cadastrar um agendamento com mais de 1 </w:t>
+      </w:r>
+      <w:proofErr w:type="spellStart"/>
+      <w:r>
+        <w:t>tipo</w:t>
+      </w:r>
+      <w:proofErr w:type="spellEnd"/>
+      <w:r>
+        <w:t xml:space="preserve"> de pagamento.</w:t>
       </w:r>
     </w:p>
     <w:p/>
@@ -8711,7 +9014,39 @@
           <w:i/>
           <w:iCs/>
         </w:rPr>
-        <w:t>“Assunto: Redefinição de senha – My Hair Salon</w:t>
+        <w:t xml:space="preserve">“Assunto: Redefinição de senha – </w:t>
+      </w:r>
+      <w:proofErr w:type="spellStart"/>
+      <w:r>
+        <w:rPr>
+          <w:i/>
+          <w:iCs/>
+        </w:rPr>
+        <w:t>My</w:t>
+      </w:r>
+      <w:proofErr w:type="spellEnd"/>
+      <w:r>
+        <w:rPr>
+          <w:i/>
+          <w:iCs/>
+        </w:rPr>
+        <w:t xml:space="preserve"> </w:t>
+      </w:r>
+      <w:proofErr w:type="spellStart"/>
+      <w:r>
+        <w:rPr>
+          <w:i/>
+          <w:iCs/>
+        </w:rPr>
+        <w:t>Hair</w:t>
+      </w:r>
+      <w:proofErr w:type="spellEnd"/>
+      <w:r>
+        <w:rPr>
+          <w:i/>
+          <w:iCs/>
+        </w:rPr>
+        <w:t xml:space="preserve"> Salon</w:t>
       </w:r>
     </w:p>
     <w:p>
@@ -8743,19 +9078,60 @@
         </w:rPr>
         <w:t xml:space="preserve">Recebemos uma solicitação para redefinir sua senha no sistema </w:t>
       </w:r>
+      <w:proofErr w:type="spellStart"/>
       <w:r>
         <w:rPr>
           <w:i/>
           <w:iCs/>
         </w:rPr>
-        <w:t>My Hair Salon</w:t>
-      </w:r>
+        <w:t>My</w:t>
+      </w:r>
+      <w:proofErr w:type="spellEnd"/>
       <w:r>
         <w:rPr>
           <w:i/>
           <w:iCs/>
         </w:rPr>
-        <w:t>. Se você não fez essa solicitação, pode ignorar este e-mail. Caso contrário, basta clicar no link abaixo para criar uma nova senha:</w:t>
+        <w:t xml:space="preserve"> </w:t>
+      </w:r>
+      <w:proofErr w:type="spellStart"/>
+      <w:r>
+        <w:rPr>
+          <w:i/>
+          <w:iCs/>
+        </w:rPr>
+        <w:t>Hair</w:t>
+      </w:r>
+      <w:proofErr w:type="spellEnd"/>
+      <w:r>
+        <w:rPr>
+          <w:i/>
+          <w:iCs/>
+        </w:rPr>
+        <w:t xml:space="preserve"> Salon</w:t>
+      </w:r>
+      <w:r>
+        <w:rPr>
+          <w:i/>
+          <w:iCs/>
+        </w:rPr>
+        <w:t xml:space="preserve">. Se você não fez essa solicitação, pode ignorar este e-mail. Caso contrário, basta clicar no link abaixo para </w:t>
+      </w:r>
+      <w:proofErr w:type="gramStart"/>
+      <w:r>
+        <w:rPr>
+          <w:i/>
+          <w:iCs/>
+        </w:rPr>
+        <w:t>criar uma nova</w:t>
+      </w:r>
+      <w:proofErr w:type="gramEnd"/>
+      <w:r>
+        <w:rPr>
+          <w:i/>
+          <w:iCs/>
+        </w:rPr>
+        <w:t xml:space="preserve"> senha:</w:t>
       </w:r>
     </w:p>
     <w:p>
@@ -8856,12 +9232,37 @@
         </w:rPr>
         <w:t xml:space="preserve">Equipe </w:t>
       </w:r>
+      <w:proofErr w:type="spellStart"/>
       <w:r>
         <w:rPr>
           <w:i/>
           <w:iCs/>
         </w:rPr>
-        <w:t>My Hair Salon.”</w:t>
+        <w:t>My</w:t>
+      </w:r>
+      <w:proofErr w:type="spellEnd"/>
+      <w:r>
+        <w:rPr>
+          <w:i/>
+          <w:iCs/>
+        </w:rPr>
+        <w:t xml:space="preserve"> </w:t>
+      </w:r>
+      <w:proofErr w:type="spellStart"/>
+      <w:r>
+        <w:rPr>
+          <w:i/>
+          <w:iCs/>
+        </w:rPr>
+        <w:t>Hair</w:t>
+      </w:r>
+      <w:proofErr w:type="spellEnd"/>
+      <w:r>
+        <w:rPr>
+          <w:i/>
+          <w:iCs/>
+        </w:rPr>
+        <w:t xml:space="preserve"> Salon.”</w:t>
       </w:r>
     </w:p>
     <w:p/>
@@ -8979,7 +9380,13 @@
       </w:pPr>
       <w:bookmarkStart w:id="128" w:name="_Toc196243044"/>
       <w:r>
-        <w:t>[RN26] Conteúdo da tela “Profissionais”</w:t>
+        <w:t>[RN26</w:t>
+      </w:r>
+      <w:r>
+        <w:t>] Conteúdo da página</w:t>
+      </w:r>
+      <w:r>
+        <w:t xml:space="preserve"> “Profissionais”</w:t>
       </w:r>
       <w:bookmarkEnd w:id="128"/>
     </w:p>
@@ -9208,7 +9615,13 @@
       </w:pPr>
       <w:bookmarkStart w:id="131" w:name="_Toc196243047"/>
       <w:r>
-        <w:t>[RN29] Conteúdo da tela “Procedimentos”</w:t>
+        <w:t>[RN29</w:t>
+      </w:r>
+      <w:r>
+        <w:t>] Conteúdo da página</w:t>
+      </w:r>
+      <w:r>
+        <w:t xml:space="preserve"> “Procedimentos”</w:t>
       </w:r>
       <w:bookmarkEnd w:id="131"/>
     </w:p>
@@ -9262,13 +9675,7 @@
         </w:numPr>
       </w:pPr>
       <w:r>
-        <w:t xml:space="preserve">Id do </w:t>
-      </w:r>
-      <w:r>
-        <w:t>procedimento</w:t>
-      </w:r>
-      <w:r>
-        <w:t>;</w:t>
+        <w:t>Id do procedimento;</w:t>
       </w:r>
     </w:p>
     <w:p>
@@ -9280,13 +9687,7 @@
         </w:numPr>
       </w:pPr>
       <w:r>
-        <w:t xml:space="preserve">Nome do </w:t>
-      </w:r>
-      <w:r>
-        <w:t>procedimento</w:t>
-      </w:r>
-      <w:r>
-        <w:t>;</w:t>
+        <w:t>Nome do procedimento;</w:t>
       </w:r>
     </w:p>
     <w:p>
@@ -9334,13 +9735,7 @@
         </w:numPr>
       </w:pPr>
       <w:r>
-        <w:t xml:space="preserve">Exibir modal com formulário para cadastrar novos </w:t>
-      </w:r>
-      <w:r>
-        <w:t xml:space="preserve">procedimentos </w:t>
-      </w:r>
-      <w:r>
-        <w:t>e incluir botões “Salvar” e “Cancelar”.</w:t>
+        <w:t>Exibir modal com formulário para cadastrar novos procedimentos e incluir botões “Salvar” e “Cancelar”.</w:t>
       </w:r>
     </w:p>
     <w:p/>
@@ -9350,7 +9745,13 @@
       </w:pPr>
       <w:bookmarkStart w:id="132" w:name="_Toc196243048"/>
       <w:r>
-        <w:t>[RN30] Conteúdo da tela “Clientes”</w:t>
+        <w:t>[RN30</w:t>
+      </w:r>
+      <w:r>
+        <w:t>] Conteúdo da página</w:t>
+      </w:r>
+      <w:r>
+        <w:t xml:space="preserve"> “Clientes”</w:t>
       </w:r>
       <w:bookmarkEnd w:id="132"/>
     </w:p>

</xml_diff>